<commit_message>
Novas versões do Planejamento e de Tópicos da Reunião, assim como a adição do cronograma e das dúvidas referentes ao planejamento.
</commit_message>
<xml_diff>
--- a/Documentação/Planejamento/Planejamento.docx
+++ b/Documentação/Planejamento/Planejamento.docx
@@ -7,43 +7,98 @@
         <w:pStyle w:val="Ttulo"/>
       </w:pPr>
       <w:r>
-        <w:t xml:space="preserve">ROTA | </w:t>
+        <w:t xml:space="preserve">ROTA </w:t>
+      </w:r>
+      <w:r>
+        <w:rPr>
+          <w:position w:val="10"/>
+        </w:rPr>
+        <w:t>|</w:t>
+      </w:r>
+      <w:r>
+        <w:t xml:space="preserve"> </w:t>
       </w:r>
       <w:r>
         <w:rPr>
           <w:b/>
+          <w:smallCaps/>
         </w:rPr>
         <w:t>R</w:t>
       </w:r>
       <w:r>
-        <w:t xml:space="preserve">EAL-TIME </w:t>
+        <w:rPr>
+          <w:smallCaps/>
+        </w:rPr>
+        <w:t>eal</w:t>
+      </w:r>
+      <w:r>
+        <w:rPr>
+          <w:smallCaps/>
+        </w:rPr>
+        <w:t>-T</w:t>
+      </w:r>
+      <w:r>
+        <w:rPr>
+          <w:smallCaps/>
+        </w:rPr>
+        <w:t>ime</w:t>
+      </w:r>
+      <w:r>
+        <w:rPr>
+          <w:smallCaps/>
+        </w:rPr>
+        <w:t xml:space="preserve"> </w:t>
       </w:r>
       <w:r>
         <w:rPr>
           <w:b/>
+          <w:smallCaps/>
         </w:rPr>
         <w:t>O</w:t>
       </w:r>
       <w:r>
-        <w:t xml:space="preserve">PTIMUM </w:t>
+        <w:rPr>
+          <w:smallCaps/>
+        </w:rPr>
+        <w:t>ptimum</w:t>
+      </w:r>
+      <w:r>
+        <w:rPr>
+          <w:smallCaps/>
+        </w:rPr>
+        <w:t xml:space="preserve"> </w:t>
       </w:r>
       <w:r>
         <w:rPr>
           <w:b/>
+          <w:smallCaps/>
         </w:rPr>
         <w:t>T</w:t>
       </w:r>
       <w:r>
-        <w:t xml:space="preserve">RAFFIC </w:t>
+        <w:rPr>
+          <w:smallCaps/>
+        </w:rPr>
+        <w:t>raffic</w:t>
+      </w:r>
+      <w:r>
+        <w:rPr>
+          <w:smallCaps/>
+        </w:rPr>
+        <w:t xml:space="preserve"> </w:t>
       </w:r>
       <w:r>
         <w:rPr>
           <w:b/>
+          <w:smallCaps/>
         </w:rPr>
         <w:t>A</w:t>
       </w:r>
       <w:r>
-        <w:t>NALYZER</w:t>
+        <w:rPr>
+          <w:smallCaps/>
+        </w:rPr>
+        <w:t>nalyzer</w:t>
       </w:r>
     </w:p>
     <w:p>
@@ -145,11 +200,16 @@
     <w:p>
       <w:pPr>
         <w:pStyle w:val="Ttulo1"/>
-        <w:rPr>
-          <w:lang w:val="pt-BR"/>
-        </w:rPr>
-      </w:pPr>
-      <w:bookmarkStart w:id="0" w:name="_Toc225517988"/>
+        <w:numPr>
+          <w:ilvl w:val="0"/>
+          <w:numId w:val="0"/>
+        </w:numPr>
+        <w:ind w:left="357"/>
+        <w:rPr>
+          <w:lang w:val="pt-BR"/>
+        </w:rPr>
+      </w:pPr>
+      <w:bookmarkStart w:id="0" w:name="_Toc225617249"/>
       <w:r>
         <w:rPr>
           <w:lang w:val="pt-BR"/>
@@ -356,11 +416,16 @@
     <w:p>
       <w:pPr>
         <w:pStyle w:val="Ttulo1"/>
-        <w:rPr>
-          <w:lang w:val="pt-BR"/>
-        </w:rPr>
-      </w:pPr>
-      <w:bookmarkStart w:id="1" w:name="_Toc225517989"/>
+        <w:numPr>
+          <w:ilvl w:val="0"/>
+          <w:numId w:val="0"/>
+        </w:numPr>
+        <w:ind w:left="357"/>
+        <w:rPr>
+          <w:lang w:val="pt-BR"/>
+        </w:rPr>
+      </w:pPr>
+      <w:bookmarkStart w:id="1" w:name="_Toc225617250"/>
       <w:r>
         <w:rPr>
           <w:lang w:val="pt-BR"/>
@@ -425,11 +490,16 @@
     <w:p>
       <w:pPr>
         <w:pStyle w:val="Ttulo1"/>
-        <w:rPr>
-          <w:lang w:val="pt-BR"/>
-        </w:rPr>
-      </w:pPr>
-      <w:bookmarkStart w:id="2" w:name="_Toc225517990"/>
+        <w:numPr>
+          <w:ilvl w:val="0"/>
+          <w:numId w:val="0"/>
+        </w:numPr>
+        <w:ind w:left="357"/>
+        <w:rPr>
+          <w:lang w:val="pt-BR"/>
+        </w:rPr>
+      </w:pPr>
+      <w:bookmarkStart w:id="2" w:name="_Toc225617251"/>
       <w:r>
         <w:rPr>
           <w:lang w:val="pt-BR"/>
@@ -449,33 +519,89 @@
     <w:p>
       <w:pPr>
         <w:ind w:firstLine="708"/>
-        <w:rPr>
-          <w:lang w:val="pt-BR"/>
-        </w:rPr>
-      </w:pPr>
-      <w:r>
-        <w:rPr>
-          <w:lang w:val="pt-BR"/>
-        </w:rPr>
-        <w:t>O ROTA – Real-time Optimum Traffic Analyzer – é um software que analisa o tráfego de uma localização em tempo real. Seu objetivo é controlar a temporização dos sinais de trânsito de modo que o fluxo de veículos seja otimizado.</w:t>
+        <w:jc w:val="both"/>
+        <w:rPr>
+          <w:lang w:val="pt-BR"/>
+        </w:rPr>
+      </w:pPr>
+      <w:r>
+        <w:rPr>
+          <w:lang w:val="pt-BR"/>
+        </w:rPr>
+        <w:t xml:space="preserve">Este documento tem por objetivo formalizar o planejamento do software ROTA – </w:t>
+      </w:r>
+      <w:r>
+        <w:rPr>
+          <w:b/>
+          <w:lang w:val="pt-BR"/>
+        </w:rPr>
+        <w:t>R</w:t>
+      </w:r>
+      <w:r>
+        <w:rPr>
+          <w:lang w:val="pt-BR"/>
+        </w:rPr>
+        <w:t xml:space="preserve">eal-Time </w:t>
+      </w:r>
+      <w:r>
+        <w:rPr>
+          <w:b/>
+          <w:lang w:val="pt-BR"/>
+        </w:rPr>
+        <w:t>O</w:t>
+      </w:r>
+      <w:r>
+        <w:rPr>
+          <w:lang w:val="pt-BR"/>
+        </w:rPr>
+        <w:t xml:space="preserve">ptimum </w:t>
+      </w:r>
+      <w:r>
+        <w:rPr>
+          <w:b/>
+          <w:lang w:val="pt-BR"/>
+        </w:rPr>
+        <w:t>T</w:t>
+      </w:r>
+      <w:r>
+        <w:rPr>
+          <w:lang w:val="pt-BR"/>
+        </w:rPr>
+        <w:t xml:space="preserve">raffic </w:t>
+      </w:r>
+      <w:r>
+        <w:rPr>
+          <w:b/>
+          <w:lang w:val="pt-BR"/>
+        </w:rPr>
+        <w:t>A</w:t>
+      </w:r>
+      <w:r>
+        <w:rPr>
+          <w:lang w:val="pt-BR"/>
+        </w:rPr>
+        <w:t>nalyzer –, e destina-se principalmente a toda a equipe de desenvolvimento do programa.</w:t>
       </w:r>
     </w:p>
     <w:p>
       <w:pPr>
         <w:ind w:firstLine="708"/>
-        <w:rPr>
-          <w:lang w:val="pt-BR"/>
-        </w:rPr>
-      </w:pPr>
-      <w:r>
-        <w:rPr>
-          <w:lang w:val="pt-BR"/>
-        </w:rPr>
-        <w:t>Este documento possui TO-DO.</w:t>
-      </w:r>
-    </w:p>
-    <w:p>
-      <w:pPr>
+        <w:jc w:val="both"/>
+        <w:rPr>
+          <w:lang w:val="pt-BR"/>
+        </w:rPr>
+      </w:pPr>
+      <w:r>
+        <w:rPr>
+          <w:lang w:val="pt-BR"/>
+        </w:rPr>
+        <w:t>Neste plano, estão incluídos o sumário do projeto, a organização da equipe, os prazos de entrega e todas as outras informações importantes que dizem respeito ao produto em questão.</w:t>
+      </w:r>
+    </w:p>
+    <w:p>
+      <w:pPr>
+        <w:ind w:firstLine="0"/>
+        <w:jc w:val="both"/>
         <w:rPr>
           <w:lang w:val="pt-BR"/>
         </w:rPr>
@@ -489,27 +615,30 @@
     </w:p>
     <w:sdt>
       <w:sdtPr>
+        <w:rPr>
+          <w:rFonts w:asciiTheme="minorHAnsi" w:eastAsiaTheme="minorEastAsia" w:hAnsiTheme="minorHAnsi" w:cstheme="minorBidi"/>
+          <w:b w:val="0"/>
+          <w:bCs w:val="0"/>
+          <w:color w:val="auto"/>
+          <w:sz w:val="22"/>
+          <w:szCs w:val="22"/>
+        </w:rPr>
         <w:id w:val="120096575"/>
         <w:docPartObj>
           <w:docPartGallery w:val="Table of Contents"/>
           <w:docPartUnique/>
         </w:docPartObj>
       </w:sdtPr>
-      <w:sdtEndPr>
-        <w:rPr>
-          <w:rFonts w:asciiTheme="minorHAnsi" w:eastAsiaTheme="minorEastAsia" w:hAnsiTheme="minorHAnsi" w:cstheme="minorBidi"/>
-          <w:b w:val="0"/>
-          <w:bCs w:val="0"/>
-          <w:color w:val="auto"/>
-          <w:sz w:val="22"/>
-          <w:szCs w:val="22"/>
-        </w:rPr>
-      </w:sdtEndPr>
       <w:sdtContent>
-        <w:bookmarkStart w:id="3" w:name="_Toc225517991" w:displacedByCustomXml="prev"/>
+        <w:bookmarkStart w:id="3" w:name="_Toc225617252" w:displacedByCustomXml="prev"/>
         <w:p>
           <w:pPr>
             <w:pStyle w:val="Ttulo1"/>
+            <w:numPr>
+              <w:ilvl w:val="0"/>
+              <w:numId w:val="0"/>
+            </w:numPr>
+            <w:ind w:left="357"/>
           </w:pPr>
           <w:r>
             <w:t>Índice</w:t>
@@ -545,7 +674,7 @@
             </w:rPr>
             <w:fldChar w:fldCharType="separate"/>
           </w:r>
-          <w:hyperlink w:anchor="_Toc225517988" w:history="1">
+          <w:hyperlink w:anchor="_Toc225617249" w:history="1">
             <w:r>
               <w:rPr>
                 <w:rStyle w:val="Hyperlink"/>
@@ -573,7 +702,7 @@
                 <w:noProof/>
                 <w:webHidden/>
               </w:rPr>
-              <w:instrText xml:space="preserve"> PAGEREF _Toc225517988 \h </w:instrText>
+              <w:instrText xml:space="preserve"> PAGEREF _Toc225617249 \h </w:instrText>
             </w:r>
             <w:r>
               <w:rPr>
@@ -593,7 +722,7 @@
                 <w:noProof/>
                 <w:webHidden/>
               </w:rPr>
-              <w:t>2</w:t>
+              <w:t>i</w:t>
             </w:r>
             <w:r>
               <w:rPr>
@@ -615,7 +744,7 @@
               <w:lang w:val="pt-BR" w:eastAsia="pt-BR" w:bidi="ar-SA"/>
             </w:rPr>
           </w:pPr>
-          <w:hyperlink w:anchor="_Toc225517989" w:history="1">
+          <w:hyperlink w:anchor="_Toc225617250" w:history="1">
             <w:r>
               <w:rPr>
                 <w:rStyle w:val="Hyperlink"/>
@@ -643,7 +772,7 @@
                 <w:noProof/>
                 <w:webHidden/>
               </w:rPr>
-              <w:instrText xml:space="preserve"> PAGEREF _Toc225517989 \h </w:instrText>
+              <w:instrText xml:space="preserve"> PAGEREF _Toc225617250 \h </w:instrText>
             </w:r>
             <w:r>
               <w:rPr>
@@ -663,7 +792,7 @@
                 <w:noProof/>
                 <w:webHidden/>
               </w:rPr>
-              <w:t>3</w:t>
+              <w:t>ii</w:t>
             </w:r>
             <w:r>
               <w:rPr>
@@ -685,7 +814,7 @@
               <w:lang w:val="pt-BR" w:eastAsia="pt-BR" w:bidi="ar-SA"/>
             </w:rPr>
           </w:pPr>
-          <w:hyperlink w:anchor="_Toc225517990" w:history="1">
+          <w:hyperlink w:anchor="_Toc225617251" w:history="1">
             <w:r>
               <w:rPr>
                 <w:rStyle w:val="Hyperlink"/>
@@ -713,7 +842,7 @@
                 <w:noProof/>
                 <w:webHidden/>
               </w:rPr>
-              <w:instrText xml:space="preserve"> PAGEREF _Toc225517990 \h </w:instrText>
+              <w:instrText xml:space="preserve"> PAGEREF _Toc225617251 \h </w:instrText>
             </w:r>
             <w:r>
               <w:rPr>
@@ -733,7 +862,7 @@
                 <w:noProof/>
                 <w:webHidden/>
               </w:rPr>
-              <w:t>4</w:t>
+              <w:t>iii</w:t>
             </w:r>
             <w:r>
               <w:rPr>
@@ -755,7 +884,7 @@
               <w:lang w:val="pt-BR" w:eastAsia="pt-BR" w:bidi="ar-SA"/>
             </w:rPr>
           </w:pPr>
-          <w:hyperlink w:anchor="_Toc225517991" w:history="1">
+          <w:hyperlink w:anchor="_Toc225617252" w:history="1">
             <w:r>
               <w:rPr>
                 <w:rStyle w:val="Hyperlink"/>
@@ -782,7 +911,7 @@
                 <w:noProof/>
                 <w:webHidden/>
               </w:rPr>
-              <w:instrText xml:space="preserve"> PAGEREF _Toc225517991 \h </w:instrText>
+              <w:instrText xml:space="preserve"> PAGEREF _Toc225617252 \h </w:instrText>
             </w:r>
             <w:r>
               <w:rPr>
@@ -802,7 +931,7 @@
                 <w:noProof/>
                 <w:webHidden/>
               </w:rPr>
-              <w:t>5</w:t>
+              <w:t>iv</w:t>
             </w:r>
             <w:r>
               <w:rPr>
@@ -825,11 +954,12 @@
               <w:lang w:val="pt-BR" w:eastAsia="pt-BR" w:bidi="ar-SA"/>
             </w:rPr>
           </w:pPr>
-          <w:hyperlink w:anchor="_Toc225517992" w:history="1">
-            <w:r>
-              <w:rPr>
-                <w:rStyle w:val="Hyperlink"/>
-                <w:noProof/>
+          <w:hyperlink w:anchor="_Toc225617253" w:history="1">
+            <w:r>
+              <w:rPr>
+                <w:rStyle w:val="Hyperlink"/>
+                <w:noProof/>
+                <w:lang w:val="pt-BR"/>
               </w:rPr>
               <w:t>1.</w:t>
             </w:r>
@@ -844,6 +974,7 @@
               <w:rPr>
                 <w:rStyle w:val="Hyperlink"/>
                 <w:noProof/>
+                <w:lang w:val="pt-BR"/>
               </w:rPr>
               <w:t>Apresentação</w:t>
             </w:r>
@@ -866,7 +997,7 @@
                 <w:noProof/>
                 <w:webHidden/>
               </w:rPr>
-              <w:instrText xml:space="preserve"> PAGEREF _Toc225517992 \h </w:instrText>
+              <w:instrText xml:space="preserve"> PAGEREF _Toc225617253 \h </w:instrText>
             </w:r>
             <w:r>
               <w:rPr>
@@ -886,7 +1017,7 @@
                 <w:noProof/>
                 <w:webHidden/>
               </w:rPr>
-              <w:t>7</w:t>
+              <w:t>1</w:t>
             </w:r>
             <w:r>
               <w:rPr>
@@ -909,11 +1040,12 @@
               <w:lang w:val="pt-BR" w:eastAsia="pt-BR" w:bidi="ar-SA"/>
             </w:rPr>
           </w:pPr>
-          <w:hyperlink w:anchor="_Toc225517993" w:history="1">
-            <w:r>
-              <w:rPr>
-                <w:rStyle w:val="Hyperlink"/>
-                <w:noProof/>
+          <w:hyperlink w:anchor="_Toc225617254" w:history="1">
+            <w:r>
+              <w:rPr>
+                <w:rStyle w:val="Hyperlink"/>
+                <w:noProof/>
+                <w:lang w:val="pt-BR"/>
               </w:rPr>
               <w:t>1.1</w:t>
             </w:r>
@@ -928,6 +1060,7 @@
               <w:rPr>
                 <w:rStyle w:val="Hyperlink"/>
                 <w:noProof/>
+                <w:lang w:val="pt-BR"/>
               </w:rPr>
               <w:t>Sumário do Projeto</w:t>
             </w:r>
@@ -950,7 +1083,7 @@
                 <w:noProof/>
                 <w:webHidden/>
               </w:rPr>
-              <w:instrText xml:space="preserve"> PAGEREF _Toc225517993 \h </w:instrText>
+              <w:instrText xml:space="preserve"> PAGEREF _Toc225617254 \h </w:instrText>
             </w:r>
             <w:r>
               <w:rPr>
@@ -970,7 +1103,7 @@
                 <w:noProof/>
                 <w:webHidden/>
               </w:rPr>
-              <w:t>7</w:t>
+              <w:t>1</w:t>
             </w:r>
             <w:r>
               <w:rPr>
@@ -993,11 +1126,12 @@
               <w:lang w:val="pt-BR" w:eastAsia="pt-BR" w:bidi="ar-SA"/>
             </w:rPr>
           </w:pPr>
-          <w:hyperlink w:anchor="_Toc225517994" w:history="1">
-            <w:r>
-              <w:rPr>
-                <w:rStyle w:val="Hyperlink"/>
-                <w:noProof/>
+          <w:hyperlink w:anchor="_Toc225617255" w:history="1">
+            <w:r>
+              <w:rPr>
+                <w:rStyle w:val="Hyperlink"/>
+                <w:noProof/>
+                <w:lang w:val="pt-BR"/>
               </w:rPr>
               <w:t>1.1.1</w:t>
             </w:r>
@@ -1012,6 +1146,7 @@
               <w:rPr>
                 <w:rStyle w:val="Hyperlink"/>
                 <w:noProof/>
+                <w:lang w:val="pt-BR"/>
               </w:rPr>
               <w:t>Finalidades, Escopo e Objetivos</w:t>
             </w:r>
@@ -1034,7 +1169,7 @@
                 <w:noProof/>
                 <w:webHidden/>
               </w:rPr>
-              <w:instrText xml:space="preserve"> PAGEREF _Toc225517994 \h </w:instrText>
+              <w:instrText xml:space="preserve"> PAGEREF _Toc225617255 \h </w:instrText>
             </w:r>
             <w:r>
               <w:rPr>
@@ -1054,7 +1189,7 @@
                 <w:noProof/>
                 <w:webHidden/>
               </w:rPr>
-              <w:t>7</w:t>
+              <w:t>1</w:t>
             </w:r>
             <w:r>
               <w:rPr>
@@ -1077,11 +1212,12 @@
               <w:lang w:val="pt-BR" w:eastAsia="pt-BR" w:bidi="ar-SA"/>
             </w:rPr>
           </w:pPr>
-          <w:hyperlink w:anchor="_Toc225517995" w:history="1">
-            <w:r>
-              <w:rPr>
-                <w:rStyle w:val="Hyperlink"/>
-                <w:noProof/>
+          <w:hyperlink w:anchor="_Toc225617256" w:history="1">
+            <w:r>
+              <w:rPr>
+                <w:rStyle w:val="Hyperlink"/>
+                <w:noProof/>
+                <w:lang w:val="pt-BR"/>
               </w:rPr>
               <w:t>1.1.2</w:t>
             </w:r>
@@ -1096,6 +1232,7 @@
               <w:rPr>
                 <w:rStyle w:val="Hyperlink"/>
                 <w:noProof/>
+                <w:lang w:val="pt-BR"/>
               </w:rPr>
               <w:t>Postulados e Restrições</w:t>
             </w:r>
@@ -1118,7 +1255,7 @@
                 <w:noProof/>
                 <w:webHidden/>
               </w:rPr>
-              <w:instrText xml:space="preserve"> PAGEREF _Toc225517995 \h </w:instrText>
+              <w:instrText xml:space="preserve"> PAGEREF _Toc225617256 \h </w:instrText>
             </w:r>
             <w:r>
               <w:rPr>
@@ -1138,7 +1275,7 @@
                 <w:noProof/>
                 <w:webHidden/>
               </w:rPr>
-              <w:t>7</w:t>
+              <w:t>1</w:t>
             </w:r>
             <w:r>
               <w:rPr>
@@ -1161,11 +1298,12 @@
               <w:lang w:val="pt-BR" w:eastAsia="pt-BR" w:bidi="ar-SA"/>
             </w:rPr>
           </w:pPr>
-          <w:hyperlink w:anchor="_Toc225517996" w:history="1">
-            <w:r>
-              <w:rPr>
-                <w:rStyle w:val="Hyperlink"/>
-                <w:noProof/>
+          <w:hyperlink w:anchor="_Toc225617257" w:history="1">
+            <w:r>
+              <w:rPr>
+                <w:rStyle w:val="Hyperlink"/>
+                <w:noProof/>
+                <w:lang w:val="pt-BR"/>
               </w:rPr>
               <w:t>1.1.3</w:t>
             </w:r>
@@ -1180,6 +1318,7 @@
               <w:rPr>
                 <w:rStyle w:val="Hyperlink"/>
                 <w:noProof/>
+                <w:lang w:val="pt-BR"/>
               </w:rPr>
               <w:t>Liberações Parciais</w:t>
             </w:r>
@@ -1202,7 +1341,7 @@
                 <w:noProof/>
                 <w:webHidden/>
               </w:rPr>
-              <w:instrText xml:space="preserve"> PAGEREF _Toc225517996 \h </w:instrText>
+              <w:instrText xml:space="preserve"> PAGEREF _Toc225617257 \h </w:instrText>
             </w:r>
             <w:r>
               <w:rPr>
@@ -1222,7 +1361,7 @@
                 <w:noProof/>
                 <w:webHidden/>
               </w:rPr>
-              <w:t>7</w:t>
+              <w:t>1</w:t>
             </w:r>
             <w:r>
               <w:rPr>
@@ -1245,11 +1384,12 @@
               <w:lang w:val="pt-BR" w:eastAsia="pt-BR" w:bidi="ar-SA"/>
             </w:rPr>
           </w:pPr>
-          <w:hyperlink w:anchor="_Toc225517997" w:history="1">
-            <w:r>
-              <w:rPr>
-                <w:rStyle w:val="Hyperlink"/>
-                <w:noProof/>
+          <w:hyperlink w:anchor="_Toc225617258" w:history="1">
+            <w:r>
+              <w:rPr>
+                <w:rStyle w:val="Hyperlink"/>
+                <w:noProof/>
+                <w:lang w:val="pt-BR"/>
               </w:rPr>
               <w:t>1.1.4</w:t>
             </w:r>
@@ -1264,6 +1404,7 @@
               <w:rPr>
                 <w:rStyle w:val="Hyperlink"/>
                 <w:noProof/>
+                <w:lang w:val="pt-BR"/>
               </w:rPr>
               <w:t>Sumário de Cronograma e Orçamento</w:t>
             </w:r>
@@ -1286,7 +1427,7 @@
                 <w:noProof/>
                 <w:webHidden/>
               </w:rPr>
-              <w:instrText xml:space="preserve"> PAGEREF _Toc225517997 \h </w:instrText>
+              <w:instrText xml:space="preserve"> PAGEREF _Toc225617258 \h </w:instrText>
             </w:r>
             <w:r>
               <w:rPr>
@@ -1306,7 +1447,7 @@
                 <w:noProof/>
                 <w:webHidden/>
               </w:rPr>
-              <w:t>7</w:t>
+              <w:t>1</w:t>
             </w:r>
             <w:r>
               <w:rPr>
@@ -1329,11 +1470,12 @@
               <w:lang w:val="pt-BR" w:eastAsia="pt-BR" w:bidi="ar-SA"/>
             </w:rPr>
           </w:pPr>
-          <w:hyperlink w:anchor="_Toc225517998" w:history="1">
-            <w:r>
-              <w:rPr>
-                <w:rStyle w:val="Hyperlink"/>
-                <w:noProof/>
+          <w:hyperlink w:anchor="_Toc225617259" w:history="1">
+            <w:r>
+              <w:rPr>
+                <w:rStyle w:val="Hyperlink"/>
+                <w:noProof/>
+                <w:lang w:val="pt-BR"/>
               </w:rPr>
               <w:t>1.2</w:t>
             </w:r>
@@ -1348,6 +1490,7 @@
               <w:rPr>
                 <w:rStyle w:val="Hyperlink"/>
                 <w:noProof/>
+                <w:lang w:val="pt-BR"/>
               </w:rPr>
               <w:t>Evolução do Plano</w:t>
             </w:r>
@@ -1370,7 +1513,7 @@
                 <w:noProof/>
                 <w:webHidden/>
               </w:rPr>
-              <w:instrText xml:space="preserve"> PAGEREF _Toc225517998 \h </w:instrText>
+              <w:instrText xml:space="preserve"> PAGEREF _Toc225617259 \h </w:instrText>
             </w:r>
             <w:r>
               <w:rPr>
@@ -1390,7 +1533,7 @@
                 <w:noProof/>
                 <w:webHidden/>
               </w:rPr>
-              <w:t>7</w:t>
+              <w:t>2</w:t>
             </w:r>
             <w:r>
               <w:rPr>
@@ -1413,11 +1556,12 @@
               <w:lang w:val="pt-BR" w:eastAsia="pt-BR" w:bidi="ar-SA"/>
             </w:rPr>
           </w:pPr>
-          <w:hyperlink w:anchor="_Toc225517999" w:history="1">
-            <w:r>
-              <w:rPr>
-                <w:rStyle w:val="Hyperlink"/>
-                <w:noProof/>
+          <w:hyperlink w:anchor="_Toc225617260" w:history="1">
+            <w:r>
+              <w:rPr>
+                <w:rStyle w:val="Hyperlink"/>
+                <w:noProof/>
+                <w:lang w:val="pt-BR"/>
               </w:rPr>
               <w:t>2.</w:t>
             </w:r>
@@ -1432,6 +1576,7 @@
               <w:rPr>
                 <w:rStyle w:val="Hyperlink"/>
                 <w:noProof/>
+                <w:lang w:val="pt-BR"/>
               </w:rPr>
               <w:t>Referências</w:t>
             </w:r>
@@ -1454,7 +1599,7 @@
                 <w:noProof/>
                 <w:webHidden/>
               </w:rPr>
-              <w:instrText xml:space="preserve"> PAGEREF _Toc225517999 \h </w:instrText>
+              <w:instrText xml:space="preserve"> PAGEREF _Toc225617260 \h </w:instrText>
             </w:r>
             <w:r>
               <w:rPr>
@@ -1474,7 +1619,7 @@
                 <w:noProof/>
                 <w:webHidden/>
               </w:rPr>
-              <w:t>7</w:t>
+              <w:t>3</w:t>
             </w:r>
             <w:r>
               <w:rPr>
@@ -1497,11 +1642,12 @@
               <w:lang w:val="pt-BR" w:eastAsia="pt-BR" w:bidi="ar-SA"/>
             </w:rPr>
           </w:pPr>
-          <w:hyperlink w:anchor="_Toc225518000" w:history="1">
-            <w:r>
-              <w:rPr>
-                <w:rStyle w:val="Hyperlink"/>
-                <w:noProof/>
+          <w:hyperlink w:anchor="_Toc225617261" w:history="1">
+            <w:r>
+              <w:rPr>
+                <w:rStyle w:val="Hyperlink"/>
+                <w:noProof/>
+                <w:lang w:val="pt-BR"/>
               </w:rPr>
               <w:t>3.</w:t>
             </w:r>
@@ -1516,6 +1662,7 @@
               <w:rPr>
                 <w:rStyle w:val="Hyperlink"/>
                 <w:noProof/>
+                <w:lang w:val="pt-BR"/>
               </w:rPr>
               <w:t>Definições</w:t>
             </w:r>
@@ -1538,7 +1685,7 @@
                 <w:noProof/>
                 <w:webHidden/>
               </w:rPr>
-              <w:instrText xml:space="preserve"> PAGEREF _Toc225518000 \h </w:instrText>
+              <w:instrText xml:space="preserve"> PAGEREF _Toc225617261 \h </w:instrText>
             </w:r>
             <w:r>
               <w:rPr>
@@ -1558,7 +1705,179 @@
                 <w:noProof/>
                 <w:webHidden/>
               </w:rPr>
-              <w:t>7</w:t>
+              <w:t>4</w:t>
+            </w:r>
+            <w:r>
+              <w:rPr>
+                <w:noProof/>
+                <w:webHidden/>
+              </w:rPr>
+              <w:fldChar w:fldCharType="end"/>
+            </w:r>
+          </w:hyperlink>
+        </w:p>
+        <w:p>
+          <w:pPr>
+            <w:pStyle w:val="Sumrio2"/>
+            <w:tabs>
+              <w:tab w:val="left" w:pos="1100"/>
+              <w:tab w:val="right" w:leader="dot" w:pos="8494"/>
+            </w:tabs>
+            <w:rPr>
+              <w:noProof/>
+              <w:lang w:val="pt-BR" w:eastAsia="pt-BR" w:bidi="ar-SA"/>
+            </w:rPr>
+          </w:pPr>
+          <w:hyperlink w:anchor="_Toc225617262" w:history="1">
+            <w:r>
+              <w:rPr>
+                <w:rStyle w:val="Hyperlink"/>
+                <w:noProof/>
+                <w:lang w:val="pt-BR"/>
+              </w:rPr>
+              <w:t>3.1</w:t>
+            </w:r>
+            <w:r>
+              <w:rPr>
+                <w:noProof/>
+                <w:lang w:val="pt-BR" w:eastAsia="pt-BR" w:bidi="ar-SA"/>
+              </w:rPr>
+              <w:tab/>
+            </w:r>
+            <w:r>
+              <w:rPr>
+                <w:rStyle w:val="Hyperlink"/>
+                <w:noProof/>
+                <w:lang w:val="pt-BR"/>
+              </w:rPr>
+              <w:t>Siglas</w:t>
+            </w:r>
+            <w:r>
+              <w:rPr>
+                <w:noProof/>
+                <w:webHidden/>
+              </w:rPr>
+              <w:tab/>
+            </w:r>
+            <w:r>
+              <w:rPr>
+                <w:noProof/>
+                <w:webHidden/>
+              </w:rPr>
+              <w:fldChar w:fldCharType="begin"/>
+            </w:r>
+            <w:r>
+              <w:rPr>
+                <w:noProof/>
+                <w:webHidden/>
+              </w:rPr>
+              <w:instrText xml:space="preserve"> PAGEREF _Toc225617262 \h </w:instrText>
+            </w:r>
+            <w:r>
+              <w:rPr>
+                <w:noProof/>
+                <w:webHidden/>
+              </w:rPr>
+            </w:r>
+            <w:r>
+              <w:rPr>
+                <w:noProof/>
+                <w:webHidden/>
+              </w:rPr>
+              <w:fldChar w:fldCharType="separate"/>
+            </w:r>
+            <w:r>
+              <w:rPr>
+                <w:noProof/>
+                <w:webHidden/>
+              </w:rPr>
+              <w:t>4</w:t>
+            </w:r>
+            <w:r>
+              <w:rPr>
+                <w:noProof/>
+                <w:webHidden/>
+              </w:rPr>
+              <w:fldChar w:fldCharType="end"/>
+            </w:r>
+          </w:hyperlink>
+        </w:p>
+        <w:p>
+          <w:pPr>
+            <w:pStyle w:val="Sumrio2"/>
+            <w:tabs>
+              <w:tab w:val="left" w:pos="1100"/>
+              <w:tab w:val="right" w:leader="dot" w:pos="8494"/>
+            </w:tabs>
+            <w:rPr>
+              <w:noProof/>
+              <w:lang w:val="pt-BR" w:eastAsia="pt-BR" w:bidi="ar-SA"/>
+            </w:rPr>
+          </w:pPr>
+          <w:hyperlink w:anchor="_Toc225617263" w:history="1">
+            <w:r>
+              <w:rPr>
+                <w:rStyle w:val="Hyperlink"/>
+                <w:noProof/>
+                <w:lang w:val="pt-BR"/>
+              </w:rPr>
+              <w:t>3.2</w:t>
+            </w:r>
+            <w:r>
+              <w:rPr>
+                <w:noProof/>
+                <w:lang w:val="pt-BR" w:eastAsia="pt-BR" w:bidi="ar-SA"/>
+              </w:rPr>
+              <w:tab/>
+            </w:r>
+            <w:r>
+              <w:rPr>
+                <w:rStyle w:val="Hyperlink"/>
+                <w:noProof/>
+                <w:lang w:val="pt-BR"/>
+              </w:rPr>
+              <w:t>Termos</w:t>
+            </w:r>
+            <w:r>
+              <w:rPr>
+                <w:noProof/>
+                <w:webHidden/>
+              </w:rPr>
+              <w:tab/>
+            </w:r>
+            <w:r>
+              <w:rPr>
+                <w:noProof/>
+                <w:webHidden/>
+              </w:rPr>
+              <w:fldChar w:fldCharType="begin"/>
+            </w:r>
+            <w:r>
+              <w:rPr>
+                <w:noProof/>
+                <w:webHidden/>
+              </w:rPr>
+              <w:instrText xml:space="preserve"> PAGEREF _Toc225617263 \h </w:instrText>
+            </w:r>
+            <w:r>
+              <w:rPr>
+                <w:noProof/>
+                <w:webHidden/>
+              </w:rPr>
+            </w:r>
+            <w:r>
+              <w:rPr>
+                <w:noProof/>
+                <w:webHidden/>
+              </w:rPr>
+              <w:fldChar w:fldCharType="separate"/>
+            </w:r>
+            <w:r>
+              <w:rPr>
+                <w:noProof/>
+                <w:webHidden/>
+              </w:rPr>
+              <w:t>4</w:t>
             </w:r>
             <w:r>
               <w:rPr>
@@ -1581,11 +1900,12 @@
               <w:lang w:val="pt-BR" w:eastAsia="pt-BR" w:bidi="ar-SA"/>
             </w:rPr>
           </w:pPr>
-          <w:hyperlink w:anchor="_Toc225518001" w:history="1">
-            <w:r>
-              <w:rPr>
-                <w:rStyle w:val="Hyperlink"/>
-                <w:noProof/>
+          <w:hyperlink w:anchor="_Toc225617264" w:history="1">
+            <w:r>
+              <w:rPr>
+                <w:rStyle w:val="Hyperlink"/>
+                <w:noProof/>
+                <w:lang w:val="pt-BR"/>
               </w:rPr>
               <w:t>4.</w:t>
             </w:r>
@@ -1600,6 +1920,7 @@
               <w:rPr>
                 <w:rStyle w:val="Hyperlink"/>
                 <w:noProof/>
+                <w:lang w:val="pt-BR"/>
               </w:rPr>
               <w:t>Organização do Projeto</w:t>
             </w:r>
@@ -1622,7 +1943,7 @@
                 <w:noProof/>
                 <w:webHidden/>
               </w:rPr>
-              <w:instrText xml:space="preserve"> PAGEREF _Toc225518001 \h </w:instrText>
+              <w:instrText xml:space="preserve"> PAGEREF _Toc225617264 \h </w:instrText>
             </w:r>
             <w:r>
               <w:rPr>
@@ -1642,7 +1963,7 @@
                 <w:noProof/>
                 <w:webHidden/>
               </w:rPr>
-              <w:t>7</w:t>
+              <w:t>5</w:t>
             </w:r>
             <w:r>
               <w:rPr>
@@ -1665,11 +1986,12 @@
               <w:lang w:val="pt-BR" w:eastAsia="pt-BR" w:bidi="ar-SA"/>
             </w:rPr>
           </w:pPr>
-          <w:hyperlink w:anchor="_Toc225518002" w:history="1">
-            <w:r>
-              <w:rPr>
-                <w:rStyle w:val="Hyperlink"/>
-                <w:noProof/>
+          <w:hyperlink w:anchor="_Toc225617265" w:history="1">
+            <w:r>
+              <w:rPr>
+                <w:rStyle w:val="Hyperlink"/>
+                <w:noProof/>
+                <w:lang w:val="pt-BR"/>
               </w:rPr>
               <w:t>4.1</w:t>
             </w:r>
@@ -1684,6 +2006,7 @@
               <w:rPr>
                 <w:rStyle w:val="Hyperlink"/>
                 <w:noProof/>
+                <w:lang w:val="pt-BR"/>
               </w:rPr>
               <w:t>Interfaces Externas</w:t>
             </w:r>
@@ -1706,7 +2029,7 @@
                 <w:noProof/>
                 <w:webHidden/>
               </w:rPr>
-              <w:instrText xml:space="preserve"> PAGEREF _Toc225518002 \h </w:instrText>
+              <w:instrText xml:space="preserve"> PAGEREF _Toc225617265 \h </w:instrText>
             </w:r>
             <w:r>
               <w:rPr>
@@ -1726,7 +2049,7 @@
                 <w:noProof/>
                 <w:webHidden/>
               </w:rPr>
-              <w:t>7</w:t>
+              <w:t>5</w:t>
             </w:r>
             <w:r>
               <w:rPr>
@@ -1749,11 +2072,12 @@
               <w:lang w:val="pt-BR" w:eastAsia="pt-BR" w:bidi="ar-SA"/>
             </w:rPr>
           </w:pPr>
-          <w:hyperlink w:anchor="_Toc225518003" w:history="1">
-            <w:r>
-              <w:rPr>
-                <w:rStyle w:val="Hyperlink"/>
-                <w:noProof/>
+          <w:hyperlink w:anchor="_Toc225617266" w:history="1">
+            <w:r>
+              <w:rPr>
+                <w:rStyle w:val="Hyperlink"/>
+                <w:noProof/>
+                <w:lang w:val="pt-BR"/>
               </w:rPr>
               <w:t>4.2</w:t>
             </w:r>
@@ -1768,6 +2092,7 @@
               <w:rPr>
                 <w:rStyle w:val="Hyperlink"/>
                 <w:noProof/>
+                <w:lang w:val="pt-BR"/>
               </w:rPr>
               <w:t>Estrutura Interna</w:t>
             </w:r>
@@ -1790,7 +2115,7 @@
                 <w:noProof/>
                 <w:webHidden/>
               </w:rPr>
-              <w:instrText xml:space="preserve"> PAGEREF _Toc225518003 \h </w:instrText>
+              <w:instrText xml:space="preserve"> PAGEREF _Toc225617266 \h </w:instrText>
             </w:r>
             <w:r>
               <w:rPr>
@@ -1810,7 +2135,7 @@
                 <w:noProof/>
                 <w:webHidden/>
               </w:rPr>
-              <w:t>7</w:t>
+              <w:t>5</w:t>
             </w:r>
             <w:r>
               <w:rPr>
@@ -1833,11 +2158,12 @@
               <w:lang w:val="pt-BR" w:eastAsia="pt-BR" w:bidi="ar-SA"/>
             </w:rPr>
           </w:pPr>
-          <w:hyperlink w:anchor="_Toc225518004" w:history="1">
-            <w:r>
-              <w:rPr>
-                <w:rStyle w:val="Hyperlink"/>
-                <w:noProof/>
+          <w:hyperlink w:anchor="_Toc225617267" w:history="1">
+            <w:r>
+              <w:rPr>
+                <w:rStyle w:val="Hyperlink"/>
+                <w:noProof/>
+                <w:lang w:val="pt-BR"/>
               </w:rPr>
               <w:t>4.3</w:t>
             </w:r>
@@ -1852,6 +2178,7 @@
               <w:rPr>
                 <w:rStyle w:val="Hyperlink"/>
                 <w:noProof/>
+                <w:lang w:val="pt-BR"/>
               </w:rPr>
               <w:t>Papéis e Responsabilidades</w:t>
             </w:r>
@@ -1874,7 +2201,7 @@
                 <w:noProof/>
                 <w:webHidden/>
               </w:rPr>
-              <w:instrText xml:space="preserve"> PAGEREF _Toc225518004 \h </w:instrText>
+              <w:instrText xml:space="preserve"> PAGEREF _Toc225617267 \h </w:instrText>
             </w:r>
             <w:r>
               <w:rPr>
@@ -1894,7 +2221,7 @@
                 <w:noProof/>
                 <w:webHidden/>
               </w:rPr>
-              <w:t>7</w:t>
+              <w:t>5</w:t>
             </w:r>
             <w:r>
               <w:rPr>
@@ -1917,11 +2244,12 @@
               <w:lang w:val="pt-BR" w:eastAsia="pt-BR" w:bidi="ar-SA"/>
             </w:rPr>
           </w:pPr>
-          <w:hyperlink w:anchor="_Toc225518005" w:history="1">
-            <w:r>
-              <w:rPr>
-                <w:rStyle w:val="Hyperlink"/>
-                <w:noProof/>
+          <w:hyperlink w:anchor="_Toc225617268" w:history="1">
+            <w:r>
+              <w:rPr>
+                <w:rStyle w:val="Hyperlink"/>
+                <w:noProof/>
+                <w:lang w:val="pt-BR"/>
               </w:rPr>
               <w:t>5.</w:t>
             </w:r>
@@ -1936,6 +2264,7 @@
               <w:rPr>
                 <w:rStyle w:val="Hyperlink"/>
                 <w:noProof/>
+                <w:lang w:val="pt-BR"/>
               </w:rPr>
               <w:t>Processos de Gerenciamento</w:t>
             </w:r>
@@ -1958,7 +2287,7 @@
                 <w:noProof/>
                 <w:webHidden/>
               </w:rPr>
-              <w:instrText xml:space="preserve"> PAGEREF _Toc225518005 \h </w:instrText>
+              <w:instrText xml:space="preserve"> PAGEREF _Toc225617268 \h </w:instrText>
             </w:r>
             <w:r>
               <w:rPr>
@@ -1978,7 +2307,7 @@
                 <w:noProof/>
                 <w:webHidden/>
               </w:rPr>
-              <w:t>7</w:t>
+              <w:t>6</w:t>
             </w:r>
             <w:r>
               <w:rPr>
@@ -2001,11 +2330,12 @@
               <w:lang w:val="pt-BR" w:eastAsia="pt-BR" w:bidi="ar-SA"/>
             </w:rPr>
           </w:pPr>
-          <w:hyperlink w:anchor="_Toc225518006" w:history="1">
-            <w:r>
-              <w:rPr>
-                <w:rStyle w:val="Hyperlink"/>
-                <w:noProof/>
+          <w:hyperlink w:anchor="_Toc225617269" w:history="1">
+            <w:r>
+              <w:rPr>
+                <w:rStyle w:val="Hyperlink"/>
+                <w:noProof/>
+                <w:lang w:val="pt-BR"/>
               </w:rPr>
               <w:t>5.1</w:t>
             </w:r>
@@ -2020,6 +2350,7 @@
               <w:rPr>
                 <w:rStyle w:val="Hyperlink"/>
                 <w:noProof/>
+                <w:lang w:val="pt-BR"/>
               </w:rPr>
               <w:t>Partida no Projeto</w:t>
             </w:r>
@@ -2042,7 +2373,7 @@
                 <w:noProof/>
                 <w:webHidden/>
               </w:rPr>
-              <w:instrText xml:space="preserve"> PAGEREF _Toc225518006 \h </w:instrText>
+              <w:instrText xml:space="preserve"> PAGEREF _Toc225617269 \h </w:instrText>
             </w:r>
             <w:r>
               <w:rPr>
@@ -2062,7 +2393,7 @@
                 <w:noProof/>
                 <w:webHidden/>
               </w:rPr>
-              <w:t>7</w:t>
+              <w:t>6</w:t>
             </w:r>
             <w:r>
               <w:rPr>
@@ -2085,11 +2416,12 @@
               <w:lang w:val="pt-BR" w:eastAsia="pt-BR" w:bidi="ar-SA"/>
             </w:rPr>
           </w:pPr>
-          <w:hyperlink w:anchor="_Toc225518007" w:history="1">
-            <w:r>
-              <w:rPr>
-                <w:rStyle w:val="Hyperlink"/>
-                <w:noProof/>
+          <w:hyperlink w:anchor="_Toc225617270" w:history="1">
+            <w:r>
+              <w:rPr>
+                <w:rStyle w:val="Hyperlink"/>
+                <w:noProof/>
+                <w:lang w:val="pt-BR"/>
               </w:rPr>
               <w:t>5.1.1</w:t>
             </w:r>
@@ -2104,6 +2436,7 @@
               <w:rPr>
                 <w:rStyle w:val="Hyperlink"/>
                 <w:noProof/>
+                <w:lang w:val="pt-BR"/>
               </w:rPr>
               <w:t>Previsões</w:t>
             </w:r>
@@ -2126,7 +2459,7 @@
                 <w:noProof/>
                 <w:webHidden/>
               </w:rPr>
-              <w:instrText xml:space="preserve"> PAGEREF _Toc225518007 \h </w:instrText>
+              <w:instrText xml:space="preserve"> PAGEREF _Toc225617270 \h </w:instrText>
             </w:r>
             <w:r>
               <w:rPr>
@@ -2146,7 +2479,7 @@
                 <w:noProof/>
                 <w:webHidden/>
               </w:rPr>
-              <w:t>7</w:t>
+              <w:t>6</w:t>
             </w:r>
             <w:r>
               <w:rPr>
@@ -2169,11 +2502,12 @@
               <w:lang w:val="pt-BR" w:eastAsia="pt-BR" w:bidi="ar-SA"/>
             </w:rPr>
           </w:pPr>
-          <w:hyperlink w:anchor="_Toc225518008" w:history="1">
-            <w:r>
-              <w:rPr>
-                <w:rStyle w:val="Hyperlink"/>
-                <w:noProof/>
+          <w:hyperlink w:anchor="_Toc225617271" w:history="1">
+            <w:r>
+              <w:rPr>
+                <w:rStyle w:val="Hyperlink"/>
+                <w:noProof/>
+                <w:lang w:val="pt-BR"/>
               </w:rPr>
               <w:t>5.1.2</w:t>
             </w:r>
@@ -2188,6 +2522,7 @@
               <w:rPr>
                 <w:rStyle w:val="Hyperlink"/>
                 <w:noProof/>
+                <w:lang w:val="pt-BR"/>
               </w:rPr>
               <w:t>Equipe</w:t>
             </w:r>
@@ -2210,7 +2545,7 @@
                 <w:noProof/>
                 <w:webHidden/>
               </w:rPr>
-              <w:instrText xml:space="preserve"> PAGEREF _Toc225518008 \h </w:instrText>
+              <w:instrText xml:space="preserve"> PAGEREF _Toc225617271 \h </w:instrText>
             </w:r>
             <w:r>
               <w:rPr>
@@ -2230,7 +2565,7 @@
                 <w:noProof/>
                 <w:webHidden/>
               </w:rPr>
-              <w:t>7</w:t>
+              <w:t>6</w:t>
             </w:r>
             <w:r>
               <w:rPr>
@@ -2253,7 +2588,7 @@
               <w:lang w:val="pt-BR" w:eastAsia="pt-BR" w:bidi="ar-SA"/>
             </w:rPr>
           </w:pPr>
-          <w:hyperlink w:anchor="_Toc225518009" w:history="1">
+          <w:hyperlink w:anchor="_Toc225617272" w:history="1">
             <w:r>
               <w:rPr>
                 <w:rStyle w:val="Hyperlink"/>
@@ -2296,7 +2631,7 @@
                 <w:noProof/>
                 <w:webHidden/>
               </w:rPr>
-              <w:instrText xml:space="preserve"> PAGEREF _Toc225518009 \h </w:instrText>
+              <w:instrText xml:space="preserve"> PAGEREF _Toc225617272 \h </w:instrText>
             </w:r>
             <w:r>
               <w:rPr>
@@ -2316,7 +2651,7 @@
                 <w:noProof/>
                 <w:webHidden/>
               </w:rPr>
-              <w:t>7</w:t>
+              <w:t>6</w:t>
             </w:r>
             <w:r>
               <w:rPr>
@@ -2339,11 +2674,12 @@
               <w:lang w:val="pt-BR" w:eastAsia="pt-BR" w:bidi="ar-SA"/>
             </w:rPr>
           </w:pPr>
-          <w:hyperlink w:anchor="_Toc225518010" w:history="1">
-            <w:r>
-              <w:rPr>
-                <w:rStyle w:val="Hyperlink"/>
-                <w:noProof/>
+          <w:hyperlink w:anchor="_Toc225617273" w:history="1">
+            <w:r>
+              <w:rPr>
+                <w:rStyle w:val="Hyperlink"/>
+                <w:noProof/>
+                <w:lang w:val="pt-BR"/>
               </w:rPr>
               <w:t>5.1.4</w:t>
             </w:r>
@@ -2358,6 +2694,7 @@
               <w:rPr>
                 <w:rStyle w:val="Hyperlink"/>
                 <w:noProof/>
+                <w:lang w:val="pt-BR"/>
               </w:rPr>
               <w:t>Plano de Treinamento da Equipe</w:t>
             </w:r>
@@ -2380,7 +2717,7 @@
                 <w:noProof/>
                 <w:webHidden/>
               </w:rPr>
-              <w:instrText xml:space="preserve"> PAGEREF _Toc225518010 \h </w:instrText>
+              <w:instrText xml:space="preserve"> PAGEREF _Toc225617273 \h </w:instrText>
             </w:r>
             <w:r>
               <w:rPr>
@@ -2400,7 +2737,7 @@
                 <w:noProof/>
                 <w:webHidden/>
               </w:rPr>
-              <w:t>7</w:t>
+              <w:t>6</w:t>
             </w:r>
             <w:r>
               <w:rPr>
@@ -2423,11 +2760,12 @@
               <w:lang w:val="pt-BR" w:eastAsia="pt-BR" w:bidi="ar-SA"/>
             </w:rPr>
           </w:pPr>
-          <w:hyperlink w:anchor="_Toc225518011" w:history="1">
-            <w:r>
-              <w:rPr>
-                <w:rStyle w:val="Hyperlink"/>
-                <w:noProof/>
+          <w:hyperlink w:anchor="_Toc225617274" w:history="1">
+            <w:r>
+              <w:rPr>
+                <w:rStyle w:val="Hyperlink"/>
+                <w:noProof/>
+                <w:lang w:val="pt-BR"/>
               </w:rPr>
               <w:t>5.2</w:t>
             </w:r>
@@ -2442,6 +2780,7 @@
               <w:rPr>
                 <w:rStyle w:val="Hyperlink"/>
                 <w:noProof/>
+                <w:lang w:val="pt-BR"/>
               </w:rPr>
               <w:t>Plano de Trabalho</w:t>
             </w:r>
@@ -2464,7 +2803,7 @@
                 <w:noProof/>
                 <w:webHidden/>
               </w:rPr>
-              <w:instrText xml:space="preserve"> PAGEREF _Toc225518011 \h </w:instrText>
+              <w:instrText xml:space="preserve"> PAGEREF _Toc225617274 \h </w:instrText>
             </w:r>
             <w:r>
               <w:rPr>
@@ -2484,7 +2823,7 @@
                 <w:noProof/>
                 <w:webHidden/>
               </w:rPr>
-              <w:t>7</w:t>
+              <w:t>6</w:t>
             </w:r>
             <w:r>
               <w:rPr>
@@ -2507,11 +2846,12 @@
               <w:lang w:val="pt-BR" w:eastAsia="pt-BR" w:bidi="ar-SA"/>
             </w:rPr>
           </w:pPr>
-          <w:hyperlink w:anchor="_Toc225518012" w:history="1">
-            <w:r>
-              <w:rPr>
-                <w:rStyle w:val="Hyperlink"/>
-                <w:noProof/>
+          <w:hyperlink w:anchor="_Toc225617275" w:history="1">
+            <w:r>
+              <w:rPr>
+                <w:rStyle w:val="Hyperlink"/>
+                <w:noProof/>
+                <w:lang w:val="pt-BR"/>
               </w:rPr>
               <w:t>5.2.1</w:t>
             </w:r>
@@ -2526,6 +2866,7 @@
               <w:rPr>
                 <w:rStyle w:val="Hyperlink"/>
                 <w:noProof/>
+                <w:lang w:val="pt-BR"/>
               </w:rPr>
               <w:t>Atividades</w:t>
             </w:r>
@@ -2548,7 +2889,7 @@
                 <w:noProof/>
                 <w:webHidden/>
               </w:rPr>
-              <w:instrText xml:space="preserve"> PAGEREF _Toc225518012 \h </w:instrText>
+              <w:instrText xml:space="preserve"> PAGEREF _Toc225617275 \h </w:instrText>
             </w:r>
             <w:r>
               <w:rPr>
@@ -2568,7 +2909,7 @@
                 <w:noProof/>
                 <w:webHidden/>
               </w:rPr>
-              <w:t>7</w:t>
+              <w:t>6</w:t>
             </w:r>
             <w:r>
               <w:rPr>
@@ -2591,11 +2932,12 @@
               <w:lang w:val="pt-BR" w:eastAsia="pt-BR" w:bidi="ar-SA"/>
             </w:rPr>
           </w:pPr>
-          <w:hyperlink w:anchor="_Toc225518013" w:history="1">
-            <w:r>
-              <w:rPr>
-                <w:rStyle w:val="Hyperlink"/>
-                <w:noProof/>
+          <w:hyperlink w:anchor="_Toc225617276" w:history="1">
+            <w:r>
+              <w:rPr>
+                <w:rStyle w:val="Hyperlink"/>
+                <w:noProof/>
+                <w:lang w:val="pt-BR"/>
               </w:rPr>
               <w:t>5.2.2</w:t>
             </w:r>
@@ -2610,6 +2952,7 @@
               <w:rPr>
                 <w:rStyle w:val="Hyperlink"/>
                 <w:noProof/>
+                <w:lang w:val="pt-BR"/>
               </w:rPr>
               <w:t>Prazos</w:t>
             </w:r>
@@ -2632,7 +2975,7 @@
                 <w:noProof/>
                 <w:webHidden/>
               </w:rPr>
-              <w:instrText xml:space="preserve"> PAGEREF _Toc225518013 \h </w:instrText>
+              <w:instrText xml:space="preserve"> PAGEREF _Toc225617276 \h </w:instrText>
             </w:r>
             <w:r>
               <w:rPr>
@@ -2652,7 +2995,7 @@
                 <w:noProof/>
                 <w:webHidden/>
               </w:rPr>
-              <w:t>7</w:t>
+              <w:t>6</w:t>
             </w:r>
             <w:r>
               <w:rPr>
@@ -2675,11 +3018,12 @@
               <w:lang w:val="pt-BR" w:eastAsia="pt-BR" w:bidi="ar-SA"/>
             </w:rPr>
           </w:pPr>
-          <w:hyperlink w:anchor="_Toc225518014" w:history="1">
-            <w:r>
-              <w:rPr>
-                <w:rStyle w:val="Hyperlink"/>
-                <w:noProof/>
+          <w:hyperlink w:anchor="_Toc225617277" w:history="1">
+            <w:r>
+              <w:rPr>
+                <w:rStyle w:val="Hyperlink"/>
+                <w:noProof/>
+                <w:lang w:val="pt-BR"/>
               </w:rPr>
               <w:t>5.2.3</w:t>
             </w:r>
@@ -2694,6 +3038,7 @@
               <w:rPr>
                 <w:rStyle w:val="Hyperlink"/>
                 <w:noProof/>
+                <w:lang w:val="pt-BR"/>
               </w:rPr>
               <w:t>Alocação de Recursos</w:t>
             </w:r>
@@ -2716,7 +3061,7 @@
                 <w:noProof/>
                 <w:webHidden/>
               </w:rPr>
-              <w:instrText xml:space="preserve"> PAGEREF _Toc225518014 \h </w:instrText>
+              <w:instrText xml:space="preserve"> PAGEREF _Toc225617277 \h </w:instrText>
             </w:r>
             <w:r>
               <w:rPr>
@@ -2736,7 +3081,7 @@
                 <w:noProof/>
                 <w:webHidden/>
               </w:rPr>
-              <w:t>8</w:t>
+              <w:t>6</w:t>
             </w:r>
             <w:r>
               <w:rPr>
@@ -2759,11 +3104,12 @@
               <w:lang w:val="pt-BR" w:eastAsia="pt-BR" w:bidi="ar-SA"/>
             </w:rPr>
           </w:pPr>
-          <w:hyperlink w:anchor="_Toc225518015" w:history="1">
-            <w:r>
-              <w:rPr>
-                <w:rStyle w:val="Hyperlink"/>
-                <w:noProof/>
+          <w:hyperlink w:anchor="_Toc225617278" w:history="1">
+            <w:r>
+              <w:rPr>
+                <w:rStyle w:val="Hyperlink"/>
+                <w:noProof/>
+                <w:lang w:val="pt-BR"/>
               </w:rPr>
               <w:t>5.2.4</w:t>
             </w:r>
@@ -2778,6 +3124,7 @@
               <w:rPr>
                 <w:rStyle w:val="Hyperlink"/>
                 <w:noProof/>
+                <w:lang w:val="pt-BR"/>
               </w:rPr>
               <w:t>Alocação de Orçamento</w:t>
             </w:r>
@@ -2800,7 +3147,7 @@
                 <w:noProof/>
                 <w:webHidden/>
               </w:rPr>
-              <w:instrText xml:space="preserve"> PAGEREF _Toc225518015 \h </w:instrText>
+              <w:instrText xml:space="preserve"> PAGEREF _Toc225617278 \h </w:instrText>
             </w:r>
             <w:r>
               <w:rPr>
@@ -2820,7 +3167,7 @@
                 <w:noProof/>
                 <w:webHidden/>
               </w:rPr>
-              <w:t>8</w:t>
+              <w:t>6</w:t>
             </w:r>
             <w:r>
               <w:rPr>
@@ -2843,11 +3190,12 @@
               <w:lang w:val="pt-BR" w:eastAsia="pt-BR" w:bidi="ar-SA"/>
             </w:rPr>
           </w:pPr>
-          <w:hyperlink w:anchor="_Toc225518016" w:history="1">
-            <w:r>
-              <w:rPr>
-                <w:rStyle w:val="Hyperlink"/>
-                <w:noProof/>
+          <w:hyperlink w:anchor="_Toc225617279" w:history="1">
+            <w:r>
+              <w:rPr>
+                <w:rStyle w:val="Hyperlink"/>
+                <w:noProof/>
+                <w:lang w:val="pt-BR"/>
               </w:rPr>
               <w:t>5.3</w:t>
             </w:r>
@@ -2862,6 +3210,7 @@
               <w:rPr>
                 <w:rStyle w:val="Hyperlink"/>
                 <w:noProof/>
+                <w:lang w:val="pt-BR"/>
               </w:rPr>
               <w:t>Planos de Controle</w:t>
             </w:r>
@@ -2884,7 +3233,7 @@
                 <w:noProof/>
                 <w:webHidden/>
               </w:rPr>
-              <w:instrText xml:space="preserve"> PAGEREF _Toc225518016 \h </w:instrText>
+              <w:instrText xml:space="preserve"> PAGEREF _Toc225617279 \h </w:instrText>
             </w:r>
             <w:r>
               <w:rPr>
@@ -2904,7 +3253,7 @@
                 <w:noProof/>
                 <w:webHidden/>
               </w:rPr>
-              <w:t>8</w:t>
+              <w:t>6</w:t>
             </w:r>
             <w:r>
               <w:rPr>
@@ -2927,11 +3276,12 @@
               <w:lang w:val="pt-BR" w:eastAsia="pt-BR" w:bidi="ar-SA"/>
             </w:rPr>
           </w:pPr>
-          <w:hyperlink w:anchor="_Toc225518017" w:history="1">
-            <w:r>
-              <w:rPr>
-                <w:rStyle w:val="Hyperlink"/>
-                <w:noProof/>
+          <w:hyperlink w:anchor="_Toc225617280" w:history="1">
+            <w:r>
+              <w:rPr>
+                <w:rStyle w:val="Hyperlink"/>
+                <w:noProof/>
+                <w:lang w:val="pt-BR"/>
               </w:rPr>
               <w:t>5.3.1</w:t>
             </w:r>
@@ -2946,6 +3296,7 @@
               <w:rPr>
                 <w:rStyle w:val="Hyperlink"/>
                 <w:noProof/>
+                <w:lang w:val="pt-BR"/>
               </w:rPr>
               <w:t>Controle dos Requisitos</w:t>
             </w:r>
@@ -2968,7 +3319,7 @@
                 <w:noProof/>
                 <w:webHidden/>
               </w:rPr>
-              <w:instrText xml:space="preserve"> PAGEREF _Toc225518017 \h </w:instrText>
+              <w:instrText xml:space="preserve"> PAGEREF _Toc225617280 \h </w:instrText>
             </w:r>
             <w:r>
               <w:rPr>
@@ -2988,7 +3339,7 @@
                 <w:noProof/>
                 <w:webHidden/>
               </w:rPr>
-              <w:t>8</w:t>
+              <w:t>6</w:t>
             </w:r>
             <w:r>
               <w:rPr>
@@ -3011,11 +3362,12 @@
               <w:lang w:val="pt-BR" w:eastAsia="pt-BR" w:bidi="ar-SA"/>
             </w:rPr>
           </w:pPr>
-          <w:hyperlink w:anchor="_Toc225518018" w:history="1">
-            <w:r>
-              <w:rPr>
-                <w:rStyle w:val="Hyperlink"/>
-                <w:noProof/>
+          <w:hyperlink w:anchor="_Toc225617281" w:history="1">
+            <w:r>
+              <w:rPr>
+                <w:rStyle w:val="Hyperlink"/>
+                <w:noProof/>
+                <w:lang w:val="pt-BR"/>
               </w:rPr>
               <w:t>5.3.2</w:t>
             </w:r>
@@ -3030,6 +3382,7 @@
               <w:rPr>
                 <w:rStyle w:val="Hyperlink"/>
                 <w:noProof/>
+                <w:lang w:val="pt-BR"/>
               </w:rPr>
               <w:t>Controle dos Prazos</w:t>
             </w:r>
@@ -3052,7 +3405,7 @@
                 <w:noProof/>
                 <w:webHidden/>
               </w:rPr>
-              <w:instrText xml:space="preserve"> PAGEREF _Toc225518018 \h </w:instrText>
+              <w:instrText xml:space="preserve"> PAGEREF _Toc225617281 \h </w:instrText>
             </w:r>
             <w:r>
               <w:rPr>
@@ -3072,7 +3425,7 @@
                 <w:noProof/>
                 <w:webHidden/>
               </w:rPr>
-              <w:t>8</w:t>
+              <w:t>7</w:t>
             </w:r>
             <w:r>
               <w:rPr>
@@ -3095,11 +3448,12 @@
               <w:lang w:val="pt-BR" w:eastAsia="pt-BR" w:bidi="ar-SA"/>
             </w:rPr>
           </w:pPr>
-          <w:hyperlink w:anchor="_Toc225518019" w:history="1">
-            <w:r>
-              <w:rPr>
-                <w:rStyle w:val="Hyperlink"/>
-                <w:noProof/>
+          <w:hyperlink w:anchor="_Toc225617282" w:history="1">
+            <w:r>
+              <w:rPr>
+                <w:rStyle w:val="Hyperlink"/>
+                <w:noProof/>
+                <w:lang w:val="pt-BR"/>
               </w:rPr>
               <w:t>5.3.3</w:t>
             </w:r>
@@ -3114,6 +3468,7 @@
               <w:rPr>
                 <w:rStyle w:val="Hyperlink"/>
                 <w:noProof/>
+                <w:lang w:val="pt-BR"/>
               </w:rPr>
               <w:t>Controle do Orçamento</w:t>
             </w:r>
@@ -3136,7 +3491,7 @@
                 <w:noProof/>
                 <w:webHidden/>
               </w:rPr>
-              <w:instrText xml:space="preserve"> PAGEREF _Toc225518019 \h </w:instrText>
+              <w:instrText xml:space="preserve"> PAGEREF _Toc225617282 \h </w:instrText>
             </w:r>
             <w:r>
               <w:rPr>
@@ -3156,7 +3511,7 @@
                 <w:noProof/>
                 <w:webHidden/>
               </w:rPr>
-              <w:t>8</w:t>
+              <w:t>7</w:t>
             </w:r>
             <w:r>
               <w:rPr>
@@ -3179,11 +3534,12 @@
               <w:lang w:val="pt-BR" w:eastAsia="pt-BR" w:bidi="ar-SA"/>
             </w:rPr>
           </w:pPr>
-          <w:hyperlink w:anchor="_Toc225518020" w:history="1">
-            <w:r>
-              <w:rPr>
-                <w:rStyle w:val="Hyperlink"/>
-                <w:noProof/>
+          <w:hyperlink w:anchor="_Toc225617283" w:history="1">
+            <w:r>
+              <w:rPr>
+                <w:rStyle w:val="Hyperlink"/>
+                <w:noProof/>
+                <w:lang w:val="pt-BR"/>
               </w:rPr>
               <w:t>5.3.4</w:t>
             </w:r>
@@ -3198,6 +3554,7 @@
               <w:rPr>
                 <w:rStyle w:val="Hyperlink"/>
                 <w:noProof/>
+                <w:lang w:val="pt-BR"/>
               </w:rPr>
               <w:t>Controle de Qualidade</w:t>
             </w:r>
@@ -3220,7 +3577,7 @@
                 <w:noProof/>
                 <w:webHidden/>
               </w:rPr>
-              <w:instrText xml:space="preserve"> PAGEREF _Toc225518020 \h </w:instrText>
+              <w:instrText xml:space="preserve"> PAGEREF _Toc225617283 \h </w:instrText>
             </w:r>
             <w:r>
               <w:rPr>
@@ -3240,7 +3597,7 @@
                 <w:noProof/>
                 <w:webHidden/>
               </w:rPr>
-              <w:t>8</w:t>
+              <w:t>7</w:t>
             </w:r>
             <w:r>
               <w:rPr>
@@ -3263,11 +3620,12 @@
               <w:lang w:val="pt-BR" w:eastAsia="pt-BR" w:bidi="ar-SA"/>
             </w:rPr>
           </w:pPr>
-          <w:hyperlink w:anchor="_Toc225518021" w:history="1">
-            <w:r>
-              <w:rPr>
-                <w:rStyle w:val="Hyperlink"/>
-                <w:noProof/>
+          <w:hyperlink w:anchor="_Toc225617284" w:history="1">
+            <w:r>
+              <w:rPr>
+                <w:rStyle w:val="Hyperlink"/>
+                <w:noProof/>
+                <w:lang w:val="pt-BR"/>
               </w:rPr>
               <w:t>5.3.5</w:t>
             </w:r>
@@ -3282,6 +3640,7 @@
               <w:rPr>
                 <w:rStyle w:val="Hyperlink"/>
                 <w:noProof/>
+                <w:lang w:val="pt-BR"/>
               </w:rPr>
               <w:t>Plano de Relatórios</w:t>
             </w:r>
@@ -3304,7 +3663,7 @@
                 <w:noProof/>
                 <w:webHidden/>
               </w:rPr>
-              <w:instrText xml:space="preserve"> PAGEREF _Toc225518021 \h </w:instrText>
+              <w:instrText xml:space="preserve"> PAGEREF _Toc225617284 \h </w:instrText>
             </w:r>
             <w:r>
               <w:rPr>
@@ -3324,7 +3683,7 @@
                 <w:noProof/>
                 <w:webHidden/>
               </w:rPr>
-              <w:t>8</w:t>
+              <w:t>7</w:t>
             </w:r>
             <w:r>
               <w:rPr>
@@ -3347,11 +3706,12 @@
               <w:lang w:val="pt-BR" w:eastAsia="pt-BR" w:bidi="ar-SA"/>
             </w:rPr>
           </w:pPr>
-          <w:hyperlink w:anchor="_Toc225518022" w:history="1">
-            <w:r>
-              <w:rPr>
-                <w:rStyle w:val="Hyperlink"/>
-                <w:noProof/>
+          <w:hyperlink w:anchor="_Toc225617285" w:history="1">
+            <w:r>
+              <w:rPr>
+                <w:rStyle w:val="Hyperlink"/>
+                <w:noProof/>
+                <w:lang w:val="pt-BR"/>
               </w:rPr>
               <w:t>5.3.6</w:t>
             </w:r>
@@ -3366,6 +3726,7 @@
               <w:rPr>
                 <w:rStyle w:val="Hyperlink"/>
                 <w:noProof/>
+                <w:lang w:val="pt-BR"/>
               </w:rPr>
               <w:t>Plano de Medidas</w:t>
             </w:r>
@@ -3388,7 +3749,7 @@
                 <w:noProof/>
                 <w:webHidden/>
               </w:rPr>
-              <w:instrText xml:space="preserve"> PAGEREF _Toc225518022 \h </w:instrText>
+              <w:instrText xml:space="preserve"> PAGEREF _Toc225617285 \h </w:instrText>
             </w:r>
             <w:r>
               <w:rPr>
@@ -3408,7 +3769,7 @@
                 <w:noProof/>
                 <w:webHidden/>
               </w:rPr>
-              <w:t>8</w:t>
+              <w:t>7</w:t>
             </w:r>
             <w:r>
               <w:rPr>
@@ -3431,11 +3792,12 @@
               <w:lang w:val="pt-BR" w:eastAsia="pt-BR" w:bidi="ar-SA"/>
             </w:rPr>
           </w:pPr>
-          <w:hyperlink w:anchor="_Toc225518023" w:history="1">
-            <w:r>
-              <w:rPr>
-                <w:rStyle w:val="Hyperlink"/>
-                <w:noProof/>
+          <w:hyperlink w:anchor="_Toc225617286" w:history="1">
+            <w:r>
+              <w:rPr>
+                <w:rStyle w:val="Hyperlink"/>
+                <w:noProof/>
+                <w:lang w:val="pt-BR"/>
               </w:rPr>
               <w:t>5.4</w:t>
             </w:r>
@@ -3450,6 +3812,7 @@
               <w:rPr>
                 <w:rStyle w:val="Hyperlink"/>
                 <w:noProof/>
+                <w:lang w:val="pt-BR"/>
               </w:rPr>
               <w:t>Plano de Gerenciamento de Riscos</w:t>
             </w:r>
@@ -3472,7 +3835,7 @@
                 <w:noProof/>
                 <w:webHidden/>
               </w:rPr>
-              <w:instrText xml:space="preserve"> PAGEREF _Toc225518023 \h </w:instrText>
+              <w:instrText xml:space="preserve"> PAGEREF _Toc225617286 \h </w:instrText>
             </w:r>
             <w:r>
               <w:rPr>
@@ -3492,7 +3855,7 @@
                 <w:noProof/>
                 <w:webHidden/>
               </w:rPr>
-              <w:t>8</w:t>
+              <w:t>7</w:t>
             </w:r>
             <w:r>
               <w:rPr>
@@ -3515,11 +3878,12 @@
               <w:lang w:val="pt-BR" w:eastAsia="pt-BR" w:bidi="ar-SA"/>
             </w:rPr>
           </w:pPr>
-          <w:hyperlink w:anchor="_Toc225518024" w:history="1">
-            <w:r>
-              <w:rPr>
-                <w:rStyle w:val="Hyperlink"/>
-                <w:noProof/>
+          <w:hyperlink w:anchor="_Toc225617287" w:history="1">
+            <w:r>
+              <w:rPr>
+                <w:rStyle w:val="Hyperlink"/>
+                <w:noProof/>
+                <w:lang w:val="pt-BR"/>
               </w:rPr>
               <w:t>5.5</w:t>
             </w:r>
@@ -3534,6 +3898,7 @@
               <w:rPr>
                 <w:rStyle w:val="Hyperlink"/>
                 <w:noProof/>
+                <w:lang w:val="pt-BR"/>
               </w:rPr>
               <w:t>Plano de Encerramento</w:t>
             </w:r>
@@ -3556,7 +3921,7 @@
                 <w:noProof/>
                 <w:webHidden/>
               </w:rPr>
-              <w:instrText xml:space="preserve"> PAGEREF _Toc225518024 \h </w:instrText>
+              <w:instrText xml:space="preserve"> PAGEREF _Toc225617287 \h </w:instrText>
             </w:r>
             <w:r>
               <w:rPr>
@@ -3576,7 +3941,7 @@
                 <w:noProof/>
                 <w:webHidden/>
               </w:rPr>
-              <w:t>8</w:t>
+              <w:t>7</w:t>
             </w:r>
             <w:r>
               <w:rPr>
@@ -3599,11 +3964,12 @@
               <w:lang w:val="pt-BR" w:eastAsia="pt-BR" w:bidi="ar-SA"/>
             </w:rPr>
           </w:pPr>
-          <w:hyperlink w:anchor="_Toc225518025" w:history="1">
-            <w:r>
-              <w:rPr>
-                <w:rStyle w:val="Hyperlink"/>
-                <w:noProof/>
+          <w:hyperlink w:anchor="_Toc225617288" w:history="1">
+            <w:r>
+              <w:rPr>
+                <w:rStyle w:val="Hyperlink"/>
+                <w:noProof/>
+                <w:lang w:val="pt-BR"/>
               </w:rPr>
               <w:t>6.</w:t>
             </w:r>
@@ -3618,6 +3984,7 @@
               <w:rPr>
                 <w:rStyle w:val="Hyperlink"/>
                 <w:noProof/>
+                <w:lang w:val="pt-BR"/>
               </w:rPr>
               <w:t>Processos Técnicos</w:t>
             </w:r>
@@ -3640,7 +4007,7 @@
                 <w:noProof/>
                 <w:webHidden/>
               </w:rPr>
-              <w:instrText xml:space="preserve"> PAGEREF _Toc225518025 \h </w:instrText>
+              <w:instrText xml:space="preserve"> PAGEREF _Toc225617288 \h </w:instrText>
             </w:r>
             <w:r>
               <w:rPr>
@@ -3683,11 +4050,12 @@
               <w:lang w:val="pt-BR" w:eastAsia="pt-BR" w:bidi="ar-SA"/>
             </w:rPr>
           </w:pPr>
-          <w:hyperlink w:anchor="_Toc225518026" w:history="1">
-            <w:r>
-              <w:rPr>
-                <w:rStyle w:val="Hyperlink"/>
-                <w:noProof/>
+          <w:hyperlink w:anchor="_Toc225617289" w:history="1">
+            <w:r>
+              <w:rPr>
+                <w:rStyle w:val="Hyperlink"/>
+                <w:noProof/>
+                <w:lang w:val="pt-BR"/>
               </w:rPr>
               <w:t>6.1</w:t>
             </w:r>
@@ -3702,6 +4070,7 @@
               <w:rPr>
                 <w:rStyle w:val="Hyperlink"/>
                 <w:noProof/>
+                <w:lang w:val="pt-BR"/>
               </w:rPr>
               <w:t>Modelo dos Processos</w:t>
             </w:r>
@@ -3724,7 +4093,7 @@
                 <w:noProof/>
                 <w:webHidden/>
               </w:rPr>
-              <w:instrText xml:space="preserve"> PAGEREF _Toc225518026 \h </w:instrText>
+              <w:instrText xml:space="preserve"> PAGEREF _Toc225617289 \h </w:instrText>
             </w:r>
             <w:r>
               <w:rPr>
@@ -3767,11 +4136,12 @@
               <w:lang w:val="pt-BR" w:eastAsia="pt-BR" w:bidi="ar-SA"/>
             </w:rPr>
           </w:pPr>
-          <w:hyperlink w:anchor="_Toc225518027" w:history="1">
-            <w:r>
-              <w:rPr>
-                <w:rStyle w:val="Hyperlink"/>
-                <w:noProof/>
+          <w:hyperlink w:anchor="_Toc225617290" w:history="1">
+            <w:r>
+              <w:rPr>
+                <w:rStyle w:val="Hyperlink"/>
+                <w:noProof/>
+                <w:lang w:val="pt-BR"/>
               </w:rPr>
               <w:t>6.2</w:t>
             </w:r>
@@ -3786,6 +4156,7 @@
               <w:rPr>
                 <w:rStyle w:val="Hyperlink"/>
                 <w:noProof/>
+                <w:lang w:val="pt-BR"/>
               </w:rPr>
               <w:t>Métodos, Ferramentas e Técnicas</w:t>
             </w:r>
@@ -3808,7 +4179,7 @@
                 <w:noProof/>
                 <w:webHidden/>
               </w:rPr>
-              <w:instrText xml:space="preserve"> PAGEREF _Toc225518027 \h </w:instrText>
+              <w:instrText xml:space="preserve"> PAGEREF _Toc225617290 \h </w:instrText>
             </w:r>
             <w:r>
               <w:rPr>
@@ -3851,11 +4222,12 @@
               <w:lang w:val="pt-BR" w:eastAsia="pt-BR" w:bidi="ar-SA"/>
             </w:rPr>
           </w:pPr>
-          <w:hyperlink w:anchor="_Toc225518028" w:history="1">
-            <w:r>
-              <w:rPr>
-                <w:rStyle w:val="Hyperlink"/>
-                <w:noProof/>
+          <w:hyperlink w:anchor="_Toc225617291" w:history="1">
+            <w:r>
+              <w:rPr>
+                <w:rStyle w:val="Hyperlink"/>
+                <w:noProof/>
+                <w:lang w:val="pt-BR"/>
               </w:rPr>
               <w:t>6.3</w:t>
             </w:r>
@@ -3870,6 +4242,7 @@
               <w:rPr>
                 <w:rStyle w:val="Hyperlink"/>
                 <w:noProof/>
+                <w:lang w:val="pt-BR"/>
               </w:rPr>
               <w:t>Infraestrutura</w:t>
             </w:r>
@@ -3892,7 +4265,7 @@
                 <w:noProof/>
                 <w:webHidden/>
               </w:rPr>
-              <w:instrText xml:space="preserve"> PAGEREF _Toc225518028 \h </w:instrText>
+              <w:instrText xml:space="preserve"> PAGEREF _Toc225617291 \h </w:instrText>
             </w:r>
             <w:r>
               <w:rPr>
@@ -3935,7 +4308,7 @@
               <w:lang w:val="pt-BR" w:eastAsia="pt-BR" w:bidi="ar-SA"/>
             </w:rPr>
           </w:pPr>
-          <w:hyperlink w:anchor="_Toc225518029" w:history="1">
+          <w:hyperlink w:anchor="_Toc225617292" w:history="1">
             <w:r>
               <w:rPr>
                 <w:rStyle w:val="Hyperlink"/>
@@ -3978,7 +4351,7 @@
                 <w:noProof/>
                 <w:webHidden/>
               </w:rPr>
-              <w:instrText xml:space="preserve"> PAGEREF _Toc225518029 \h </w:instrText>
+              <w:instrText xml:space="preserve"> PAGEREF _Toc225617292 \h </w:instrText>
             </w:r>
             <w:r>
               <w:rPr>
@@ -4013,6 +4386,7 @@
           <w:pPr>
             <w:pStyle w:val="Sumrio1"/>
             <w:tabs>
+              <w:tab w:val="left" w:pos="880"/>
               <w:tab w:val="right" w:leader="dot" w:pos="8494"/>
             </w:tabs>
             <w:rPr>
@@ -4020,7 +4394,22 @@
               <w:lang w:val="pt-BR" w:eastAsia="pt-BR" w:bidi="ar-SA"/>
             </w:rPr>
           </w:pPr>
-          <w:hyperlink w:anchor="_Toc225518030" w:history="1">
+          <w:hyperlink w:anchor="_Toc225617293" w:history="1">
+            <w:r>
+              <w:rPr>
+                <w:rStyle w:val="Hyperlink"/>
+                <w:noProof/>
+                <w:lang w:val="pt-BR"/>
+              </w:rPr>
+              <w:t>7.</w:t>
+            </w:r>
+            <w:r>
+              <w:rPr>
+                <w:noProof/>
+                <w:lang w:val="pt-BR" w:eastAsia="pt-BR" w:bidi="ar-SA"/>
+              </w:rPr>
+              <w:tab/>
+            </w:r>
             <w:r>
               <w:rPr>
                 <w:rStyle w:val="Hyperlink"/>
@@ -4048,7 +4437,7 @@
                 <w:noProof/>
                 <w:webHidden/>
               </w:rPr>
-              <w:instrText xml:space="preserve"> PAGEREF _Toc225518030 \h </w:instrText>
+              <w:instrText xml:space="preserve"> PAGEREF _Toc225617293 \h </w:instrText>
             </w:r>
             <w:r>
               <w:rPr>
@@ -4068,7 +4457,7 @@
                 <w:noProof/>
                 <w:webHidden/>
               </w:rPr>
-              <w:t>8</w:t>
+              <w:t>9</w:t>
             </w:r>
             <w:r>
               <w:rPr>
@@ -4091,13 +4480,14 @@
               <w:lang w:val="pt-BR" w:eastAsia="pt-BR" w:bidi="ar-SA"/>
             </w:rPr>
           </w:pPr>
-          <w:hyperlink w:anchor="_Toc225518031" w:history="1">
-            <w:r>
-              <w:rPr>
-                <w:rStyle w:val="Hyperlink"/>
-                <w:noProof/>
-              </w:rPr>
-              <w:t>6.5</w:t>
+          <w:hyperlink w:anchor="_Toc225617294" w:history="1">
+            <w:r>
+              <w:rPr>
+                <w:rStyle w:val="Hyperlink"/>
+                <w:noProof/>
+                <w:lang w:val="pt-BR"/>
+              </w:rPr>
+              <w:t>7.1</w:t>
             </w:r>
             <w:r>
               <w:rPr>
@@ -4110,6 +4500,7 @@
               <w:rPr>
                 <w:rStyle w:val="Hyperlink"/>
                 <w:noProof/>
+                <w:lang w:val="pt-BR"/>
               </w:rPr>
               <w:t>Gerenciamento de Configuração</w:t>
             </w:r>
@@ -4132,7 +4523,7 @@
                 <w:noProof/>
                 <w:webHidden/>
               </w:rPr>
-              <w:instrText xml:space="preserve"> PAGEREF _Toc225518031 \h </w:instrText>
+              <w:instrText xml:space="preserve"> PAGEREF _Toc225617294 \h </w:instrText>
             </w:r>
             <w:r>
               <w:rPr>
@@ -4152,7 +4543,7 @@
                 <w:noProof/>
                 <w:webHidden/>
               </w:rPr>
-              <w:t>8</w:t>
+              <w:t>9</w:t>
             </w:r>
             <w:r>
               <w:rPr>
@@ -4175,14 +4566,14 @@
               <w:lang w:val="pt-BR" w:eastAsia="pt-BR" w:bidi="ar-SA"/>
             </w:rPr>
           </w:pPr>
-          <w:hyperlink w:anchor="_Toc225518032" w:history="1">
-            <w:r>
-              <w:rPr>
-                <w:rStyle w:val="Hyperlink"/>
-                <w:noProof/>
-                <w:lang w:val="pt-BR"/>
-              </w:rPr>
-              <w:t>6.6</w:t>
+          <w:hyperlink w:anchor="_Toc225617295" w:history="1">
+            <w:r>
+              <w:rPr>
+                <w:rStyle w:val="Hyperlink"/>
+                <w:noProof/>
+                <w:lang w:val="pt-BR"/>
+              </w:rPr>
+              <w:t>7.2</w:t>
             </w:r>
             <w:r>
               <w:rPr>
@@ -4218,7 +4609,7 @@
                 <w:noProof/>
                 <w:webHidden/>
               </w:rPr>
-              <w:instrText xml:space="preserve"> PAGEREF _Toc225518032 \h </w:instrText>
+              <w:instrText xml:space="preserve"> PAGEREF _Toc225617295 \h </w:instrText>
             </w:r>
             <w:r>
               <w:rPr>
@@ -4238,7 +4629,7 @@
                 <w:noProof/>
                 <w:webHidden/>
               </w:rPr>
-              <w:t>8</w:t>
+              <w:t>9</w:t>
             </w:r>
             <w:r>
               <w:rPr>
@@ -4261,13 +4652,14 @@
               <w:lang w:val="pt-BR" w:eastAsia="pt-BR" w:bidi="ar-SA"/>
             </w:rPr>
           </w:pPr>
-          <w:hyperlink w:anchor="_Toc225518033" w:history="1">
-            <w:r>
-              <w:rPr>
-                <w:rStyle w:val="Hyperlink"/>
-                <w:noProof/>
-              </w:rPr>
-              <w:t>6.7</w:t>
+          <w:hyperlink w:anchor="_Toc225617296" w:history="1">
+            <w:r>
+              <w:rPr>
+                <w:rStyle w:val="Hyperlink"/>
+                <w:noProof/>
+                <w:lang w:val="pt-BR"/>
+              </w:rPr>
+              <w:t>7.3</w:t>
             </w:r>
             <w:r>
               <w:rPr>
@@ -4280,6 +4672,7 @@
               <w:rPr>
                 <w:rStyle w:val="Hyperlink"/>
                 <w:noProof/>
+                <w:lang w:val="pt-BR"/>
               </w:rPr>
               <w:t>Documentação</w:t>
             </w:r>
@@ -4302,7 +4695,7 @@
                 <w:noProof/>
                 <w:webHidden/>
               </w:rPr>
-              <w:instrText xml:space="preserve"> PAGEREF _Toc225518033 \h </w:instrText>
+              <w:instrText xml:space="preserve"> PAGEREF _Toc225617296 \h </w:instrText>
             </w:r>
             <w:r>
               <w:rPr>
@@ -4322,7 +4715,7 @@
                 <w:noProof/>
                 <w:webHidden/>
               </w:rPr>
-              <w:t>8</w:t>
+              <w:t>9</w:t>
             </w:r>
             <w:r>
               <w:rPr>
@@ -4345,13 +4738,14 @@
               <w:lang w:val="pt-BR" w:eastAsia="pt-BR" w:bidi="ar-SA"/>
             </w:rPr>
           </w:pPr>
-          <w:hyperlink w:anchor="_Toc225518034" w:history="1">
-            <w:r>
-              <w:rPr>
-                <w:rStyle w:val="Hyperlink"/>
-                <w:noProof/>
-              </w:rPr>
-              <w:t>6.8</w:t>
+          <w:hyperlink w:anchor="_Toc225617297" w:history="1">
+            <w:r>
+              <w:rPr>
+                <w:rStyle w:val="Hyperlink"/>
+                <w:noProof/>
+                <w:lang w:val="pt-BR"/>
+              </w:rPr>
+              <w:t>7.4</w:t>
             </w:r>
             <w:r>
               <w:rPr>
@@ -4364,6 +4758,7 @@
               <w:rPr>
                 <w:rStyle w:val="Hyperlink"/>
                 <w:noProof/>
+                <w:lang w:val="pt-BR"/>
               </w:rPr>
               <w:t>Plano para Assegurar a Qualidade</w:t>
             </w:r>
@@ -4386,7 +4781,7 @@
                 <w:noProof/>
                 <w:webHidden/>
               </w:rPr>
-              <w:instrText xml:space="preserve"> PAGEREF _Toc225518034 \h </w:instrText>
+              <w:instrText xml:space="preserve"> PAGEREF _Toc225617297 \h </w:instrText>
             </w:r>
             <w:r>
               <w:rPr>
@@ -4406,7 +4801,7 @@
                 <w:noProof/>
                 <w:webHidden/>
               </w:rPr>
-              <w:t>8</w:t>
+              <w:t>9</w:t>
             </w:r>
             <w:r>
               <w:rPr>
@@ -4429,13 +4824,14 @@
               <w:lang w:val="pt-BR" w:eastAsia="pt-BR" w:bidi="ar-SA"/>
             </w:rPr>
           </w:pPr>
-          <w:hyperlink w:anchor="_Toc225518035" w:history="1">
-            <w:r>
-              <w:rPr>
-                <w:rStyle w:val="Hyperlink"/>
-                <w:noProof/>
-              </w:rPr>
-              <w:t>6.9</w:t>
+          <w:hyperlink w:anchor="_Toc225617298" w:history="1">
+            <w:r>
+              <w:rPr>
+                <w:rStyle w:val="Hyperlink"/>
+                <w:noProof/>
+                <w:lang w:val="pt-BR"/>
+              </w:rPr>
+              <w:t>7.5</w:t>
             </w:r>
             <w:r>
               <w:rPr>
@@ -4448,6 +4844,7 @@
               <w:rPr>
                 <w:rStyle w:val="Hyperlink"/>
                 <w:noProof/>
+                <w:lang w:val="pt-BR"/>
               </w:rPr>
               <w:t>Revisões e Auditorias</w:t>
             </w:r>
@@ -4470,7 +4867,7 @@
                 <w:noProof/>
                 <w:webHidden/>
               </w:rPr>
-              <w:instrText xml:space="preserve"> PAGEREF _Toc225518035 \h </w:instrText>
+              <w:instrText xml:space="preserve"> PAGEREF _Toc225617298 \h </w:instrText>
             </w:r>
             <w:r>
               <w:rPr>
@@ -4490,7 +4887,7 @@
                 <w:noProof/>
                 <w:webHidden/>
               </w:rPr>
-              <w:t>8</w:t>
+              <w:t>9</w:t>
             </w:r>
             <w:r>
               <w:rPr>
@@ -4505,7 +4902,7 @@
           <w:pPr>
             <w:pStyle w:val="Sumrio2"/>
             <w:tabs>
-              <w:tab w:val="left" w:pos="1320"/>
+              <w:tab w:val="left" w:pos="1100"/>
               <w:tab w:val="right" w:leader="dot" w:pos="8494"/>
             </w:tabs>
             <w:rPr>
@@ -4513,14 +4910,14 @@
               <w:lang w:val="pt-BR" w:eastAsia="pt-BR" w:bidi="ar-SA"/>
             </w:rPr>
           </w:pPr>
-          <w:hyperlink w:anchor="_Toc225518036" w:history="1">
-            <w:r>
-              <w:rPr>
-                <w:rStyle w:val="Hyperlink"/>
-                <w:noProof/>
-                <w:lang w:val="pt-BR"/>
-              </w:rPr>
-              <w:t>6.10</w:t>
+          <w:hyperlink w:anchor="_Toc225617299" w:history="1">
+            <w:r>
+              <w:rPr>
+                <w:rStyle w:val="Hyperlink"/>
+                <w:noProof/>
+                <w:lang w:val="pt-BR"/>
+              </w:rPr>
+              <w:t>7.6</w:t>
             </w:r>
             <w:r>
               <w:rPr>
@@ -4556,7 +4953,7 @@
                 <w:noProof/>
                 <w:webHidden/>
               </w:rPr>
-              <w:instrText xml:space="preserve"> PAGEREF _Toc225518036 \h </w:instrText>
+              <w:instrText xml:space="preserve"> PAGEREF _Toc225617299 \h </w:instrText>
             </w:r>
             <w:r>
               <w:rPr>
@@ -4576,7 +4973,7 @@
                 <w:noProof/>
                 <w:webHidden/>
               </w:rPr>
-              <w:t>8</w:t>
+              <w:t>9</w:t>
             </w:r>
             <w:r>
               <w:rPr>
@@ -4591,7 +4988,7 @@
           <w:pPr>
             <w:pStyle w:val="Sumrio2"/>
             <w:tabs>
-              <w:tab w:val="left" w:pos="1320"/>
+              <w:tab w:val="left" w:pos="1100"/>
               <w:tab w:val="right" w:leader="dot" w:pos="8494"/>
             </w:tabs>
             <w:rPr>
@@ -4599,13 +4996,14 @@
               <w:lang w:val="pt-BR" w:eastAsia="pt-BR" w:bidi="ar-SA"/>
             </w:rPr>
           </w:pPr>
-          <w:hyperlink w:anchor="_Toc225518037" w:history="1">
-            <w:r>
-              <w:rPr>
-                <w:rStyle w:val="Hyperlink"/>
-                <w:noProof/>
-              </w:rPr>
-              <w:t>6.11</w:t>
+          <w:hyperlink w:anchor="_Toc225617300" w:history="1">
+            <w:r>
+              <w:rPr>
+                <w:rStyle w:val="Hyperlink"/>
+                <w:noProof/>
+                <w:lang w:val="pt-BR"/>
+              </w:rPr>
+              <w:t>7.7</w:t>
             </w:r>
             <w:r>
               <w:rPr>
@@ -4618,6 +5016,7 @@
               <w:rPr>
                 <w:rStyle w:val="Hyperlink"/>
                 <w:noProof/>
+                <w:lang w:val="pt-BR"/>
               </w:rPr>
               <w:t>Gerenciamento de Subcontratações</w:t>
             </w:r>
@@ -4640,7 +5039,7 @@
                 <w:noProof/>
                 <w:webHidden/>
               </w:rPr>
-              <w:instrText xml:space="preserve"> PAGEREF _Toc225518037 \h </w:instrText>
+              <w:instrText xml:space="preserve"> PAGEREF _Toc225617300 \h </w:instrText>
             </w:r>
             <w:r>
               <w:rPr>
@@ -4660,7 +5059,7 @@
                 <w:noProof/>
                 <w:webHidden/>
               </w:rPr>
-              <w:t>8</w:t>
+              <w:t>9</w:t>
             </w:r>
             <w:r>
               <w:rPr>
@@ -4675,7 +5074,7 @@
           <w:pPr>
             <w:pStyle w:val="Sumrio2"/>
             <w:tabs>
-              <w:tab w:val="left" w:pos="1320"/>
+              <w:tab w:val="left" w:pos="1100"/>
               <w:tab w:val="right" w:leader="dot" w:pos="8494"/>
             </w:tabs>
             <w:rPr>
@@ -4683,13 +5082,14 @@
               <w:lang w:val="pt-BR" w:eastAsia="pt-BR" w:bidi="ar-SA"/>
             </w:rPr>
           </w:pPr>
-          <w:hyperlink w:anchor="_Toc225518038" w:history="1">
-            <w:r>
-              <w:rPr>
-                <w:rStyle w:val="Hyperlink"/>
-                <w:noProof/>
-              </w:rPr>
-              <w:t>6.12</w:t>
+          <w:hyperlink w:anchor="_Toc225617301" w:history="1">
+            <w:r>
+              <w:rPr>
+                <w:rStyle w:val="Hyperlink"/>
+                <w:noProof/>
+                <w:lang w:val="pt-BR"/>
+              </w:rPr>
+              <w:t>7.8</w:t>
             </w:r>
             <w:r>
               <w:rPr>
@@ -4702,6 +5102,7 @@
               <w:rPr>
                 <w:rStyle w:val="Hyperlink"/>
                 <w:noProof/>
+                <w:lang w:val="pt-BR"/>
               </w:rPr>
               <w:t>Plano de Aperfeiçoamento</w:t>
             </w:r>
@@ -4724,7 +5125,7 @@
                 <w:noProof/>
                 <w:webHidden/>
               </w:rPr>
-              <w:instrText xml:space="preserve"> PAGEREF _Toc225518038 \h </w:instrText>
+              <w:instrText xml:space="preserve"> PAGEREF _Toc225617301 \h </w:instrText>
             </w:r>
             <w:r>
               <w:rPr>
@@ -4744,7 +5145,7 @@
                 <w:noProof/>
                 <w:webHidden/>
               </w:rPr>
-              <w:t>8</w:t>
+              <w:t>9</w:t>
             </w:r>
             <w:r>
               <w:rPr>
@@ -4767,13 +5168,14 @@
               <w:lang w:val="pt-BR" w:eastAsia="pt-BR" w:bidi="ar-SA"/>
             </w:rPr>
           </w:pPr>
-          <w:hyperlink w:anchor="_Toc225518039" w:history="1">
-            <w:r>
-              <w:rPr>
-                <w:rStyle w:val="Hyperlink"/>
-                <w:noProof/>
-              </w:rPr>
-              <w:t>7.</w:t>
+          <w:hyperlink w:anchor="_Toc225617302" w:history="1">
+            <w:r>
+              <w:rPr>
+                <w:rStyle w:val="Hyperlink"/>
+                <w:noProof/>
+                <w:lang w:val="pt-BR"/>
+              </w:rPr>
+              <w:t>8.</w:t>
             </w:r>
             <w:r>
               <w:rPr>
@@ -4786,6 +5188,7 @@
               <w:rPr>
                 <w:rStyle w:val="Hyperlink"/>
                 <w:noProof/>
+                <w:lang w:val="pt-BR"/>
               </w:rPr>
               <w:t>Planos Adicionais</w:t>
             </w:r>
@@ -4808,7 +5211,7 @@
                 <w:noProof/>
                 <w:webHidden/>
               </w:rPr>
-              <w:instrText xml:space="preserve"> PAGEREF _Toc225518039 \h </w:instrText>
+              <w:instrText xml:space="preserve"> PAGEREF _Toc225617302 \h </w:instrText>
             </w:r>
             <w:r>
               <w:rPr>
@@ -4828,7 +5231,7 @@
                 <w:noProof/>
                 <w:webHidden/>
               </w:rPr>
-              <w:t>8</w:t>
+              <w:t>10</w:t>
             </w:r>
             <w:r>
               <w:rPr>
@@ -4878,7 +5281,7 @@
           <w:lang w:val="pt-BR"/>
         </w:rPr>
       </w:pPr>
-      <w:bookmarkStart w:id="4" w:name="_Toc225517992"/>
+      <w:bookmarkStart w:id="4" w:name="_Toc225617253"/>
       <w:r>
         <w:rPr>
           <w:lang w:val="pt-BR"/>
@@ -4899,7 +5302,7 @@
           <w:lang w:val="pt-BR"/>
         </w:rPr>
       </w:pPr>
-      <w:bookmarkStart w:id="5" w:name="_Toc225517993"/>
+      <w:bookmarkStart w:id="5" w:name="_Toc225617254"/>
       <w:r>
         <w:rPr>
           <w:lang w:val="pt-BR"/>
@@ -4919,7 +5322,7 @@
           <w:lang w:val="pt-BR"/>
         </w:rPr>
       </w:pPr>
-      <w:bookmarkStart w:id="6" w:name="_Toc225517994"/>
+      <w:bookmarkStart w:id="6" w:name="_Toc225617255"/>
       <w:r>
         <w:rPr>
           <w:lang w:val="pt-BR"/>
@@ -4953,7 +5356,19 @@
         <w:rPr>
           <w:lang w:val="pt-BR"/>
         </w:rPr>
-        <w:t>Estudos mostram que congestionamentos podem causar problemas de saúde, como estresse crônico. Além dis</w:t>
+        <w:t xml:space="preserve">Estudos mostram que congestionamentos podem causar problemas de saúde, como </w:t>
+      </w:r>
+      <w:r>
+        <w:rPr>
+          <w:lang w:val="pt-BR"/>
+        </w:rPr>
+        <w:t xml:space="preserve">o </w:t>
+      </w:r>
+      <w:r>
+        <w:rPr>
+          <w:lang w:val="pt-BR"/>
+        </w:rPr>
+        <w:t>estresse crônico. Além dis</w:t>
       </w:r>
       <w:r>
         <w:rPr>
@@ -4979,7 +5394,59 @@
         <w:rPr>
           <w:lang w:val="pt-BR"/>
         </w:rPr>
-        <w:t>Com base neste quadro, o ROTA – Real-Time Optimum Traffic Analyzer – se propõe a minimizar os congestionamentos a partir da temporização dos semáforos. Para tanto, o software utiliza informações sobre o fluxo de automóveis em uma dada região, obtidas em tempo real.</w:t>
+        <w:t xml:space="preserve">Com base neste quadro, o ROTA – </w:t>
+      </w:r>
+      <w:r>
+        <w:rPr>
+          <w:b/>
+          <w:lang w:val="pt-BR"/>
+        </w:rPr>
+        <w:t>R</w:t>
+      </w:r>
+      <w:r>
+        <w:rPr>
+          <w:lang w:val="pt-BR"/>
+        </w:rPr>
+        <w:t xml:space="preserve">eal-Time </w:t>
+      </w:r>
+      <w:r>
+        <w:rPr>
+          <w:b/>
+          <w:lang w:val="pt-BR"/>
+        </w:rPr>
+        <w:t>O</w:t>
+      </w:r>
+      <w:r>
+        <w:rPr>
+          <w:lang w:val="pt-BR"/>
+        </w:rPr>
+        <w:t xml:space="preserve">ptimum </w:t>
+      </w:r>
+      <w:r>
+        <w:rPr>
+          <w:b/>
+          <w:lang w:val="pt-BR"/>
+        </w:rPr>
+        <w:t>T</w:t>
+      </w:r>
+      <w:r>
+        <w:rPr>
+          <w:lang w:val="pt-BR"/>
+        </w:rPr>
+        <w:t xml:space="preserve">raffic </w:t>
+      </w:r>
+      <w:r>
+        <w:rPr>
+          <w:b/>
+          <w:lang w:val="pt-BR"/>
+        </w:rPr>
+        <w:t>A</w:t>
+      </w:r>
+      <w:r>
+        <w:rPr>
+          <w:lang w:val="pt-BR"/>
+        </w:rPr>
+        <w:t>nalyzer – se propõe a minimizar os congestionamentos a partir da temporização dos semáforos. Para tanto, o software utiliza informações sobre o fluxo de automóveis em uma dada região, obtidas em tempo real.</w:t>
       </w:r>
     </w:p>
     <w:p>
@@ -4993,7 +5460,7 @@
           <w:lang w:val="pt-BR"/>
         </w:rPr>
       </w:pPr>
-      <w:bookmarkStart w:id="7" w:name="_Toc225517995"/>
+      <w:bookmarkStart w:id="7" w:name="_Toc225617256"/>
       <w:r>
         <w:rPr>
           <w:lang w:val="pt-BR"/>
@@ -5109,7 +5576,7 @@
           <w:lang w:val="pt-BR"/>
         </w:rPr>
       </w:pPr>
-      <w:bookmarkStart w:id="8" w:name="_Toc225517996"/>
+      <w:bookmarkStart w:id="8" w:name="_Toc225617257"/>
       <w:r>
         <w:rPr>
           <w:lang w:val="pt-BR"/>
@@ -5182,7 +5649,13 @@
         <w:rPr>
           <w:lang w:val="pt-BR"/>
         </w:rPr>
-        <w:t>08/06/2009: Projeto, Plano de Testes e Manual do Usuário (2ª versão).</w:t>
+        <w:t xml:space="preserve">08/06/2009: Projeto, Plano de Testes </w:t>
+      </w:r>
+      <w:r>
+        <w:rPr>
+          <w:lang w:val="pt-BR"/>
+        </w:rPr>
+        <w:t>e Manual do Usuário (2ª versão);</w:t>
       </w:r>
     </w:p>
     <w:p>
@@ -5200,16 +5673,32 @@
         <w:rPr>
           <w:lang w:val="pt-BR"/>
         </w:rPr>
-        <w:t>01/07/2009: Versão alfa.</w:t>
-      </w:r>
-    </w:p>
-    <w:p>
-      <w:pPr>
-        <w:ind w:left="720" w:firstLine="0"/>
-        <w:rPr>
-          <w:lang w:val="pt-BR"/>
-        </w:rPr>
-      </w:pPr>
+        <w:t xml:space="preserve">01/07/2009: Versão </w:t>
+      </w:r>
+      <w:r>
+        <w:rPr>
+          <w:lang w:val="pt-BR"/>
+        </w:rPr>
+        <w:t>A</w:t>
+      </w:r>
+      <w:r>
+        <w:rPr>
+          <w:lang w:val="pt-BR"/>
+        </w:rPr>
+        <w:t>lfa</w:t>
+      </w:r>
+      <w:r>
+        <w:rPr>
+          <w:lang w:val="pt-BR"/>
+        </w:rPr>
+        <w:t xml:space="preserve"> do Sistema</w:t>
+      </w:r>
+      <w:r>
+        <w:rPr>
+          <w:lang w:val="pt-BR"/>
+        </w:rPr>
+        <w:t>.</w:t>
+      </w:r>
     </w:p>
     <w:p>
       <w:pPr>
@@ -5223,7 +5712,7 @@
           <w:lang w:val="pt-BR"/>
         </w:rPr>
       </w:pPr>
-      <w:bookmarkStart w:id="9" w:name="_Toc225517997"/>
+      <w:bookmarkStart w:id="9" w:name="_Toc225617258"/>
       <w:r>
         <w:rPr>
           <w:rStyle w:val="Ttulo3Char"/>
@@ -5250,14 +5739,58 @@
         <w:rPr>
           <w:lang w:val="pt-BR"/>
         </w:rPr>
-        <w:t xml:space="preserve">: planejamento, modelagem, construção e implementação. Esta divisão segue o modelo de processo em cascata, também conhecido como </w:t>
+        <w:t xml:space="preserve">: planejamento, </w:t>
+      </w:r>
+      <w:r>
+        <w:rPr>
+          <w:lang w:val="pt-BR"/>
+        </w:rPr>
+        <w:t>análise</w:t>
+      </w:r>
+      <w:r>
+        <w:rPr>
+          <w:lang w:val="pt-BR"/>
+        </w:rPr>
+        <w:t xml:space="preserve">, </w:t>
       </w:r>
       <w:r>
         <w:rPr>
           <w:i/>
           <w:lang w:val="pt-BR"/>
         </w:rPr>
-        <w:t>ciclo de vida clássico</w:t>
+        <w:t>design</w:t>
+      </w:r>
+      <w:r>
+        <w:rPr>
+          <w:lang w:val="pt-BR"/>
+        </w:rPr>
+        <w:t xml:space="preserve"> e </w:t>
+      </w:r>
+      <w:r>
+        <w:rPr>
+          <w:lang w:val="pt-BR"/>
+        </w:rPr>
+        <w:t>codificação. Esta divisão segue o Modelo de Processo em C</w:t>
+      </w:r>
+      <w:r>
+        <w:rPr>
+          <w:lang w:val="pt-BR"/>
+        </w:rPr>
+        <w:t xml:space="preserve">ascata, também conhecido como </w:t>
+      </w:r>
+      <w:r>
+        <w:rPr>
+          <w:i/>
+          <w:lang w:val="pt-BR"/>
+        </w:rPr>
+        <w:t>Ciclo de Vida C</w:t>
+      </w:r>
+      <w:r>
+        <w:rPr>
+          <w:i/>
+          <w:lang w:val="pt-BR"/>
+        </w:rPr>
+        <w:t>lássico</w:t>
       </w:r>
       <w:r>
         <w:rPr>
@@ -5277,7 +5810,19 @@
         <w:rPr>
           <w:lang w:val="pt-BR"/>
         </w:rPr>
-        <w:t>Posto que se trata de um projeto de graduação – em que os requisitos são fixos e o trabalho deve seguir até o fim de maneira linear – este é um modelo mais adequado para o produto.</w:t>
+        <w:t xml:space="preserve">Posto que se trata de um projeto de graduação – em que os requisitos são fixos e o trabalho deve seguir até o </w:t>
+      </w:r>
+      <w:r>
+        <w:rPr>
+          <w:lang w:val="pt-BR"/>
+        </w:rPr>
+        <w:t>fim de maneira linear – este é o</w:t>
+      </w:r>
+      <w:r>
+        <w:rPr>
+          <w:lang w:val="pt-BR"/>
+        </w:rPr>
+        <w:t xml:space="preserve"> modelo mais adequado para o produto.</w:t>
       </w:r>
     </w:p>
     <w:p>
@@ -5287,6 +5832,73 @@
           <w:lang w:val="pt-BR"/>
         </w:rPr>
       </w:pPr>
+      <w:r>
+        <w:rPr>
+          <w:lang w:val="pt-BR"/>
+        </w:rPr>
+        <w:t xml:space="preserve">No cronograma do projeto, estão previstos aproximadamente </w:t>
+      </w:r>
+      <w:r>
+        <w:rPr>
+          <w:lang w:val="pt-BR"/>
+        </w:rPr>
+        <w:t>16 dias para o planejamento, 33</w:t>
+      </w:r>
+      <w:r>
+        <w:rPr>
+          <w:lang w:val="pt-BR"/>
+        </w:rPr>
+        <w:t xml:space="preserve"> dias para a análise</w:t>
+      </w:r>
+      <w:r>
+        <w:rPr>
+          <w:lang w:val="pt-BR"/>
+        </w:rPr>
+        <w:t>,</w:t>
+      </w:r>
+      <w:r>
+        <w:rPr>
+          <w:lang w:val="pt-BR"/>
+        </w:rPr>
+        <w:t xml:space="preserve"> </w:t>
+      </w:r>
+      <w:r>
+        <w:rPr>
+          <w:lang w:val="pt-BR"/>
+        </w:rPr>
+        <w:t>15</w:t>
+      </w:r>
+      <w:r>
+        <w:rPr>
+          <w:lang w:val="pt-BR"/>
+        </w:rPr>
+        <w:t xml:space="preserve"> dias para o </w:t>
+      </w:r>
+      <w:r>
+        <w:rPr>
+          <w:i/>
+          <w:lang w:val="pt-BR"/>
+        </w:rPr>
+        <w:t>design</w:t>
+      </w:r>
+      <w:r>
+        <w:rPr>
+          <w:lang w:val="pt-BR"/>
+        </w:rPr>
+        <w:t xml:space="preserve"> e</w:t>
+      </w:r>
+      <w:r>
+        <w:rPr>
+          <w:lang w:val="pt-BR"/>
+        </w:rPr>
+        <w:t xml:space="preserve"> 17 dias para</w:t>
+      </w:r>
+      <w:r>
+        <w:rPr>
+          <w:lang w:val="pt-BR"/>
+        </w:rPr>
+        <w:t xml:space="preserve"> a codificação. O cronograma completo pode ser encontrado no Apêndice I deste plano.</w:t>
+      </w:r>
     </w:p>
     <w:p>
       <w:pPr>
@@ -5299,7 +5911,7 @@
           <w:lang w:val="pt-BR"/>
         </w:rPr>
       </w:pPr>
-      <w:bookmarkStart w:id="10" w:name="_Toc225517998"/>
+      <w:bookmarkStart w:id="10" w:name="_Toc225617259"/>
       <w:r>
         <w:rPr>
           <w:lang w:val="pt-BR"/>
@@ -5320,19 +5932,20 @@
         <w:rPr>
           <w:lang w:val="pt-BR"/>
         </w:rPr>
-        <w:t xml:space="preserve">As modificações do plano </w:t>
-      </w:r>
-      <w:r>
-        <w:rPr>
-          <w:lang w:val="pt-BR"/>
-        </w:rPr>
-        <w:t>TO-DO</w:t>
-      </w:r>
-      <w:r>
-        <w:rPr>
-          <w:lang w:val="pt-BR"/>
-        </w:rPr>
-        <w:t>.</w:t>
+        <w:t>Todas as modificações a serem feitas no plano serão analisadas por todos os membros da equipe, assim como pelo gerente de qualidade. Somente aquelas mudanças que sejam significativas e que tenham a capacidade de melhorar o planejamento do produto serão implementadas.</w:t>
+      </w:r>
+    </w:p>
+    <w:p>
+      <w:pPr>
+        <w:rPr>
+          <w:lang w:val="pt-BR"/>
+        </w:rPr>
+      </w:pPr>
+      <w:r>
+        <w:rPr>
+          <w:lang w:val="pt-BR"/>
+        </w:rPr>
+        <w:br w:type="page"/>
       </w:r>
     </w:p>
     <w:p>
@@ -5346,19 +5959,18 @@
           <w:lang w:val="pt-BR"/>
         </w:rPr>
       </w:pPr>
-      <w:bookmarkStart w:id="11" w:name="_Toc225517999"/>
-      <w:r>
-        <w:rPr>
-          <w:lang w:val="pt-BR"/>
-        </w:rPr>
+      <w:bookmarkStart w:id="11" w:name="_Toc225617260"/>
+      <w:r>
+        <w:rPr>
+          <w:lang w:val="pt-BR"/>
+        </w:rPr>
+        <w:lastRenderedPageBreak/>
         <w:t>Referências</w:t>
       </w:r>
       <w:bookmarkEnd w:id="11"/>
     </w:p>
     <w:p>
       <w:pPr>
-        <w:pStyle w:val="PargrafodaLista"/>
-        <w:ind w:left="1080" w:firstLine="0"/>
         <w:jc w:val="both"/>
         <w:rPr>
           <w:lang w:val="pt-BR"/>
@@ -5366,17 +5978,22 @@
       </w:pPr>
       <w:r>
         <w:rPr>
-          <w:rFonts w:ascii="Arial" w:hAnsi="Arial" w:cs="Arial"/>
-          <w:lang w:val="pt-BR"/>
-        </w:rPr>
-        <w:t>TO-DO</w:t>
-      </w:r>
-      <w:r>
-        <w:rPr>
-          <w:rFonts w:ascii="Arial" w:hAnsi="Arial" w:cs="Arial"/>
-          <w:lang w:val="pt-BR"/>
-        </w:rPr>
-        <w:t> </w:t>
+          <w:lang w:val="pt-BR"/>
+        </w:rPr>
+        <w:t>Incluir referência do Visual Studio, do C#, do Cocomo II, do Microsoft .NET, do Subversion...</w:t>
+      </w:r>
+    </w:p>
+    <w:p>
+      <w:pPr>
+        <w:rPr>
+          <w:lang w:val="pt-BR"/>
+        </w:rPr>
+      </w:pPr>
+      <w:r>
+        <w:rPr>
+          <w:lang w:val="pt-BR"/>
+        </w:rPr>
+        <w:br w:type="page"/>
       </w:r>
     </w:p>
     <w:p>
@@ -5390,14 +6007,35 @@
           <w:lang w:val="pt-BR"/>
         </w:rPr>
       </w:pPr>
-      <w:bookmarkStart w:id="12" w:name="_Toc225518000"/>
-      <w:r>
-        <w:rPr>
-          <w:lang w:val="pt-BR"/>
-        </w:rPr>
+      <w:bookmarkStart w:id="12" w:name="_Toc225617261"/>
+      <w:r>
+        <w:rPr>
+          <w:lang w:val="pt-BR"/>
+        </w:rPr>
+        <w:lastRenderedPageBreak/>
         <w:t>Definições</w:t>
       </w:r>
       <w:bookmarkEnd w:id="12"/>
+    </w:p>
+    <w:p>
+      <w:pPr>
+        <w:pStyle w:val="Ttulo2"/>
+        <w:numPr>
+          <w:ilvl w:val="1"/>
+          <w:numId w:val="2"/>
+        </w:numPr>
+        <w:rPr>
+          <w:lang w:val="pt-BR"/>
+        </w:rPr>
+      </w:pPr>
+      <w:bookmarkStart w:id="13" w:name="_Toc225617262"/>
+      <w:r>
+        <w:rPr>
+          <w:lang w:val="pt-BR"/>
+        </w:rPr>
+        <w:t>Siglas</w:t>
+      </w:r>
+      <w:bookmarkEnd w:id="13"/>
     </w:p>
     <w:p>
       <w:pPr>
@@ -5428,6 +6066,53 @@
     </w:p>
     <w:p>
       <w:pPr>
+        <w:pStyle w:val="Ttulo2"/>
+        <w:numPr>
+          <w:ilvl w:val="1"/>
+          <w:numId w:val="2"/>
+        </w:numPr>
+        <w:rPr>
+          <w:lang w:val="pt-BR"/>
+        </w:rPr>
+      </w:pPr>
+      <w:bookmarkStart w:id="14" w:name="_Toc225617263"/>
+      <w:r>
+        <w:rPr>
+          <w:lang w:val="pt-BR"/>
+        </w:rPr>
+        <w:t>Termos</w:t>
+      </w:r>
+      <w:bookmarkEnd w:id="14"/>
+    </w:p>
+    <w:p>
+      <w:pPr>
+        <w:jc w:val="both"/>
+        <w:rPr>
+          <w:lang w:val="pt-BR"/>
+        </w:rPr>
+      </w:pPr>
+      <w:r>
+        <w:rPr>
+          <w:lang w:val="pt-BR"/>
+        </w:rPr>
+        <w:t>Este planejamento não necessita da definição dos termos a serem utilizados; todos eles já são conhecidos.</w:t>
+      </w:r>
+    </w:p>
+    <w:p>
+      <w:pPr>
+        <w:rPr>
+          <w:lang w:val="pt-BR"/>
+        </w:rPr>
+      </w:pPr>
+      <w:r>
+        <w:rPr>
+          <w:lang w:val="pt-BR"/>
+        </w:rPr>
+        <w:br w:type="page"/>
+      </w:r>
+    </w:p>
+    <w:p>
+      <w:pPr>
         <w:pStyle w:val="Ttulo1"/>
         <w:numPr>
           <w:ilvl w:val="0"/>
@@ -5437,11 +6122,12 @@
           <w:lang w:val="pt-BR"/>
         </w:rPr>
       </w:pPr>
-      <w:bookmarkStart w:id="13" w:name="_Toc225518001"/>
-      <w:r>
-        <w:rPr>
-          <w:lang w:val="pt-BR"/>
-        </w:rPr>
+      <w:bookmarkStart w:id="15" w:name="_Toc225617264"/>
+      <w:r>
+        <w:rPr>
+          <w:lang w:val="pt-BR"/>
+        </w:rPr>
+        <w:lastRenderedPageBreak/>
         <w:t>O</w:t>
       </w:r>
       <w:r>
@@ -5450,7 +6136,7 @@
         </w:rPr>
         <w:t>rganização do Projeto</w:t>
       </w:r>
-      <w:bookmarkEnd w:id="13"/>
+      <w:bookmarkEnd w:id="15"/>
     </w:p>
     <w:p>
       <w:pPr>
@@ -5463,14 +6149,14 @@
           <w:lang w:val="pt-BR"/>
         </w:rPr>
       </w:pPr>
-      <w:bookmarkStart w:id="14" w:name="_Toc225518002"/>
+      <w:bookmarkStart w:id="16" w:name="_Toc225617265"/>
       <w:r>
         <w:rPr>
           <w:lang w:val="pt-BR"/>
         </w:rPr>
         <w:t>Interfaces Externas</w:t>
       </w:r>
-      <w:bookmarkEnd w:id="14"/>
+      <w:bookmarkEnd w:id="16"/>
     </w:p>
     <w:p>
       <w:pPr>
@@ -5497,14 +6183,14 @@
           <w:lang w:val="pt-BR"/>
         </w:rPr>
       </w:pPr>
-      <w:bookmarkStart w:id="15" w:name="_Toc225518003"/>
+      <w:bookmarkStart w:id="17" w:name="_Toc225617266"/>
       <w:r>
         <w:rPr>
           <w:lang w:val="pt-BR"/>
         </w:rPr>
         <w:t>Estrutura Interna</w:t>
       </w:r>
-      <w:bookmarkEnd w:id="15"/>
+      <w:bookmarkEnd w:id="17"/>
     </w:p>
     <w:p>
       <w:pPr>
@@ -5584,14 +6270,14 @@
           <w:lang w:val="pt-BR"/>
         </w:rPr>
       </w:pPr>
-      <w:bookmarkStart w:id="16" w:name="_Toc225518004"/>
+      <w:bookmarkStart w:id="18" w:name="_Toc225617267"/>
       <w:r>
         <w:rPr>
           <w:lang w:val="pt-BR"/>
         </w:rPr>
         <w:t>Papéis e Responsabilidades</w:t>
       </w:r>
-      <w:bookmarkEnd w:id="16"/>
+      <w:bookmarkEnd w:id="18"/>
     </w:p>
     <w:p>
       <w:pPr>
@@ -5629,6 +6315,19 @@
           <w:lang w:val="pt-BR"/>
         </w:rPr>
         <w:t>.</w:t>
+      </w:r>
+    </w:p>
+    <w:p>
+      <w:pPr>
+        <w:rPr>
+          <w:lang w:val="pt-BR"/>
+        </w:rPr>
+      </w:pPr>
+      <w:r>
+        <w:rPr>
+          <w:lang w:val="pt-BR"/>
+        </w:rPr>
+        <w:br w:type="page"/>
       </w:r>
     </w:p>
     <w:p>
@@ -5642,14 +6341,15 @@
           <w:lang w:val="pt-BR"/>
         </w:rPr>
       </w:pPr>
-      <w:bookmarkStart w:id="17" w:name="_Toc225518005"/>
-      <w:r>
-        <w:rPr>
-          <w:lang w:val="pt-BR"/>
-        </w:rPr>
+      <w:bookmarkStart w:id="19" w:name="_Toc225617268"/>
+      <w:r>
+        <w:rPr>
+          <w:lang w:val="pt-BR"/>
+        </w:rPr>
+        <w:lastRenderedPageBreak/>
         <w:t>Processos de Gerenciamento</w:t>
       </w:r>
-      <w:bookmarkEnd w:id="17"/>
+      <w:bookmarkEnd w:id="19"/>
     </w:p>
     <w:p>
       <w:pPr>
@@ -5662,14 +6362,14 @@
           <w:lang w:val="pt-BR"/>
         </w:rPr>
       </w:pPr>
-      <w:bookmarkStart w:id="18" w:name="_Toc225518006"/>
+      <w:bookmarkStart w:id="20" w:name="_Toc225617269"/>
       <w:r>
         <w:rPr>
           <w:lang w:val="pt-BR"/>
         </w:rPr>
         <w:t>Partida no Projeto</w:t>
       </w:r>
-      <w:bookmarkEnd w:id="18"/>
+      <w:bookmarkEnd w:id="20"/>
     </w:p>
     <w:p>
       <w:pPr>
@@ -5682,14 +6382,14 @@
           <w:lang w:val="pt-BR"/>
         </w:rPr>
       </w:pPr>
-      <w:bookmarkStart w:id="19" w:name="_Toc225518007"/>
+      <w:bookmarkStart w:id="21" w:name="_Toc225617270"/>
       <w:r>
         <w:rPr>
           <w:lang w:val="pt-BR"/>
         </w:rPr>
         <w:t>Previsões</w:t>
       </w:r>
-      <w:bookmarkEnd w:id="19"/>
+      <w:bookmarkEnd w:id="21"/>
     </w:p>
     <w:p>
       <w:pPr>
@@ -5744,6 +6444,12 @@
         <w:rPr>
           <w:lang w:val="pt-BR"/>
         </w:rPr>
+        <w:t xml:space="preserve"> (ver Apêndice II)</w:t>
+      </w:r>
+      <w:r>
+        <w:rPr>
+          <w:lang w:val="pt-BR"/>
+        </w:rPr>
         <w:t>.</w:t>
       </w:r>
     </w:p>
@@ -5758,7 +6464,19 @@
         <w:rPr>
           <w:lang w:val="pt-BR"/>
         </w:rPr>
-        <w:t>A previsão do tempo de desenvolvimento fornecida pelo software foi de quatro meses. Usando um valor de R$5000,00 para o salário mensal dos membros, estima-se um custo total de R$17.000,00 para o projeto.</w:t>
+        <w:t>A previsão do tempo de desenvolvimento fornecida pelo software foi de quatro meses. Usando um valor de R$5</w:t>
+      </w:r>
+      <w:r>
+        <w:rPr>
+          <w:lang w:val="pt-BR"/>
+        </w:rPr>
+        <w:t>.</w:t>
+      </w:r>
+      <w:r>
+        <w:rPr>
+          <w:lang w:val="pt-BR"/>
+        </w:rPr>
+        <w:t>000,00 para o salário mensal dos membros, estima-se um custo total de R$17.000,00 para o projeto.</w:t>
       </w:r>
     </w:p>
     <w:p>
@@ -5772,14 +6490,14 @@
           <w:lang w:val="pt-BR"/>
         </w:rPr>
       </w:pPr>
-      <w:bookmarkStart w:id="20" w:name="_Toc225518008"/>
+      <w:bookmarkStart w:id="22" w:name="_Toc225617271"/>
       <w:r>
         <w:rPr>
           <w:lang w:val="pt-BR"/>
         </w:rPr>
         <w:t>Equipe</w:t>
       </w:r>
-      <w:bookmarkEnd w:id="20"/>
+      <w:bookmarkEnd w:id="22"/>
     </w:p>
     <w:p>
       <w:pPr>
@@ -5835,6 +6553,113 @@
           <w:lang w:val="pt-BR"/>
         </w:rPr>
         <w:t>.</w:t>
+      </w:r>
+      <w:r>
+        <w:rPr>
+          <w:lang w:val="pt-BR"/>
+        </w:rPr>
+        <w:t xml:space="preserve"> Além disso, </w:t>
+      </w:r>
+      <w:r>
+        <w:rPr>
+          <w:lang w:val="pt-BR"/>
+        </w:rPr>
+        <w:t>como não há etapas específicas para cada integrante, todos devem possuir as seguintes habilidades:</w:t>
+      </w:r>
+    </w:p>
+    <w:p>
+      <w:pPr>
+        <w:pStyle w:val="PargrafodaLista"/>
+        <w:numPr>
+          <w:ilvl w:val="0"/>
+          <w:numId w:val="9"/>
+        </w:numPr>
+        <w:jc w:val="both"/>
+        <w:rPr>
+          <w:lang w:val="pt-BR"/>
+        </w:rPr>
+      </w:pPr>
+      <w:r>
+        <w:rPr>
+          <w:lang w:val="pt-BR"/>
+        </w:rPr>
+        <w:t>Análise de Requisitos;</w:t>
+      </w:r>
+    </w:p>
+    <w:p>
+      <w:pPr>
+        <w:pStyle w:val="PargrafodaLista"/>
+        <w:numPr>
+          <w:ilvl w:val="0"/>
+          <w:numId w:val="9"/>
+        </w:numPr>
+        <w:jc w:val="both"/>
+        <w:rPr>
+          <w:lang w:val="pt-BR"/>
+        </w:rPr>
+      </w:pPr>
+      <w:r>
+        <w:rPr>
+          <w:lang w:val="pt-BR"/>
+        </w:rPr>
+        <w:t>Programação em C#;</w:t>
+      </w:r>
+    </w:p>
+    <w:p>
+      <w:pPr>
+        <w:pStyle w:val="PargrafodaLista"/>
+        <w:numPr>
+          <w:ilvl w:val="0"/>
+          <w:numId w:val="9"/>
+        </w:numPr>
+        <w:jc w:val="both"/>
+        <w:rPr>
+          <w:lang w:val="pt-BR"/>
+        </w:rPr>
+      </w:pPr>
+      <w:r>
+        <w:rPr>
+          <w:lang w:val="pt-BR"/>
+        </w:rPr>
+        <w:t>Familiarização com o ambiente de desenvolvimento Microsoft Visual C# 2008;</w:t>
+      </w:r>
+    </w:p>
+    <w:p>
+      <w:pPr>
+        <w:pStyle w:val="PargrafodaLista"/>
+        <w:numPr>
+          <w:ilvl w:val="0"/>
+          <w:numId w:val="9"/>
+        </w:numPr>
+        <w:jc w:val="both"/>
+        <w:rPr>
+          <w:lang w:val="pt-BR"/>
+        </w:rPr>
+      </w:pPr>
+      <w:r>
+        <w:rPr>
+          <w:lang w:val="pt-BR"/>
+        </w:rPr>
+        <w:t>Desenvolvimento de aplicações concorrentes e/ou multithreads;</w:t>
+      </w:r>
+    </w:p>
+    <w:p>
+      <w:pPr>
+        <w:pStyle w:val="PargrafodaLista"/>
+        <w:numPr>
+          <w:ilvl w:val="0"/>
+          <w:numId w:val="9"/>
+        </w:numPr>
+        <w:jc w:val="both"/>
+        <w:rPr>
+          <w:lang w:val="pt-BR"/>
+        </w:rPr>
+      </w:pPr>
+      <w:r>
+        <w:rPr>
+          <w:lang w:val="pt-BR"/>
+        </w:rPr>
+        <w:t>Capacidade de trabalhar em grupo.</w:t>
       </w:r>
     </w:p>
     <w:p>
@@ -5848,15 +6673,28 @@
           <w:lang w:val="pt-BR"/>
         </w:rPr>
       </w:pPr>
-      <w:bookmarkStart w:id="21" w:name="_Toc225518009"/>
-      <w:r>
-        <w:rPr>
-          <w:lang w:val="pt-BR"/>
-        </w:rPr>
-        <w:lastRenderedPageBreak/>
+      <w:bookmarkStart w:id="23" w:name="_Toc225617272"/>
+      <w:r>
+        <w:rPr>
+          <w:lang w:val="pt-BR"/>
+        </w:rPr>
         <w:t>Plano para a Aquisição de Recursos</w:t>
       </w:r>
-      <w:bookmarkEnd w:id="21"/>
+      <w:bookmarkEnd w:id="23"/>
+    </w:p>
+    <w:p>
+      <w:pPr>
+        <w:jc w:val="both"/>
+        <w:rPr>
+          <w:lang w:val="pt-BR"/>
+        </w:rPr>
+      </w:pPr>
+      <w:r>
+        <w:rPr>
+          <w:lang w:val="pt-BR"/>
+        </w:rPr>
+        <w:t>Não são necessários outros recursos além daqueles já previstos para a equipe.</w:t>
+      </w:r>
     </w:p>
     <w:p>
       <w:pPr>
@@ -5869,14 +6707,192 @@
           <w:lang w:val="pt-BR"/>
         </w:rPr>
       </w:pPr>
-      <w:bookmarkStart w:id="22" w:name="_Toc225518010"/>
+      <w:bookmarkStart w:id="24" w:name="_Toc225617273"/>
       <w:r>
         <w:rPr>
           <w:lang w:val="pt-BR"/>
         </w:rPr>
         <w:t>Plano de Treinamento da Equipe</w:t>
       </w:r>
-      <w:bookmarkEnd w:id="22"/>
+      <w:bookmarkEnd w:id="24"/>
+    </w:p>
+    <w:p>
+      <w:pPr>
+        <w:jc w:val="both"/>
+        <w:rPr>
+          <w:lang w:val="pt-BR"/>
+        </w:rPr>
+      </w:pPr>
+      <w:r>
+        <w:rPr>
+          <w:lang w:val="pt-BR"/>
+        </w:rPr>
+        <w:t>Todos os membros da equipe possuem as habilidades descritas na seção 5.1.2. Caso algum integrante sinta dificuldade em algumas delas, os seguintes passos podem ser seguidos:</w:t>
+      </w:r>
+    </w:p>
+    <w:p>
+      <w:pPr>
+        <w:pStyle w:val="PargrafodaLista"/>
+        <w:numPr>
+          <w:ilvl w:val="0"/>
+          <w:numId w:val="10"/>
+        </w:numPr>
+        <w:jc w:val="both"/>
+        <w:rPr>
+          <w:lang w:val="pt-BR"/>
+        </w:rPr>
+      </w:pPr>
+      <w:r>
+        <w:rPr>
+          <w:lang w:val="pt-BR"/>
+        </w:rPr>
+        <w:t>Caso a dificuldade seja na linguagem de programaç</w:t>
+      </w:r>
+      <w:r>
+        <w:rPr>
+          <w:lang w:val="pt-BR"/>
+        </w:rPr>
+        <w:t>ão C#,</w:t>
+      </w:r>
+      <w:r>
+        <w:rPr>
+          <w:lang w:val="pt-BR"/>
+        </w:rPr>
+        <w:t xml:space="preserve"> </w:t>
+      </w:r>
+      <w:r>
+        <w:rPr>
+          <w:lang w:val="pt-BR"/>
+        </w:rPr>
+        <w:t>o tutorial [</w:t>
+      </w:r>
+      <w:r>
+        <w:rPr>
+          <w:color w:val="FF0000"/>
+          <w:lang w:val="pt-BR"/>
+        </w:rPr>
+        <w:t>ref</w:t>
+      </w:r>
+      <w:r>
+        <w:rPr>
+          <w:lang w:val="pt-BR"/>
+        </w:rPr>
+        <w:t>]</w:t>
+      </w:r>
+      <w:r>
+        <w:rPr>
+          <w:lang w:val="pt-BR"/>
+        </w:rPr>
+        <w:t xml:space="preserve"> serve de grande ajuda</w:t>
+      </w:r>
+      <w:r>
+        <w:rPr>
+          <w:lang w:val="pt-BR"/>
+        </w:rPr>
+        <w:t>;</w:t>
+      </w:r>
+    </w:p>
+    <w:p>
+      <w:pPr>
+        <w:pStyle w:val="PargrafodaLista"/>
+        <w:numPr>
+          <w:ilvl w:val="0"/>
+          <w:numId w:val="10"/>
+        </w:numPr>
+        <w:jc w:val="both"/>
+        <w:rPr>
+          <w:lang w:val="pt-BR"/>
+        </w:rPr>
+      </w:pPr>
+      <w:r>
+        <w:rPr>
+          <w:lang w:val="pt-BR"/>
+        </w:rPr>
+        <w:t xml:space="preserve">Caso o obstáculo seja </w:t>
+      </w:r>
+      <w:r>
+        <w:rPr>
+          <w:lang w:val="pt-BR"/>
+        </w:rPr>
+        <w:t>em relação ao ambiente de desenvolvimento escolhido, o site [</w:t>
+      </w:r>
+      <w:r>
+        <w:rPr>
+          <w:color w:val="FF0000"/>
+          <w:lang w:val="pt-BR"/>
+        </w:rPr>
+        <w:t>ref</w:t>
+      </w:r>
+      <w:r>
+        <w:rPr>
+          <w:lang w:val="pt-BR"/>
+        </w:rPr>
+        <w:t>] é uma excelente referência</w:t>
+      </w:r>
+      <w:r>
+        <w:rPr>
+          <w:lang w:val="pt-BR"/>
+        </w:rPr>
+        <w:t>;</w:t>
+      </w:r>
+    </w:p>
+    <w:p>
+      <w:pPr>
+        <w:pStyle w:val="PargrafodaLista"/>
+        <w:numPr>
+          <w:ilvl w:val="0"/>
+          <w:numId w:val="10"/>
+        </w:numPr>
+        <w:jc w:val="both"/>
+        <w:rPr>
+          <w:lang w:val="pt-BR"/>
+        </w:rPr>
+      </w:pPr>
+      <w:r>
+        <w:rPr>
+          <w:lang w:val="pt-BR"/>
+        </w:rPr>
+        <w:t>I</w:t>
+      </w:r>
+      <w:r>
+        <w:rPr>
+          <w:lang w:val="pt-BR"/>
+        </w:rPr>
+        <w:t>nformações sobre aplicações concorrentes e/ou multithreads podem ser encontradas em [</w:t>
+      </w:r>
+      <w:r>
+        <w:rPr>
+          <w:color w:val="FF0000"/>
+          <w:lang w:val="pt-BR"/>
+        </w:rPr>
+        <w:t>ref</w:t>
+      </w:r>
+      <w:r>
+        <w:rPr>
+          <w:lang w:val="pt-BR"/>
+        </w:rPr>
+        <w:t>]</w:t>
+      </w:r>
+      <w:r>
+        <w:rPr>
+          <w:lang w:val="pt-BR"/>
+        </w:rPr>
+        <w:t>.</w:t>
+      </w:r>
+    </w:p>
+    <w:p>
+      <w:pPr>
+        <w:jc w:val="both"/>
+        <w:rPr>
+          <w:lang w:val="pt-BR"/>
+        </w:rPr>
+      </w:pPr>
+      <w:r>
+        <w:rPr>
+          <w:lang w:val="pt-BR"/>
+        </w:rPr>
+        <w:t>É importante ressaltar que, devido à integração da equipe, as dúvidas podem ser tiradas dentro do próprio grupo de desenvolvimento.</w:t>
+      </w:r>
     </w:p>
     <w:p>
       <w:pPr>
@@ -5889,14 +6905,14 @@
           <w:lang w:val="pt-BR"/>
         </w:rPr>
       </w:pPr>
-      <w:bookmarkStart w:id="23" w:name="_Toc225518011"/>
+      <w:bookmarkStart w:id="25" w:name="_Toc225617274"/>
       <w:r>
         <w:rPr>
           <w:lang w:val="pt-BR"/>
         </w:rPr>
         <w:t>Plano de Trabalho</w:t>
       </w:r>
-      <w:bookmarkEnd w:id="23"/>
+      <w:bookmarkEnd w:id="25"/>
     </w:p>
     <w:p>
       <w:pPr>
@@ -5909,14 +6925,21 @@
           <w:lang w:val="pt-BR"/>
         </w:rPr>
       </w:pPr>
-      <w:bookmarkStart w:id="24" w:name="_Toc225518012"/>
+      <w:bookmarkStart w:id="26" w:name="_Toc225617275"/>
       <w:r>
         <w:rPr>
           <w:lang w:val="pt-BR"/>
         </w:rPr>
         <w:t>Atividades</w:t>
       </w:r>
-      <w:bookmarkEnd w:id="24"/>
+      <w:bookmarkEnd w:id="26"/>
+    </w:p>
+    <w:p>
+      <w:pPr>
+        <w:rPr>
+          <w:lang w:val="pt-BR"/>
+        </w:rPr>
+      </w:pPr>
     </w:p>
     <w:p>
       <w:pPr>
@@ -5929,14 +6952,14 @@
           <w:lang w:val="pt-BR"/>
         </w:rPr>
       </w:pPr>
-      <w:bookmarkStart w:id="25" w:name="_Toc225518013"/>
+      <w:bookmarkStart w:id="27" w:name="_Toc225617276"/>
       <w:r>
         <w:rPr>
           <w:lang w:val="pt-BR"/>
         </w:rPr>
         <w:t>Prazos</w:t>
       </w:r>
-      <w:bookmarkEnd w:id="25"/>
+      <w:bookmarkEnd w:id="27"/>
     </w:p>
     <w:p>
       <w:pPr>
@@ -5949,14 +6972,14 @@
           <w:lang w:val="pt-BR"/>
         </w:rPr>
       </w:pPr>
-      <w:bookmarkStart w:id="26" w:name="_Toc225518014"/>
+      <w:bookmarkStart w:id="28" w:name="_Toc225617277"/>
       <w:r>
         <w:rPr>
           <w:lang w:val="pt-BR"/>
         </w:rPr>
         <w:t>Alocação de Recursos</w:t>
       </w:r>
-      <w:bookmarkEnd w:id="26"/>
+      <w:bookmarkEnd w:id="28"/>
     </w:p>
     <w:p>
       <w:pPr>
@@ -5969,14 +6992,14 @@
           <w:lang w:val="pt-BR"/>
         </w:rPr>
       </w:pPr>
-      <w:bookmarkStart w:id="27" w:name="_Toc225518015"/>
+      <w:bookmarkStart w:id="29" w:name="_Toc225617278"/>
       <w:r>
         <w:rPr>
           <w:lang w:val="pt-BR"/>
         </w:rPr>
         <w:t>Alocação de Orçamento</w:t>
       </w:r>
-      <w:bookmarkEnd w:id="27"/>
+      <w:bookmarkEnd w:id="29"/>
     </w:p>
     <w:p>
       <w:pPr>
@@ -5989,14 +7012,14 @@
           <w:lang w:val="pt-BR"/>
         </w:rPr>
       </w:pPr>
-      <w:bookmarkStart w:id="28" w:name="_Toc225518016"/>
+      <w:bookmarkStart w:id="30" w:name="_Toc225617279"/>
       <w:r>
         <w:rPr>
           <w:lang w:val="pt-BR"/>
         </w:rPr>
         <w:t>Planos de Controle</w:t>
       </w:r>
-      <w:bookmarkEnd w:id="28"/>
+      <w:bookmarkEnd w:id="30"/>
     </w:p>
     <w:p>
       <w:pPr>
@@ -6009,14 +7032,15 @@
           <w:lang w:val="pt-BR"/>
         </w:rPr>
       </w:pPr>
-      <w:bookmarkStart w:id="29" w:name="_Toc225518017"/>
-      <w:r>
-        <w:rPr>
-          <w:lang w:val="pt-BR"/>
-        </w:rPr>
+      <w:bookmarkStart w:id="31" w:name="_Toc225617280"/>
+      <w:r>
+        <w:rPr>
+          <w:lang w:val="pt-BR"/>
+        </w:rPr>
+        <w:lastRenderedPageBreak/>
         <w:t>Controle dos Requisitos</w:t>
       </w:r>
-      <w:bookmarkEnd w:id="29"/>
+      <w:bookmarkEnd w:id="31"/>
     </w:p>
     <w:p>
       <w:pPr>
@@ -6029,14 +7053,14 @@
           <w:lang w:val="pt-BR"/>
         </w:rPr>
       </w:pPr>
-      <w:bookmarkStart w:id="30" w:name="_Toc225518018"/>
+      <w:bookmarkStart w:id="32" w:name="_Toc225617281"/>
       <w:r>
         <w:rPr>
           <w:lang w:val="pt-BR"/>
         </w:rPr>
         <w:t>Controle dos Prazos</w:t>
       </w:r>
-      <w:bookmarkEnd w:id="30"/>
+      <w:bookmarkEnd w:id="32"/>
     </w:p>
     <w:p>
       <w:pPr>
@@ -6049,14 +7073,14 @@
           <w:lang w:val="pt-BR"/>
         </w:rPr>
       </w:pPr>
-      <w:bookmarkStart w:id="31" w:name="_Toc225518019"/>
+      <w:bookmarkStart w:id="33" w:name="_Toc225617282"/>
       <w:r>
         <w:rPr>
           <w:lang w:val="pt-BR"/>
         </w:rPr>
         <w:t>Controle do Orçamento</w:t>
       </w:r>
-      <w:bookmarkEnd w:id="31"/>
+      <w:bookmarkEnd w:id="33"/>
     </w:p>
     <w:p>
       <w:pPr>
@@ -6069,14 +7093,14 @@
           <w:lang w:val="pt-BR"/>
         </w:rPr>
       </w:pPr>
-      <w:bookmarkStart w:id="32" w:name="_Toc225518020"/>
+      <w:bookmarkStart w:id="34" w:name="_Toc225617283"/>
       <w:r>
         <w:rPr>
           <w:lang w:val="pt-BR"/>
         </w:rPr>
         <w:t>Controle de Qualidade</w:t>
       </w:r>
-      <w:bookmarkEnd w:id="32"/>
+      <w:bookmarkEnd w:id="34"/>
     </w:p>
     <w:p>
       <w:pPr>
@@ -6089,14 +7113,14 @@
           <w:lang w:val="pt-BR"/>
         </w:rPr>
       </w:pPr>
-      <w:bookmarkStart w:id="33" w:name="_Toc225518021"/>
+      <w:bookmarkStart w:id="35" w:name="_Toc225617284"/>
       <w:r>
         <w:rPr>
           <w:lang w:val="pt-BR"/>
         </w:rPr>
         <w:t>Plano de Relatórios</w:t>
       </w:r>
-      <w:bookmarkEnd w:id="33"/>
+      <w:bookmarkEnd w:id="35"/>
     </w:p>
     <w:p>
       <w:pPr>
@@ -6109,14 +7133,14 @@
           <w:lang w:val="pt-BR"/>
         </w:rPr>
       </w:pPr>
-      <w:bookmarkStart w:id="34" w:name="_Toc225518022"/>
+      <w:bookmarkStart w:id="36" w:name="_Toc225617285"/>
       <w:r>
         <w:rPr>
           <w:lang w:val="pt-BR"/>
         </w:rPr>
         <w:t>Plano de Medidas</w:t>
       </w:r>
-      <w:bookmarkEnd w:id="34"/>
+      <w:bookmarkEnd w:id="36"/>
     </w:p>
     <w:p>
       <w:pPr>
@@ -6129,14 +7153,14 @@
           <w:lang w:val="pt-BR"/>
         </w:rPr>
       </w:pPr>
-      <w:bookmarkStart w:id="35" w:name="_Toc225518023"/>
+      <w:bookmarkStart w:id="37" w:name="_Toc225617286"/>
       <w:r>
         <w:rPr>
           <w:lang w:val="pt-BR"/>
         </w:rPr>
         <w:t>Plano de Gerenciamento de Riscos</w:t>
       </w:r>
-      <w:bookmarkEnd w:id="35"/>
+      <w:bookmarkEnd w:id="37"/>
     </w:p>
     <w:p>
       <w:pPr>
@@ -6149,14 +7173,27 @@
           <w:lang w:val="pt-BR"/>
         </w:rPr>
       </w:pPr>
-      <w:bookmarkStart w:id="36" w:name="_Toc225518024"/>
+      <w:bookmarkStart w:id="38" w:name="_Toc225617287"/>
       <w:r>
         <w:rPr>
           <w:lang w:val="pt-BR"/>
         </w:rPr>
         <w:t>Plano de Encerramento</w:t>
       </w:r>
-      <w:bookmarkEnd w:id="36"/>
+      <w:bookmarkEnd w:id="38"/>
+    </w:p>
+    <w:p>
+      <w:pPr>
+        <w:rPr>
+          <w:lang w:val="pt-BR"/>
+        </w:rPr>
+      </w:pPr>
+      <w:r>
+        <w:rPr>
+          <w:lang w:val="pt-BR"/>
+        </w:rPr>
+        <w:br w:type="page"/>
+      </w:r>
     </w:p>
     <w:p>
       <w:pPr>
@@ -6169,14 +7206,21 @@
           <w:lang w:val="pt-BR"/>
         </w:rPr>
       </w:pPr>
-      <w:bookmarkStart w:id="37" w:name="_Toc225518025"/>
-      <w:r>
-        <w:rPr>
-          <w:lang w:val="pt-BR"/>
-        </w:rPr>
-        <w:t>Processos Técnicos</w:t>
-      </w:r>
-      <w:bookmarkEnd w:id="37"/>
+      <w:bookmarkStart w:id="39" w:name="_Toc225617288"/>
+      <w:r>
+        <w:rPr>
+          <w:lang w:val="pt-BR"/>
+        </w:rPr>
+        <w:lastRenderedPageBreak/>
+        <w:t>P</w:t>
+      </w:r>
+      <w:r>
+        <w:rPr>
+          <w:lang w:val="pt-BR"/>
+        </w:rPr>
+        <w:t>rocessos Técnicos</w:t>
+      </w:r>
+      <w:bookmarkEnd w:id="39"/>
     </w:p>
     <w:p>
       <w:pPr>
@@ -6189,14 +7233,14 @@
           <w:lang w:val="pt-BR"/>
         </w:rPr>
       </w:pPr>
-      <w:bookmarkStart w:id="38" w:name="_Toc225518026"/>
+      <w:bookmarkStart w:id="40" w:name="_Toc225617289"/>
       <w:r>
         <w:rPr>
           <w:lang w:val="pt-BR"/>
         </w:rPr>
         <w:t>Modelo dos Processos</w:t>
       </w:r>
-      <w:bookmarkEnd w:id="38"/>
+      <w:bookmarkEnd w:id="40"/>
     </w:p>
     <w:p>
       <w:pPr>
@@ -6209,14 +7253,14 @@
           <w:lang w:val="pt-BR"/>
         </w:rPr>
       </w:pPr>
-      <w:bookmarkStart w:id="39" w:name="_Toc225518027"/>
+      <w:bookmarkStart w:id="41" w:name="_Toc225617290"/>
       <w:r>
         <w:rPr>
           <w:lang w:val="pt-BR"/>
         </w:rPr>
         <w:t>Métodos, Ferramentas e Técnicas</w:t>
       </w:r>
-      <w:bookmarkEnd w:id="39"/>
+      <w:bookmarkEnd w:id="41"/>
     </w:p>
     <w:p>
       <w:pPr>
@@ -6229,14 +7273,14 @@
           <w:lang w:val="pt-BR"/>
         </w:rPr>
       </w:pPr>
-      <w:bookmarkStart w:id="40" w:name="_Toc225518028"/>
+      <w:bookmarkStart w:id="42" w:name="_Toc225617291"/>
       <w:r>
         <w:rPr>
           <w:lang w:val="pt-BR"/>
         </w:rPr>
         <w:t>Infraestrutura</w:t>
       </w:r>
-      <w:bookmarkEnd w:id="40"/>
+      <w:bookmarkEnd w:id="42"/>
     </w:p>
     <w:p>
       <w:pPr>
@@ -6249,7 +7293,7 @@
           <w:lang w:val="pt-BR"/>
         </w:rPr>
       </w:pPr>
-      <w:bookmarkStart w:id="41" w:name="_Toc225518029"/>
+      <w:bookmarkStart w:id="43" w:name="_Toc225617292"/>
       <w:r>
         <w:rPr>
           <w:lang w:val="pt-BR"/>
@@ -6262,23 +7306,41 @@
         </w:rPr>
         <w:t>para a Aceitação do Produto</w:t>
       </w:r>
-      <w:bookmarkEnd w:id="41"/>
+      <w:bookmarkEnd w:id="43"/>
+    </w:p>
+    <w:p>
+      <w:pPr>
+        <w:rPr>
+          <w:lang w:val="pt-BR"/>
+        </w:rPr>
+      </w:pPr>
+      <w:r>
+        <w:rPr>
+          <w:lang w:val="pt-BR"/>
+        </w:rPr>
+        <w:br w:type="page"/>
+      </w:r>
     </w:p>
     <w:p>
       <w:pPr>
         <w:pStyle w:val="Ttulo1"/>
-        <w:rPr>
-          <w:lang w:val="pt-BR"/>
-        </w:rPr>
-      </w:pPr>
-      <w:bookmarkStart w:id="42" w:name="_Toc225518030"/>
-      <w:r>
-        <w:rPr>
-          <w:lang w:val="pt-BR"/>
-        </w:rPr>
+        <w:numPr>
+          <w:ilvl w:val="0"/>
+          <w:numId w:val="2"/>
+        </w:numPr>
+        <w:rPr>
+          <w:lang w:val="pt-BR"/>
+        </w:rPr>
+      </w:pPr>
+      <w:bookmarkStart w:id="44" w:name="_Toc225617293"/>
+      <w:r>
+        <w:rPr>
+          <w:lang w:val="pt-BR"/>
+        </w:rPr>
+        <w:lastRenderedPageBreak/>
         <w:t>Planos para os processos de Suporte</w:t>
       </w:r>
-      <w:bookmarkEnd w:id="42"/>
+      <w:bookmarkEnd w:id="44"/>
     </w:p>
     <w:p>
       <w:pPr>
@@ -6291,14 +7353,14 @@
           <w:lang w:val="pt-BR"/>
         </w:rPr>
       </w:pPr>
-      <w:bookmarkStart w:id="43" w:name="_Toc225518031"/>
+      <w:bookmarkStart w:id="45" w:name="_Toc225617294"/>
       <w:r>
         <w:rPr>
           <w:lang w:val="pt-BR"/>
         </w:rPr>
         <w:t>Gerenciamento de Configuração</w:t>
       </w:r>
-      <w:bookmarkEnd w:id="43"/>
+      <w:bookmarkEnd w:id="45"/>
     </w:p>
     <w:p>
       <w:pPr>
@@ -6311,14 +7373,14 @@
           <w:lang w:val="pt-BR"/>
         </w:rPr>
       </w:pPr>
-      <w:bookmarkStart w:id="44" w:name="_Toc225518032"/>
+      <w:bookmarkStart w:id="46" w:name="_Toc225617295"/>
       <w:r>
         <w:rPr>
           <w:lang w:val="pt-BR"/>
         </w:rPr>
         <w:t>Plano de Verificação e de Validação</w:t>
       </w:r>
-      <w:bookmarkEnd w:id="44"/>
+      <w:bookmarkEnd w:id="46"/>
     </w:p>
     <w:p>
       <w:pPr>
@@ -6331,14 +7393,14 @@
           <w:lang w:val="pt-BR"/>
         </w:rPr>
       </w:pPr>
-      <w:bookmarkStart w:id="45" w:name="_Toc225518033"/>
+      <w:bookmarkStart w:id="47" w:name="_Toc225617296"/>
       <w:r>
         <w:rPr>
           <w:lang w:val="pt-BR"/>
         </w:rPr>
         <w:t>Documentação</w:t>
       </w:r>
-      <w:bookmarkEnd w:id="45"/>
+      <w:bookmarkEnd w:id="47"/>
     </w:p>
     <w:p>
       <w:pPr>
@@ -6351,14 +7413,14 @@
           <w:lang w:val="pt-BR"/>
         </w:rPr>
       </w:pPr>
-      <w:bookmarkStart w:id="46" w:name="_Toc225518034"/>
+      <w:bookmarkStart w:id="48" w:name="_Toc225617297"/>
       <w:r>
         <w:rPr>
           <w:lang w:val="pt-BR"/>
         </w:rPr>
         <w:t>Plano para Assegurar a Qualidade</w:t>
       </w:r>
-      <w:bookmarkEnd w:id="46"/>
+      <w:bookmarkEnd w:id="48"/>
     </w:p>
     <w:p>
       <w:pPr>
@@ -6371,14 +7433,14 @@
           <w:lang w:val="pt-BR"/>
         </w:rPr>
       </w:pPr>
-      <w:bookmarkStart w:id="47" w:name="_Toc225518035"/>
+      <w:bookmarkStart w:id="49" w:name="_Toc225617298"/>
       <w:r>
         <w:rPr>
           <w:lang w:val="pt-BR"/>
         </w:rPr>
         <w:t>Revisões e Auditorias</w:t>
       </w:r>
-      <w:bookmarkEnd w:id="47"/>
+      <w:bookmarkEnd w:id="49"/>
     </w:p>
     <w:p>
       <w:pPr>
@@ -6391,15 +7453,14 @@
           <w:lang w:val="pt-BR"/>
         </w:rPr>
       </w:pPr>
-      <w:bookmarkStart w:id="48" w:name="_Toc225518036"/>
-      <w:r>
-        <w:rPr>
-          <w:lang w:val="pt-BR"/>
-        </w:rPr>
-        <w:lastRenderedPageBreak/>
+      <w:bookmarkStart w:id="50" w:name="_Toc225617299"/>
+      <w:r>
+        <w:rPr>
+          <w:lang w:val="pt-BR"/>
+        </w:rPr>
         <w:t>Plano para a Resolução de Problemas</w:t>
       </w:r>
-      <w:bookmarkEnd w:id="48"/>
+      <w:bookmarkEnd w:id="50"/>
     </w:p>
     <w:p>
       <w:pPr>
@@ -6418,14 +7479,14 @@
         </w:rPr>
         <w:t xml:space="preserve"> </w:t>
       </w:r>
-      <w:bookmarkStart w:id="49" w:name="_Toc225518037"/>
+      <w:bookmarkStart w:id="51" w:name="_Toc225617300"/>
       <w:r>
         <w:rPr>
           <w:lang w:val="pt-BR"/>
         </w:rPr>
         <w:t>Gerenciamento de Subcontratações</w:t>
       </w:r>
-      <w:bookmarkEnd w:id="49"/>
+      <w:bookmarkEnd w:id="51"/>
     </w:p>
     <w:p>
       <w:pPr>
@@ -6438,14 +7499,27 @@
           <w:lang w:val="pt-BR"/>
         </w:rPr>
       </w:pPr>
-      <w:bookmarkStart w:id="50" w:name="_Toc225518038"/>
+      <w:bookmarkStart w:id="52" w:name="_Toc225617301"/>
       <w:r>
         <w:rPr>
           <w:lang w:val="pt-BR"/>
         </w:rPr>
         <w:t>Plano de Aperfeiçoamento</w:t>
       </w:r>
-      <w:bookmarkEnd w:id="50"/>
+      <w:bookmarkEnd w:id="52"/>
+    </w:p>
+    <w:p>
+      <w:pPr>
+        <w:rPr>
+          <w:lang w:val="pt-BR"/>
+        </w:rPr>
+      </w:pPr>
+      <w:r>
+        <w:rPr>
+          <w:lang w:val="pt-BR"/>
+        </w:rPr>
+        <w:br w:type="page"/>
+      </w:r>
     </w:p>
     <w:p>
       <w:pPr>
@@ -6458,14 +7532,15 @@
           <w:lang w:val="pt-BR"/>
         </w:rPr>
       </w:pPr>
-      <w:bookmarkStart w:id="51" w:name="_Toc225518039"/>
-      <w:r>
-        <w:rPr>
-          <w:lang w:val="pt-BR"/>
-        </w:rPr>
+      <w:bookmarkStart w:id="53" w:name="_Toc225617302"/>
+      <w:r>
+        <w:rPr>
+          <w:lang w:val="pt-BR"/>
+        </w:rPr>
+        <w:lastRenderedPageBreak/>
         <w:t>Planos Adicionais</w:t>
       </w:r>
-      <w:bookmarkEnd w:id="51"/>
+      <w:bookmarkEnd w:id="53"/>
     </w:p>
     <w:p>
       <w:pPr>
@@ -6660,7 +7735,7 @@
                           <w:noProof/>
                           <w:color w:val="8C8C8C" w:themeColor="background1" w:themeShade="8C"/>
                         </w:rPr>
-                        <w:t>2</w:t>
+                        <w:t>7</w:t>
                       </w:r>
                       <w:r>
                         <w:rPr>
@@ -7145,9 +8220,9 @@
     </w:lvl>
   </w:abstractNum>
   <w:abstractNum w:abstractNumId="4">
-    <w:nsid w:val="58087A0D"/>
+    <w:nsid w:val="550A29FA"/>
     <w:multiLevelType w:val="hybridMultilevel"/>
-    <w:tmpl w:val="133AFCB8"/>
+    <w:tmpl w:val="0A4E97C4"/>
     <w:lvl w:ilvl="0" w:tplc="04160001">
       <w:start w:val="1"/>
       <w:numFmt w:val="bullet"/>
@@ -7258,6 +8333,119 @@
     </w:lvl>
   </w:abstractNum>
   <w:abstractNum w:abstractNumId="5">
+    <w:nsid w:val="58087A0D"/>
+    <w:multiLevelType w:val="hybridMultilevel"/>
+    <w:tmpl w:val="133AFCB8"/>
+    <w:lvl w:ilvl="0" w:tplc="04160001">
+      <w:start w:val="1"/>
+      <w:numFmt w:val="bullet"/>
+      <w:lvlText w:val=""/>
+      <w:lvlJc w:val="left"/>
+      <w:pPr>
+        <w:ind w:left="1080" w:hanging="360"/>
+      </w:pPr>
+      <w:rPr>
+        <w:rFonts w:ascii="Symbol" w:hAnsi="Symbol" w:hint="default"/>
+      </w:rPr>
+    </w:lvl>
+    <w:lvl w:ilvl="1" w:tplc="04160003" w:tentative="1">
+      <w:start w:val="1"/>
+      <w:numFmt w:val="bullet"/>
+      <w:lvlText w:val="o"/>
+      <w:lvlJc w:val="left"/>
+      <w:pPr>
+        <w:ind w:left="1800" w:hanging="360"/>
+      </w:pPr>
+      <w:rPr>
+        <w:rFonts w:ascii="Courier New" w:hAnsi="Courier New" w:cs="Courier New" w:hint="default"/>
+      </w:rPr>
+    </w:lvl>
+    <w:lvl w:ilvl="2" w:tplc="04160005" w:tentative="1">
+      <w:start w:val="1"/>
+      <w:numFmt w:val="bullet"/>
+      <w:lvlText w:val=""/>
+      <w:lvlJc w:val="left"/>
+      <w:pPr>
+        <w:ind w:left="2520" w:hanging="360"/>
+      </w:pPr>
+      <w:rPr>
+        <w:rFonts w:ascii="Wingdings" w:hAnsi="Wingdings" w:hint="default"/>
+      </w:rPr>
+    </w:lvl>
+    <w:lvl w:ilvl="3" w:tplc="04160001" w:tentative="1">
+      <w:start w:val="1"/>
+      <w:numFmt w:val="bullet"/>
+      <w:lvlText w:val=""/>
+      <w:lvlJc w:val="left"/>
+      <w:pPr>
+        <w:ind w:left="3240" w:hanging="360"/>
+      </w:pPr>
+      <w:rPr>
+        <w:rFonts w:ascii="Symbol" w:hAnsi="Symbol" w:hint="default"/>
+      </w:rPr>
+    </w:lvl>
+    <w:lvl w:ilvl="4" w:tplc="04160003" w:tentative="1">
+      <w:start w:val="1"/>
+      <w:numFmt w:val="bullet"/>
+      <w:lvlText w:val="o"/>
+      <w:lvlJc w:val="left"/>
+      <w:pPr>
+        <w:ind w:left="3960" w:hanging="360"/>
+      </w:pPr>
+      <w:rPr>
+        <w:rFonts w:ascii="Courier New" w:hAnsi="Courier New" w:cs="Courier New" w:hint="default"/>
+      </w:rPr>
+    </w:lvl>
+    <w:lvl w:ilvl="5" w:tplc="04160005" w:tentative="1">
+      <w:start w:val="1"/>
+      <w:numFmt w:val="bullet"/>
+      <w:lvlText w:val=""/>
+      <w:lvlJc w:val="left"/>
+      <w:pPr>
+        <w:ind w:left="4680" w:hanging="360"/>
+      </w:pPr>
+      <w:rPr>
+        <w:rFonts w:ascii="Wingdings" w:hAnsi="Wingdings" w:hint="default"/>
+      </w:rPr>
+    </w:lvl>
+    <w:lvl w:ilvl="6" w:tplc="04160001" w:tentative="1">
+      <w:start w:val="1"/>
+      <w:numFmt w:val="bullet"/>
+      <w:lvlText w:val=""/>
+      <w:lvlJc w:val="left"/>
+      <w:pPr>
+        <w:ind w:left="5400" w:hanging="360"/>
+      </w:pPr>
+      <w:rPr>
+        <w:rFonts w:ascii="Symbol" w:hAnsi="Symbol" w:hint="default"/>
+      </w:rPr>
+    </w:lvl>
+    <w:lvl w:ilvl="7" w:tplc="04160003" w:tentative="1">
+      <w:start w:val="1"/>
+      <w:numFmt w:val="bullet"/>
+      <w:lvlText w:val="o"/>
+      <w:lvlJc w:val="left"/>
+      <w:pPr>
+        <w:ind w:left="6120" w:hanging="360"/>
+      </w:pPr>
+      <w:rPr>
+        <w:rFonts w:ascii="Courier New" w:hAnsi="Courier New" w:cs="Courier New" w:hint="default"/>
+      </w:rPr>
+    </w:lvl>
+    <w:lvl w:ilvl="8" w:tplc="04160005" w:tentative="1">
+      <w:start w:val="1"/>
+      <w:numFmt w:val="bullet"/>
+      <w:lvlText w:val=""/>
+      <w:lvlJc w:val="left"/>
+      <w:pPr>
+        <w:ind w:left="6840" w:hanging="360"/>
+      </w:pPr>
+      <w:rPr>
+        <w:rFonts w:ascii="Wingdings" w:hAnsi="Wingdings" w:hint="default"/>
+      </w:rPr>
+    </w:lvl>
+  </w:abstractNum>
+  <w:abstractNum w:abstractNumId="6">
     <w:nsid w:val="60DB7F3E"/>
     <w:multiLevelType w:val="multilevel"/>
     <w:tmpl w:val="6BC0333A"/>
@@ -7378,7 +8566,120 @@
       </w:rPr>
     </w:lvl>
   </w:abstractNum>
-  <w:abstractNum w:abstractNumId="6">
+  <w:abstractNum w:abstractNumId="7">
+    <w:nsid w:val="66D55223"/>
+    <w:multiLevelType w:val="hybridMultilevel"/>
+    <w:tmpl w:val="88EA1FCE"/>
+    <w:lvl w:ilvl="0" w:tplc="04160001">
+      <w:start w:val="1"/>
+      <w:numFmt w:val="bullet"/>
+      <w:lvlText w:val=""/>
+      <w:lvlJc w:val="left"/>
+      <w:pPr>
+        <w:ind w:left="1080" w:hanging="360"/>
+      </w:pPr>
+      <w:rPr>
+        <w:rFonts w:ascii="Symbol" w:hAnsi="Symbol" w:hint="default"/>
+      </w:rPr>
+    </w:lvl>
+    <w:lvl w:ilvl="1" w:tplc="04160003" w:tentative="1">
+      <w:start w:val="1"/>
+      <w:numFmt w:val="bullet"/>
+      <w:lvlText w:val="o"/>
+      <w:lvlJc w:val="left"/>
+      <w:pPr>
+        <w:ind w:left="1800" w:hanging="360"/>
+      </w:pPr>
+      <w:rPr>
+        <w:rFonts w:ascii="Courier New" w:hAnsi="Courier New" w:cs="Courier New" w:hint="default"/>
+      </w:rPr>
+    </w:lvl>
+    <w:lvl w:ilvl="2" w:tplc="04160005" w:tentative="1">
+      <w:start w:val="1"/>
+      <w:numFmt w:val="bullet"/>
+      <w:lvlText w:val=""/>
+      <w:lvlJc w:val="left"/>
+      <w:pPr>
+        <w:ind w:left="2520" w:hanging="360"/>
+      </w:pPr>
+      <w:rPr>
+        <w:rFonts w:ascii="Wingdings" w:hAnsi="Wingdings" w:hint="default"/>
+      </w:rPr>
+    </w:lvl>
+    <w:lvl w:ilvl="3" w:tplc="04160001" w:tentative="1">
+      <w:start w:val="1"/>
+      <w:numFmt w:val="bullet"/>
+      <w:lvlText w:val=""/>
+      <w:lvlJc w:val="left"/>
+      <w:pPr>
+        <w:ind w:left="3240" w:hanging="360"/>
+      </w:pPr>
+      <w:rPr>
+        <w:rFonts w:ascii="Symbol" w:hAnsi="Symbol" w:hint="default"/>
+      </w:rPr>
+    </w:lvl>
+    <w:lvl w:ilvl="4" w:tplc="04160003" w:tentative="1">
+      <w:start w:val="1"/>
+      <w:numFmt w:val="bullet"/>
+      <w:lvlText w:val="o"/>
+      <w:lvlJc w:val="left"/>
+      <w:pPr>
+        <w:ind w:left="3960" w:hanging="360"/>
+      </w:pPr>
+      <w:rPr>
+        <w:rFonts w:ascii="Courier New" w:hAnsi="Courier New" w:cs="Courier New" w:hint="default"/>
+      </w:rPr>
+    </w:lvl>
+    <w:lvl w:ilvl="5" w:tplc="04160005" w:tentative="1">
+      <w:start w:val="1"/>
+      <w:numFmt w:val="bullet"/>
+      <w:lvlText w:val=""/>
+      <w:lvlJc w:val="left"/>
+      <w:pPr>
+        <w:ind w:left="4680" w:hanging="360"/>
+      </w:pPr>
+      <w:rPr>
+        <w:rFonts w:ascii="Wingdings" w:hAnsi="Wingdings" w:hint="default"/>
+      </w:rPr>
+    </w:lvl>
+    <w:lvl w:ilvl="6" w:tplc="04160001" w:tentative="1">
+      <w:start w:val="1"/>
+      <w:numFmt w:val="bullet"/>
+      <w:lvlText w:val=""/>
+      <w:lvlJc w:val="left"/>
+      <w:pPr>
+        <w:ind w:left="5400" w:hanging="360"/>
+      </w:pPr>
+      <w:rPr>
+        <w:rFonts w:ascii="Symbol" w:hAnsi="Symbol" w:hint="default"/>
+      </w:rPr>
+    </w:lvl>
+    <w:lvl w:ilvl="7" w:tplc="04160003" w:tentative="1">
+      <w:start w:val="1"/>
+      <w:numFmt w:val="bullet"/>
+      <w:lvlText w:val="o"/>
+      <w:lvlJc w:val="left"/>
+      <w:pPr>
+        <w:ind w:left="6120" w:hanging="360"/>
+      </w:pPr>
+      <w:rPr>
+        <w:rFonts w:ascii="Courier New" w:hAnsi="Courier New" w:cs="Courier New" w:hint="default"/>
+      </w:rPr>
+    </w:lvl>
+    <w:lvl w:ilvl="8" w:tplc="04160005" w:tentative="1">
+      <w:start w:val="1"/>
+      <w:numFmt w:val="bullet"/>
+      <w:lvlText w:val=""/>
+      <w:lvlJc w:val="left"/>
+      <w:pPr>
+        <w:ind w:left="6840" w:hanging="360"/>
+      </w:pPr>
+      <w:rPr>
+        <w:rFonts w:ascii="Wingdings" w:hAnsi="Wingdings" w:hint="default"/>
+      </w:rPr>
+    </w:lvl>
+  </w:abstractNum>
+  <w:abstractNum w:abstractNumId="8">
     <w:nsid w:val="7B6E088A"/>
     <w:multiLevelType w:val="multilevel"/>
     <w:tmpl w:val="8D5ED930"/>
@@ -7492,16 +8793,16 @@
     </w:lvl>
   </w:abstractNum>
   <w:num w:numId="1">
-    <w:abstractNumId w:val="5"/>
+    <w:abstractNumId w:val="6"/>
   </w:num>
   <w:num w:numId="2">
-    <w:abstractNumId w:val="5"/>
+    <w:abstractNumId w:val="6"/>
     <w:lvlOverride w:ilvl="0">
       <w:startOverride w:val="1"/>
     </w:lvlOverride>
   </w:num>
   <w:num w:numId="3">
-    <w:abstractNumId w:val="6"/>
+    <w:abstractNumId w:val="8"/>
   </w:num>
   <w:num w:numId="4">
     <w:abstractNumId w:val="1"/>
@@ -7516,7 +8817,13 @@
     <w:abstractNumId w:val="2"/>
   </w:num>
   <w:num w:numId="8">
+    <w:abstractNumId w:val="5"/>
+  </w:num>
+  <w:num w:numId="9">
     <w:abstractNumId w:val="4"/>
+  </w:num>
+  <w:num w:numId="10">
+    <w:abstractNumId w:val="7"/>
   </w:num>
 </w:numbering>
 </file>
@@ -7903,6 +9210,7 @@
   <w:style w:type="character" w:default="1" w:styleId="Fontepargpadro">
     <w:name w:val="Default Paragraph Font"/>
     <w:uiPriority w:val="1"/>
+    <w:semiHidden/>
     <w:unhideWhenUsed/>
   </w:style>
   <w:style w:type="table" w:default="1" w:styleId="Tabelanormal">
@@ -8765,7 +10073,7 @@
 </file>
 
 <file path=customXml/itemProps1.xml><?xml version="1.0" encoding="utf-8"?>
-<ds:datastoreItem xmlns:ds="http://schemas.openxmlformats.org/officeDocument/2006/customXml" ds:itemID="{7F0787C1-0914-45D3-A4EB-01BA441958AF}">
+<ds:datastoreItem xmlns:ds="http://schemas.openxmlformats.org/officeDocument/2006/customXml" ds:itemID="{6A0959B5-E503-4367-B7B0-714A9C1A9E71}">
   <ds:schemaRefs>
     <ds:schemaRef ds:uri="http://schemas.openxmlformats.org/officeDocument/2006/bibliography"/>
   </ds:schemaRefs>

</xml_diff>

<commit_message>
Alterações no planejamento do produto.
</commit_message>
<xml_diff>
--- a/Documentação/Planejamento/Planejamento.docx
+++ b/Documentação/Planejamento/Planejamento.docx
@@ -658,7 +658,19 @@
         <w:rPr>
           <w:lang w:val="pt-BR"/>
         </w:rPr>
-        <w:t>Neste plano, estão incluídos o sumário do projeto, a organização da equipe, os prazos de entrega e todas as outras informações importantes que dizem respeito ao produto em questão.</w:t>
+        <w:t xml:space="preserve">Neste plano, estão incluídos o sumário do projeto, a organização da equipe, os prazos de entrega e todas as outras informações </w:t>
+      </w:r>
+      <w:r>
+        <w:rPr>
+          <w:lang w:val="pt-BR"/>
+        </w:rPr>
+        <w:t>relevantes</w:t>
+      </w:r>
+      <w:r>
+        <w:rPr>
+          <w:lang w:val="pt-BR"/>
+        </w:rPr>
+        <w:t xml:space="preserve"> que dizem respeito ao produto em questão.</w:t>
       </w:r>
     </w:p>
     <w:p>
@@ -702,7 +714,8 @@
         </w:docPartObj>
       </w:sdtPr>
       <w:sdtContent>
-        <w:bookmarkStart w:id="3" w:name="_Toc225762289" w:displacedByCustomXml="prev"/>
+        <w:commentRangeStart w:id="3" w:displacedByCustomXml="prev"/>
+        <w:bookmarkStart w:id="4" w:name="_Toc225762289" w:displacedByCustomXml="prev"/>
         <w:p>
           <w:pPr>
             <w:pStyle w:val="Ttulo1"/>
@@ -715,7 +728,18 @@
           <w:r>
             <w:t>Índice</w:t>
           </w:r>
-          <w:bookmarkEnd w:id="3"/>
+          <w:bookmarkEnd w:id="4"/>
+          <w:commentRangeEnd w:id="3"/>
+          <w:r>
+            <w:rPr>
+              <w:rStyle w:val="Refdecomentrio"/>
+              <w:rFonts w:asciiTheme="minorHAnsi" w:eastAsiaTheme="minorEastAsia" w:hAnsiTheme="minorHAnsi" w:cstheme="minorBidi"/>
+              <w:b w:val="0"/>
+              <w:bCs w:val="0"/>
+              <w:color w:val="auto"/>
+            </w:rPr>
+            <w:commentReference w:id="3"/>
+          </w:r>
         </w:p>
         <w:p>
           <w:pPr>
@@ -3755,7 +3779,7 @@
                 <w:noProof/>
                 <w:webHidden/>
               </w:rPr>
-              <w:t>7</w:t>
+              <w:t>8</w:t>
             </w:r>
             <w:r>
               <w:rPr>
@@ -3841,7 +3865,7 @@
                 <w:noProof/>
                 <w:webHidden/>
               </w:rPr>
-              <w:t>7</w:t>
+              <w:t>8</w:t>
             </w:r>
             <w:r>
               <w:rPr>
@@ -3927,7 +3951,7 @@
                 <w:noProof/>
                 <w:webHidden/>
               </w:rPr>
-              <w:t>8</w:t>
+              <w:t>9</w:t>
             </w:r>
             <w:r>
               <w:rPr>
@@ -4013,7 +4037,7 @@
                 <w:noProof/>
                 <w:webHidden/>
               </w:rPr>
-              <w:t>8</w:t>
+              <w:t>9</w:t>
             </w:r>
             <w:r>
               <w:rPr>
@@ -4099,7 +4123,7 @@
                 <w:noProof/>
                 <w:webHidden/>
               </w:rPr>
-              <w:t>8</w:t>
+              <w:t>9</w:t>
             </w:r>
             <w:r>
               <w:rPr>
@@ -4185,7 +4209,7 @@
                 <w:noProof/>
                 <w:webHidden/>
               </w:rPr>
-              <w:t>8</w:t>
+              <w:t>9</w:t>
             </w:r>
             <w:r>
               <w:rPr>
@@ -4271,7 +4295,7 @@
                 <w:noProof/>
                 <w:webHidden/>
               </w:rPr>
-              <w:t>8</w:t>
+              <w:t>9</w:t>
             </w:r>
             <w:r>
               <w:rPr>
@@ -5131,7 +5155,7 @@
                 <w:noProof/>
                 <w:webHidden/>
               </w:rPr>
-              <w:t>10</w:t>
+              <w:t>9</w:t>
             </w:r>
             <w:r>
               <w:rPr>
@@ -5161,7 +5185,7 @@
     <w:p>
       <w:pPr>
         <w:sectPr>
-          <w:footerReference w:type="default" r:id="rId8"/>
+          <w:footerReference w:type="default" r:id="rId9"/>
           <w:pgSz w:w="11906" w:h="16838"/>
           <w:pgMar w:top="1417" w:right="1701" w:bottom="1417" w:left="1701" w:header="708" w:footer="708" w:gutter="0"/>
           <w:pgNumType w:fmt="lowerRoman" w:start="1"/>
@@ -5181,8 +5205,8 @@
           <w:lang w:val="pt-BR"/>
         </w:rPr>
       </w:pPr>
-      <w:bookmarkStart w:id="4" w:name="_Ref225761637"/>
-      <w:bookmarkStart w:id="5" w:name="_Toc225762290"/>
+      <w:bookmarkStart w:id="5" w:name="_Ref225761637"/>
+      <w:bookmarkStart w:id="6" w:name="_Toc225762290"/>
       <w:r>
         <w:rPr>
           <w:lang w:val="pt-BR"/>
@@ -5190,8 +5214,8 @@
         <w:lastRenderedPageBreak/>
         <w:t>Apresentação</w:t>
       </w:r>
-      <w:bookmarkEnd w:id="4"/>
       <w:bookmarkEnd w:id="5"/>
+      <w:bookmarkEnd w:id="6"/>
     </w:p>
     <w:p>
       <w:pPr>
@@ -5204,14 +5228,14 @@
           <w:lang w:val="pt-BR"/>
         </w:rPr>
       </w:pPr>
-      <w:bookmarkStart w:id="6" w:name="_Toc225762291"/>
+      <w:bookmarkStart w:id="7" w:name="_Toc225762291"/>
       <w:r>
         <w:rPr>
           <w:lang w:val="pt-BR"/>
         </w:rPr>
         <w:t>Sumário do Projeto</w:t>
       </w:r>
-      <w:bookmarkEnd w:id="6"/>
+      <w:bookmarkEnd w:id="7"/>
     </w:p>
     <w:p>
       <w:pPr>
@@ -5224,14 +5248,14 @@
           <w:lang w:val="pt-BR"/>
         </w:rPr>
       </w:pPr>
-      <w:bookmarkStart w:id="7" w:name="_Toc225762292"/>
+      <w:bookmarkStart w:id="8" w:name="_Toc225762292"/>
       <w:r>
         <w:rPr>
           <w:lang w:val="pt-BR"/>
         </w:rPr>
         <w:t>Finalidades, Escopo e Objetivos</w:t>
       </w:r>
-      <w:bookmarkEnd w:id="7"/>
+      <w:bookmarkEnd w:id="8"/>
     </w:p>
     <w:p>
       <w:pPr>
@@ -5348,7 +5372,31 @@
         <w:rPr>
           <w:lang w:val="pt-BR"/>
         </w:rPr>
-        <w:t>nalyzer – se propõe a minimizar os congestionamentos a partir da temporização dos semáforos. Para tanto, o software utiliza informações sobre o fluxo de automóveis em uma dada região, obtidas em tempo real.</w:t>
+        <w:t xml:space="preserve">nalyzer – se propõe a </w:t>
+      </w:r>
+      <w:r>
+        <w:rPr>
+          <w:lang w:val="pt-BR"/>
+        </w:rPr>
+        <w:t>simular o fluxo de automóveis em uma dada regi</w:t>
+      </w:r>
+      <w:r>
+        <w:rPr>
+          <w:lang w:val="pt-BR"/>
+        </w:rPr>
+        <w:t>ão</w:t>
+      </w:r>
+      <w:r>
+        <w:rPr>
+          <w:lang w:val="pt-BR"/>
+        </w:rPr>
+        <w:t>.</w:t>
+      </w:r>
+      <w:r>
+        <w:rPr>
+          <w:lang w:val="pt-BR"/>
+        </w:rPr>
+        <w:t xml:space="preserve"> Com isso, informações importantes podem ser obtidas e analisadas acerca do tráfego, e soluções que procurem melhorar os congestionamentos podem ser tomadas mais rápida e conscientemente.</w:t>
       </w:r>
     </w:p>
     <w:p>
@@ -5362,14 +5410,14 @@
           <w:lang w:val="pt-BR"/>
         </w:rPr>
       </w:pPr>
-      <w:bookmarkStart w:id="8" w:name="_Toc225762293"/>
+      <w:bookmarkStart w:id="9" w:name="_Toc225762293"/>
       <w:r>
         <w:rPr>
           <w:lang w:val="pt-BR"/>
         </w:rPr>
         <w:t>Postulados e Restrições</w:t>
       </w:r>
-      <w:bookmarkEnd w:id="8"/>
+      <w:bookmarkEnd w:id="9"/>
     </w:p>
     <w:p>
       <w:pPr>
@@ -5382,7 +5430,19 @@
         <w:rPr>
           <w:lang w:val="pt-BR"/>
         </w:rPr>
-        <w:t>O produto apresenta restrições relacionadas ao prazo, à equipe, à tecnologia e à sua implementação:</w:t>
+        <w:t xml:space="preserve">O produto apresenta restrições </w:t>
+      </w:r>
+      <w:r>
+        <w:rPr>
+          <w:lang w:val="pt-BR"/>
+        </w:rPr>
+        <w:t>relacionadas ao prazo, à equipe e</w:t>
+      </w:r>
+      <w:r>
+        <w:rPr>
+          <w:lang w:val="pt-BR"/>
+        </w:rPr>
+        <w:t xml:space="preserve"> à tecnologia:</w:t>
       </w:r>
     </w:p>
     <w:p>
@@ -5439,32 +5499,13 @@
         <w:rPr>
           <w:lang w:val="pt-BR"/>
         </w:rPr>
-        <w:t>Tecnologia: foi escolhida a plataforma Microsoft .NET;</w:t>
-      </w:r>
-    </w:p>
-    <w:p>
-      <w:pPr>
-        <w:pStyle w:val="PargrafodaLista"/>
-        <w:numPr>
-          <w:ilvl w:val="0"/>
-          <w:numId w:val="5"/>
-        </w:numPr>
-        <w:jc w:val="both"/>
-        <w:rPr>
-          <w:lang w:val="pt-BR"/>
-        </w:rPr>
-      </w:pPr>
-      <w:r>
-        <w:rPr>
-          <w:lang w:val="pt-BR"/>
-        </w:rPr>
-        <w:t>Implementação: devido a questões acadêmicas, será necessário desenvolver um simulador para as informações do fluxo, as quais devem ser condizentes com a realidade</w:t>
-      </w:r>
-      <w:r>
-        <w:rPr>
-          <w:lang w:val="pt-BR"/>
-        </w:rPr>
-        <w:t>.</w:t>
+        <w:t>Tecnologia: foi escolh</w:t>
+      </w:r>
+      <w:r>
+        <w:rPr>
+          <w:lang w:val="pt-BR"/>
+        </w:rPr>
+        <w:t>ida a plataforma Microsoft .NET.</w:t>
       </w:r>
     </w:p>
     <w:p>
@@ -5478,14 +5519,14 @@
           <w:lang w:val="pt-BR"/>
         </w:rPr>
       </w:pPr>
-      <w:bookmarkStart w:id="9" w:name="_Toc225762294"/>
+      <w:bookmarkStart w:id="10" w:name="_Toc225762294"/>
       <w:r>
         <w:rPr>
           <w:lang w:val="pt-BR"/>
         </w:rPr>
         <w:t>Liberações Parciais</w:t>
       </w:r>
-      <w:bookmarkEnd w:id="9"/>
+      <w:bookmarkEnd w:id="10"/>
     </w:p>
     <w:p>
       <w:pPr>
@@ -5614,7 +5655,7 @@
           <w:lang w:val="pt-BR"/>
         </w:rPr>
       </w:pPr>
-      <w:bookmarkStart w:id="10" w:name="_Toc225762295"/>
+      <w:bookmarkStart w:id="11" w:name="_Toc225762295"/>
       <w:r>
         <w:rPr>
           <w:rStyle w:val="Ttulo3Char"/>
@@ -5622,7 +5663,7 @@
         </w:rPr>
         <w:t>Sumário de Cronograma e Orçamento</w:t>
       </w:r>
-      <w:bookmarkEnd w:id="10"/>
+      <w:bookmarkEnd w:id="11"/>
     </w:p>
     <w:p>
       <w:pPr>
@@ -5819,27 +5860,27 @@
           <w:lang w:val="pt-BR"/>
         </w:rPr>
       </w:pPr>
-      <w:bookmarkStart w:id="11" w:name="_Toc225762296"/>
+      <w:bookmarkStart w:id="12" w:name="_Toc225762296"/>
+      <w:r>
+        <w:rPr>
+          <w:lang w:val="pt-BR"/>
+        </w:rPr>
+        <w:t>Evolução do Plano</w:t>
+      </w:r>
+      <w:bookmarkEnd w:id="12"/>
+    </w:p>
+    <w:p>
+      <w:pPr>
+        <w:jc w:val="both"/>
+        <w:rPr>
+          <w:lang w:val="pt-BR"/>
+        </w:rPr>
+      </w:pPr>
       <w:r>
         <w:rPr>
           <w:lang w:val="pt-BR"/>
         </w:rPr>
         <w:lastRenderedPageBreak/>
-        <w:t>Evolução do Plano</w:t>
-      </w:r>
-      <w:bookmarkEnd w:id="11"/>
-    </w:p>
-    <w:p>
-      <w:pPr>
-        <w:jc w:val="both"/>
-        <w:rPr>
-          <w:lang w:val="pt-BR"/>
-        </w:rPr>
-      </w:pPr>
-      <w:r>
-        <w:rPr>
-          <w:lang w:val="pt-BR"/>
-        </w:rPr>
         <w:t>O planejamento a ser seguido é um dos fatores que contribuem para o sucesso do projeto. Ou seja, controlar a evolução do plano, a fim de implementar melhorias, significa assegurar a qualidade do produto final.</w:t>
       </w:r>
     </w:p>
@@ -5899,7 +5940,7 @@
           <w:lang w:val="pt-BR"/>
         </w:rPr>
       </w:pPr>
-      <w:bookmarkStart w:id="12" w:name="_Toc225762297"/>
+      <w:bookmarkStart w:id="13" w:name="_Toc225762297"/>
       <w:r>
         <w:rPr>
           <w:lang w:val="pt-BR"/>
@@ -5907,7 +5948,7 @@
         <w:lastRenderedPageBreak/>
         <w:t>Referências</w:t>
       </w:r>
-      <w:bookmarkEnd w:id="12"/>
+      <w:bookmarkEnd w:id="13"/>
     </w:p>
     <w:p>
       <w:pPr>
@@ -5921,7 +5962,7 @@
           <w:lang w:val="pt-BR"/>
         </w:rPr>
       </w:pPr>
-      <w:bookmarkStart w:id="13" w:name="_Ref225761504"/>
+      <w:bookmarkStart w:id="14" w:name="_Ref225761504"/>
       <w:r>
         <w:rPr>
           <w:lang w:val="pt-BR"/>
@@ -5956,9 +5997,21 @@
         <w:rPr>
           <w:lang w:val="pt-BR"/>
         </w:rPr>
-        <w:t>”, 6ª edição, Editora McGraw-Hill, São Paulo</w:t>
-      </w:r>
-      <w:bookmarkEnd w:id="13"/>
+        <w:t>”, 6ª edição,</w:t>
+      </w:r>
+      <w:r>
+        <w:rPr>
+          <w:lang w:val="pt-BR"/>
+        </w:rPr>
+        <w:t xml:space="preserve"> 2006, São Paulo,</w:t>
+      </w:r>
+      <w:r>
+        <w:rPr>
+          <w:lang w:val="pt-BR"/>
+        </w:rPr>
+        <w:t xml:space="preserve"> Editora McGraw-Hill</w:t>
+      </w:r>
+      <w:bookmarkEnd w:id="14"/>
     </w:p>
     <w:p>
       <w:pPr>
@@ -5997,7 +6050,7 @@
           <w:lang w:val="pt-BR"/>
         </w:rPr>
       </w:pPr>
-      <w:bookmarkStart w:id="14" w:name="_Ref225761999"/>
+      <w:bookmarkStart w:id="15" w:name="_Ref225761999"/>
       <w:r>
         <w:rPr>
           <w:lang w:val="pt-BR"/>
@@ -6017,7 +6070,7 @@
         </w:rPr>
         <w:t>http://msdn.microsoft.com/en-us/vcsharp/default.aspx</w:t>
       </w:r>
-      <w:bookmarkEnd w:id="14"/>
+      <w:bookmarkEnd w:id="15"/>
     </w:p>
     <w:p>
       <w:pPr>
@@ -6057,6 +6110,7 @@
           <w:i/>
         </w:rPr>
       </w:pPr>
+      <w:bookmarkStart w:id="16" w:name="_Ref226093308"/>
       <w:r>
         <w:t xml:space="preserve">Microsoft Office Project 2007: </w:t>
       </w:r>
@@ -6066,8 +6120,9 @@
         </w:rPr>
         <w:t>http://office.microsoft.com/pt-br/project/FX100487771046.aspx</w:t>
       </w:r>
-      <w:bookmarkStart w:id="15" w:name="_Ref225761382"/>
-      <w:bookmarkStart w:id="16" w:name="_Ref225761755"/>
+      <w:bookmarkStart w:id="17" w:name="_Ref225761382"/>
+      <w:bookmarkStart w:id="18" w:name="_Ref225761755"/>
+      <w:bookmarkEnd w:id="16"/>
     </w:p>
     <w:p>
       <w:pPr>
@@ -6081,7 +6136,7 @@
           <w:lang w:val="pt-BR"/>
         </w:rPr>
       </w:pPr>
-      <w:bookmarkStart w:id="17" w:name="_Ref225762339"/>
+      <w:bookmarkStart w:id="19" w:name="_Ref225762339"/>
       <w:r>
         <w:rPr>
           <w:lang w:val="pt-BR"/>
@@ -6107,9 +6162,9 @@
         </w:rPr>
         <w:t>http://sunset.usc.edu/csse/research/COCOMOII/cocomo_main.html</w:t>
       </w:r>
-      <w:bookmarkEnd w:id="15"/>
-      <w:bookmarkEnd w:id="16"/>
       <w:bookmarkEnd w:id="17"/>
+      <w:bookmarkEnd w:id="18"/>
+      <w:bookmarkEnd w:id="19"/>
     </w:p>
     <w:p>
       <w:pPr>
@@ -6178,8 +6233,8 @@
           <w:i/>
         </w:rPr>
       </w:pPr>
-      <w:bookmarkStart w:id="18" w:name="_Ref225761962"/>
-      <w:bookmarkStart w:id="19" w:name="_Ref225762215"/>
+      <w:bookmarkStart w:id="20" w:name="_Ref225762215"/>
+      <w:bookmarkStart w:id="21" w:name="_Ref225761962"/>
       <w:r>
         <w:t xml:space="preserve">Multithreading no Visual Studio: </w:t>
       </w:r>
@@ -6189,7 +6244,7 @@
         </w:rPr>
         <w:t>http://msdn.microsoft.com/en-us/library/eed6swsx(VS.71).aspx</w:t>
       </w:r>
-      <w:bookmarkEnd w:id="19"/>
+      <w:bookmarkEnd w:id="20"/>
     </w:p>
     <w:p>
       <w:pPr>
@@ -6204,7 +6259,7 @@
           <w:lang w:val="pt-BR"/>
         </w:rPr>
       </w:pPr>
-      <w:bookmarkStart w:id="20" w:name="_Ref225762374"/>
+      <w:bookmarkStart w:id="22" w:name="_Ref225762374"/>
       <w:r>
         <w:rPr>
           <w:lang w:val="pt-BR"/>
@@ -6218,8 +6273,8 @@
         </w:rPr>
         <w:t>http://msdn.microsoft.com/en-us/library/aa288436.aspx</w:t>
       </w:r>
-      <w:bookmarkEnd w:id="18"/>
-      <w:bookmarkEnd w:id="20"/>
+      <w:bookmarkEnd w:id="21"/>
+      <w:bookmarkEnd w:id="22"/>
     </w:p>
     <w:p>
       <w:pPr>
@@ -6245,7 +6300,7 @@
           <w:lang w:val="pt-BR"/>
         </w:rPr>
       </w:pPr>
-      <w:bookmarkStart w:id="21" w:name="_Toc225762298"/>
+      <w:bookmarkStart w:id="23" w:name="_Toc225762298"/>
       <w:r>
         <w:rPr>
           <w:lang w:val="pt-BR"/>
@@ -6253,7 +6308,7 @@
         <w:lastRenderedPageBreak/>
         <w:t>Definições</w:t>
       </w:r>
-      <w:bookmarkEnd w:id="21"/>
+      <w:bookmarkEnd w:id="23"/>
     </w:p>
     <w:p>
       <w:pPr>
@@ -6284,20 +6339,30 @@
         <w:ind w:left="567" w:hanging="210"/>
       </w:pPr>
       <w:r>
-        <w:t>SCM – Software Configuration Management.</w:t>
+        <w:t>SCM – So</w:t>
+      </w:r>
+      <w:r>
+        <w:t>ftware Configuration Management;</w:t>
+      </w:r>
+    </w:p>
+    <w:p>
+      <w:pPr>
+        <w:pStyle w:val="PargrafodaLista"/>
+        <w:numPr>
+          <w:ilvl w:val="0"/>
+          <w:numId w:val="8"/>
+        </w:numPr>
+        <w:ind w:left="567" w:hanging="210"/>
+      </w:pPr>
+      <w:r>
+        <w:t>RMMM – Risk Mitigation Monitoring and Management Plan.</w:t>
       </w:r>
     </w:p>
     <w:p>
       <w:pPr>
         <w:ind w:firstLine="0"/>
-        <w:rPr>
-          <w:lang w:val="pt-BR"/>
-        </w:rPr>
-      </w:pPr>
-      <w:r>
-        <w:rPr>
-          <w:lang w:val="pt-BR"/>
-        </w:rPr>
+      </w:pPr>
+      <w:r>
         <w:br w:type="page"/>
       </w:r>
     </w:p>
@@ -6312,7 +6377,7 @@
           <w:lang w:val="pt-BR"/>
         </w:rPr>
       </w:pPr>
-      <w:bookmarkStart w:id="22" w:name="_Toc225762299"/>
+      <w:bookmarkStart w:id="24" w:name="_Toc225762299"/>
       <w:r>
         <w:rPr>
           <w:lang w:val="pt-BR"/>
@@ -6326,7 +6391,7 @@
         </w:rPr>
         <w:t>rganização do Projeto</w:t>
       </w:r>
-      <w:bookmarkEnd w:id="22"/>
+      <w:bookmarkEnd w:id="24"/>
     </w:p>
     <w:p>
       <w:pPr>
@@ -6339,14 +6404,14 @@
           <w:lang w:val="pt-BR"/>
         </w:rPr>
       </w:pPr>
-      <w:bookmarkStart w:id="23" w:name="_Toc225762300"/>
+      <w:bookmarkStart w:id="25" w:name="_Toc225762300"/>
       <w:r>
         <w:rPr>
           <w:lang w:val="pt-BR"/>
         </w:rPr>
         <w:t>Interfaces Externas</w:t>
       </w:r>
-      <w:bookmarkEnd w:id="23"/>
+      <w:bookmarkEnd w:id="25"/>
     </w:p>
     <w:p>
       <w:pPr>
@@ -6403,14 +6468,14 @@
           <w:lang w:val="pt-BR"/>
         </w:rPr>
       </w:pPr>
-      <w:bookmarkStart w:id="24" w:name="_Toc225762301"/>
+      <w:bookmarkStart w:id="26" w:name="_Toc225762301"/>
       <w:r>
         <w:rPr>
           <w:lang w:val="pt-BR"/>
         </w:rPr>
         <w:t>Estrutura Interna</w:t>
       </w:r>
-      <w:bookmarkEnd w:id="24"/>
+      <w:bookmarkEnd w:id="26"/>
     </w:p>
     <w:p>
       <w:pPr>
@@ -6465,7 +6530,63 @@
           <w:lang w:val="pt-BR"/>
         </w:rPr>
       </w:pPr>
-      <w:commentRangeStart w:id="25"/>
+      <w:r>
+        <w:rPr>
+          <w:lang w:val="pt-BR"/>
+        </w:rPr>
+        <w:t xml:space="preserve">Além disso, o professor Paulo Cezar Martins Ribeiro, do Programa de Engenharia de Transportes (PET) da </w:t>
+      </w:r>
+      <w:r>
+        <w:rPr>
+          <w:lang w:val="pt-BR"/>
+        </w:rPr>
+        <w:t xml:space="preserve">UFRJ, irá acompanhar o desenvolvimento da ferramenta, verificando </w:t>
+      </w:r>
+      <w:r>
+        <w:rPr>
+          <w:lang w:val="pt-BR"/>
+        </w:rPr>
+        <w:t>a consistência da simulação, através de sua experiência na área de transportes;</w:t>
+      </w:r>
+      <w:r>
+        <w:rPr>
+          <w:lang w:val="pt-BR"/>
+        </w:rPr>
+        <w:t xml:space="preserve"> sendo</w:t>
+      </w:r>
+      <w:r>
+        <w:rPr>
+          <w:lang w:val="pt-BR"/>
+        </w:rPr>
+        <w:t xml:space="preserve"> assim, ele também participa do</w:t>
+      </w:r>
+      <w:r>
+        <w:rPr>
+          <w:lang w:val="pt-BR"/>
+        </w:rPr>
+        <w:t xml:space="preserve"> controle de qualidade</w:t>
+      </w:r>
+      <w:r>
+        <w:rPr>
+          <w:lang w:val="pt-BR"/>
+        </w:rPr>
+        <w:t xml:space="preserve"> do produto</w:t>
+      </w:r>
+      <w:r>
+        <w:rPr>
+          <w:lang w:val="pt-BR"/>
+        </w:rPr>
+        <w:t>.</w:t>
+      </w:r>
+    </w:p>
+    <w:p>
+      <w:pPr>
+        <w:jc w:val="both"/>
+        <w:rPr>
+          <w:lang w:val="pt-BR"/>
+        </w:rPr>
+      </w:pPr>
+      <w:commentRangeStart w:id="27"/>
       <w:r>
         <w:rPr>
           <w:lang w:val="pt-BR"/>
@@ -6485,12 +6606,12 @@
         </w:rPr>
         <w:t xml:space="preserve"> será usada.</w:t>
       </w:r>
-      <w:commentRangeEnd w:id="25"/>
+      <w:commentRangeEnd w:id="27"/>
       <w:r>
         <w:rPr>
           <w:rStyle w:val="Refdecomentrio"/>
         </w:rPr>
-        <w:commentReference w:id="25"/>
+        <w:commentReference w:id="27"/>
       </w:r>
     </w:p>
     <w:p>
@@ -6504,14 +6625,14 @@
           <w:lang w:val="pt-BR"/>
         </w:rPr>
       </w:pPr>
-      <w:bookmarkStart w:id="26" w:name="_Toc225762302"/>
+      <w:bookmarkStart w:id="28" w:name="_Toc225762302"/>
       <w:r>
         <w:rPr>
           <w:lang w:val="pt-BR"/>
         </w:rPr>
         <w:t>Papéis e Responsabilidades</w:t>
       </w:r>
-      <w:bookmarkEnd w:id="26"/>
+      <w:bookmarkEnd w:id="28"/>
     </w:p>
     <w:p>
       <w:pPr>
@@ -6605,7 +6726,7 @@
           <w:lang w:val="pt-BR"/>
         </w:rPr>
       </w:pPr>
-      <w:bookmarkStart w:id="27" w:name="_Toc225762303"/>
+      <w:bookmarkStart w:id="29" w:name="_Toc225762303"/>
       <w:r>
         <w:rPr>
           <w:lang w:val="pt-BR"/>
@@ -6613,7 +6734,7 @@
         <w:lastRenderedPageBreak/>
         <w:t>Processos de Gerenciamento</w:t>
       </w:r>
-      <w:bookmarkEnd w:id="27"/>
+      <w:bookmarkEnd w:id="29"/>
     </w:p>
     <w:p>
       <w:pPr>
@@ -6626,14 +6747,14 @@
           <w:lang w:val="pt-BR"/>
         </w:rPr>
       </w:pPr>
-      <w:bookmarkStart w:id="28" w:name="_Toc225762304"/>
+      <w:bookmarkStart w:id="30" w:name="_Toc225762304"/>
       <w:r>
         <w:rPr>
           <w:lang w:val="pt-BR"/>
         </w:rPr>
         <w:t>Partida no Projeto</w:t>
       </w:r>
-      <w:bookmarkEnd w:id="28"/>
+      <w:bookmarkEnd w:id="30"/>
     </w:p>
     <w:p>
       <w:pPr>
@@ -6646,14 +6767,14 @@
           <w:lang w:val="pt-BR"/>
         </w:rPr>
       </w:pPr>
-      <w:bookmarkStart w:id="29" w:name="_Toc225762305"/>
+      <w:bookmarkStart w:id="31" w:name="_Toc225762305"/>
       <w:r>
         <w:rPr>
           <w:lang w:val="pt-BR"/>
         </w:rPr>
         <w:t>Previsões</w:t>
       </w:r>
-      <w:bookmarkEnd w:id="29"/>
+      <w:bookmarkEnd w:id="31"/>
     </w:p>
     <w:p>
       <w:pPr>
@@ -6819,14 +6940,14 @@
           <w:lang w:val="pt-BR"/>
         </w:rPr>
       </w:pPr>
-      <w:bookmarkStart w:id="30" w:name="_Toc225762306"/>
+      <w:bookmarkStart w:id="32" w:name="_Toc225762306"/>
       <w:r>
         <w:rPr>
           <w:lang w:val="pt-BR"/>
         </w:rPr>
         <w:t>Equipe</w:t>
       </w:r>
-      <w:bookmarkEnd w:id="30"/>
+      <w:bookmarkEnd w:id="32"/>
     </w:p>
     <w:p>
       <w:pPr>
@@ -7008,14 +7129,14 @@
           <w:lang w:val="pt-BR"/>
         </w:rPr>
       </w:pPr>
-      <w:bookmarkStart w:id="31" w:name="_Toc225762307"/>
+      <w:bookmarkStart w:id="33" w:name="_Toc225762307"/>
       <w:r>
         <w:rPr>
           <w:lang w:val="pt-BR"/>
         </w:rPr>
         <w:t>Plano para a Aquisição de Recursos</w:t>
       </w:r>
-      <w:bookmarkEnd w:id="31"/>
+      <w:bookmarkEnd w:id="33"/>
     </w:p>
     <w:p>
       <w:pPr>
@@ -7042,14 +7163,14 @@
           <w:lang w:val="pt-BR"/>
         </w:rPr>
       </w:pPr>
-      <w:bookmarkStart w:id="32" w:name="_Toc225762308"/>
+      <w:bookmarkStart w:id="34" w:name="_Toc225762308"/>
       <w:r>
         <w:rPr>
           <w:lang w:val="pt-BR"/>
         </w:rPr>
         <w:t>Plano de Treinamento da Equipe</w:t>
       </w:r>
-      <w:bookmarkEnd w:id="32"/>
+      <w:bookmarkEnd w:id="34"/>
     </w:p>
     <w:p>
       <w:pPr>
@@ -7350,41 +7471,6 @@
         <w:rPr>
           <w:lang w:val="pt-BR"/>
         </w:rPr>
-        <w:fldChar w:fldCharType="begin"/>
-      </w:r>
-      <w:r>
-        <w:rPr>
-          <w:lang w:val="pt-BR"/>
-        </w:rPr>
-        <w:instrText xml:space="preserve"> REF _Ref225762215 \r \h </w:instrText>
-      </w:r>
-      <w:r>
-        <w:rPr>
-          <w:lang w:val="pt-BR"/>
-        </w:rPr>
-      </w:r>
-      <w:r>
-        <w:rPr>
-          <w:lang w:val="pt-BR"/>
-        </w:rPr>
-        <w:fldChar w:fldCharType="separate"/>
-      </w:r>
-      <w:r>
-        <w:rPr>
-          <w:lang w:val="pt-BR"/>
-        </w:rPr>
-        <w:t>9</w:t>
-      </w:r>
-      <w:r>
-        <w:rPr>
-          <w:lang w:val="pt-BR"/>
-        </w:rPr>
-        <w:fldChar w:fldCharType="end"/>
-      </w:r>
-      <w:r>
-        <w:rPr>
-          <w:lang w:val="pt-BR"/>
-        </w:rPr>
         <w:t>]</w:t>
       </w:r>
       <w:r>
@@ -7419,14 +7505,14 @@
           <w:lang w:val="pt-BR"/>
         </w:rPr>
       </w:pPr>
-      <w:bookmarkStart w:id="33" w:name="_Toc225762309"/>
+      <w:bookmarkStart w:id="35" w:name="_Toc225762309"/>
       <w:r>
         <w:rPr>
           <w:lang w:val="pt-BR"/>
         </w:rPr>
         <w:t>Plano de Trabalho</w:t>
       </w:r>
-      <w:bookmarkEnd w:id="33"/>
+      <w:bookmarkEnd w:id="35"/>
     </w:p>
     <w:p>
       <w:pPr>
@@ -7439,14 +7525,14 @@
           <w:lang w:val="pt-BR"/>
         </w:rPr>
       </w:pPr>
-      <w:bookmarkStart w:id="34" w:name="_Toc225762310"/>
+      <w:bookmarkStart w:id="36" w:name="_Toc225762310"/>
       <w:r>
         <w:rPr>
           <w:lang w:val="pt-BR"/>
         </w:rPr>
         <w:t>Atividades</w:t>
       </w:r>
-      <w:bookmarkEnd w:id="34"/>
+      <w:bookmarkEnd w:id="36"/>
     </w:p>
     <w:p>
       <w:pPr>
@@ -7604,14 +7690,14 @@
           <w:lang w:val="pt-BR"/>
         </w:rPr>
       </w:pPr>
-      <w:bookmarkStart w:id="35" w:name="_Toc225762311"/>
+      <w:bookmarkStart w:id="37" w:name="_Toc225762311"/>
       <w:r>
         <w:rPr>
           <w:lang w:val="pt-BR"/>
         </w:rPr>
         <w:t>Prazos</w:t>
       </w:r>
-      <w:bookmarkEnd w:id="35"/>
+      <w:bookmarkEnd w:id="37"/>
     </w:p>
     <w:p>
       <w:pPr>
@@ -7638,14 +7724,14 @@
           <w:lang w:val="pt-BR"/>
         </w:rPr>
       </w:pPr>
-      <w:bookmarkStart w:id="36" w:name="_Toc225762312"/>
+      <w:bookmarkStart w:id="38" w:name="_Toc225762312"/>
       <w:r>
         <w:rPr>
           <w:lang w:val="pt-BR"/>
         </w:rPr>
         <w:t>Alocação de Recursos</w:t>
       </w:r>
-      <w:bookmarkEnd w:id="36"/>
+      <w:bookmarkEnd w:id="38"/>
     </w:p>
     <w:p>
       <w:pPr>
@@ -7672,14 +7758,14 @@
           <w:lang w:val="pt-BR"/>
         </w:rPr>
       </w:pPr>
-      <w:bookmarkStart w:id="37" w:name="_Toc225762313"/>
+      <w:bookmarkStart w:id="39" w:name="_Toc225762313"/>
       <w:r>
         <w:rPr>
           <w:lang w:val="pt-BR"/>
         </w:rPr>
         <w:t>Alocação de Orçamento</w:t>
       </w:r>
-      <w:bookmarkEnd w:id="37"/>
+      <w:bookmarkEnd w:id="39"/>
     </w:p>
     <w:p>
       <w:pPr>
@@ -7706,14 +7792,14 @@
           <w:lang w:val="pt-BR"/>
         </w:rPr>
       </w:pPr>
-      <w:bookmarkStart w:id="38" w:name="_Toc225762314"/>
+      <w:bookmarkStart w:id="40" w:name="_Toc225762314"/>
       <w:r>
         <w:rPr>
           <w:lang w:val="pt-BR"/>
         </w:rPr>
         <w:t>Planos de Controle</w:t>
       </w:r>
-      <w:bookmarkEnd w:id="38"/>
+      <w:bookmarkEnd w:id="40"/>
     </w:p>
     <w:p>
       <w:pPr>
@@ -7726,14 +7812,14 @@
           <w:lang w:val="pt-BR"/>
         </w:rPr>
       </w:pPr>
-      <w:bookmarkStart w:id="39" w:name="_Toc225762315"/>
+      <w:bookmarkStart w:id="41" w:name="_Toc225762315"/>
       <w:r>
         <w:rPr>
           <w:lang w:val="pt-BR"/>
         </w:rPr>
         <w:t>Controle dos Requisitos</w:t>
       </w:r>
-      <w:bookmarkEnd w:id="39"/>
+      <w:bookmarkEnd w:id="41"/>
     </w:p>
     <w:p>
       <w:pPr>
@@ -7742,6 +7828,68 @@
           <w:lang w:val="pt-BR"/>
         </w:rPr>
       </w:pPr>
+      <w:r>
+        <w:rPr>
+          <w:lang w:val="pt-BR"/>
+        </w:rPr>
+        <w:t>Os requisitos</w:t>
+      </w:r>
+      <w:r>
+        <w:rPr>
+          <w:lang w:val="pt-BR"/>
+        </w:rPr>
+        <w:t xml:space="preserve"> do projeto e do produto</w:t>
+      </w:r>
+      <w:r>
+        <w:rPr>
+          <w:lang w:val="pt-BR"/>
+        </w:rPr>
+        <w:t xml:space="preserve"> serão verificados por toda a equipe</w:t>
+      </w:r>
+      <w:r>
+        <w:rPr>
+          <w:lang w:val="pt-BR"/>
+        </w:rPr>
+        <w:t xml:space="preserve"> durante as etapas de planejamento e análise, a fim de que eles sejam escolhidos corretamente.</w:t>
+      </w:r>
+    </w:p>
+    <w:p>
+      <w:pPr>
+        <w:jc w:val="both"/>
+        <w:rPr>
+          <w:lang w:val="pt-BR"/>
+        </w:rPr>
+      </w:pPr>
+      <w:r>
+        <w:rPr>
+          <w:lang w:val="pt-BR"/>
+        </w:rPr>
+        <w:t>C</w:t>
+      </w:r>
+      <w:r>
+        <w:rPr>
+          <w:lang w:val="pt-BR"/>
+        </w:rPr>
+        <w:t xml:space="preserve">aso </w:t>
+      </w:r>
+      <w:r>
+        <w:rPr>
+          <w:lang w:val="pt-BR"/>
+        </w:rPr>
+        <w:t>esses requisitos</w:t>
+      </w:r>
+      <w:r>
+        <w:rPr>
+          <w:lang w:val="pt-BR"/>
+        </w:rPr>
+        <w:t xml:space="preserve"> tenham que ser alterados, eles serão analisados por todos os membros da equipe, assim como pelos responsáv</w:t>
+      </w:r>
+      <w:r>
+        <w:rPr>
+          <w:lang w:val="pt-BR"/>
+        </w:rPr>
+        <w:t>eis pelo controle de qualidade.</w:t>
+      </w:r>
     </w:p>
     <w:p>
       <w:pPr>
@@ -7754,14 +7902,14 @@
           <w:lang w:val="pt-BR"/>
         </w:rPr>
       </w:pPr>
-      <w:bookmarkStart w:id="40" w:name="_Toc225762316"/>
+      <w:bookmarkStart w:id="42" w:name="_Toc225762316"/>
       <w:r>
         <w:rPr>
           <w:lang w:val="pt-BR"/>
         </w:rPr>
         <w:t>Controle dos Prazos</w:t>
       </w:r>
-      <w:bookmarkEnd w:id="40"/>
+      <w:bookmarkEnd w:id="42"/>
     </w:p>
     <w:p>
       <w:pPr>
@@ -7770,6 +7918,59 @@
           <w:lang w:val="pt-BR"/>
         </w:rPr>
       </w:pPr>
+      <w:r>
+        <w:rPr>
+          <w:lang w:val="pt-BR"/>
+        </w:rPr>
+        <w:t xml:space="preserve">Os prazos serão respeitados, tendo como base o cronograma (Apêndice I). </w:t>
+      </w:r>
+      <w:r>
+        <w:rPr>
+          <w:lang w:val="pt-BR"/>
+        </w:rPr>
+        <w:t>A ferramenta Microsoft Office Project 2007 [</w:t>
+      </w:r>
+      <w:r>
+        <w:rPr>
+          <w:lang w:val="pt-BR"/>
+        </w:rPr>
+        <w:fldChar w:fldCharType="begin"/>
+      </w:r>
+      <w:r>
+        <w:rPr>
+          <w:lang w:val="pt-BR"/>
+        </w:rPr>
+        <w:instrText xml:space="preserve"> REF _Ref226093308 \r \h </w:instrText>
+      </w:r>
+      <w:r>
+        <w:rPr>
+          <w:lang w:val="pt-BR"/>
+        </w:rPr>
+      </w:r>
+      <w:r>
+        <w:rPr>
+          <w:lang w:val="pt-BR"/>
+        </w:rPr>
+        <w:fldChar w:fldCharType="separate"/>
+      </w:r>
+      <w:r>
+        <w:rPr>
+          <w:lang w:val="pt-BR"/>
+        </w:rPr>
+        <w:t>5</w:t>
+      </w:r>
+      <w:r>
+        <w:rPr>
+          <w:lang w:val="pt-BR"/>
+        </w:rPr>
+        <w:fldChar w:fldCharType="end"/>
+      </w:r>
+      <w:r>
+        <w:rPr>
+          <w:lang w:val="pt-BR"/>
+        </w:rPr>
+        <w:t>] ajudará a equipe a seguir e controlar esses prazos.</w:t>
+      </w:r>
     </w:p>
     <w:p>
       <w:pPr>
@@ -7782,14 +7983,14 @@
           <w:lang w:val="pt-BR"/>
         </w:rPr>
       </w:pPr>
-      <w:bookmarkStart w:id="41" w:name="_Toc225762317"/>
+      <w:bookmarkStart w:id="43" w:name="_Toc225762317"/>
       <w:r>
         <w:rPr>
           <w:lang w:val="pt-BR"/>
         </w:rPr>
         <w:t>Controle do Orçamento</w:t>
       </w:r>
-      <w:bookmarkEnd w:id="41"/>
+      <w:bookmarkEnd w:id="43"/>
     </w:p>
     <w:p>
       <w:pPr>
@@ -7798,6 +7999,12 @@
           <w:lang w:val="pt-BR"/>
         </w:rPr>
       </w:pPr>
+      <w:r>
+        <w:rPr>
+          <w:lang w:val="pt-BR"/>
+        </w:rPr>
+        <w:t>Não se aplica.</w:t>
+      </w:r>
     </w:p>
     <w:p>
       <w:pPr>
@@ -7810,14 +8017,14 @@
           <w:lang w:val="pt-BR"/>
         </w:rPr>
       </w:pPr>
-      <w:bookmarkStart w:id="42" w:name="_Toc225762318"/>
+      <w:bookmarkStart w:id="44" w:name="_Toc225762318"/>
       <w:r>
         <w:rPr>
           <w:lang w:val="pt-BR"/>
         </w:rPr>
         <w:t>Controle de Qualidade</w:t>
       </w:r>
-      <w:bookmarkEnd w:id="42"/>
+      <w:bookmarkEnd w:id="44"/>
     </w:p>
     <w:p>
       <w:pPr>
@@ -7826,6 +8033,18 @@
           <w:lang w:val="pt-BR"/>
         </w:rPr>
       </w:pPr>
+      <w:r>
+        <w:rPr>
+          <w:lang w:val="pt-BR"/>
+        </w:rPr>
+        <w:t>Para o controle de qualidade, o professor Antônio Cláudio fará revisões sobre os marcos, as quais serão realizadas durante os seminários do projeto</w:t>
+      </w:r>
+      <w:r>
+        <w:rPr>
+          <w:lang w:val="pt-BR"/>
+        </w:rPr>
+        <w:t xml:space="preserve"> (Apêndice I). Além disso, reuniões semanais serão realizadas com o professor Paulo Cezar, a fim de que as simulações sejam condizentes com a realidade.</w:t>
+      </w:r>
     </w:p>
     <w:p>
       <w:pPr>
@@ -7838,14 +8057,14 @@
           <w:lang w:val="pt-BR"/>
         </w:rPr>
       </w:pPr>
-      <w:bookmarkStart w:id="43" w:name="_Toc225762319"/>
+      <w:bookmarkStart w:id="45" w:name="_Toc225762319"/>
       <w:r>
         <w:rPr>
           <w:lang w:val="pt-BR"/>
         </w:rPr>
         <w:t>Plano de Relatórios</w:t>
       </w:r>
-      <w:bookmarkEnd w:id="43"/>
+      <w:bookmarkEnd w:id="45"/>
     </w:p>
     <w:p>
       <w:pPr>
@@ -7854,6 +8073,12 @@
           <w:lang w:val="pt-BR"/>
         </w:rPr>
       </w:pPr>
+      <w:r>
+        <w:rPr>
+          <w:lang w:val="pt-BR"/>
+        </w:rPr>
+        <w:t>Não se aplica.</w:t>
+      </w:r>
     </w:p>
     <w:p>
       <w:pPr>
@@ -7866,14 +8091,14 @@
           <w:lang w:val="pt-BR"/>
         </w:rPr>
       </w:pPr>
-      <w:bookmarkStart w:id="44" w:name="_Toc225762320"/>
+      <w:bookmarkStart w:id="46" w:name="_Toc225762320"/>
       <w:r>
         <w:rPr>
           <w:lang w:val="pt-BR"/>
         </w:rPr>
         <w:t>Plano de Medidas</w:t>
       </w:r>
-      <w:bookmarkEnd w:id="44"/>
+      <w:bookmarkEnd w:id="46"/>
     </w:p>
     <w:p>
       <w:pPr>
@@ -7882,34 +8107,53 @@
           <w:lang w:val="pt-BR"/>
         </w:rPr>
       </w:pPr>
-    </w:p>
-    <w:p>
-      <w:pPr>
-        <w:pStyle w:val="Ttulo3"/>
-        <w:numPr>
-          <w:ilvl w:val="1"/>
-          <w:numId w:val="2"/>
-        </w:numPr>
-        <w:rPr>
-          <w:lang w:val="pt-BR"/>
-        </w:rPr>
-      </w:pPr>
-      <w:bookmarkStart w:id="45" w:name="_Toc225762321"/>
-      <w:r>
-        <w:rPr>
-          <w:lang w:val="pt-BR"/>
-        </w:rPr>
-        <w:t>Plano de Gerenciamento de Riscos</w:t>
-      </w:r>
-      <w:bookmarkEnd w:id="45"/>
-    </w:p>
-    <w:p>
-      <w:pPr>
-        <w:jc w:val="both"/>
-        <w:rPr>
-          <w:lang w:val="pt-BR"/>
-        </w:rPr>
-      </w:pPr>
+      <w:r>
+        <w:rPr>
+          <w:lang w:val="pt-BR"/>
+        </w:rPr>
+        <w:t>As horas de trabalho de cada integrante da equipe serão medidas, de forma a cumprir com os prazos estipulados. Além disso, outras medidas, como o esforço, os pontos de função e o número de linhas de código, serão calculadas, de maneira a serem validadas com a ajuda da ferramenta COCOMO II [</w:t>
+      </w:r>
+      <w:r>
+        <w:rPr>
+          <w:lang w:val="pt-BR"/>
+        </w:rPr>
+        <w:fldChar w:fldCharType="begin"/>
+      </w:r>
+      <w:r>
+        <w:rPr>
+          <w:lang w:val="pt-BR"/>
+        </w:rPr>
+        <w:instrText xml:space="preserve"> REF _Ref225762339 \r \h </w:instrText>
+      </w:r>
+      <w:r>
+        <w:rPr>
+          <w:lang w:val="pt-BR"/>
+        </w:rPr>
+      </w:r>
+      <w:r>
+        <w:rPr>
+          <w:lang w:val="pt-BR"/>
+        </w:rPr>
+        <w:fldChar w:fldCharType="separate"/>
+      </w:r>
+      <w:r>
+        <w:rPr>
+          <w:lang w:val="pt-BR"/>
+        </w:rPr>
+        <w:t>6</w:t>
+      </w:r>
+      <w:r>
+        <w:rPr>
+          <w:lang w:val="pt-BR"/>
+        </w:rPr>
+        <w:fldChar w:fldCharType="end"/>
+      </w:r>
+      <w:r>
+        <w:rPr>
+          <w:lang w:val="pt-BR"/>
+        </w:rPr>
+        <w:t>].</w:t>
+      </w:r>
     </w:p>
     <w:p>
       <w:pPr>
@@ -7922,14 +8166,619 @@
           <w:lang w:val="pt-BR"/>
         </w:rPr>
       </w:pPr>
-      <w:bookmarkStart w:id="46" w:name="_Toc225762322"/>
+      <w:bookmarkStart w:id="47" w:name="_Toc225762321"/>
+      <w:commentRangeStart w:id="48"/>
+      <w:r>
+        <w:rPr>
+          <w:lang w:val="pt-BR"/>
+        </w:rPr>
+        <w:lastRenderedPageBreak/>
+        <w:t>Plano de Gerenciamento de Riscos</w:t>
+      </w:r>
+      <w:bookmarkEnd w:id="47"/>
+      <w:commentRangeEnd w:id="48"/>
+      <w:r>
+        <w:rPr>
+          <w:rStyle w:val="Refdecomentrio"/>
+          <w:rFonts w:asciiTheme="minorHAnsi" w:eastAsiaTheme="minorEastAsia" w:hAnsiTheme="minorHAnsi" w:cstheme="minorBidi"/>
+          <w:color w:val="auto"/>
+        </w:rPr>
+        <w:commentReference w:id="48"/>
+      </w:r>
+    </w:p>
+    <w:p>
+      <w:pPr>
+        <w:rPr>
+          <w:lang w:val="pt-BR"/>
+        </w:rPr>
+      </w:pPr>
+      <w:r>
+        <w:rPr>
+          <w:lang w:val="pt-BR"/>
+        </w:rPr>
+        <w:t>Todos os envolvidos no projeto de software participam da análise e gestão de riscos. A tabela de riscos, assim como os planos RMMM para cada um deles encontra-se a seguir.</w:t>
+      </w:r>
+    </w:p>
+    <w:p>
+      <w:pPr>
+        <w:rPr>
+          <w:lang w:val="pt-BR"/>
+        </w:rPr>
+      </w:pPr>
+    </w:p>
+    <w:tbl>
+      <w:tblPr>
+        <w:tblStyle w:val="SombreamentoClaro-nfase1"/>
+        <w:tblW w:w="0" w:type="auto"/>
+        <w:tblLayout w:type="fixed"/>
+        <w:tblLook w:val="04A0"/>
+      </w:tblPr>
+      <w:tblGrid>
+        <w:gridCol w:w="2518"/>
+        <w:gridCol w:w="2268"/>
+        <w:gridCol w:w="1559"/>
+        <w:gridCol w:w="1276"/>
+        <w:gridCol w:w="1023"/>
+      </w:tblGrid>
+      <w:tr>
+        <w:trPr>
+          <w:cnfStyle w:val="100000000000"/>
+        </w:trPr>
+        <w:tc>
+          <w:tcPr>
+            <w:cnfStyle w:val="001000000000"/>
+            <w:tcW w:w="2518" w:type="dxa"/>
+            <w:vAlign w:val="center"/>
+          </w:tcPr>
+          <w:p>
+            <w:pPr>
+              <w:ind w:firstLine="0"/>
+              <w:jc w:val="center"/>
+              <w:rPr>
+                <w:lang w:val="pt-BR"/>
+              </w:rPr>
+            </w:pPr>
+            <w:r>
+              <w:rPr>
+                <w:lang w:val="pt-BR"/>
+              </w:rPr>
+              <w:t>Risco</w:t>
+            </w:r>
+          </w:p>
+        </w:tc>
+        <w:tc>
+          <w:tcPr>
+            <w:tcW w:w="2268" w:type="dxa"/>
+            <w:vAlign w:val="center"/>
+          </w:tcPr>
+          <w:p>
+            <w:pPr>
+              <w:ind w:firstLine="0"/>
+              <w:jc w:val="center"/>
+              <w:cnfStyle w:val="100000000000"/>
+              <w:rPr>
+                <w:lang w:val="pt-BR"/>
+              </w:rPr>
+            </w:pPr>
+            <w:r>
+              <w:rPr>
+                <w:lang w:val="pt-BR"/>
+              </w:rPr>
+              <w:t>Categoria</w:t>
+            </w:r>
+          </w:p>
+        </w:tc>
+        <w:tc>
+          <w:tcPr>
+            <w:tcW w:w="1559" w:type="dxa"/>
+            <w:vAlign w:val="center"/>
+          </w:tcPr>
+          <w:p>
+            <w:pPr>
+              <w:ind w:firstLine="0"/>
+              <w:jc w:val="center"/>
+              <w:cnfStyle w:val="100000000000"/>
+              <w:rPr>
+                <w:lang w:val="pt-BR"/>
+              </w:rPr>
+            </w:pPr>
+            <w:r>
+              <w:rPr>
+                <w:lang w:val="pt-BR"/>
+              </w:rPr>
+              <w:t>Probabilidade</w:t>
+            </w:r>
+          </w:p>
+        </w:tc>
+        <w:tc>
+          <w:tcPr>
+            <w:tcW w:w="1276" w:type="dxa"/>
+            <w:vAlign w:val="center"/>
+          </w:tcPr>
+          <w:p>
+            <w:pPr>
+              <w:ind w:firstLine="0"/>
+              <w:jc w:val="center"/>
+              <w:cnfStyle w:val="100000000000"/>
+              <w:rPr>
+                <w:lang w:val="pt-BR"/>
+              </w:rPr>
+            </w:pPr>
+            <w:r>
+              <w:rPr>
+                <w:lang w:val="pt-BR"/>
+              </w:rPr>
+              <w:t>Impacto</w:t>
+            </w:r>
+          </w:p>
+        </w:tc>
+        <w:tc>
+          <w:tcPr>
+            <w:tcW w:w="1023" w:type="dxa"/>
+            <w:vAlign w:val="center"/>
+          </w:tcPr>
+          <w:p>
+            <w:pPr>
+              <w:ind w:firstLine="0"/>
+              <w:jc w:val="center"/>
+              <w:cnfStyle w:val="100000000000"/>
+              <w:rPr>
+                <w:lang w:val="pt-BR"/>
+              </w:rPr>
+            </w:pPr>
+            <w:r>
+              <w:rPr>
+                <w:lang w:val="pt-BR"/>
+              </w:rPr>
+              <w:t>RMMM</w:t>
+            </w:r>
+          </w:p>
+        </w:tc>
+      </w:tr>
+      <w:tr>
+        <w:trPr>
+          <w:cnfStyle w:val="000000100000"/>
+        </w:trPr>
+        <w:tc>
+          <w:tcPr>
+            <w:cnfStyle w:val="001000000000"/>
+            <w:tcW w:w="2518" w:type="dxa"/>
+            <w:vAlign w:val="center"/>
+          </w:tcPr>
+          <w:p>
+            <w:pPr>
+              <w:ind w:firstLine="0"/>
+              <w:jc w:val="center"/>
+              <w:rPr>
+                <w:b w:val="0"/>
+                <w:lang w:val="pt-BR"/>
+              </w:rPr>
+            </w:pPr>
+            <w:r>
+              <w:rPr>
+                <w:b w:val="0"/>
+                <w:lang w:val="pt-BR"/>
+              </w:rPr>
+              <w:t>Aumento exagerado do número de linhas de código do simulador</w:t>
+            </w:r>
+          </w:p>
+        </w:tc>
+        <w:tc>
+          <w:tcPr>
+            <w:tcW w:w="2268" w:type="dxa"/>
+            <w:vAlign w:val="center"/>
+          </w:tcPr>
+          <w:p>
+            <w:pPr>
+              <w:ind w:firstLine="0"/>
+              <w:jc w:val="center"/>
+              <w:cnfStyle w:val="000000100000"/>
+              <w:rPr>
+                <w:lang w:val="pt-BR"/>
+              </w:rPr>
+            </w:pPr>
+            <w:r>
+              <w:rPr>
+                <w:lang w:val="pt-BR"/>
+              </w:rPr>
+              <w:t>Tamanho do produto</w:t>
+            </w:r>
+          </w:p>
+        </w:tc>
+        <w:tc>
+          <w:tcPr>
+            <w:tcW w:w="1559" w:type="dxa"/>
+            <w:vAlign w:val="center"/>
+          </w:tcPr>
+          <w:p>
+            <w:pPr>
+              <w:ind w:firstLine="0"/>
+              <w:jc w:val="center"/>
+              <w:cnfStyle w:val="000000100000"/>
+              <w:rPr>
+                <w:lang w:val="pt-BR"/>
+              </w:rPr>
+            </w:pPr>
+            <w:r>
+              <w:rPr>
+                <w:lang w:val="pt-BR"/>
+              </w:rPr>
+              <w:t>50%</w:t>
+            </w:r>
+          </w:p>
+        </w:tc>
+        <w:tc>
+          <w:tcPr>
+            <w:tcW w:w="1276" w:type="dxa"/>
+            <w:vAlign w:val="center"/>
+          </w:tcPr>
+          <w:p>
+            <w:pPr>
+              <w:ind w:firstLine="0"/>
+              <w:jc w:val="center"/>
+              <w:cnfStyle w:val="000000100000"/>
+              <w:rPr>
+                <w:lang w:val="pt-BR"/>
+              </w:rPr>
+            </w:pPr>
+            <w:r>
+              <w:rPr>
+                <w:lang w:val="pt-BR"/>
+              </w:rPr>
+              <w:t>3</w:t>
+            </w:r>
+          </w:p>
+        </w:tc>
+        <w:tc>
+          <w:tcPr>
+            <w:tcW w:w="1023" w:type="dxa"/>
+            <w:vAlign w:val="center"/>
+          </w:tcPr>
+          <w:p>
+            <w:pPr>
+              <w:ind w:firstLine="0"/>
+              <w:jc w:val="center"/>
+              <w:cnfStyle w:val="000000100000"/>
+              <w:rPr>
+                <w:lang w:val="pt-BR"/>
+              </w:rPr>
+            </w:pPr>
+            <w:r>
+              <w:rPr>
+                <w:lang w:val="pt-BR"/>
+              </w:rPr>
+              <w:t>R1</w:t>
+            </w:r>
+          </w:p>
+        </w:tc>
+      </w:tr>
+      <w:tr>
+        <w:tc>
+          <w:tcPr>
+            <w:cnfStyle w:val="001000000000"/>
+            <w:tcW w:w="2518" w:type="dxa"/>
+            <w:vAlign w:val="center"/>
+          </w:tcPr>
+          <w:p>
+            <w:pPr>
+              <w:ind w:firstLine="0"/>
+              <w:jc w:val="center"/>
+              <w:rPr>
+                <w:b w:val="0"/>
+                <w:lang w:val="pt-BR"/>
+              </w:rPr>
+            </w:pPr>
+            <w:r>
+              <w:rPr>
+                <w:b w:val="0"/>
+                <w:lang w:val="pt-BR"/>
+              </w:rPr>
+              <w:t>Prazo não atendido</w:t>
+            </w:r>
+          </w:p>
+        </w:tc>
+        <w:tc>
+          <w:tcPr>
+            <w:tcW w:w="2268" w:type="dxa"/>
+            <w:vAlign w:val="center"/>
+          </w:tcPr>
+          <w:p>
+            <w:pPr>
+              <w:ind w:firstLine="0"/>
+              <w:jc w:val="center"/>
+              <w:cnfStyle w:val="000000000000"/>
+              <w:rPr>
+                <w:lang w:val="pt-BR"/>
+              </w:rPr>
+            </w:pPr>
+            <w:r>
+              <w:rPr>
+                <w:lang w:val="pt-BR"/>
+              </w:rPr>
+              <w:t>Definição do processo</w:t>
+            </w:r>
+          </w:p>
+        </w:tc>
+        <w:tc>
+          <w:tcPr>
+            <w:tcW w:w="1559" w:type="dxa"/>
+            <w:vAlign w:val="center"/>
+          </w:tcPr>
+          <w:p>
+            <w:pPr>
+              <w:ind w:firstLine="0"/>
+              <w:jc w:val="center"/>
+              <w:cnfStyle w:val="000000000000"/>
+              <w:rPr>
+                <w:lang w:val="pt-BR"/>
+              </w:rPr>
+            </w:pPr>
+            <w:r>
+              <w:rPr>
+                <w:lang w:val="pt-BR"/>
+              </w:rPr>
+              <w:t>40%</w:t>
+            </w:r>
+          </w:p>
+        </w:tc>
+        <w:tc>
+          <w:tcPr>
+            <w:tcW w:w="1276" w:type="dxa"/>
+            <w:vAlign w:val="center"/>
+          </w:tcPr>
+          <w:p>
+            <w:pPr>
+              <w:ind w:firstLine="0"/>
+              <w:jc w:val="center"/>
+              <w:cnfStyle w:val="000000000000"/>
+              <w:rPr>
+                <w:lang w:val="pt-BR"/>
+              </w:rPr>
+            </w:pPr>
+            <w:r>
+              <w:rPr>
+                <w:lang w:val="pt-BR"/>
+              </w:rPr>
+              <w:t>2</w:t>
+            </w:r>
+          </w:p>
+        </w:tc>
+        <w:tc>
+          <w:tcPr>
+            <w:tcW w:w="1023" w:type="dxa"/>
+            <w:vAlign w:val="center"/>
+          </w:tcPr>
+          <w:p>
+            <w:pPr>
+              <w:ind w:firstLine="0"/>
+              <w:jc w:val="center"/>
+              <w:cnfStyle w:val="000000000000"/>
+              <w:rPr>
+                <w:lang w:val="pt-BR"/>
+              </w:rPr>
+            </w:pPr>
+            <w:r>
+              <w:rPr>
+                <w:lang w:val="pt-BR"/>
+              </w:rPr>
+              <w:t>R2</w:t>
+            </w:r>
+          </w:p>
+        </w:tc>
+      </w:tr>
+    </w:tbl>
+    <w:p>
+      <w:pPr>
+        <w:jc w:val="both"/>
+        <w:rPr>
+          <w:lang w:val="pt-BR"/>
+        </w:rPr>
+      </w:pPr>
+    </w:p>
+    <w:p>
+      <w:pPr>
+        <w:jc w:val="both"/>
+        <w:rPr>
+          <w:b/>
+          <w:lang w:val="pt-BR"/>
+        </w:rPr>
+      </w:pPr>
+      <w:r>
+        <w:rPr>
+          <w:b/>
+          <w:lang w:val="pt-BR"/>
+        </w:rPr>
+        <w:t xml:space="preserve">R1: </w:t>
+      </w:r>
+    </w:p>
+    <w:p>
+      <w:pPr>
+        <w:pStyle w:val="PargrafodaLista"/>
+        <w:numPr>
+          <w:ilvl w:val="0"/>
+          <w:numId w:val="14"/>
+        </w:numPr>
+        <w:jc w:val="both"/>
+        <w:rPr>
+          <w:b/>
+          <w:lang w:val="pt-BR"/>
+        </w:rPr>
+      </w:pPr>
+      <w:r>
+        <w:rPr>
+          <w:lang w:val="pt-BR"/>
+        </w:rPr>
+        <w:t xml:space="preserve">Como mitigar: </w:t>
+      </w:r>
+      <w:r>
+        <w:rPr>
+          <w:lang w:val="pt-BR"/>
+        </w:rPr>
+        <w:t>Todo o desenvolvimento será o mais modular possível, para que, com uma maior organização, linhas desnecess</w:t>
+      </w:r>
+      <w:r>
+        <w:rPr>
+          <w:lang w:val="pt-BR"/>
+        </w:rPr>
+        <w:t>árias sejam evitadas.</w:t>
+      </w:r>
+    </w:p>
+    <w:p>
+      <w:pPr>
+        <w:pStyle w:val="PargrafodaLista"/>
+        <w:numPr>
+          <w:ilvl w:val="0"/>
+          <w:numId w:val="14"/>
+        </w:numPr>
+        <w:jc w:val="both"/>
+        <w:rPr>
+          <w:b/>
+          <w:lang w:val="pt-BR"/>
+        </w:rPr>
+      </w:pPr>
+      <w:r>
+        <w:rPr>
+          <w:lang w:val="pt-BR"/>
+        </w:rPr>
+        <w:t xml:space="preserve">Como monitorar: </w:t>
+      </w:r>
+      <w:r>
+        <w:rPr>
+          <w:lang w:val="pt-BR"/>
+        </w:rPr>
+        <w:t>Toda a estrutura do código, assim como os algoritmos utilizados, serão analisados antes de serem implementados, para que linhas de código a mais sejam evitadas.</w:t>
+      </w:r>
+    </w:p>
+    <w:p>
+      <w:pPr>
+        <w:pStyle w:val="PargrafodaLista"/>
+        <w:numPr>
+          <w:ilvl w:val="0"/>
+          <w:numId w:val="14"/>
+        </w:numPr>
+        <w:jc w:val="both"/>
+        <w:rPr>
+          <w:b/>
+          <w:lang w:val="pt-BR"/>
+        </w:rPr>
+      </w:pPr>
+      <w:r>
+        <w:rPr>
+          <w:lang w:val="pt-BR"/>
+        </w:rPr>
+        <w:t>Como gerenciar: Uma análise sobre o código será realizada, de forma a tentar reescrever o código, evitando o exagero de linhas.</w:t>
+      </w:r>
+    </w:p>
+    <w:p>
+      <w:pPr>
+        <w:jc w:val="both"/>
+        <w:rPr>
+          <w:b/>
+          <w:lang w:val="pt-BR"/>
+        </w:rPr>
+      </w:pPr>
+    </w:p>
+    <w:p>
+      <w:pPr>
+        <w:jc w:val="both"/>
+        <w:rPr>
+          <w:b/>
+          <w:lang w:val="pt-BR"/>
+        </w:rPr>
+      </w:pPr>
+      <w:r>
+        <w:rPr>
+          <w:b/>
+          <w:lang w:val="pt-BR"/>
+        </w:rPr>
+        <w:t>R2:</w:t>
+      </w:r>
+    </w:p>
+    <w:p>
+      <w:pPr>
+        <w:pStyle w:val="PargrafodaLista"/>
+        <w:numPr>
+          <w:ilvl w:val="0"/>
+          <w:numId w:val="15"/>
+        </w:numPr>
+        <w:jc w:val="both"/>
+        <w:rPr>
+          <w:b/>
+          <w:lang w:val="pt-BR"/>
+        </w:rPr>
+      </w:pPr>
+      <w:r>
+        <w:rPr>
+          <w:lang w:val="pt-BR"/>
+        </w:rPr>
+        <w:t>Como mitigar: Todos os integrantes do equipe planejarão seus horários, de modo que os prazos sejam cumpridos, de acordo com o cronograma.</w:t>
+      </w:r>
+    </w:p>
+    <w:p>
+      <w:pPr>
+        <w:pStyle w:val="PargrafodaLista"/>
+        <w:numPr>
+          <w:ilvl w:val="0"/>
+          <w:numId w:val="15"/>
+        </w:numPr>
+        <w:jc w:val="both"/>
+        <w:rPr>
+          <w:b/>
+          <w:lang w:val="pt-BR"/>
+        </w:rPr>
+      </w:pPr>
+      <w:r>
+        <w:rPr>
+          <w:lang w:val="pt-BR"/>
+        </w:rPr>
+        <w:t xml:space="preserve">Como monitorar: </w:t>
+      </w:r>
+      <w:r>
+        <w:rPr>
+          <w:lang w:val="pt-BR"/>
+        </w:rPr>
+        <w:t>Reuniões semanais serão realizadas para que o desenvolvimento possa ser monitorado e, assim, os prazos atendidos.</w:t>
+      </w:r>
+    </w:p>
+    <w:p>
+      <w:pPr>
+        <w:pStyle w:val="PargrafodaLista"/>
+        <w:numPr>
+          <w:ilvl w:val="0"/>
+          <w:numId w:val="15"/>
+        </w:numPr>
+        <w:jc w:val="both"/>
+        <w:rPr>
+          <w:b/>
+          <w:lang w:val="pt-BR"/>
+        </w:rPr>
+      </w:pPr>
+      <w:r>
+        <w:rPr>
+          <w:lang w:val="pt-BR"/>
+        </w:rPr>
+        <w:t>Como gerenciar: Os integrantes realizarão uma análise sobre seus horários, de maneira a entregar o produto o mais rápido possível, mantendo a qualidade.</w:t>
+      </w:r>
+    </w:p>
+    <w:p>
+      <w:pPr>
+        <w:pStyle w:val="Ttulo2"/>
+        <w:numPr>
+          <w:ilvl w:val="1"/>
+          <w:numId w:val="2"/>
+        </w:numPr>
+        <w:rPr>
+          <w:lang w:val="pt-BR"/>
+        </w:rPr>
+      </w:pPr>
+      <w:bookmarkStart w:id="49" w:name="_Toc225762322"/>
       <w:r>
         <w:rPr>
           <w:lang w:val="pt-BR"/>
         </w:rPr>
         <w:t>Plano de Encerramento</w:t>
       </w:r>
-      <w:bookmarkEnd w:id="46"/>
+      <w:bookmarkEnd w:id="49"/>
     </w:p>
     <w:p>
       <w:pPr>
@@ -7938,6 +8787,12 @@
           <w:lang w:val="pt-BR"/>
         </w:rPr>
       </w:pPr>
+      <w:r>
+        <w:rPr>
+          <w:lang w:val="pt-BR"/>
+        </w:rPr>
+        <w:t>O encerramento do projeto se dará pela entrega da versão alpha do produto aos usuários, que irão realizar testes no software, e pela revisão final feita pelo controle de qualidade. Além disso, a versão final do Manual do Usuário será entregue.</w:t>
+      </w:r>
     </w:p>
     <w:p>
       <w:pPr>
@@ -7963,7 +8818,7 @@
           <w:lang w:val="pt-BR"/>
         </w:rPr>
       </w:pPr>
-      <w:bookmarkStart w:id="47" w:name="_Toc225762323"/>
+      <w:bookmarkStart w:id="50" w:name="_Toc225762323"/>
       <w:r>
         <w:rPr>
           <w:lang w:val="pt-BR"/>
@@ -7977,7 +8832,7 @@
         </w:rPr>
         <w:t>rocessos Técnicos</w:t>
       </w:r>
-      <w:bookmarkEnd w:id="47"/>
+      <w:bookmarkEnd w:id="50"/>
     </w:p>
     <w:p>
       <w:pPr>
@@ -7990,14 +8845,14 @@
           <w:lang w:val="pt-BR"/>
         </w:rPr>
       </w:pPr>
-      <w:bookmarkStart w:id="48" w:name="_Toc225762324"/>
+      <w:bookmarkStart w:id="51" w:name="_Toc225762324"/>
       <w:r>
         <w:rPr>
           <w:lang w:val="pt-BR"/>
         </w:rPr>
         <w:t>Modelo dos Processos</w:t>
       </w:r>
-      <w:bookmarkEnd w:id="48"/>
+      <w:bookmarkEnd w:id="51"/>
     </w:p>
     <w:p>
       <w:pPr>
@@ -8018,14 +8873,14 @@
           <w:lang w:val="pt-BR"/>
         </w:rPr>
       </w:pPr>
-      <w:bookmarkStart w:id="49" w:name="_Toc225762325"/>
+      <w:bookmarkStart w:id="52" w:name="_Toc225762325"/>
       <w:r>
         <w:rPr>
           <w:lang w:val="pt-BR"/>
         </w:rPr>
         <w:t>Métodos, Ferramentas e Técnicas</w:t>
       </w:r>
-      <w:bookmarkEnd w:id="49"/>
+      <w:bookmarkEnd w:id="52"/>
     </w:p>
     <w:p>
       <w:pPr>
@@ -8046,14 +8901,14 @@
           <w:lang w:val="pt-BR"/>
         </w:rPr>
       </w:pPr>
-      <w:bookmarkStart w:id="50" w:name="_Toc225762326"/>
+      <w:bookmarkStart w:id="53" w:name="_Toc225762326"/>
       <w:r>
         <w:rPr>
           <w:lang w:val="pt-BR"/>
         </w:rPr>
         <w:t>Infraestrutura</w:t>
       </w:r>
-      <w:bookmarkEnd w:id="50"/>
+      <w:bookmarkEnd w:id="53"/>
     </w:p>
     <w:p>
       <w:pPr>
@@ -8074,7 +8929,7 @@
           <w:lang w:val="pt-BR"/>
         </w:rPr>
       </w:pPr>
-      <w:bookmarkStart w:id="51" w:name="_Toc225762327"/>
+      <w:bookmarkStart w:id="54" w:name="_Toc225762327"/>
       <w:r>
         <w:rPr>
           <w:lang w:val="pt-BR"/>
@@ -8087,7 +8942,7 @@
         </w:rPr>
         <w:t>para a Aceitação do Produto</w:t>
       </w:r>
-      <w:bookmarkEnd w:id="51"/>
+      <w:bookmarkEnd w:id="54"/>
     </w:p>
     <w:p>
       <w:pPr>
@@ -8121,7 +8976,7 @@
           <w:lang w:val="pt-BR"/>
         </w:rPr>
       </w:pPr>
-      <w:bookmarkStart w:id="52" w:name="_Toc225762328"/>
+      <w:bookmarkStart w:id="55" w:name="_Toc225762328"/>
       <w:r>
         <w:rPr>
           <w:lang w:val="pt-BR"/>
@@ -8129,7 +8984,7 @@
         <w:lastRenderedPageBreak/>
         <w:t>Planos para os processos de Suporte</w:t>
       </w:r>
-      <w:bookmarkEnd w:id="52"/>
+      <w:bookmarkEnd w:id="55"/>
     </w:p>
     <w:p>
       <w:pPr>
@@ -8142,14 +8997,14 @@
           <w:lang w:val="pt-BR"/>
         </w:rPr>
       </w:pPr>
-      <w:bookmarkStart w:id="53" w:name="_Toc225762329"/>
+      <w:bookmarkStart w:id="56" w:name="_Toc225762329"/>
       <w:r>
         <w:rPr>
           <w:lang w:val="pt-BR"/>
         </w:rPr>
         <w:t>Gerenciamento de Configuração</w:t>
       </w:r>
-      <w:bookmarkEnd w:id="53"/>
+      <w:bookmarkEnd w:id="56"/>
     </w:p>
     <w:p>
       <w:pPr>
@@ -8170,14 +9025,14 @@
           <w:lang w:val="pt-BR"/>
         </w:rPr>
       </w:pPr>
-      <w:bookmarkStart w:id="54" w:name="_Toc225762330"/>
+      <w:bookmarkStart w:id="57" w:name="_Toc225762330"/>
       <w:r>
         <w:rPr>
           <w:lang w:val="pt-BR"/>
         </w:rPr>
         <w:t>Plano de Verificação e de Validação</w:t>
       </w:r>
-      <w:bookmarkEnd w:id="54"/>
+      <w:bookmarkEnd w:id="57"/>
     </w:p>
     <w:p>
       <w:pPr>
@@ -8198,14 +9053,14 @@
           <w:lang w:val="pt-BR"/>
         </w:rPr>
       </w:pPr>
-      <w:bookmarkStart w:id="55" w:name="_Toc225762331"/>
+      <w:bookmarkStart w:id="58" w:name="_Toc225762331"/>
       <w:r>
         <w:rPr>
           <w:lang w:val="pt-BR"/>
         </w:rPr>
         <w:t>Documentação</w:t>
       </w:r>
-      <w:bookmarkEnd w:id="55"/>
+      <w:bookmarkEnd w:id="58"/>
     </w:p>
     <w:p>
       <w:pPr>
@@ -8226,14 +9081,14 @@
           <w:lang w:val="pt-BR"/>
         </w:rPr>
       </w:pPr>
-      <w:bookmarkStart w:id="56" w:name="_Toc225762332"/>
+      <w:bookmarkStart w:id="59" w:name="_Toc225762332"/>
       <w:r>
         <w:rPr>
           <w:lang w:val="pt-BR"/>
         </w:rPr>
         <w:t>Plano para Assegurar a Qualidade</w:t>
       </w:r>
-      <w:bookmarkEnd w:id="56"/>
+      <w:bookmarkEnd w:id="59"/>
     </w:p>
     <w:p>
       <w:pPr>
@@ -8254,14 +9109,14 @@
           <w:lang w:val="pt-BR"/>
         </w:rPr>
       </w:pPr>
-      <w:bookmarkStart w:id="57" w:name="_Toc225762333"/>
+      <w:bookmarkStart w:id="60" w:name="_Toc225762333"/>
       <w:r>
         <w:rPr>
           <w:lang w:val="pt-BR"/>
         </w:rPr>
         <w:t>Revisões e Auditorias</w:t>
       </w:r>
-      <w:bookmarkEnd w:id="57"/>
+      <w:bookmarkEnd w:id="60"/>
     </w:p>
     <w:p>
       <w:pPr>
@@ -8282,14 +9137,14 @@
           <w:lang w:val="pt-BR"/>
         </w:rPr>
       </w:pPr>
-      <w:bookmarkStart w:id="58" w:name="_Toc225762334"/>
+      <w:bookmarkStart w:id="61" w:name="_Toc225762334"/>
       <w:r>
         <w:rPr>
           <w:lang w:val="pt-BR"/>
         </w:rPr>
         <w:t>Plano para a Resolução de Problemas</w:t>
       </w:r>
-      <w:bookmarkEnd w:id="58"/>
+      <w:bookmarkEnd w:id="61"/>
     </w:p>
     <w:p>
       <w:pPr>
@@ -8316,14 +9171,14 @@
         </w:rPr>
         <w:t xml:space="preserve"> </w:t>
       </w:r>
-      <w:bookmarkStart w:id="59" w:name="_Toc225762335"/>
+      <w:bookmarkStart w:id="62" w:name="_Toc225762335"/>
       <w:r>
         <w:rPr>
           <w:lang w:val="pt-BR"/>
         </w:rPr>
         <w:t>Gerenciamento de Subcontratações</w:t>
       </w:r>
-      <w:bookmarkEnd w:id="59"/>
+      <w:bookmarkEnd w:id="62"/>
     </w:p>
     <w:p>
       <w:pPr>
@@ -8344,14 +9199,14 @@
           <w:lang w:val="pt-BR"/>
         </w:rPr>
       </w:pPr>
-      <w:bookmarkStart w:id="60" w:name="_Toc225762336"/>
+      <w:bookmarkStart w:id="63" w:name="_Toc225762336"/>
       <w:r>
         <w:rPr>
           <w:lang w:val="pt-BR"/>
         </w:rPr>
         <w:t>Plano de Aperfeiçoamento</w:t>
       </w:r>
-      <w:bookmarkEnd w:id="60"/>
+      <w:bookmarkEnd w:id="63"/>
     </w:p>
     <w:p>
       <w:pPr>
@@ -8385,7 +9240,7 @@
           <w:lang w:val="pt-BR"/>
         </w:rPr>
       </w:pPr>
-      <w:bookmarkStart w:id="61" w:name="_Toc225762337"/>
+      <w:bookmarkStart w:id="64" w:name="_Toc225762337"/>
       <w:r>
         <w:rPr>
           <w:lang w:val="pt-BR"/>
@@ -8393,7 +9248,7 @@
         <w:lastRenderedPageBreak/>
         <w:t>Planos Adicionais</w:t>
       </w:r>
-      <w:bookmarkEnd w:id="61"/>
+      <w:bookmarkEnd w:id="64"/>
     </w:p>
     <w:p>
       <w:pPr>
@@ -8422,7 +9277,7 @@
 
 <file path=word/comments.xml><?xml version="1.0" encoding="utf-8"?>
 <w:comments xmlns:ve="http://schemas.openxmlformats.org/markup-compatibility/2006" xmlns:o="urn:schemas-microsoft-com:office:office" xmlns:r="http://schemas.openxmlformats.org/officeDocument/2006/relationships" xmlns:m="http://schemas.openxmlformats.org/officeDocument/2006/math" xmlns:v="urn:schemas-microsoft-com:vml" xmlns:wp="http://schemas.openxmlformats.org/drawingml/2006/wordprocessingDrawing" xmlns:w10="urn:schemas-microsoft-com:office:word" xmlns:w="http://schemas.openxmlformats.org/wordprocessingml/2006/main" xmlns:wne="http://schemas.microsoft.com/office/word/2006/wordml">
-  <w:comment w:id="25" w:author="Fernando Seabra" w:date="2009-03-25T16:18:00Z" w:initials="FS">
+  <w:comment w:id="3" w:author="Fernando Seabra" w:date="2009-03-29T10:40:00Z" w:initials="FS">
     <w:p>
       <w:pPr>
         <w:pStyle w:val="Textodecomentrio"/>
@@ -8440,6 +9295,34 @@
         <w:rPr>
           <w:lang w:val="pt-BR"/>
         </w:rPr>
+        <w:t xml:space="preserve">Responsáveis, Relatório de Mudanças, Prefácio e </w:t>
+      </w:r>
+      <w:r>
+        <w:rPr>
+          <w:lang w:val="pt-BR"/>
+        </w:rPr>
+        <w:t>Índice não são necessários, né? Os três primeiros já estão antes do índice, e o índice dentro do índice é estranho...</w:t>
+      </w:r>
+    </w:p>
+  </w:comment>
+  <w:comment w:id="27" w:author="Fernando Seabra" w:date="2009-03-25T16:18:00Z" w:initials="FS">
+    <w:p>
+      <w:pPr>
+        <w:pStyle w:val="Textodecomentrio"/>
+        <w:rPr>
+          <w:lang w:val="pt-BR"/>
+        </w:rPr>
+      </w:pPr>
+      <w:r>
+        <w:rPr>
+          <w:rStyle w:val="Refdecomentrio"/>
+        </w:rPr>
+        <w:annotationRef/>
+      </w:r>
+      <w:r>
+        <w:rPr>
+          <w:lang w:val="pt-BR"/>
+        </w:rPr>
         <w:t>Porque essa parte entra aqui…?</w:t>
       </w:r>
       <w:r>
@@ -8447,6 +9330,34 @@
           <w:lang w:val="pt-BR"/>
         </w:rPr>
         <w:t xml:space="preserve"> O que tem a ver com a estrutura interna? Não seria uma ferramenta usada para a implementação do produto?</w:t>
+      </w:r>
+    </w:p>
+  </w:comment>
+  <w:comment w:id="48" w:author="Fernando Seabra" w:date="2009-03-29T14:06:00Z" w:initials="FS">
+    <w:p>
+      <w:pPr>
+        <w:pStyle w:val="Textodecomentrio"/>
+        <w:rPr>
+          <w:lang w:val="pt-BR"/>
+        </w:rPr>
+      </w:pPr>
+      <w:r>
+        <w:rPr>
+          <w:rStyle w:val="Refdecomentrio"/>
+        </w:rPr>
+        <w:annotationRef/>
+      </w:r>
+      <w:r>
+        <w:rPr>
+          <w:lang w:val="pt-BR"/>
+        </w:rPr>
+        <w:t>Eu preciso que vocês dêem uma revis</w:t>
+      </w:r>
+      <w:r>
+        <w:rPr>
+          <w:lang w:val="pt-BR"/>
+        </w:rPr>
+        <w:t>ão nisso, revisando categoria, probabilidade (?), e os planos individuais (não sabia muito a diferença entre mitigar, monitorar e gerenciar)</w:t>
       </w:r>
     </w:p>
   </w:comment>
@@ -8531,7 +9442,7 @@
                           <w:noProof/>
                           <w:color w:val="8C8C8C" w:themeColor="background1" w:themeShade="8C"/>
                         </w:rPr>
-                        <w:t>ii</w:t>
+                        <w:t>v</w:t>
                       </w:r>
                       <w:r>
                         <w:rPr>
@@ -8627,7 +9538,7 @@
                           <w:noProof/>
                           <w:color w:val="8C8C8C" w:themeColor="background1" w:themeShade="8C"/>
                         </w:rPr>
-                        <w:t>1</w:t>
+                        <w:t>9</w:t>
                       </w:r>
                       <w:r>
                         <w:rPr>
@@ -8686,9 +9597,9 @@
 <file path=word/numbering.xml><?xml version="1.0" encoding="utf-8"?>
 <w:numbering xmlns:ve="http://schemas.openxmlformats.org/markup-compatibility/2006" xmlns:o="urn:schemas-microsoft-com:office:office" xmlns:r="http://schemas.openxmlformats.org/officeDocument/2006/relationships" xmlns:m="http://schemas.openxmlformats.org/officeDocument/2006/math" xmlns:v="urn:schemas-microsoft-com:vml" xmlns:wp="http://schemas.openxmlformats.org/drawingml/2006/wordprocessingDrawing" xmlns:w10="urn:schemas-microsoft-com:office:word" xmlns:w="http://schemas.openxmlformats.org/wordprocessingml/2006/main" xmlns:wne="http://schemas.microsoft.com/office/word/2006/wordml">
   <w:abstractNum w:abstractNumId="0">
-    <w:nsid w:val="17EB46D2"/>
+    <w:nsid w:val="068F5765"/>
     <w:multiLevelType w:val="hybridMultilevel"/>
-    <w:tmpl w:val="2F424EB6"/>
+    <w:tmpl w:val="FF5AD6D4"/>
     <w:lvl w:ilvl="0" w:tplc="04160001">
       <w:start w:val="1"/>
       <w:numFmt w:val="bullet"/>
@@ -8799,6 +9710,119 @@
     </w:lvl>
   </w:abstractNum>
   <w:abstractNum w:abstractNumId="1">
+    <w:nsid w:val="17EB46D2"/>
+    <w:multiLevelType w:val="hybridMultilevel"/>
+    <w:tmpl w:val="2F424EB6"/>
+    <w:lvl w:ilvl="0" w:tplc="04160001">
+      <w:start w:val="1"/>
+      <w:numFmt w:val="bullet"/>
+      <w:lvlText w:val=""/>
+      <w:lvlJc w:val="left"/>
+      <w:pPr>
+        <w:ind w:left="1080" w:hanging="360"/>
+      </w:pPr>
+      <w:rPr>
+        <w:rFonts w:ascii="Symbol" w:hAnsi="Symbol" w:hint="default"/>
+      </w:rPr>
+    </w:lvl>
+    <w:lvl w:ilvl="1" w:tplc="04160003" w:tentative="1">
+      <w:start w:val="1"/>
+      <w:numFmt w:val="bullet"/>
+      <w:lvlText w:val="o"/>
+      <w:lvlJc w:val="left"/>
+      <w:pPr>
+        <w:ind w:left="1800" w:hanging="360"/>
+      </w:pPr>
+      <w:rPr>
+        <w:rFonts w:ascii="Courier New" w:hAnsi="Courier New" w:cs="Courier New" w:hint="default"/>
+      </w:rPr>
+    </w:lvl>
+    <w:lvl w:ilvl="2" w:tplc="04160005" w:tentative="1">
+      <w:start w:val="1"/>
+      <w:numFmt w:val="bullet"/>
+      <w:lvlText w:val=""/>
+      <w:lvlJc w:val="left"/>
+      <w:pPr>
+        <w:ind w:left="2520" w:hanging="360"/>
+      </w:pPr>
+      <w:rPr>
+        <w:rFonts w:ascii="Wingdings" w:hAnsi="Wingdings" w:hint="default"/>
+      </w:rPr>
+    </w:lvl>
+    <w:lvl w:ilvl="3" w:tplc="04160001" w:tentative="1">
+      <w:start w:val="1"/>
+      <w:numFmt w:val="bullet"/>
+      <w:lvlText w:val=""/>
+      <w:lvlJc w:val="left"/>
+      <w:pPr>
+        <w:ind w:left="3240" w:hanging="360"/>
+      </w:pPr>
+      <w:rPr>
+        <w:rFonts w:ascii="Symbol" w:hAnsi="Symbol" w:hint="default"/>
+      </w:rPr>
+    </w:lvl>
+    <w:lvl w:ilvl="4" w:tplc="04160003" w:tentative="1">
+      <w:start w:val="1"/>
+      <w:numFmt w:val="bullet"/>
+      <w:lvlText w:val="o"/>
+      <w:lvlJc w:val="left"/>
+      <w:pPr>
+        <w:ind w:left="3960" w:hanging="360"/>
+      </w:pPr>
+      <w:rPr>
+        <w:rFonts w:ascii="Courier New" w:hAnsi="Courier New" w:cs="Courier New" w:hint="default"/>
+      </w:rPr>
+    </w:lvl>
+    <w:lvl w:ilvl="5" w:tplc="04160005" w:tentative="1">
+      <w:start w:val="1"/>
+      <w:numFmt w:val="bullet"/>
+      <w:lvlText w:val=""/>
+      <w:lvlJc w:val="left"/>
+      <w:pPr>
+        <w:ind w:left="4680" w:hanging="360"/>
+      </w:pPr>
+      <w:rPr>
+        <w:rFonts w:ascii="Wingdings" w:hAnsi="Wingdings" w:hint="default"/>
+      </w:rPr>
+    </w:lvl>
+    <w:lvl w:ilvl="6" w:tplc="04160001" w:tentative="1">
+      <w:start w:val="1"/>
+      <w:numFmt w:val="bullet"/>
+      <w:lvlText w:val=""/>
+      <w:lvlJc w:val="left"/>
+      <w:pPr>
+        <w:ind w:left="5400" w:hanging="360"/>
+      </w:pPr>
+      <w:rPr>
+        <w:rFonts w:ascii="Symbol" w:hAnsi="Symbol" w:hint="default"/>
+      </w:rPr>
+    </w:lvl>
+    <w:lvl w:ilvl="7" w:tplc="04160003" w:tentative="1">
+      <w:start w:val="1"/>
+      <w:numFmt w:val="bullet"/>
+      <w:lvlText w:val="o"/>
+      <w:lvlJc w:val="left"/>
+      <w:pPr>
+        <w:ind w:left="6120" w:hanging="360"/>
+      </w:pPr>
+      <w:rPr>
+        <w:rFonts w:ascii="Courier New" w:hAnsi="Courier New" w:cs="Courier New" w:hint="default"/>
+      </w:rPr>
+    </w:lvl>
+    <w:lvl w:ilvl="8" w:tplc="04160005" w:tentative="1">
+      <w:start w:val="1"/>
+      <w:numFmt w:val="bullet"/>
+      <w:lvlText w:val=""/>
+      <w:lvlJc w:val="left"/>
+      <w:pPr>
+        <w:ind w:left="6840" w:hanging="360"/>
+      </w:pPr>
+      <w:rPr>
+        <w:rFonts w:ascii="Wingdings" w:hAnsi="Wingdings" w:hint="default"/>
+      </w:rPr>
+    </w:lvl>
+  </w:abstractNum>
+  <w:abstractNum w:abstractNumId="2">
     <w:nsid w:val="1CCC7D98"/>
     <w:multiLevelType w:val="multilevel"/>
     <w:tmpl w:val="E3724AA4"/>
@@ -8911,7 +9935,7 @@
       </w:rPr>
     </w:lvl>
   </w:abstractNum>
-  <w:abstractNum w:abstractNumId="2">
+  <w:abstractNum w:abstractNumId="3">
     <w:nsid w:val="21CB20B0"/>
     <w:multiLevelType w:val="hybridMultilevel"/>
     <w:tmpl w:val="7C22BFF6"/>
@@ -9024,7 +10048,7 @@
       </w:rPr>
     </w:lvl>
   </w:abstractNum>
-  <w:abstractNum w:abstractNumId="3">
+  <w:abstractNum w:abstractNumId="4">
     <w:nsid w:val="33D36FCD"/>
     <w:multiLevelType w:val="hybridMultilevel"/>
     <w:tmpl w:val="B8809C1E"/>
@@ -9111,7 +10135,7 @@
       </w:pPr>
     </w:lvl>
   </w:abstractNum>
-  <w:abstractNum w:abstractNumId="4">
+  <w:abstractNum w:abstractNumId="5">
     <w:nsid w:val="35D56FE3"/>
     <w:multiLevelType w:val="hybridMultilevel"/>
     <w:tmpl w:val="5E566F54"/>
@@ -9224,7 +10248,7 @@
       </w:rPr>
     </w:lvl>
   </w:abstractNum>
-  <w:abstractNum w:abstractNumId="5">
+  <w:abstractNum w:abstractNumId="6">
     <w:nsid w:val="366C1705"/>
     <w:multiLevelType w:val="hybridMultilevel"/>
     <w:tmpl w:val="F68E6708"/>
@@ -9314,10 +10338,96 @@
       </w:pPr>
     </w:lvl>
   </w:abstractNum>
-  <w:abstractNum w:abstractNumId="6">
-    <w:nsid w:val="550A29FA"/>
+  <w:abstractNum w:abstractNumId="7">
+    <w:nsid w:val="50742CB3"/>
     <w:multiLevelType w:val="hybridMultilevel"/>
-    <w:tmpl w:val="0A4E97C4"/>
+    <w:tmpl w:val="274ACD7A"/>
+    <w:lvl w:ilvl="0" w:tplc="0416000F">
+      <w:start w:val="1"/>
+      <w:numFmt w:val="decimal"/>
+      <w:lvlText w:val="%1."/>
+      <w:lvlJc w:val="left"/>
+      <w:pPr>
+        <w:ind w:left="1080" w:hanging="360"/>
+      </w:pPr>
+    </w:lvl>
+    <w:lvl w:ilvl="1" w:tplc="04160019" w:tentative="1">
+      <w:start w:val="1"/>
+      <w:numFmt w:val="lowerLetter"/>
+      <w:lvlText w:val="%2."/>
+      <w:lvlJc w:val="left"/>
+      <w:pPr>
+        <w:ind w:left="1800" w:hanging="360"/>
+      </w:pPr>
+    </w:lvl>
+    <w:lvl w:ilvl="2" w:tplc="0416001B" w:tentative="1">
+      <w:start w:val="1"/>
+      <w:numFmt w:val="lowerRoman"/>
+      <w:lvlText w:val="%3."/>
+      <w:lvlJc w:val="right"/>
+      <w:pPr>
+        <w:ind w:left="2520" w:hanging="180"/>
+      </w:pPr>
+    </w:lvl>
+    <w:lvl w:ilvl="3" w:tplc="0416000F" w:tentative="1">
+      <w:start w:val="1"/>
+      <w:numFmt w:val="decimal"/>
+      <w:lvlText w:val="%4."/>
+      <w:lvlJc w:val="left"/>
+      <w:pPr>
+        <w:ind w:left="3240" w:hanging="360"/>
+      </w:pPr>
+    </w:lvl>
+    <w:lvl w:ilvl="4" w:tplc="04160019" w:tentative="1">
+      <w:start w:val="1"/>
+      <w:numFmt w:val="lowerLetter"/>
+      <w:lvlText w:val="%5."/>
+      <w:lvlJc w:val="left"/>
+      <w:pPr>
+        <w:ind w:left="3960" w:hanging="360"/>
+      </w:pPr>
+    </w:lvl>
+    <w:lvl w:ilvl="5" w:tplc="0416001B" w:tentative="1">
+      <w:start w:val="1"/>
+      <w:numFmt w:val="lowerRoman"/>
+      <w:lvlText w:val="%6."/>
+      <w:lvlJc w:val="right"/>
+      <w:pPr>
+        <w:ind w:left="4680" w:hanging="180"/>
+      </w:pPr>
+    </w:lvl>
+    <w:lvl w:ilvl="6" w:tplc="0416000F" w:tentative="1">
+      <w:start w:val="1"/>
+      <w:numFmt w:val="decimal"/>
+      <w:lvlText w:val="%7."/>
+      <w:lvlJc w:val="left"/>
+      <w:pPr>
+        <w:ind w:left="5400" w:hanging="360"/>
+      </w:pPr>
+    </w:lvl>
+    <w:lvl w:ilvl="7" w:tplc="04160019" w:tentative="1">
+      <w:start w:val="1"/>
+      <w:numFmt w:val="lowerLetter"/>
+      <w:lvlText w:val="%8."/>
+      <w:lvlJc w:val="left"/>
+      <w:pPr>
+        <w:ind w:left="6120" w:hanging="360"/>
+      </w:pPr>
+    </w:lvl>
+    <w:lvl w:ilvl="8" w:tplc="0416001B" w:tentative="1">
+      <w:start w:val="1"/>
+      <w:numFmt w:val="lowerRoman"/>
+      <w:lvlText w:val="%9."/>
+      <w:lvlJc w:val="right"/>
+      <w:pPr>
+        <w:ind w:left="6840" w:hanging="180"/>
+      </w:pPr>
+    </w:lvl>
+  </w:abstractNum>
+  <w:abstractNum w:abstractNumId="8">
+    <w:nsid w:val="54F16085"/>
+    <w:multiLevelType w:val="hybridMultilevel"/>
+    <w:tmpl w:val="2E62F3DC"/>
     <w:lvl w:ilvl="0" w:tplc="04160001">
       <w:start w:val="1"/>
       <w:numFmt w:val="bullet"/>
@@ -9427,10 +10537,10 @@
       </w:rPr>
     </w:lvl>
   </w:abstractNum>
-  <w:abstractNum w:abstractNumId="7">
-    <w:nsid w:val="58087A0D"/>
+  <w:abstractNum w:abstractNumId="9">
+    <w:nsid w:val="550A29FA"/>
     <w:multiLevelType w:val="hybridMultilevel"/>
-    <w:tmpl w:val="133AFCB8"/>
+    <w:tmpl w:val="0A4E97C4"/>
     <w:lvl w:ilvl="0" w:tplc="04160001">
       <w:start w:val="1"/>
       <w:numFmt w:val="bullet"/>
@@ -9540,7 +10650,120 @@
       </w:rPr>
     </w:lvl>
   </w:abstractNum>
-  <w:abstractNum w:abstractNumId="8">
+  <w:abstractNum w:abstractNumId="10">
+    <w:nsid w:val="58087A0D"/>
+    <w:multiLevelType w:val="hybridMultilevel"/>
+    <w:tmpl w:val="133AFCB8"/>
+    <w:lvl w:ilvl="0" w:tplc="04160001">
+      <w:start w:val="1"/>
+      <w:numFmt w:val="bullet"/>
+      <w:lvlText w:val=""/>
+      <w:lvlJc w:val="left"/>
+      <w:pPr>
+        <w:ind w:left="1080" w:hanging="360"/>
+      </w:pPr>
+      <w:rPr>
+        <w:rFonts w:ascii="Symbol" w:hAnsi="Symbol" w:hint="default"/>
+      </w:rPr>
+    </w:lvl>
+    <w:lvl w:ilvl="1" w:tplc="04160003" w:tentative="1">
+      <w:start w:val="1"/>
+      <w:numFmt w:val="bullet"/>
+      <w:lvlText w:val="o"/>
+      <w:lvlJc w:val="left"/>
+      <w:pPr>
+        <w:ind w:left="1800" w:hanging="360"/>
+      </w:pPr>
+      <w:rPr>
+        <w:rFonts w:ascii="Courier New" w:hAnsi="Courier New" w:cs="Courier New" w:hint="default"/>
+      </w:rPr>
+    </w:lvl>
+    <w:lvl w:ilvl="2" w:tplc="04160005" w:tentative="1">
+      <w:start w:val="1"/>
+      <w:numFmt w:val="bullet"/>
+      <w:lvlText w:val=""/>
+      <w:lvlJc w:val="left"/>
+      <w:pPr>
+        <w:ind w:left="2520" w:hanging="360"/>
+      </w:pPr>
+      <w:rPr>
+        <w:rFonts w:ascii="Wingdings" w:hAnsi="Wingdings" w:hint="default"/>
+      </w:rPr>
+    </w:lvl>
+    <w:lvl w:ilvl="3" w:tplc="04160001" w:tentative="1">
+      <w:start w:val="1"/>
+      <w:numFmt w:val="bullet"/>
+      <w:lvlText w:val=""/>
+      <w:lvlJc w:val="left"/>
+      <w:pPr>
+        <w:ind w:left="3240" w:hanging="360"/>
+      </w:pPr>
+      <w:rPr>
+        <w:rFonts w:ascii="Symbol" w:hAnsi="Symbol" w:hint="default"/>
+      </w:rPr>
+    </w:lvl>
+    <w:lvl w:ilvl="4" w:tplc="04160003" w:tentative="1">
+      <w:start w:val="1"/>
+      <w:numFmt w:val="bullet"/>
+      <w:lvlText w:val="o"/>
+      <w:lvlJc w:val="left"/>
+      <w:pPr>
+        <w:ind w:left="3960" w:hanging="360"/>
+      </w:pPr>
+      <w:rPr>
+        <w:rFonts w:ascii="Courier New" w:hAnsi="Courier New" w:cs="Courier New" w:hint="default"/>
+      </w:rPr>
+    </w:lvl>
+    <w:lvl w:ilvl="5" w:tplc="04160005" w:tentative="1">
+      <w:start w:val="1"/>
+      <w:numFmt w:val="bullet"/>
+      <w:lvlText w:val=""/>
+      <w:lvlJc w:val="left"/>
+      <w:pPr>
+        <w:ind w:left="4680" w:hanging="360"/>
+      </w:pPr>
+      <w:rPr>
+        <w:rFonts w:ascii="Wingdings" w:hAnsi="Wingdings" w:hint="default"/>
+      </w:rPr>
+    </w:lvl>
+    <w:lvl w:ilvl="6" w:tplc="04160001" w:tentative="1">
+      <w:start w:val="1"/>
+      <w:numFmt w:val="bullet"/>
+      <w:lvlText w:val=""/>
+      <w:lvlJc w:val="left"/>
+      <w:pPr>
+        <w:ind w:left="5400" w:hanging="360"/>
+      </w:pPr>
+      <w:rPr>
+        <w:rFonts w:ascii="Symbol" w:hAnsi="Symbol" w:hint="default"/>
+      </w:rPr>
+    </w:lvl>
+    <w:lvl w:ilvl="7" w:tplc="04160003" w:tentative="1">
+      <w:start w:val="1"/>
+      <w:numFmt w:val="bullet"/>
+      <w:lvlText w:val="o"/>
+      <w:lvlJc w:val="left"/>
+      <w:pPr>
+        <w:ind w:left="6120" w:hanging="360"/>
+      </w:pPr>
+      <w:rPr>
+        <w:rFonts w:ascii="Courier New" w:hAnsi="Courier New" w:cs="Courier New" w:hint="default"/>
+      </w:rPr>
+    </w:lvl>
+    <w:lvl w:ilvl="8" w:tplc="04160005" w:tentative="1">
+      <w:start w:val="1"/>
+      <w:numFmt w:val="bullet"/>
+      <w:lvlText w:val=""/>
+      <w:lvlJc w:val="left"/>
+      <w:pPr>
+        <w:ind w:left="6840" w:hanging="360"/>
+      </w:pPr>
+      <w:rPr>
+        <w:rFonts w:ascii="Wingdings" w:hAnsi="Wingdings" w:hint="default"/>
+      </w:rPr>
+    </w:lvl>
+  </w:abstractNum>
+  <w:abstractNum w:abstractNumId="11">
     <w:nsid w:val="60DB7F3E"/>
     <w:multiLevelType w:val="multilevel"/>
     <w:tmpl w:val="6BC0333A"/>
@@ -9661,7 +10884,7 @@
       </w:rPr>
     </w:lvl>
   </w:abstractNum>
-  <w:abstractNum w:abstractNumId="9">
+  <w:abstractNum w:abstractNumId="12">
     <w:nsid w:val="66D55223"/>
     <w:multiLevelType w:val="hybridMultilevel"/>
     <w:tmpl w:val="88EA1FCE"/>
@@ -9774,7 +10997,7 @@
       </w:rPr>
     </w:lvl>
   </w:abstractNum>
-  <w:abstractNum w:abstractNumId="10">
+  <w:abstractNum w:abstractNumId="13">
     <w:nsid w:val="7B6E088A"/>
     <w:multiLevelType w:val="multilevel"/>
     <w:tmpl w:val="8D5ED930"/>
@@ -9888,43 +11111,52 @@
     </w:lvl>
   </w:abstractNum>
   <w:num w:numId="1">
-    <w:abstractNumId w:val="8"/>
+    <w:abstractNumId w:val="11"/>
   </w:num>
   <w:num w:numId="2">
-    <w:abstractNumId w:val="8"/>
+    <w:abstractNumId w:val="11"/>
     <w:lvlOverride w:ilvl="0">
       <w:startOverride w:val="1"/>
     </w:lvlOverride>
   </w:num>
   <w:num w:numId="3">
+    <w:abstractNumId w:val="13"/>
+  </w:num>
+  <w:num w:numId="4">
+    <w:abstractNumId w:val="2"/>
+  </w:num>
+  <w:num w:numId="5">
+    <w:abstractNumId w:val="5"/>
+  </w:num>
+  <w:num w:numId="6">
+    <w:abstractNumId w:val="1"/>
+  </w:num>
+  <w:num w:numId="7">
+    <w:abstractNumId w:val="4"/>
+  </w:num>
+  <w:num w:numId="8">
     <w:abstractNumId w:val="10"/>
   </w:num>
-  <w:num w:numId="4">
-    <w:abstractNumId w:val="1"/>
+  <w:num w:numId="9">
+    <w:abstractNumId w:val="9"/>
   </w:num>
-  <w:num w:numId="5">
-    <w:abstractNumId w:val="4"/>
+  <w:num w:numId="10">
+    <w:abstractNumId w:val="12"/>
   </w:num>
-  <w:num w:numId="6">
+  <w:num w:numId="11">
+    <w:abstractNumId w:val="6"/>
+  </w:num>
+  <w:num w:numId="12">
+    <w:abstractNumId w:val="3"/>
+  </w:num>
+  <w:num w:numId="13">
+    <w:abstractNumId w:val="7"/>
+  </w:num>
+  <w:num w:numId="14">
     <w:abstractNumId w:val="0"/>
   </w:num>
-  <w:num w:numId="7">
-    <w:abstractNumId w:val="3"/>
-  </w:num>
-  <w:num w:numId="8">
-    <w:abstractNumId w:val="7"/>
-  </w:num>
-  <w:num w:numId="9">
-    <w:abstractNumId w:val="6"/>
-  </w:num>
-  <w:num w:numId="10">
-    <w:abstractNumId w:val="9"/>
-  </w:num>
-  <w:num w:numId="11">
-    <w:abstractNumId w:val="5"/>
-  </w:num>
-  <w:num w:numId="12">
-    <w:abstractNumId w:val="2"/>
+  <w:num w:numId="15">
+    <w:abstractNumId w:val="8"/>
   </w:num>
 </w:numbering>
 </file>
@@ -10946,6 +12178,129 @@
       <w:bCs/>
     </w:rPr>
   </w:style>
+  <w:style w:type="table" w:styleId="Tabelacomgrade">
+    <w:name w:val="Table Grid"/>
+    <w:basedOn w:val="Tabelanormal"/>
+    <w:uiPriority w:val="59"/>
+    <w:rsid w:val="0009471F"/>
+    <w:tblPr>
+      <w:tblInd w:w="0" w:type="dxa"/>
+      <w:tblBorders>
+        <w:top w:val="single" w:sz="4" w:space="0" w:color="000000" w:themeColor="text1"/>
+        <w:left w:val="single" w:sz="4" w:space="0" w:color="000000" w:themeColor="text1"/>
+        <w:bottom w:val="single" w:sz="4" w:space="0" w:color="000000" w:themeColor="text1"/>
+        <w:right w:val="single" w:sz="4" w:space="0" w:color="000000" w:themeColor="text1"/>
+        <w:insideH w:val="single" w:sz="4" w:space="0" w:color="000000" w:themeColor="text1"/>
+        <w:insideV w:val="single" w:sz="4" w:space="0" w:color="000000" w:themeColor="text1"/>
+      </w:tblBorders>
+      <w:tblCellMar>
+        <w:top w:w="0" w:type="dxa"/>
+        <w:left w:w="108" w:type="dxa"/>
+        <w:bottom w:w="0" w:type="dxa"/>
+        <w:right w:w="108" w:type="dxa"/>
+      </w:tblCellMar>
+    </w:tblPr>
+  </w:style>
+  <w:style w:type="table" w:customStyle="1" w:styleId="SombreamentoClaro-nfase1">
+    <w:name w:val="Light Shading Accent 1"/>
+    <w:basedOn w:val="Tabelanormal"/>
+    <w:uiPriority w:val="60"/>
+    <w:rsid w:val="0009471F"/>
+    <w:rPr>
+      <w:color w:val="365F91" w:themeColor="accent1" w:themeShade="BF"/>
+    </w:rPr>
+    <w:tblPr>
+      <w:tblStyleRowBandSize w:val="1"/>
+      <w:tblStyleColBandSize w:val="1"/>
+      <w:tblInd w:w="0" w:type="dxa"/>
+      <w:tblBorders>
+        <w:top w:val="single" w:sz="8" w:space="0" w:color="4F81BD" w:themeColor="accent1"/>
+        <w:bottom w:val="single" w:sz="8" w:space="0" w:color="4F81BD" w:themeColor="accent1"/>
+      </w:tblBorders>
+      <w:tblCellMar>
+        <w:top w:w="0" w:type="dxa"/>
+        <w:left w:w="108" w:type="dxa"/>
+        <w:bottom w:w="0" w:type="dxa"/>
+        <w:right w:w="108" w:type="dxa"/>
+      </w:tblCellMar>
+    </w:tblPr>
+    <w:tblStylePr w:type="firstRow">
+      <w:pPr>
+        <w:spacing w:before="0" w:after="0" w:line="240" w:lineRule="auto"/>
+      </w:pPr>
+      <w:rPr>
+        <w:b/>
+        <w:bCs/>
+      </w:rPr>
+      <w:tblPr/>
+      <w:tcPr>
+        <w:tcBorders>
+          <w:top w:val="single" w:sz="8" w:space="0" w:color="4F81BD" w:themeColor="accent1"/>
+          <w:left w:val="nil"/>
+          <w:bottom w:val="single" w:sz="8" w:space="0" w:color="4F81BD" w:themeColor="accent1"/>
+          <w:right w:val="nil"/>
+          <w:insideH w:val="nil"/>
+          <w:insideV w:val="nil"/>
+        </w:tcBorders>
+      </w:tcPr>
+    </w:tblStylePr>
+    <w:tblStylePr w:type="lastRow">
+      <w:pPr>
+        <w:spacing w:before="0" w:after="0" w:line="240" w:lineRule="auto"/>
+      </w:pPr>
+      <w:rPr>
+        <w:b/>
+        <w:bCs/>
+      </w:rPr>
+      <w:tblPr/>
+      <w:tcPr>
+        <w:tcBorders>
+          <w:top w:val="single" w:sz="8" w:space="0" w:color="4F81BD" w:themeColor="accent1"/>
+          <w:left w:val="nil"/>
+          <w:bottom w:val="single" w:sz="8" w:space="0" w:color="4F81BD" w:themeColor="accent1"/>
+          <w:right w:val="nil"/>
+          <w:insideH w:val="nil"/>
+          <w:insideV w:val="nil"/>
+        </w:tcBorders>
+      </w:tcPr>
+    </w:tblStylePr>
+    <w:tblStylePr w:type="firstCol">
+      <w:rPr>
+        <w:b/>
+        <w:bCs/>
+      </w:rPr>
+    </w:tblStylePr>
+    <w:tblStylePr w:type="lastCol">
+      <w:rPr>
+        <w:b/>
+        <w:bCs/>
+      </w:rPr>
+    </w:tblStylePr>
+    <w:tblStylePr w:type="band1Vert">
+      <w:tblPr/>
+      <w:tcPr>
+        <w:tcBorders>
+          <w:left w:val="nil"/>
+          <w:right w:val="nil"/>
+          <w:insideH w:val="nil"/>
+          <w:insideV w:val="nil"/>
+        </w:tcBorders>
+        <w:shd w:val="clear" w:color="auto" w:fill="D3DFEE" w:themeFill="accent1" w:themeFillTint="3F"/>
+      </w:tcPr>
+    </w:tblStylePr>
+    <w:tblStylePr w:type="band1Horz">
+      <w:tblPr/>
+      <w:tcPr>
+        <w:tcBorders>
+          <w:left w:val="nil"/>
+          <w:right w:val="nil"/>
+          <w:insideH w:val="nil"/>
+          <w:insideV w:val="nil"/>
+        </w:tcBorders>
+        <w:shd w:val="clear" w:color="auto" w:fill="D3DFEE" w:themeFill="accent1" w:themeFillTint="3F"/>
+      </w:tcPr>
+    </w:tblStylePr>
+  </w:style>
 </w:styles>
 </file>
 
@@ -11237,7 +12592,7 @@
 </file>
 
 <file path=customXml/itemProps1.xml><?xml version="1.0" encoding="utf-8"?>
-<ds:datastoreItem xmlns:ds="http://schemas.openxmlformats.org/officeDocument/2006/customXml" ds:itemID="{537249EF-979C-456C-BF93-D56D82868193}">
+<ds:datastoreItem xmlns:ds="http://schemas.openxmlformats.org/officeDocument/2006/customXml" ds:itemID="{3CBE3B18-2003-4693-B879-E600BCB60DB2}">
   <ds:schemaRefs>
     <ds:schemaRef ds:uri="http://schemas.openxmlformats.org/officeDocument/2006/bibliography"/>
   </ds:schemaRefs>

</xml_diff>

<commit_message>
Planejamento: finalização do texto. Pendente anexar os resultados do COCOMO e o cronograma.
</commit_message>
<xml_diff>
--- a/Documentação/Planejamento/Planejamento.docx
+++ b/Documentação/Planejamento/Planejamento.docx
@@ -446,51 +446,82 @@
     <w:p>
       <w:pPr>
         <w:pStyle w:val="Subttulo"/>
-      </w:pPr>
-      <w:r>
+        <w:rPr>
+          <w:lang w:val="pt-BR"/>
+        </w:rPr>
+      </w:pPr>
+      <w:r>
+        <w:rPr>
+          <w:lang w:val="pt-BR"/>
+        </w:rPr>
         <w:t xml:space="preserve">ROTA – </w:t>
       </w:r>
       <w:r>
         <w:rPr>
           <w:b/>
+          <w:lang w:val="pt-BR"/>
         </w:rPr>
         <w:t>R</w:t>
       </w:r>
       <w:r>
+        <w:rPr>
+          <w:lang w:val="pt-BR"/>
+        </w:rPr>
         <w:t>eal-T</w:t>
       </w:r>
       <w:r>
+        <w:rPr>
+          <w:lang w:val="pt-BR"/>
+        </w:rPr>
         <w:t xml:space="preserve">ime </w:t>
       </w:r>
       <w:r>
         <w:rPr>
           <w:b/>
+          <w:lang w:val="pt-BR"/>
         </w:rPr>
         <w:t>O</w:t>
       </w:r>
       <w:r>
+        <w:rPr>
+          <w:lang w:val="pt-BR"/>
+        </w:rPr>
         <w:t xml:space="preserve">ptimum </w:t>
       </w:r>
       <w:r>
         <w:rPr>
           <w:b/>
+          <w:lang w:val="pt-BR"/>
         </w:rPr>
         <w:t>T</w:t>
       </w:r>
       <w:r>
+        <w:rPr>
+          <w:lang w:val="pt-BR"/>
+        </w:rPr>
         <w:t xml:space="preserve">raffic </w:t>
       </w:r>
       <w:r>
         <w:rPr>
           <w:b/>
+          <w:lang w:val="pt-BR"/>
         </w:rPr>
         <w:t>A</w:t>
       </w:r>
       <w:r>
+        <w:rPr>
+          <w:lang w:val="pt-BR"/>
+        </w:rPr>
         <w:t>nalyzer</w:t>
       </w:r>
     </w:p>
-    <w:p/>
+    <w:p>
+      <w:pPr>
+        <w:rPr>
+          <w:lang w:val="pt-BR"/>
+        </w:rPr>
+      </w:pPr>
+    </w:p>
     <w:p>
       <w:pPr>
         <w:rPr>
@@ -714,8 +745,7 @@
         </w:docPartObj>
       </w:sdtPr>
       <w:sdtContent>
-        <w:commentRangeStart w:id="3" w:displacedByCustomXml="prev"/>
-        <w:bookmarkStart w:id="4" w:name="_Toc225762289" w:displacedByCustomXml="prev"/>
+        <w:bookmarkStart w:id="3" w:name="_Toc225762289" w:displacedByCustomXml="prev"/>
         <w:p>
           <w:pPr>
             <w:pStyle w:val="Ttulo1"/>
@@ -724,34 +754,15 @@
               <w:numId w:val="0"/>
             </w:numPr>
             <w:ind w:left="357"/>
-          </w:pPr>
-          <w:r>
-            <w:t>Índice</w:t>
-          </w:r>
-          <w:bookmarkEnd w:id="4"/>
-          <w:commentRangeEnd w:id="3"/>
-          <w:r>
-            <w:rPr>
-              <w:rStyle w:val="Refdecomentrio"/>
-              <w:rFonts w:asciiTheme="minorHAnsi" w:eastAsiaTheme="minorEastAsia" w:hAnsiTheme="minorHAnsi" w:cstheme="minorBidi"/>
-              <w:b w:val="0"/>
-              <w:bCs w:val="0"/>
-              <w:color w:val="auto"/>
-            </w:rPr>
-            <w:commentReference w:id="3"/>
-          </w:r>
-        </w:p>
-        <w:p>
-          <w:pPr>
-            <w:pStyle w:val="Sumrio1"/>
-            <w:tabs>
-              <w:tab w:val="right" w:leader="dot" w:pos="8494"/>
-            </w:tabs>
             <w:rPr>
               <w:noProof/>
               <w:lang w:val="pt-BR" w:eastAsia="pt-BR" w:bidi="ar-SA"/>
             </w:rPr>
           </w:pPr>
+          <w:r>
+            <w:t>Índice</w:t>
+          </w:r>
+          <w:bookmarkEnd w:id="3"/>
           <w:r>
             <w:rPr>
               <w:lang w:val="pt-BR"/>
@@ -770,273 +781,6 @@
             </w:rPr>
             <w:fldChar w:fldCharType="separate"/>
           </w:r>
-          <w:hyperlink w:anchor="_Toc225762286" w:history="1">
-            <w:r>
-              <w:rPr>
-                <w:rStyle w:val="Hyperlink"/>
-                <w:noProof/>
-                <w:lang w:val="pt-BR"/>
-              </w:rPr>
-              <w:t>Responsáveis</w:t>
-            </w:r>
-            <w:r>
-              <w:rPr>
-                <w:noProof/>
-                <w:webHidden/>
-              </w:rPr>
-              <w:tab/>
-            </w:r>
-            <w:r>
-              <w:rPr>
-                <w:noProof/>
-                <w:webHidden/>
-              </w:rPr>
-              <w:fldChar w:fldCharType="begin"/>
-            </w:r>
-            <w:r>
-              <w:rPr>
-                <w:noProof/>
-                <w:webHidden/>
-              </w:rPr>
-              <w:instrText xml:space="preserve"> PAGEREF _Toc225762286 \h </w:instrText>
-            </w:r>
-            <w:r>
-              <w:rPr>
-                <w:noProof/>
-                <w:webHidden/>
-              </w:rPr>
-            </w:r>
-            <w:r>
-              <w:rPr>
-                <w:noProof/>
-                <w:webHidden/>
-              </w:rPr>
-              <w:fldChar w:fldCharType="separate"/>
-            </w:r>
-            <w:r>
-              <w:rPr>
-                <w:noProof/>
-                <w:webHidden/>
-              </w:rPr>
-              <w:t>i</w:t>
-            </w:r>
-            <w:r>
-              <w:rPr>
-                <w:noProof/>
-                <w:webHidden/>
-              </w:rPr>
-              <w:fldChar w:fldCharType="end"/>
-            </w:r>
-          </w:hyperlink>
-        </w:p>
-        <w:p>
-          <w:pPr>
-            <w:pStyle w:val="Sumrio1"/>
-            <w:tabs>
-              <w:tab w:val="right" w:leader="dot" w:pos="8494"/>
-            </w:tabs>
-            <w:rPr>
-              <w:noProof/>
-              <w:lang w:val="pt-BR" w:eastAsia="pt-BR" w:bidi="ar-SA"/>
-            </w:rPr>
-          </w:pPr>
-          <w:hyperlink w:anchor="_Toc225762287" w:history="1">
-            <w:r>
-              <w:rPr>
-                <w:rStyle w:val="Hyperlink"/>
-                <w:noProof/>
-                <w:lang w:val="pt-BR"/>
-              </w:rPr>
-              <w:t>Relatório de Mudanças</w:t>
-            </w:r>
-            <w:r>
-              <w:rPr>
-                <w:noProof/>
-                <w:webHidden/>
-              </w:rPr>
-              <w:tab/>
-            </w:r>
-            <w:r>
-              <w:rPr>
-                <w:noProof/>
-                <w:webHidden/>
-              </w:rPr>
-              <w:fldChar w:fldCharType="begin"/>
-            </w:r>
-            <w:r>
-              <w:rPr>
-                <w:noProof/>
-                <w:webHidden/>
-              </w:rPr>
-              <w:instrText xml:space="preserve"> PAGEREF _Toc225762287 \h </w:instrText>
-            </w:r>
-            <w:r>
-              <w:rPr>
-                <w:noProof/>
-                <w:webHidden/>
-              </w:rPr>
-            </w:r>
-            <w:r>
-              <w:rPr>
-                <w:noProof/>
-                <w:webHidden/>
-              </w:rPr>
-              <w:fldChar w:fldCharType="separate"/>
-            </w:r>
-            <w:r>
-              <w:rPr>
-                <w:noProof/>
-                <w:webHidden/>
-              </w:rPr>
-              <w:t>i</w:t>
-            </w:r>
-            <w:r>
-              <w:rPr>
-                <w:noProof/>
-                <w:webHidden/>
-              </w:rPr>
-              <w:fldChar w:fldCharType="end"/>
-            </w:r>
-          </w:hyperlink>
-        </w:p>
-        <w:p>
-          <w:pPr>
-            <w:pStyle w:val="Sumrio1"/>
-            <w:tabs>
-              <w:tab w:val="right" w:leader="dot" w:pos="8494"/>
-            </w:tabs>
-            <w:rPr>
-              <w:noProof/>
-              <w:lang w:val="pt-BR" w:eastAsia="pt-BR" w:bidi="ar-SA"/>
-            </w:rPr>
-          </w:pPr>
-          <w:hyperlink w:anchor="_Toc225762288" w:history="1">
-            <w:r>
-              <w:rPr>
-                <w:rStyle w:val="Hyperlink"/>
-                <w:noProof/>
-                <w:lang w:val="pt-BR"/>
-              </w:rPr>
-              <w:t>Prefácio</w:t>
-            </w:r>
-            <w:r>
-              <w:rPr>
-                <w:noProof/>
-                <w:webHidden/>
-              </w:rPr>
-              <w:tab/>
-            </w:r>
-            <w:r>
-              <w:rPr>
-                <w:noProof/>
-                <w:webHidden/>
-              </w:rPr>
-              <w:fldChar w:fldCharType="begin"/>
-            </w:r>
-            <w:r>
-              <w:rPr>
-                <w:noProof/>
-                <w:webHidden/>
-              </w:rPr>
-              <w:instrText xml:space="preserve"> PAGEREF _Toc225762288 \h </w:instrText>
-            </w:r>
-            <w:r>
-              <w:rPr>
-                <w:noProof/>
-                <w:webHidden/>
-              </w:rPr>
-            </w:r>
-            <w:r>
-              <w:rPr>
-                <w:noProof/>
-                <w:webHidden/>
-              </w:rPr>
-              <w:fldChar w:fldCharType="separate"/>
-            </w:r>
-            <w:r>
-              <w:rPr>
-                <w:noProof/>
-                <w:webHidden/>
-              </w:rPr>
-              <w:t>iii</w:t>
-            </w:r>
-            <w:r>
-              <w:rPr>
-                <w:noProof/>
-                <w:webHidden/>
-              </w:rPr>
-              <w:fldChar w:fldCharType="end"/>
-            </w:r>
-          </w:hyperlink>
-        </w:p>
-        <w:p>
-          <w:pPr>
-            <w:pStyle w:val="Sumrio1"/>
-            <w:tabs>
-              <w:tab w:val="right" w:leader="dot" w:pos="8494"/>
-            </w:tabs>
-            <w:rPr>
-              <w:noProof/>
-              <w:lang w:val="pt-BR" w:eastAsia="pt-BR" w:bidi="ar-SA"/>
-            </w:rPr>
-          </w:pPr>
-          <w:hyperlink w:anchor="_Toc225762289" w:history="1">
-            <w:r>
-              <w:rPr>
-                <w:rStyle w:val="Hyperlink"/>
-                <w:noProof/>
-              </w:rPr>
-              <w:t>Índice</w:t>
-            </w:r>
-            <w:r>
-              <w:rPr>
-                <w:noProof/>
-                <w:webHidden/>
-              </w:rPr>
-              <w:tab/>
-            </w:r>
-            <w:r>
-              <w:rPr>
-                <w:noProof/>
-                <w:webHidden/>
-              </w:rPr>
-              <w:fldChar w:fldCharType="begin"/>
-            </w:r>
-            <w:r>
-              <w:rPr>
-                <w:noProof/>
-                <w:webHidden/>
-              </w:rPr>
-              <w:instrText xml:space="preserve"> PAGEREF _Toc225762289 \h </w:instrText>
-            </w:r>
-            <w:r>
-              <w:rPr>
-                <w:noProof/>
-                <w:webHidden/>
-              </w:rPr>
-            </w:r>
-            <w:r>
-              <w:rPr>
-                <w:noProof/>
-                <w:webHidden/>
-              </w:rPr>
-              <w:fldChar w:fldCharType="separate"/>
-            </w:r>
-            <w:r>
-              <w:rPr>
-                <w:noProof/>
-                <w:webHidden/>
-              </w:rPr>
-              <w:t>iv</w:t>
-            </w:r>
-            <w:r>
-              <w:rPr>
-                <w:noProof/>
-                <w:webHidden/>
-              </w:rPr>
-              <w:fldChar w:fldCharType="end"/>
-            </w:r>
-          </w:hyperlink>
         </w:p>
         <w:p>
           <w:pPr>
@@ -1715,7 +1459,7 @@
                 <w:noProof/>
                 <w:webHidden/>
               </w:rPr>
-              <w:t>3</w:t>
+              <w:t>2</w:t>
             </w:r>
             <w:r>
               <w:rPr>
@@ -1801,7 +1545,7 @@
                 <w:noProof/>
                 <w:webHidden/>
               </w:rPr>
-              <w:t>4</w:t>
+              <w:t>2</w:t>
             </w:r>
             <w:r>
               <w:rPr>
@@ -1887,7 +1631,7 @@
                 <w:noProof/>
                 <w:webHidden/>
               </w:rPr>
-              <w:t>5</w:t>
+              <w:t>2</w:t>
             </w:r>
             <w:r>
               <w:rPr>
@@ -1973,7 +1717,7 @@
                 <w:noProof/>
                 <w:webHidden/>
               </w:rPr>
-              <w:t>5</w:t>
+              <w:t>2</w:t>
             </w:r>
             <w:r>
               <w:rPr>
@@ -2059,7 +1803,7 @@
                 <w:noProof/>
                 <w:webHidden/>
               </w:rPr>
-              <w:t>5</w:t>
+              <w:t>2</w:t>
             </w:r>
             <w:r>
               <w:rPr>
@@ -2145,7 +1889,7 @@
                 <w:noProof/>
                 <w:webHidden/>
               </w:rPr>
-              <w:t>5</w:t>
+              <w:t>2</w:t>
             </w:r>
             <w:r>
               <w:rPr>
@@ -2231,7 +1975,7 @@
                 <w:noProof/>
                 <w:webHidden/>
               </w:rPr>
-              <w:t>6</w:t>
+              <w:t>2</w:t>
             </w:r>
             <w:r>
               <w:rPr>
@@ -2317,7 +2061,7 @@
                 <w:noProof/>
                 <w:webHidden/>
               </w:rPr>
-              <w:t>6</w:t>
+              <w:t>2</w:t>
             </w:r>
             <w:r>
               <w:rPr>
@@ -2403,7 +2147,7 @@
                 <w:noProof/>
                 <w:webHidden/>
               </w:rPr>
-              <w:t>6</w:t>
+              <w:t>2</w:t>
             </w:r>
             <w:r>
               <w:rPr>
@@ -2489,7 +2233,7 @@
                 <w:noProof/>
                 <w:webHidden/>
               </w:rPr>
-              <w:t>6</w:t>
+              <w:t>2</w:t>
             </w:r>
             <w:r>
               <w:rPr>
@@ -2575,7 +2319,7 @@
                 <w:noProof/>
                 <w:webHidden/>
               </w:rPr>
-              <w:t>6</w:t>
+              <w:t>2</w:t>
             </w:r>
             <w:r>
               <w:rPr>
@@ -2661,7 +2405,7 @@
                 <w:noProof/>
                 <w:webHidden/>
               </w:rPr>
-              <w:t>6</w:t>
+              <w:t>2</w:t>
             </w:r>
             <w:r>
               <w:rPr>
@@ -2747,7 +2491,7 @@
                 <w:noProof/>
                 <w:webHidden/>
               </w:rPr>
-              <w:t>6</w:t>
+              <w:t>2</w:t>
             </w:r>
             <w:r>
               <w:rPr>
@@ -2833,7 +2577,7 @@
                 <w:noProof/>
                 <w:webHidden/>
               </w:rPr>
-              <w:t>6</w:t>
+              <w:t>2</w:t>
             </w:r>
             <w:r>
               <w:rPr>
@@ -2919,7 +2663,7 @@
                 <w:noProof/>
                 <w:webHidden/>
               </w:rPr>
-              <w:t>7</w:t>
+              <w:t>2</w:t>
             </w:r>
             <w:r>
               <w:rPr>
@@ -3005,7 +2749,7 @@
                 <w:noProof/>
                 <w:webHidden/>
               </w:rPr>
-              <w:t>7</w:t>
+              <w:t>2</w:t>
             </w:r>
             <w:r>
               <w:rPr>
@@ -3091,7 +2835,7 @@
                 <w:noProof/>
                 <w:webHidden/>
               </w:rPr>
-              <w:t>7</w:t>
+              <w:t>2</w:t>
             </w:r>
             <w:r>
               <w:rPr>
@@ -3177,7 +2921,7 @@
                 <w:noProof/>
                 <w:webHidden/>
               </w:rPr>
-              <w:t>7</w:t>
+              <w:t>2</w:t>
             </w:r>
             <w:r>
               <w:rPr>
@@ -3263,7 +3007,7 @@
                 <w:noProof/>
                 <w:webHidden/>
               </w:rPr>
-              <w:t>7</w:t>
+              <w:t>2</w:t>
             </w:r>
             <w:r>
               <w:rPr>
@@ -3349,7 +3093,7 @@
                 <w:noProof/>
                 <w:webHidden/>
               </w:rPr>
-              <w:t>7</w:t>
+              <w:t>2</w:t>
             </w:r>
             <w:r>
               <w:rPr>
@@ -3435,7 +3179,7 @@
                 <w:noProof/>
                 <w:webHidden/>
               </w:rPr>
-              <w:t>7</w:t>
+              <w:t>2</w:t>
             </w:r>
             <w:r>
               <w:rPr>
@@ -3521,7 +3265,7 @@
                 <w:noProof/>
                 <w:webHidden/>
               </w:rPr>
-              <w:t>7</w:t>
+              <w:t>2</w:t>
             </w:r>
             <w:r>
               <w:rPr>
@@ -3607,7 +3351,7 @@
                 <w:noProof/>
                 <w:webHidden/>
               </w:rPr>
-              <w:t>7</w:t>
+              <w:t>2</w:t>
             </w:r>
             <w:r>
               <w:rPr>
@@ -3693,7 +3437,7 @@
                 <w:noProof/>
                 <w:webHidden/>
               </w:rPr>
-              <w:t>7</w:t>
+              <w:t>2</w:t>
             </w:r>
             <w:r>
               <w:rPr>
@@ -3779,7 +3523,7 @@
                 <w:noProof/>
                 <w:webHidden/>
               </w:rPr>
-              <w:t>8</w:t>
+              <w:t>2</w:t>
             </w:r>
             <w:r>
               <w:rPr>
@@ -3865,7 +3609,7 @@
                 <w:noProof/>
                 <w:webHidden/>
               </w:rPr>
-              <w:t>8</w:t>
+              <w:t>2</w:t>
             </w:r>
             <w:r>
               <w:rPr>
@@ -3951,7 +3695,7 @@
                 <w:noProof/>
                 <w:webHidden/>
               </w:rPr>
-              <w:t>9</w:t>
+              <w:t>2</w:t>
             </w:r>
             <w:r>
               <w:rPr>
@@ -4037,7 +3781,7 @@
                 <w:noProof/>
                 <w:webHidden/>
               </w:rPr>
-              <w:t>9</w:t>
+              <w:t>2</w:t>
             </w:r>
             <w:r>
               <w:rPr>
@@ -4123,7 +3867,7 @@
                 <w:noProof/>
                 <w:webHidden/>
               </w:rPr>
-              <w:t>9</w:t>
+              <w:t>2</w:t>
             </w:r>
             <w:r>
               <w:rPr>
@@ -4209,7 +3953,7 @@
                 <w:noProof/>
                 <w:webHidden/>
               </w:rPr>
-              <w:t>9</w:t>
+              <w:t>2</w:t>
             </w:r>
             <w:r>
               <w:rPr>
@@ -4295,7 +4039,7 @@
                 <w:noProof/>
                 <w:webHidden/>
               </w:rPr>
-              <w:t>9</w:t>
+              <w:t>2</w:t>
             </w:r>
             <w:r>
               <w:rPr>
@@ -4381,7 +4125,7 @@
                 <w:noProof/>
                 <w:webHidden/>
               </w:rPr>
-              <w:t>9</w:t>
+              <w:t>2</w:t>
             </w:r>
             <w:r>
               <w:rPr>
@@ -4467,7 +4211,7 @@
                 <w:noProof/>
                 <w:webHidden/>
               </w:rPr>
-              <w:t>9</w:t>
+              <w:t>2</w:t>
             </w:r>
             <w:r>
               <w:rPr>
@@ -4553,7 +4297,7 @@
                 <w:noProof/>
                 <w:webHidden/>
               </w:rPr>
-              <w:t>9</w:t>
+              <w:t>2</w:t>
             </w:r>
             <w:r>
               <w:rPr>
@@ -4639,7 +4383,7 @@
                 <w:noProof/>
                 <w:webHidden/>
               </w:rPr>
-              <w:t>9</w:t>
+              <w:t>2</w:t>
             </w:r>
             <w:r>
               <w:rPr>
@@ -4725,7 +4469,7 @@
                 <w:noProof/>
                 <w:webHidden/>
               </w:rPr>
-              <w:t>9</w:t>
+              <w:t>2</w:t>
             </w:r>
             <w:r>
               <w:rPr>
@@ -4811,7 +4555,7 @@
                 <w:noProof/>
                 <w:webHidden/>
               </w:rPr>
-              <w:t>9</w:t>
+              <w:t>2</w:t>
             </w:r>
             <w:r>
               <w:rPr>
@@ -4897,7 +4641,7 @@
                 <w:noProof/>
                 <w:webHidden/>
               </w:rPr>
-              <w:t>9</w:t>
+              <w:t>2</w:t>
             </w:r>
             <w:r>
               <w:rPr>
@@ -4983,7 +4727,7 @@
                 <w:noProof/>
                 <w:webHidden/>
               </w:rPr>
-              <w:t>9</w:t>
+              <w:t>2</w:t>
             </w:r>
             <w:r>
               <w:rPr>
@@ -5069,7 +4813,7 @@
                 <w:noProof/>
                 <w:webHidden/>
               </w:rPr>
-              <w:t>9</w:t>
+              <w:t>11</w:t>
             </w:r>
             <w:r>
               <w:rPr>
@@ -5155,7 +4899,7 @@
                 <w:noProof/>
                 <w:webHidden/>
               </w:rPr>
-              <w:t>9</w:t>
+              <w:t>12</w:t>
             </w:r>
             <w:r>
               <w:rPr>
@@ -5185,7 +4929,7 @@
     <w:p>
       <w:pPr>
         <w:sectPr>
-          <w:footerReference w:type="default" r:id="rId9"/>
+          <w:footerReference w:type="default" r:id="rId8"/>
           <w:pgSz w:w="11906" w:h="16838"/>
           <w:pgMar w:top="1417" w:right="1701" w:bottom="1417" w:left="1701" w:header="708" w:footer="708" w:gutter="0"/>
           <w:pgNumType w:fmt="lowerRoman" w:start="1"/>
@@ -5205,8 +4949,8 @@
           <w:lang w:val="pt-BR"/>
         </w:rPr>
       </w:pPr>
-      <w:bookmarkStart w:id="5" w:name="_Ref225761637"/>
-      <w:bookmarkStart w:id="6" w:name="_Toc225762290"/>
+      <w:bookmarkStart w:id="4" w:name="_Ref225761637"/>
+      <w:bookmarkStart w:id="5" w:name="_Toc225762290"/>
       <w:r>
         <w:rPr>
           <w:lang w:val="pt-BR"/>
@@ -5214,8 +4958,8 @@
         <w:lastRenderedPageBreak/>
         <w:t>Apresentação</w:t>
       </w:r>
+      <w:bookmarkEnd w:id="4"/>
       <w:bookmarkEnd w:id="5"/>
-      <w:bookmarkEnd w:id="6"/>
     </w:p>
     <w:p>
       <w:pPr>
@@ -5228,14 +4972,14 @@
           <w:lang w:val="pt-BR"/>
         </w:rPr>
       </w:pPr>
-      <w:bookmarkStart w:id="7" w:name="_Toc225762291"/>
+      <w:bookmarkStart w:id="6" w:name="_Toc225762291"/>
       <w:r>
         <w:rPr>
           <w:lang w:val="pt-BR"/>
         </w:rPr>
         <w:t>Sumário do Projeto</w:t>
       </w:r>
-      <w:bookmarkEnd w:id="7"/>
+      <w:bookmarkEnd w:id="6"/>
     </w:p>
     <w:p>
       <w:pPr>
@@ -5248,14 +4992,14 @@
           <w:lang w:val="pt-BR"/>
         </w:rPr>
       </w:pPr>
-      <w:bookmarkStart w:id="8" w:name="_Toc225762292"/>
+      <w:bookmarkStart w:id="7" w:name="_Toc225762292"/>
       <w:r>
         <w:rPr>
           <w:lang w:val="pt-BR"/>
         </w:rPr>
         <w:t>Finalidades, Escopo e Objetivos</w:t>
       </w:r>
-      <w:bookmarkEnd w:id="8"/>
+      <w:bookmarkEnd w:id="7"/>
     </w:p>
     <w:p>
       <w:pPr>
@@ -5410,14 +5154,14 @@
           <w:lang w:val="pt-BR"/>
         </w:rPr>
       </w:pPr>
-      <w:bookmarkStart w:id="9" w:name="_Toc225762293"/>
+      <w:bookmarkStart w:id="8" w:name="_Toc225762293"/>
       <w:r>
         <w:rPr>
           <w:lang w:val="pt-BR"/>
         </w:rPr>
         <w:t>Postulados e Restrições</w:t>
       </w:r>
-      <w:bookmarkEnd w:id="9"/>
+      <w:bookmarkEnd w:id="8"/>
     </w:p>
     <w:p>
       <w:pPr>
@@ -5519,14 +5263,14 @@
           <w:lang w:val="pt-BR"/>
         </w:rPr>
       </w:pPr>
-      <w:bookmarkStart w:id="10" w:name="_Toc225762294"/>
+      <w:bookmarkStart w:id="9" w:name="_Toc225762294"/>
       <w:r>
         <w:rPr>
           <w:lang w:val="pt-BR"/>
         </w:rPr>
         <w:t>Liberações Parciais</w:t>
       </w:r>
-      <w:bookmarkEnd w:id="10"/>
+      <w:bookmarkEnd w:id="9"/>
     </w:p>
     <w:p>
       <w:pPr>
@@ -5655,7 +5399,7 @@
           <w:lang w:val="pt-BR"/>
         </w:rPr>
       </w:pPr>
-      <w:bookmarkStart w:id="11" w:name="_Toc225762295"/>
+      <w:bookmarkStart w:id="10" w:name="_Toc225762295"/>
       <w:r>
         <w:rPr>
           <w:rStyle w:val="Ttulo3Char"/>
@@ -5663,7 +5407,89 @@
         </w:rPr>
         <w:t>Sumário de Cronograma e Orçamento</w:t>
       </w:r>
-      <w:bookmarkEnd w:id="11"/>
+      <w:bookmarkEnd w:id="10"/>
+    </w:p>
+    <w:p>
+      <w:pPr>
+        <w:rPr>
+          <w:lang w:val="pt-BR"/>
+        </w:rPr>
+      </w:pPr>
+      <w:r>
+        <w:rPr>
+          <w:lang w:val="pt-BR"/>
+        </w:rPr>
+        <w:t xml:space="preserve">O projeto está dividido em quatro </w:t>
+      </w:r>
+      <w:r>
+        <w:rPr>
+          <w:lang w:val="pt-BR"/>
+        </w:rPr>
+        <w:t>atividades:</w:t>
+      </w:r>
+      <w:r>
+        <w:rPr>
+          <w:lang w:val="pt-BR"/>
+        </w:rPr>
+        <w:t xml:space="preserve"> planejamento, </w:t>
+      </w:r>
+      <w:r>
+        <w:rPr>
+          <w:lang w:val="pt-BR"/>
+        </w:rPr>
+        <w:t>análise</w:t>
+      </w:r>
+      <w:r>
+        <w:rPr>
+          <w:lang w:val="pt-BR"/>
+        </w:rPr>
+        <w:t xml:space="preserve">, </w:t>
+      </w:r>
+      <w:r>
+        <w:rPr>
+          <w:i/>
+          <w:lang w:val="pt-BR"/>
+        </w:rPr>
+        <w:t>design</w:t>
+      </w:r>
+      <w:r>
+        <w:rPr>
+          <w:lang w:val="pt-BR"/>
+        </w:rPr>
+        <w:t xml:space="preserve"> e </w:t>
+      </w:r>
+      <w:r>
+        <w:rPr>
+          <w:lang w:val="pt-BR"/>
+        </w:rPr>
+        <w:t>codificação. Esta divisão segue o Modelo de Processo em C</w:t>
+      </w:r>
+      <w:r>
+        <w:rPr>
+          <w:lang w:val="pt-BR"/>
+        </w:rPr>
+        <w:t xml:space="preserve">ascata, também conhecido como </w:t>
+      </w:r>
+      <w:r>
+        <w:rPr>
+          <w:i/>
+          <w:lang w:val="pt-BR"/>
+        </w:rPr>
+        <w:t>Ciclo de Vida C</w:t>
+      </w:r>
+      <w:r>
+        <w:rPr>
+          <w:i/>
+          <w:lang w:val="pt-BR"/>
+        </w:rPr>
+        <w:t>lássico</w:t>
+      </w:r>
+      <w:r>
+        <w:rPr>
+          <w:lang w:val="pt-BR"/>
+        </w:rPr>
+        <w:t>.</w:t>
+      </w:r>
     </w:p>
     <w:p>
       <w:pPr>
@@ -5676,31 +5502,69 @@
         <w:rPr>
           <w:lang w:val="pt-BR"/>
         </w:rPr>
-        <w:t xml:space="preserve">O projeto está dividido em quatro </w:t>
-      </w:r>
-      <w:r>
-        <w:rPr>
-          <w:lang w:val="pt-BR"/>
-        </w:rPr>
-        <w:t>atividades:</w:t>
-      </w:r>
-      <w:r>
-        <w:rPr>
-          <w:lang w:val="pt-BR"/>
-        </w:rPr>
-        <w:t xml:space="preserve"> planejamento, </w:t>
-      </w:r>
-      <w:r>
-        <w:rPr>
-          <w:lang w:val="pt-BR"/>
-        </w:rPr>
-        <w:t>análise</w:t>
-      </w:r>
-      <w:r>
-        <w:rPr>
-          <w:lang w:val="pt-BR"/>
-        </w:rPr>
-        <w:t xml:space="preserve">, </w:t>
+        <w:t xml:space="preserve">Posto que se trata de um projeto de graduação – em que os requisitos são fixos e o trabalho deve seguir até o </w:t>
+      </w:r>
+      <w:r>
+        <w:rPr>
+          <w:lang w:val="pt-BR"/>
+        </w:rPr>
+        <w:t>fim de maneira linear – este é o</w:t>
+      </w:r>
+      <w:r>
+        <w:rPr>
+          <w:lang w:val="pt-BR"/>
+        </w:rPr>
+        <w:t xml:space="preserve"> modelo mais adequado para o produto.</w:t>
+      </w:r>
+    </w:p>
+    <w:p>
+      <w:pPr>
+        <w:jc w:val="both"/>
+        <w:rPr>
+          <w:lang w:val="pt-BR"/>
+        </w:rPr>
+      </w:pPr>
+      <w:r>
+        <w:rPr>
+          <w:lang w:val="pt-BR"/>
+        </w:rPr>
+        <w:t xml:space="preserve">No cronograma do projeto, estão previstos aproximadamente </w:t>
+      </w:r>
+      <w:r>
+        <w:rPr>
+          <w:lang w:val="pt-BR"/>
+        </w:rPr>
+        <w:t>16 dias para o planejamento, 33</w:t>
+      </w:r>
+      <w:r>
+        <w:rPr>
+          <w:lang w:val="pt-BR"/>
+        </w:rPr>
+        <w:t xml:space="preserve"> dias para a análise</w:t>
+      </w:r>
+      <w:r>
+        <w:rPr>
+          <w:lang w:val="pt-BR"/>
+        </w:rPr>
+        <w:t>,</w:t>
+      </w:r>
+      <w:r>
+        <w:rPr>
+          <w:lang w:val="pt-BR"/>
+        </w:rPr>
+        <w:t xml:space="preserve"> </w:t>
+      </w:r>
+      <w:r>
+        <w:rPr>
+          <w:lang w:val="pt-BR"/>
+        </w:rPr>
+        <w:t>15</w:t>
+      </w:r>
+      <w:r>
+        <w:rPr>
+          <w:lang w:val="pt-BR"/>
+        </w:rPr>
+        <w:t xml:space="preserve"> dias para o </w:t>
       </w:r>
       <w:r>
         <w:rPr>
@@ -5713,39 +5577,19 @@
         <w:rPr>
           <w:lang w:val="pt-BR"/>
         </w:rPr>
-        <w:t xml:space="preserve"> e </w:t>
-      </w:r>
-      <w:r>
-        <w:rPr>
-          <w:lang w:val="pt-BR"/>
-        </w:rPr>
-        <w:t>codificação. Esta divisão segue o Modelo de Processo em C</w:t>
-      </w:r>
-      <w:r>
-        <w:rPr>
-          <w:lang w:val="pt-BR"/>
-        </w:rPr>
-        <w:t xml:space="preserve">ascata, também conhecido como </w:t>
-      </w:r>
-      <w:r>
-        <w:rPr>
-          <w:i/>
-          <w:lang w:val="pt-BR"/>
-        </w:rPr>
-        <w:t>Ciclo de Vida C</w:t>
-      </w:r>
-      <w:r>
-        <w:rPr>
-          <w:i/>
-          <w:lang w:val="pt-BR"/>
-        </w:rPr>
-        <w:t>lássico</w:t>
-      </w:r>
-      <w:r>
-        <w:rPr>
-          <w:lang w:val="pt-BR"/>
-        </w:rPr>
-        <w:t>.</w:t>
+        <w:t xml:space="preserve"> e</w:t>
+      </w:r>
+      <w:r>
+        <w:rPr>
+          <w:lang w:val="pt-BR"/>
+        </w:rPr>
+        <w:t xml:space="preserve"> 17 dias para</w:t>
+      </w:r>
+      <w:r>
+        <w:rPr>
+          <w:lang w:val="pt-BR"/>
+        </w:rPr>
+        <w:t xml:space="preserve"> a codificação. O cronograma completo pode ser encontrado no Apêndice I deste plano.</w:t>
       </w:r>
     </w:p>
     <w:p>
@@ -5755,24 +5599,6 @@
           <w:lang w:val="pt-BR"/>
         </w:rPr>
       </w:pPr>
-      <w:r>
-        <w:rPr>
-          <w:lang w:val="pt-BR"/>
-        </w:rPr>
-        <w:t xml:space="preserve">Posto que se trata de um projeto de graduação – em que os requisitos são fixos e o trabalho deve seguir até o </w:t>
-      </w:r>
-      <w:r>
-        <w:rPr>
-          <w:lang w:val="pt-BR"/>
-        </w:rPr>
-        <w:t>fim de maneira linear – este é o</w:t>
-      </w:r>
-      <w:r>
-        <w:rPr>
-          <w:lang w:val="pt-BR"/>
-        </w:rPr>
-        <w:t xml:space="preserve"> modelo mais adequado para o produto.</w:t>
-      </w:r>
     </w:p>
     <w:p>
       <w:pPr>
@@ -5781,73 +5607,14 @@
           <w:lang w:val="pt-BR"/>
         </w:rPr>
       </w:pPr>
-      <w:r>
-        <w:rPr>
-          <w:lang w:val="pt-BR"/>
-        </w:rPr>
-        <w:t xml:space="preserve">No cronograma do projeto, estão previstos aproximadamente </w:t>
-      </w:r>
-      <w:r>
-        <w:rPr>
-          <w:lang w:val="pt-BR"/>
-        </w:rPr>
-        <w:t>16 dias para o planejamento, 33</w:t>
-      </w:r>
-      <w:r>
-        <w:rPr>
-          <w:lang w:val="pt-BR"/>
-        </w:rPr>
-        <w:t xml:space="preserve"> dias para a análise</w:t>
-      </w:r>
-      <w:r>
-        <w:rPr>
-          <w:lang w:val="pt-BR"/>
-        </w:rPr>
-        <w:t>,</w:t>
-      </w:r>
-      <w:r>
-        <w:rPr>
-          <w:lang w:val="pt-BR"/>
-        </w:rPr>
-        <w:t xml:space="preserve"> </w:t>
-      </w:r>
-      <w:r>
-        <w:rPr>
-          <w:lang w:val="pt-BR"/>
-        </w:rPr>
-        <w:t>15</w:t>
-      </w:r>
-      <w:r>
-        <w:rPr>
-          <w:lang w:val="pt-BR"/>
-        </w:rPr>
-        <w:t xml:space="preserve"> dias para o </w:t>
-      </w:r>
-      <w:r>
-        <w:rPr>
-          <w:i/>
-          <w:lang w:val="pt-BR"/>
-        </w:rPr>
-        <w:t>design</w:t>
-      </w:r>
-      <w:r>
-        <w:rPr>
-          <w:lang w:val="pt-BR"/>
-        </w:rPr>
-        <w:t xml:space="preserve"> e</w:t>
-      </w:r>
-      <w:r>
-        <w:rPr>
-          <w:lang w:val="pt-BR"/>
-        </w:rPr>
-        <w:t xml:space="preserve"> 17 dias para</w:t>
-      </w:r>
-      <w:r>
-        <w:rPr>
-          <w:lang w:val="pt-BR"/>
-        </w:rPr>
-        <w:t xml:space="preserve"> a codificação. O cronograma completo pode ser encontrado no Apêndice I deste plano.</w:t>
-      </w:r>
+    </w:p>
+    <w:p>
+      <w:pPr>
+        <w:jc w:val="both"/>
+        <w:rPr>
+          <w:lang w:val="pt-BR"/>
+        </w:rPr>
+      </w:pPr>
     </w:p>
     <w:p>
       <w:pPr>
@@ -5860,14 +5627,15 @@
           <w:lang w:val="pt-BR"/>
         </w:rPr>
       </w:pPr>
-      <w:bookmarkStart w:id="12" w:name="_Toc225762296"/>
-      <w:r>
-        <w:rPr>
-          <w:lang w:val="pt-BR"/>
-        </w:rPr>
+      <w:bookmarkStart w:id="11" w:name="_Toc225762296"/>
+      <w:r>
+        <w:rPr>
+          <w:lang w:val="pt-BR"/>
+        </w:rPr>
+        <w:lastRenderedPageBreak/>
         <w:t>Evolução do Plano</w:t>
       </w:r>
-      <w:bookmarkEnd w:id="12"/>
+      <w:bookmarkEnd w:id="11"/>
     </w:p>
     <w:p>
       <w:pPr>
@@ -5880,7 +5648,6 @@
         <w:rPr>
           <w:lang w:val="pt-BR"/>
         </w:rPr>
-        <w:lastRenderedPageBreak/>
         <w:t>O planejamento a ser seguido é um dos fatores que contribuem para o sucesso do projeto. Ou seja, controlar a evolução do plano, a fim de implementar melhorias, significa assegurar a qualidade do produto final.</w:t>
       </w:r>
     </w:p>
@@ -5940,7 +5707,7 @@
           <w:lang w:val="pt-BR"/>
         </w:rPr>
       </w:pPr>
-      <w:bookmarkStart w:id="13" w:name="_Toc225762297"/>
+      <w:bookmarkStart w:id="12" w:name="_Toc225762297"/>
       <w:r>
         <w:rPr>
           <w:lang w:val="pt-BR"/>
@@ -5948,7 +5715,7 @@
         <w:lastRenderedPageBreak/>
         <w:t>Referências</w:t>
       </w:r>
-      <w:bookmarkEnd w:id="13"/>
+      <w:bookmarkEnd w:id="12"/>
     </w:p>
     <w:p>
       <w:pPr>
@@ -5962,7 +5729,7 @@
           <w:lang w:val="pt-BR"/>
         </w:rPr>
       </w:pPr>
-      <w:bookmarkStart w:id="14" w:name="_Ref225761504"/>
+      <w:bookmarkStart w:id="13" w:name="_Ref225761504"/>
       <w:r>
         <w:rPr>
           <w:lang w:val="pt-BR"/>
@@ -6011,7 +5778,7 @@
         </w:rPr>
         <w:t xml:space="preserve"> Editora McGraw-Hill</w:t>
       </w:r>
-      <w:bookmarkEnd w:id="14"/>
+      <w:bookmarkEnd w:id="13"/>
     </w:p>
     <w:p>
       <w:pPr>
@@ -6025,6 +5792,7 @@
           <w:lang w:val="pt-BR"/>
         </w:rPr>
       </w:pPr>
+      <w:bookmarkStart w:id="14" w:name="_Ref226108261"/>
       <w:r>
         <w:t>Microsoft Visual Studio 2008</w:t>
       </w:r>
@@ -6037,6 +5805,7 @@
         </w:rPr>
         <w:t>http://msdn.microsoft.com/en-us/vstudio/default.aspx</w:t>
       </w:r>
+      <w:bookmarkEnd w:id="14"/>
     </w:p>
     <w:p>
       <w:pPr>
@@ -6178,6 +5947,7 @@
           <w:i/>
         </w:rPr>
       </w:pPr>
+      <w:bookmarkStart w:id="20" w:name="_Ref226108414"/>
       <w:r>
         <w:t>S</w:t>
       </w:r>
@@ -6193,6 +5963,7 @@
         </w:rPr>
         <w:t>http://subversion.tigris.org/</w:t>
       </w:r>
+      <w:bookmarkEnd w:id="20"/>
     </w:p>
     <w:p>
       <w:pPr>
@@ -6207,6 +5978,7 @@
           <w:lang w:val="pt-BR"/>
         </w:rPr>
       </w:pPr>
+      <w:bookmarkStart w:id="21" w:name="_Ref226108510"/>
       <w:r>
         <w:rPr>
           <w:lang w:val="pt-BR"/>
@@ -6220,6 +5992,7 @@
         </w:rPr>
         <w:t>http://tortoisesvn.tigris.org/</w:t>
       </w:r>
+      <w:bookmarkEnd w:id="21"/>
     </w:p>
     <w:p>
       <w:pPr>
@@ -6233,8 +6006,8 @@
           <w:i/>
         </w:rPr>
       </w:pPr>
-      <w:bookmarkStart w:id="20" w:name="_Ref225762215"/>
-      <w:bookmarkStart w:id="21" w:name="_Ref225761962"/>
+      <w:bookmarkStart w:id="22" w:name="_Ref225762215"/>
+      <w:bookmarkStart w:id="23" w:name="_Ref225761962"/>
       <w:r>
         <w:t xml:space="preserve">Multithreading no Visual Studio: </w:t>
       </w:r>
@@ -6244,7 +6017,7 @@
         </w:rPr>
         <w:t>http://msdn.microsoft.com/en-us/library/eed6swsx(VS.71).aspx</w:t>
       </w:r>
-      <w:bookmarkEnd w:id="20"/>
+      <w:bookmarkEnd w:id="22"/>
     </w:p>
     <w:p>
       <w:pPr>
@@ -6259,7 +6032,7 @@
           <w:lang w:val="pt-BR"/>
         </w:rPr>
       </w:pPr>
-      <w:bookmarkStart w:id="22" w:name="_Ref225762374"/>
+      <w:bookmarkStart w:id="24" w:name="_Ref225762374"/>
       <w:r>
         <w:rPr>
           <w:lang w:val="pt-BR"/>
@@ -6273,8 +6046,8 @@
         </w:rPr>
         <w:t>http://msdn.microsoft.com/en-us/library/aa288436.aspx</w:t>
       </w:r>
-      <w:bookmarkEnd w:id="21"/>
-      <w:bookmarkEnd w:id="22"/>
+      <w:bookmarkEnd w:id="23"/>
+      <w:bookmarkEnd w:id="24"/>
     </w:p>
     <w:p>
       <w:pPr>
@@ -6300,7 +6073,7 @@
           <w:lang w:val="pt-BR"/>
         </w:rPr>
       </w:pPr>
-      <w:bookmarkStart w:id="23" w:name="_Toc225762298"/>
+      <w:bookmarkStart w:id="25" w:name="_Toc225762298"/>
       <w:r>
         <w:rPr>
           <w:lang w:val="pt-BR"/>
@@ -6308,7 +6081,7 @@
         <w:lastRenderedPageBreak/>
         <w:t>Definições</w:t>
       </w:r>
-      <w:bookmarkEnd w:id="23"/>
+      <w:bookmarkEnd w:id="25"/>
     </w:p>
     <w:p>
       <w:pPr>
@@ -6377,7 +6150,7 @@
           <w:lang w:val="pt-BR"/>
         </w:rPr>
       </w:pPr>
-      <w:bookmarkStart w:id="24" w:name="_Toc225762299"/>
+      <w:bookmarkStart w:id="26" w:name="_Toc225762299"/>
       <w:r>
         <w:rPr>
           <w:lang w:val="pt-BR"/>
@@ -6391,7 +6164,7 @@
         </w:rPr>
         <w:t>rganização do Projeto</w:t>
       </w:r>
-      <w:bookmarkEnd w:id="24"/>
+      <w:bookmarkEnd w:id="26"/>
     </w:p>
     <w:p>
       <w:pPr>
@@ -6404,14 +6177,14 @@
           <w:lang w:val="pt-BR"/>
         </w:rPr>
       </w:pPr>
-      <w:bookmarkStart w:id="25" w:name="_Toc225762300"/>
+      <w:bookmarkStart w:id="27" w:name="_Toc225762300"/>
       <w:r>
         <w:rPr>
           <w:lang w:val="pt-BR"/>
         </w:rPr>
         <w:t>Interfaces Externas</w:t>
       </w:r>
-      <w:bookmarkEnd w:id="25"/>
+      <w:bookmarkEnd w:id="27"/>
     </w:p>
     <w:p>
       <w:pPr>
@@ -6468,14 +6241,14 @@
           <w:lang w:val="pt-BR"/>
         </w:rPr>
       </w:pPr>
-      <w:bookmarkStart w:id="26" w:name="_Toc225762301"/>
+      <w:bookmarkStart w:id="28" w:name="_Toc225762301"/>
       <w:r>
         <w:rPr>
           <w:lang w:val="pt-BR"/>
         </w:rPr>
         <w:t>Estrutura Interna</w:t>
       </w:r>
-      <w:bookmarkEnd w:id="26"/>
+      <w:bookmarkEnd w:id="28"/>
     </w:p>
     <w:p>
       <w:pPr>
@@ -6577,41 +6350,6 @@
           <w:lang w:val="pt-BR"/>
         </w:rPr>
         <w:t>.</w:t>
-      </w:r>
-    </w:p>
-    <w:p>
-      <w:pPr>
-        <w:jc w:val="both"/>
-        <w:rPr>
-          <w:lang w:val="pt-BR"/>
-        </w:rPr>
-      </w:pPr>
-      <w:commentRangeStart w:id="27"/>
-      <w:r>
-        <w:rPr>
-          <w:lang w:val="pt-BR"/>
-        </w:rPr>
-        <w:t xml:space="preserve">Como controle de versões do projeto, a ferramenta </w:t>
-      </w:r>
-      <w:r>
-        <w:rPr>
-          <w:i/>
-          <w:lang w:val="pt-BR"/>
-        </w:rPr>
-        <w:t>Subversion</w:t>
-      </w:r>
-      <w:r>
-        <w:rPr>
-          <w:lang w:val="pt-BR"/>
-        </w:rPr>
-        <w:t xml:space="preserve"> será usada.</w:t>
-      </w:r>
-      <w:commentRangeEnd w:id="27"/>
-      <w:r>
-        <w:rPr>
-          <w:rStyle w:val="Refdecomentrio"/>
-        </w:rPr>
-        <w:commentReference w:id="27"/>
       </w:r>
     </w:p>
     <w:p>
@@ -6625,14 +6363,14 @@
           <w:lang w:val="pt-BR"/>
         </w:rPr>
       </w:pPr>
-      <w:bookmarkStart w:id="28" w:name="_Toc225762302"/>
+      <w:bookmarkStart w:id="29" w:name="_Toc225762302"/>
       <w:r>
         <w:rPr>
           <w:lang w:val="pt-BR"/>
         </w:rPr>
         <w:t>Papéis e Responsabilidades</w:t>
       </w:r>
-      <w:bookmarkEnd w:id="28"/>
+      <w:bookmarkEnd w:id="29"/>
     </w:p>
     <w:p>
       <w:pPr>
@@ -6726,7 +6464,7 @@
           <w:lang w:val="pt-BR"/>
         </w:rPr>
       </w:pPr>
-      <w:bookmarkStart w:id="29" w:name="_Toc225762303"/>
+      <w:bookmarkStart w:id="30" w:name="_Toc225762303"/>
       <w:r>
         <w:rPr>
           <w:lang w:val="pt-BR"/>
@@ -6734,7 +6472,7 @@
         <w:lastRenderedPageBreak/>
         <w:t>Processos de Gerenciamento</w:t>
       </w:r>
-      <w:bookmarkEnd w:id="29"/>
+      <w:bookmarkEnd w:id="30"/>
     </w:p>
     <w:p>
       <w:pPr>
@@ -6747,14 +6485,14 @@
           <w:lang w:val="pt-BR"/>
         </w:rPr>
       </w:pPr>
-      <w:bookmarkStart w:id="30" w:name="_Toc225762304"/>
+      <w:bookmarkStart w:id="31" w:name="_Toc225762304"/>
       <w:r>
         <w:rPr>
           <w:lang w:val="pt-BR"/>
         </w:rPr>
         <w:t>Partida no Projeto</w:t>
       </w:r>
-      <w:bookmarkEnd w:id="30"/>
+      <w:bookmarkEnd w:id="31"/>
     </w:p>
     <w:p>
       <w:pPr>
@@ -6767,14 +6505,14 @@
           <w:lang w:val="pt-BR"/>
         </w:rPr>
       </w:pPr>
-      <w:bookmarkStart w:id="31" w:name="_Toc225762305"/>
+      <w:bookmarkStart w:id="32" w:name="_Toc225762305"/>
       <w:r>
         <w:rPr>
           <w:lang w:val="pt-BR"/>
         </w:rPr>
         <w:t>Previsões</w:t>
       </w:r>
-      <w:bookmarkEnd w:id="31"/>
+      <w:bookmarkEnd w:id="32"/>
     </w:p>
     <w:p>
       <w:pPr>
@@ -6940,14 +6678,14 @@
           <w:lang w:val="pt-BR"/>
         </w:rPr>
       </w:pPr>
-      <w:bookmarkStart w:id="32" w:name="_Toc225762306"/>
+      <w:bookmarkStart w:id="33" w:name="_Toc225762306"/>
       <w:r>
         <w:rPr>
           <w:lang w:val="pt-BR"/>
         </w:rPr>
         <w:t>Equipe</w:t>
       </w:r>
-      <w:bookmarkEnd w:id="32"/>
+      <w:bookmarkEnd w:id="33"/>
     </w:p>
     <w:p>
       <w:pPr>
@@ -7129,27 +6867,38 @@
           <w:lang w:val="pt-BR"/>
         </w:rPr>
       </w:pPr>
-      <w:bookmarkStart w:id="33" w:name="_Toc225762307"/>
+      <w:bookmarkStart w:id="34" w:name="_Toc225762307"/>
       <w:r>
         <w:rPr>
           <w:lang w:val="pt-BR"/>
         </w:rPr>
         <w:t>Plano para a Aquisição de Recursos</w:t>
       </w:r>
-      <w:bookmarkEnd w:id="33"/>
-    </w:p>
-    <w:p>
-      <w:pPr>
-        <w:jc w:val="both"/>
-        <w:rPr>
-          <w:lang w:val="pt-BR"/>
-        </w:rPr>
-      </w:pPr>
-      <w:r>
-        <w:rPr>
-          <w:lang w:val="pt-BR"/>
-        </w:rPr>
-        <w:t>Não são necessários outros recursos além daqueles já previstos para a equipe.</w:t>
+      <w:bookmarkEnd w:id="34"/>
+    </w:p>
+    <w:p>
+      <w:pPr>
+        <w:rPr>
+          <w:lang w:val="pt-BR"/>
+        </w:rPr>
+      </w:pPr>
+      <w:r>
+        <w:rPr>
+          <w:lang w:val="pt-BR"/>
+        </w:rPr>
+        <w:t xml:space="preserve">Não </w:t>
+      </w:r>
+      <w:r>
+        <w:rPr>
+          <w:lang w:val="pt-BR"/>
+        </w:rPr>
+        <w:t>se aplica</w:t>
+      </w:r>
+      <w:r>
+        <w:rPr>
+          <w:lang w:val="pt-BR"/>
+        </w:rPr>
+        <w:t>.</w:t>
       </w:r>
     </w:p>
     <w:p>
@@ -7163,14 +6912,14 @@
           <w:lang w:val="pt-BR"/>
         </w:rPr>
       </w:pPr>
-      <w:bookmarkStart w:id="34" w:name="_Toc225762308"/>
+      <w:bookmarkStart w:id="35" w:name="_Toc225762308"/>
       <w:r>
         <w:rPr>
           <w:lang w:val="pt-BR"/>
         </w:rPr>
         <w:t>Plano de Treinamento da Equipe</w:t>
       </w:r>
-      <w:bookmarkEnd w:id="34"/>
+      <w:bookmarkEnd w:id="35"/>
     </w:p>
     <w:p>
       <w:pPr>
@@ -7505,14 +7254,14 @@
           <w:lang w:val="pt-BR"/>
         </w:rPr>
       </w:pPr>
-      <w:bookmarkStart w:id="35" w:name="_Toc225762309"/>
+      <w:bookmarkStart w:id="36" w:name="_Toc225762309"/>
       <w:r>
         <w:rPr>
           <w:lang w:val="pt-BR"/>
         </w:rPr>
         <w:t>Plano de Trabalho</w:t>
       </w:r>
-      <w:bookmarkEnd w:id="35"/>
+      <w:bookmarkEnd w:id="36"/>
     </w:p>
     <w:p>
       <w:pPr>
@@ -7525,14 +7274,18 @@
           <w:lang w:val="pt-BR"/>
         </w:rPr>
       </w:pPr>
-      <w:bookmarkStart w:id="36" w:name="_Toc225762310"/>
+      <w:bookmarkStart w:id="37" w:name="_Toc225762310"/>
+      <w:bookmarkStart w:id="38" w:name="_Ref226109531"/>
+      <w:bookmarkStart w:id="39" w:name="_Ref226111643"/>
       <w:r>
         <w:rPr>
           <w:lang w:val="pt-BR"/>
         </w:rPr>
         <w:t>Atividades</w:t>
       </w:r>
-      <w:bookmarkEnd w:id="36"/>
+      <w:bookmarkEnd w:id="37"/>
+      <w:bookmarkEnd w:id="38"/>
+      <w:bookmarkEnd w:id="39"/>
     </w:p>
     <w:p>
       <w:pPr>
@@ -7690,14 +7443,14 @@
           <w:lang w:val="pt-BR"/>
         </w:rPr>
       </w:pPr>
-      <w:bookmarkStart w:id="37" w:name="_Toc225762311"/>
+      <w:bookmarkStart w:id="40" w:name="_Toc225762311"/>
       <w:r>
         <w:rPr>
           <w:lang w:val="pt-BR"/>
         </w:rPr>
         <w:t>Prazos</w:t>
       </w:r>
-      <w:bookmarkEnd w:id="37"/>
+      <w:bookmarkEnd w:id="40"/>
     </w:p>
     <w:p>
       <w:pPr>
@@ -7724,14 +7477,14 @@
           <w:lang w:val="pt-BR"/>
         </w:rPr>
       </w:pPr>
-      <w:bookmarkStart w:id="38" w:name="_Toc225762312"/>
+      <w:bookmarkStart w:id="41" w:name="_Toc225762312"/>
       <w:r>
         <w:rPr>
           <w:lang w:val="pt-BR"/>
         </w:rPr>
         <w:t>Alocação de Recursos</w:t>
       </w:r>
-      <w:bookmarkEnd w:id="38"/>
+      <w:bookmarkEnd w:id="41"/>
     </w:p>
     <w:p>
       <w:pPr>
@@ -7758,14 +7511,14 @@
           <w:lang w:val="pt-BR"/>
         </w:rPr>
       </w:pPr>
-      <w:bookmarkStart w:id="39" w:name="_Toc225762313"/>
+      <w:bookmarkStart w:id="42" w:name="_Toc225762313"/>
       <w:r>
         <w:rPr>
           <w:lang w:val="pt-BR"/>
         </w:rPr>
         <w:t>Alocação de Orçamento</w:t>
       </w:r>
-      <w:bookmarkEnd w:id="39"/>
+      <w:bookmarkEnd w:id="42"/>
     </w:p>
     <w:p>
       <w:pPr>
@@ -7792,14 +7545,14 @@
           <w:lang w:val="pt-BR"/>
         </w:rPr>
       </w:pPr>
-      <w:bookmarkStart w:id="40" w:name="_Toc225762314"/>
+      <w:bookmarkStart w:id="43" w:name="_Toc225762314"/>
       <w:r>
         <w:rPr>
           <w:lang w:val="pt-BR"/>
         </w:rPr>
         <w:t>Planos de Controle</w:t>
       </w:r>
-      <w:bookmarkEnd w:id="40"/>
+      <w:bookmarkEnd w:id="43"/>
     </w:p>
     <w:p>
       <w:pPr>
@@ -7812,14 +7565,14 @@
           <w:lang w:val="pt-BR"/>
         </w:rPr>
       </w:pPr>
-      <w:bookmarkStart w:id="41" w:name="_Toc225762315"/>
+      <w:bookmarkStart w:id="44" w:name="_Toc225762315"/>
       <w:r>
         <w:rPr>
           <w:lang w:val="pt-BR"/>
         </w:rPr>
         <w:t>Controle dos Requisitos</w:t>
       </w:r>
-      <w:bookmarkEnd w:id="41"/>
+      <w:bookmarkEnd w:id="44"/>
     </w:p>
     <w:p>
       <w:pPr>
@@ -7902,14 +7655,14 @@
           <w:lang w:val="pt-BR"/>
         </w:rPr>
       </w:pPr>
-      <w:bookmarkStart w:id="42" w:name="_Toc225762316"/>
+      <w:bookmarkStart w:id="45" w:name="_Toc225762316"/>
       <w:r>
         <w:rPr>
           <w:lang w:val="pt-BR"/>
         </w:rPr>
         <w:t>Controle dos Prazos</w:t>
       </w:r>
-      <w:bookmarkEnd w:id="42"/>
+      <w:bookmarkEnd w:id="45"/>
     </w:p>
     <w:p>
       <w:pPr>
@@ -7983,14 +7736,14 @@
           <w:lang w:val="pt-BR"/>
         </w:rPr>
       </w:pPr>
-      <w:bookmarkStart w:id="43" w:name="_Toc225762317"/>
+      <w:bookmarkStart w:id="46" w:name="_Toc225762317"/>
       <w:r>
         <w:rPr>
           <w:lang w:val="pt-BR"/>
         </w:rPr>
         <w:t>Controle do Orçamento</w:t>
       </w:r>
-      <w:bookmarkEnd w:id="43"/>
+      <w:bookmarkEnd w:id="46"/>
     </w:p>
     <w:p>
       <w:pPr>
@@ -8017,14 +7770,14 @@
           <w:lang w:val="pt-BR"/>
         </w:rPr>
       </w:pPr>
-      <w:bookmarkStart w:id="44" w:name="_Toc225762318"/>
+      <w:bookmarkStart w:id="47" w:name="_Toc225762318"/>
       <w:r>
         <w:rPr>
           <w:lang w:val="pt-BR"/>
         </w:rPr>
         <w:t>Controle de Qualidade</w:t>
       </w:r>
-      <w:bookmarkEnd w:id="44"/>
+      <w:bookmarkEnd w:id="47"/>
     </w:p>
     <w:p>
       <w:pPr>
@@ -8057,14 +7810,14 @@
           <w:lang w:val="pt-BR"/>
         </w:rPr>
       </w:pPr>
-      <w:bookmarkStart w:id="45" w:name="_Toc225762319"/>
+      <w:bookmarkStart w:id="48" w:name="_Toc225762319"/>
       <w:r>
         <w:rPr>
           <w:lang w:val="pt-BR"/>
         </w:rPr>
         <w:t>Plano de Relatórios</w:t>
       </w:r>
-      <w:bookmarkEnd w:id="45"/>
+      <w:bookmarkEnd w:id="48"/>
     </w:p>
     <w:p>
       <w:pPr>
@@ -8091,14 +7844,14 @@
           <w:lang w:val="pt-BR"/>
         </w:rPr>
       </w:pPr>
-      <w:bookmarkStart w:id="46" w:name="_Toc225762320"/>
+      <w:bookmarkStart w:id="49" w:name="_Toc225762320"/>
       <w:r>
         <w:rPr>
           <w:lang w:val="pt-BR"/>
         </w:rPr>
         <w:t>Plano de Medidas</w:t>
       </w:r>
-      <w:bookmarkEnd w:id="46"/>
+      <w:bookmarkEnd w:id="49"/>
     </w:p>
     <w:p>
       <w:pPr>
@@ -8166,8 +7919,8 @@
           <w:lang w:val="pt-BR"/>
         </w:rPr>
       </w:pPr>
-      <w:bookmarkStart w:id="47" w:name="_Toc225762321"/>
-      <w:commentRangeStart w:id="48"/>
+      <w:bookmarkStart w:id="50" w:name="_Toc225762321"/>
+      <w:commentRangeStart w:id="51"/>
       <w:r>
         <w:rPr>
           <w:lang w:val="pt-BR"/>
@@ -8175,15 +7928,15 @@
         <w:lastRenderedPageBreak/>
         <w:t>Plano de Gerenciamento de Riscos</w:t>
       </w:r>
-      <w:bookmarkEnd w:id="47"/>
-      <w:commentRangeEnd w:id="48"/>
+      <w:bookmarkEnd w:id="50"/>
+      <w:commentRangeEnd w:id="51"/>
       <w:r>
         <w:rPr>
           <w:rStyle w:val="Refdecomentrio"/>
           <w:rFonts w:asciiTheme="minorHAnsi" w:eastAsiaTheme="minorEastAsia" w:hAnsiTheme="minorHAnsi" w:cstheme="minorBidi"/>
           <w:color w:val="auto"/>
         </w:rPr>
-        <w:commentReference w:id="48"/>
+        <w:commentReference w:id="51"/>
       </w:r>
     </w:p>
     <w:p>
@@ -8208,7 +7961,7 @@
     </w:p>
     <w:tbl>
       <w:tblPr>
-        <w:tblStyle w:val="SombreamentoClaro-nfase1"/>
+        <w:tblStyle w:val="SombreamentoClaro-nfase11"/>
         <w:tblW w:w="0" w:type="auto"/>
         <w:tblLayout w:type="fixed"/>
         <w:tblLook w:val="04A0"/>
@@ -8465,6 +8218,7 @@
               <w:jc w:val="center"/>
               <w:rPr>
                 <w:b w:val="0"/>
+                <w:u w:val="single"/>
                 <w:lang w:val="pt-BR"/>
               </w:rPr>
             </w:pPr>
@@ -8711,7 +8465,43 @@
         <w:rPr>
           <w:lang w:val="pt-BR"/>
         </w:rPr>
-        <w:t>Como mitigar: Todos os integrantes do equipe planejarão seus horários, de modo que os prazos sejam cumpridos, de acordo com o cronograma.</w:t>
+        <w:t xml:space="preserve">Como </w:t>
+      </w:r>
+      <w:r>
+        <w:rPr>
+          <w:lang w:val="pt-BR"/>
+        </w:rPr>
+        <w:t>mitigar: Todos os integrantes da</w:t>
+      </w:r>
+      <w:r>
+        <w:rPr>
+          <w:lang w:val="pt-BR"/>
+        </w:rPr>
+        <w:t xml:space="preserve"> equipe planejarão seus horários, de modo que os prazos sejam cumpridos</w:t>
+      </w:r>
+      <w:r>
+        <w:rPr>
+          <w:lang w:val="pt-BR"/>
+        </w:rPr>
+        <w:t xml:space="preserve"> seguindo </w:t>
+      </w:r>
+      <w:r>
+        <w:rPr>
+          <w:lang w:val="pt-BR"/>
+        </w:rPr>
+        <w:t>o cronograma</w:t>
+      </w:r>
+      <w:r>
+        <w:rPr>
+          <w:lang w:val="pt-BR"/>
+        </w:rPr>
+        <w:t xml:space="preserve"> definido</w:t>
+      </w:r>
+      <w:r>
+        <w:rPr>
+          <w:lang w:val="pt-BR"/>
+        </w:rPr>
+        <w:t>.</w:t>
       </w:r>
     </w:p>
     <w:p>
@@ -8771,18 +8561,17 @@
           <w:lang w:val="pt-BR"/>
         </w:rPr>
       </w:pPr>
-      <w:bookmarkStart w:id="49" w:name="_Toc225762322"/>
+      <w:bookmarkStart w:id="52" w:name="_Toc225762322"/>
       <w:r>
         <w:rPr>
           <w:lang w:val="pt-BR"/>
         </w:rPr>
         <w:t>Plano de Encerramento</w:t>
       </w:r>
-      <w:bookmarkEnd w:id="49"/>
-    </w:p>
-    <w:p>
-      <w:pPr>
-        <w:jc w:val="both"/>
+      <w:bookmarkEnd w:id="52"/>
+    </w:p>
+    <w:p>
+      <w:pPr>
         <w:rPr>
           <w:lang w:val="pt-BR"/>
         </w:rPr>
@@ -8818,7 +8607,7 @@
           <w:lang w:val="pt-BR"/>
         </w:rPr>
       </w:pPr>
-      <w:bookmarkStart w:id="50" w:name="_Toc225762323"/>
+      <w:bookmarkStart w:id="53" w:name="_Toc225762323"/>
       <w:r>
         <w:rPr>
           <w:lang w:val="pt-BR"/>
@@ -8832,7 +8621,7 @@
         </w:rPr>
         <w:t>rocessos Técnicos</w:t>
       </w:r>
-      <w:bookmarkEnd w:id="50"/>
+      <w:bookmarkEnd w:id="53"/>
     </w:p>
     <w:p>
       <w:pPr>
@@ -8845,14 +8634,16 @@
           <w:lang w:val="pt-BR"/>
         </w:rPr>
       </w:pPr>
-      <w:bookmarkStart w:id="51" w:name="_Toc225762324"/>
+      <w:bookmarkStart w:id="54" w:name="_Toc225762324"/>
+      <w:bookmarkStart w:id="55" w:name="_Ref226110641"/>
       <w:r>
         <w:rPr>
           <w:lang w:val="pt-BR"/>
         </w:rPr>
         <w:t>Modelo dos Processos</w:t>
       </w:r>
-      <w:bookmarkEnd w:id="51"/>
+      <w:bookmarkEnd w:id="54"/>
+      <w:bookmarkEnd w:id="55"/>
     </w:p>
     <w:p>
       <w:pPr>
@@ -8861,6 +8652,109 @@
           <w:lang w:val="pt-BR"/>
         </w:rPr>
       </w:pPr>
+      <w:r>
+        <w:rPr>
+          <w:lang w:val="pt-BR"/>
+        </w:rPr>
+        <w:t>Como especificado na seção [</w:t>
+      </w:r>
+      <w:r>
+        <w:rPr>
+          <w:lang w:val="pt-BR"/>
+        </w:rPr>
+        <w:fldChar w:fldCharType="begin"/>
+      </w:r>
+      <w:r>
+        <w:rPr>
+          <w:lang w:val="pt-BR"/>
+        </w:rPr>
+        <w:instrText xml:space="preserve"> REF _Ref226109531 \r \h </w:instrText>
+      </w:r>
+      <w:r>
+        <w:rPr>
+          <w:lang w:val="pt-BR"/>
+        </w:rPr>
+      </w:r>
+      <w:r>
+        <w:rPr>
+          <w:lang w:val="pt-BR"/>
+        </w:rPr>
+        <w:fldChar w:fldCharType="separate"/>
+      </w:r>
+      <w:r>
+        <w:rPr>
+          <w:lang w:val="pt-BR"/>
+        </w:rPr>
+        <w:t>5.2.1</w:t>
+      </w:r>
+      <w:r>
+        <w:rPr>
+          <w:lang w:val="pt-BR"/>
+        </w:rPr>
+        <w:fldChar w:fldCharType="end"/>
+      </w:r>
+      <w:r>
+        <w:rPr>
+          <w:lang w:val="pt-BR"/>
+        </w:rPr>
+        <w:t>] as</w:t>
+      </w:r>
+      <w:r>
+        <w:rPr>
+          <w:lang w:val="pt-BR"/>
+        </w:rPr>
+        <w:t xml:space="preserve"> principais</w:t>
+      </w:r>
+      <w:r>
+        <w:rPr>
+          <w:lang w:val="pt-BR"/>
+        </w:rPr>
+        <w:t xml:space="preserve"> atividades do projeto seguem o ciclo de vida cl</w:t>
+      </w:r>
+      <w:r>
+        <w:rPr>
+          <w:lang w:val="pt-BR"/>
+        </w:rPr>
+        <w:t xml:space="preserve">ássico, </w:t>
+      </w:r>
+      <w:r>
+        <w:rPr>
+          <w:lang w:val="pt-BR"/>
+        </w:rPr>
+        <w:t>onde ao final de cada uma das etapas será realizado um seminário</w:t>
+      </w:r>
+      <w:r>
+        <w:rPr>
+          <w:lang w:val="pt-BR"/>
+        </w:rPr>
+        <w:t>.</w:t>
+      </w:r>
+    </w:p>
+    <w:p>
+      <w:pPr>
+        <w:jc w:val="both"/>
+        <w:rPr>
+          <w:lang w:val="pt-BR"/>
+        </w:rPr>
+      </w:pPr>
+      <w:r>
+        <w:rPr>
+          <w:lang w:val="pt-BR"/>
+        </w:rPr>
+        <w:t xml:space="preserve">A data de realização do seminário corresponde ao prazo especificado para a realização da </w:t>
+      </w:r>
+      <w:r>
+        <w:rPr>
+          <w:lang w:val="pt-BR"/>
+        </w:rPr>
+        <w:t>atividade</w:t>
+      </w:r>
+      <w:r>
+        <w:rPr>
+          <w:lang w:val="pt-BR"/>
+        </w:rPr>
+        <w:t xml:space="preserve"> a qual ele se refere. Além disso, após cada um desses marcos são feitas revisões para que sejam tomadas as medidas necessárias a melhoria do projeto.</w:t>
+      </w:r>
     </w:p>
     <w:p>
       <w:pPr>
@@ -8873,18 +8767,116 @@
           <w:lang w:val="pt-BR"/>
         </w:rPr>
       </w:pPr>
-      <w:bookmarkStart w:id="52" w:name="_Toc225762325"/>
+      <w:bookmarkStart w:id="56" w:name="_Toc225762325"/>
       <w:r>
         <w:rPr>
           <w:lang w:val="pt-BR"/>
         </w:rPr>
         <w:t>Métodos, Ferramentas e Técnicas</w:t>
       </w:r>
-      <w:bookmarkEnd w:id="52"/>
+      <w:bookmarkEnd w:id="56"/>
     </w:p>
     <w:p>
       <w:pPr>
         <w:jc w:val="both"/>
+        <w:rPr>
+          <w:lang w:val="pt-BR"/>
+        </w:rPr>
+      </w:pPr>
+      <w:r>
+        <w:rPr>
+          <w:lang w:val="pt-BR"/>
+        </w:rPr>
+        <w:t xml:space="preserve">A metodologia de desenvolvimento será baseada </w:t>
+      </w:r>
+      <w:r>
+        <w:rPr>
+          <w:lang w:val="pt-BR"/>
+        </w:rPr>
+        <w:t xml:space="preserve">no chamado Ciclo de Vida Clássico. </w:t>
+      </w:r>
+    </w:p>
+    <w:p>
+      <w:pPr>
+        <w:jc w:val="both"/>
+        <w:rPr>
+          <w:u w:val="single"/>
+          <w:lang w:val="pt-BR"/>
+        </w:rPr>
+      </w:pPr>
+      <w:r>
+        <w:rPr>
+          <w:lang w:val="pt-BR"/>
+        </w:rPr>
+        <w:t>A linguagem de Programação escolhida foi Microsoft Visual C#</w:t>
+      </w:r>
+      <w:r>
+        <w:rPr>
+          <w:lang w:val="pt-BR"/>
+        </w:rPr>
+        <w:t xml:space="preserve"> [</w:t>
+      </w:r>
+      <w:fldSimple w:instr=" REF _Ref225761999 \r \h  \* MERGEFORMAT ">
+        <w:r>
+          <w:rPr>
+            <w:lang w:val="pt-BR"/>
+          </w:rPr>
+          <w:t>3</w:t>
+        </w:r>
+      </w:fldSimple>
+      <w:r>
+        <w:rPr>
+          <w:lang w:val="pt-BR"/>
+        </w:rPr>
+        <w:t>]</w:t>
+      </w:r>
+      <w:r>
+        <w:rPr>
+          <w:lang w:val="pt-BR"/>
+        </w:rPr>
+        <w:t xml:space="preserve"> (metodologia orientada a objetos). O ambiente de desenvolvimento será a IDE Microsoft Visual Studio 2008</w:t>
+      </w:r>
+      <w:r>
+        <w:rPr>
+          <w:lang w:val="pt-BR"/>
+        </w:rPr>
+        <w:t xml:space="preserve"> [</w:t>
+      </w:r>
+      <w:fldSimple w:instr=" REF _Ref226108261 \r \h  \* MERGEFORMAT ">
+        <w:r>
+          <w:rPr>
+            <w:lang w:val="pt-BR"/>
+          </w:rPr>
+          <w:t>2</w:t>
+        </w:r>
+      </w:fldSimple>
+      <w:r>
+        <w:rPr>
+          <w:lang w:val="pt-BR"/>
+        </w:rPr>
+        <w:t>]</w:t>
+      </w:r>
+      <w:r>
+        <w:rPr>
+          <w:lang w:val="pt-BR"/>
+        </w:rPr>
+        <w:t xml:space="preserve"> que possui as ferramentas necessárias </w:t>
+      </w:r>
+      <w:r>
+        <w:rPr>
+          <w:lang w:val="pt-BR"/>
+        </w:rPr>
+        <w:t>à fase de codificação</w:t>
+      </w:r>
+      <w:r>
+        <w:rPr>
+          <w:lang w:val="pt-BR"/>
+        </w:rPr>
+        <w:t>.</w:t>
+      </w:r>
+    </w:p>
+    <w:p>
+      <w:pPr>
         <w:rPr>
           <w:lang w:val="pt-BR"/>
         </w:rPr>
@@ -8901,14 +8893,16 @@
           <w:lang w:val="pt-BR"/>
         </w:rPr>
       </w:pPr>
-      <w:bookmarkStart w:id="53" w:name="_Toc225762326"/>
+      <w:bookmarkStart w:id="57" w:name="_Toc225762326"/>
+      <w:bookmarkStart w:id="58" w:name="_Ref226110164"/>
       <w:r>
         <w:rPr>
           <w:lang w:val="pt-BR"/>
         </w:rPr>
         <w:t>Infraestrutura</w:t>
       </w:r>
-      <w:bookmarkEnd w:id="53"/>
+      <w:bookmarkEnd w:id="57"/>
+      <w:bookmarkEnd w:id="58"/>
     </w:p>
     <w:p>
       <w:pPr>
@@ -8917,6 +8911,106 @@
           <w:lang w:val="pt-BR"/>
         </w:rPr>
       </w:pPr>
+      <w:r>
+        <w:rPr>
+          <w:lang w:val="pt-BR"/>
+        </w:rPr>
+        <w:t xml:space="preserve">Além da infra-estrutura indicada no item anterior, a equipe usará a ferramenta de controle </w:t>
+      </w:r>
+      <w:r>
+        <w:rPr>
+          <w:lang w:val="pt-BR"/>
+        </w:rPr>
+        <w:t xml:space="preserve">de versões </w:t>
+      </w:r>
+      <w:r>
+        <w:rPr>
+          <w:lang w:val="pt-BR"/>
+        </w:rPr>
+        <w:t>Subversion [</w:t>
+      </w:r>
+      <w:r>
+        <w:rPr>
+          <w:lang w:val="pt-BR"/>
+        </w:rPr>
+        <w:fldChar w:fldCharType="begin"/>
+      </w:r>
+      <w:r>
+        <w:rPr>
+          <w:lang w:val="pt-BR"/>
+        </w:rPr>
+        <w:instrText xml:space="preserve"> REF _Ref226108414 \r \h </w:instrText>
+      </w:r>
+      <w:r>
+        <w:rPr>
+          <w:lang w:val="pt-BR"/>
+        </w:rPr>
+      </w:r>
+      <w:r>
+        <w:rPr>
+          <w:lang w:val="pt-BR"/>
+        </w:rPr>
+        <w:fldChar w:fldCharType="separate"/>
+      </w:r>
+      <w:r>
+        <w:rPr>
+          <w:lang w:val="pt-BR"/>
+        </w:rPr>
+        <w:t>7</w:t>
+      </w:r>
+      <w:r>
+        <w:rPr>
+          <w:lang w:val="pt-BR"/>
+        </w:rPr>
+        <w:fldChar w:fldCharType="end"/>
+      </w:r>
+      <w:r>
+        <w:rPr>
+          <w:lang w:val="pt-BR"/>
+        </w:rPr>
+        <w:t>] assim como a interface TortoiseSVN [</w:t>
+      </w:r>
+      <w:r>
+        <w:rPr>
+          <w:lang w:val="pt-BR"/>
+        </w:rPr>
+        <w:fldChar w:fldCharType="begin"/>
+      </w:r>
+      <w:r>
+        <w:rPr>
+          <w:lang w:val="pt-BR"/>
+        </w:rPr>
+        <w:instrText xml:space="preserve"> REF _Ref226108510 \r \h </w:instrText>
+      </w:r>
+      <w:r>
+        <w:rPr>
+          <w:lang w:val="pt-BR"/>
+        </w:rPr>
+      </w:r>
+      <w:r>
+        <w:rPr>
+          <w:lang w:val="pt-BR"/>
+        </w:rPr>
+        <w:fldChar w:fldCharType="separate"/>
+      </w:r>
+      <w:r>
+        <w:rPr>
+          <w:lang w:val="pt-BR"/>
+        </w:rPr>
+        <w:t>8</w:t>
+      </w:r>
+      <w:r>
+        <w:rPr>
+          <w:lang w:val="pt-BR"/>
+        </w:rPr>
+        <w:fldChar w:fldCharType="end"/>
+      </w:r>
+      <w:r>
+        <w:rPr>
+          <w:lang w:val="pt-BR"/>
+        </w:rPr>
+        <w:t>] para esse controle, com a finalidade de evitar sobreposição de arquivos e possíveis retrabalhos.</w:t>
+      </w:r>
     </w:p>
     <w:p>
       <w:pPr>
@@ -8929,7 +9023,7 @@
           <w:lang w:val="pt-BR"/>
         </w:rPr>
       </w:pPr>
-      <w:bookmarkStart w:id="54" w:name="_Toc225762327"/>
+      <w:bookmarkStart w:id="59" w:name="_Toc225762327"/>
       <w:r>
         <w:rPr>
           <w:lang w:val="pt-BR"/>
@@ -8942,7 +9036,7 @@
         </w:rPr>
         <w:t>para a Aceitação do Produto</w:t>
       </w:r>
-      <w:bookmarkEnd w:id="54"/>
+      <w:bookmarkEnd w:id="59"/>
     </w:p>
     <w:p>
       <w:pPr>
@@ -8951,6 +9045,69 @@
           <w:lang w:val="pt-BR"/>
         </w:rPr>
       </w:pPr>
+      <w:r>
+        <w:rPr>
+          <w:lang w:val="pt-BR"/>
+        </w:rPr>
+        <w:t>Para que a aceitação do produto seja maximizada, os seguintes passos devem ser seguidos:</w:t>
+      </w:r>
+    </w:p>
+    <w:p>
+      <w:pPr>
+        <w:pStyle w:val="PargrafodaLista"/>
+        <w:numPr>
+          <w:ilvl w:val="0"/>
+          <w:numId w:val="16"/>
+        </w:numPr>
+        <w:jc w:val="both"/>
+        <w:rPr>
+          <w:lang w:val="pt-BR"/>
+        </w:rPr>
+      </w:pPr>
+      <w:r>
+        <w:rPr>
+          <w:lang w:val="pt-BR"/>
+        </w:rPr>
+        <w:t>Lançamento da versão alpha no prazo esperado;</w:t>
+      </w:r>
+    </w:p>
+    <w:p>
+      <w:pPr>
+        <w:pStyle w:val="PargrafodaLista"/>
+        <w:numPr>
+          <w:ilvl w:val="0"/>
+          <w:numId w:val="16"/>
+        </w:numPr>
+        <w:jc w:val="both"/>
+        <w:rPr>
+          <w:lang w:val="pt-BR"/>
+        </w:rPr>
+      </w:pPr>
+      <w:r>
+        <w:rPr>
+          <w:lang w:val="pt-BR"/>
+        </w:rPr>
+        <w:t>Confecção de uma manual do usuário que seja claro e sucinto;</w:t>
+      </w:r>
+    </w:p>
+    <w:p>
+      <w:pPr>
+        <w:pStyle w:val="PargrafodaLista"/>
+        <w:numPr>
+          <w:ilvl w:val="0"/>
+          <w:numId w:val="16"/>
+        </w:numPr>
+        <w:jc w:val="both"/>
+        <w:rPr>
+          <w:lang w:val="pt-BR"/>
+        </w:rPr>
+      </w:pPr>
+      <w:r>
+        <w:rPr>
+          <w:lang w:val="pt-BR"/>
+        </w:rPr>
+        <w:t>Suporte aos usuários no caso de erros e/ou falhas.</w:t>
+      </w:r>
     </w:p>
     <w:p>
       <w:pPr>
@@ -8976,7 +9133,7 @@
           <w:lang w:val="pt-BR"/>
         </w:rPr>
       </w:pPr>
-      <w:bookmarkStart w:id="55" w:name="_Toc225762328"/>
+      <w:bookmarkStart w:id="60" w:name="_Toc225762328"/>
       <w:r>
         <w:rPr>
           <w:lang w:val="pt-BR"/>
@@ -8984,7 +9141,7 @@
         <w:lastRenderedPageBreak/>
         <w:t>Planos para os processos de Suporte</w:t>
       </w:r>
-      <w:bookmarkEnd w:id="55"/>
+      <w:bookmarkEnd w:id="60"/>
     </w:p>
     <w:p>
       <w:pPr>
@@ -8997,18 +9154,172 @@
           <w:lang w:val="pt-BR"/>
         </w:rPr>
       </w:pPr>
-      <w:bookmarkStart w:id="56" w:name="_Toc225762329"/>
+      <w:bookmarkStart w:id="61" w:name="_Toc225762329"/>
       <w:r>
         <w:rPr>
           <w:lang w:val="pt-BR"/>
         </w:rPr>
         <w:t>Gerenciamento de Configuração</w:t>
       </w:r>
-      <w:bookmarkEnd w:id="56"/>
+      <w:bookmarkEnd w:id="61"/>
     </w:p>
     <w:p>
       <w:pPr>
         <w:jc w:val="both"/>
+        <w:rPr>
+          <w:lang w:val="pt-BR" w:bidi="ar-SA"/>
+        </w:rPr>
+      </w:pPr>
+      <w:r>
+        <w:rPr>
+          <w:lang w:val="pt-BR" w:bidi="ar-SA"/>
+        </w:rPr>
+        <w:t xml:space="preserve">Uma das ferramentas usadas para o gerenciamento da configuração, já citada na seção </w:t>
+      </w:r>
+      <w:r>
+        <w:rPr>
+          <w:lang w:val="pt-BR" w:bidi="ar-SA"/>
+        </w:rPr>
+        <w:t>[</w:t>
+      </w:r>
+      <w:r>
+        <w:rPr>
+          <w:lang w:val="pt-BR" w:bidi="ar-SA"/>
+        </w:rPr>
+        <w:fldChar w:fldCharType="begin"/>
+      </w:r>
+      <w:r>
+        <w:rPr>
+          <w:lang w:val="pt-BR" w:bidi="ar-SA"/>
+        </w:rPr>
+        <w:instrText xml:space="preserve"> REF _Ref226110164 \r \h </w:instrText>
+      </w:r>
+      <w:r>
+        <w:rPr>
+          <w:lang w:val="pt-BR" w:bidi="ar-SA"/>
+        </w:rPr>
+      </w:r>
+      <w:r>
+        <w:rPr>
+          <w:lang w:val="pt-BR" w:bidi="ar-SA"/>
+        </w:rPr>
+        <w:fldChar w:fldCharType="separate"/>
+      </w:r>
+      <w:r>
+        <w:rPr>
+          <w:lang w:val="pt-BR" w:bidi="ar-SA"/>
+        </w:rPr>
+        <w:t>6.3</w:t>
+      </w:r>
+      <w:r>
+        <w:rPr>
+          <w:lang w:val="pt-BR" w:bidi="ar-SA"/>
+        </w:rPr>
+        <w:fldChar w:fldCharType="end"/>
+      </w:r>
+      <w:r>
+        <w:rPr>
+          <w:lang w:val="pt-BR" w:bidi="ar-SA"/>
+        </w:rPr>
+        <w:t>]</w:t>
+      </w:r>
+      <w:r>
+        <w:rPr>
+          <w:lang w:val="pt-BR" w:bidi="ar-SA"/>
+        </w:rPr>
+        <w:t xml:space="preserve">, é o </w:t>
+      </w:r>
+      <w:r>
+        <w:rPr>
+          <w:lang w:val="pt-BR" w:bidi="ar-SA"/>
+        </w:rPr>
+        <w:t>Subversion</w:t>
+      </w:r>
+      <w:r>
+        <w:rPr>
+          <w:lang w:val="pt-BR" w:bidi="ar-SA"/>
+        </w:rPr>
+        <w:t>. Com essa ferramenta, todas as versões</w:t>
+      </w:r>
+      <w:r>
+        <w:rPr>
+          <w:lang w:val="pt-BR" w:bidi="ar-SA"/>
+        </w:rPr>
+        <w:t xml:space="preserve"> </w:t>
+      </w:r>
+      <w:r>
+        <w:rPr>
+          <w:lang w:val="pt-BR" w:bidi="ar-SA"/>
+        </w:rPr>
+        <w:t>e alterações do código-fonte são armazenadas, podendo-se voltar a um ponto anterior a qualquer instante, caso seja necessário. Além disso, toda a</w:t>
+      </w:r>
+      <w:r>
+        <w:rPr>
+          <w:lang w:val="pt-BR" w:bidi="ar-SA"/>
+        </w:rPr>
+        <w:t xml:space="preserve"> </w:t>
+      </w:r>
+      <w:r>
+        <w:rPr>
+          <w:lang w:val="pt-BR" w:bidi="ar-SA"/>
+        </w:rPr>
+        <w:t>documentação e as referências usadas também foram incluídas nesse repositório, podendo ser acessadas a qualquer instante através da interface TortoiseSVN, instalada nos computadores pessoais dos integrantes da equipe.</w:t>
+      </w:r>
+    </w:p>
+    <w:p>
+      <w:pPr>
+        <w:jc w:val="both"/>
+        <w:rPr>
+          <w:rFonts w:ascii="Segoe UI" w:hAnsi="Segoe UI" w:cs="Segoe UI"/>
+          <w:color w:val="333333"/>
+          <w:lang w:val="pt-BR" w:bidi="ar-SA"/>
+        </w:rPr>
+      </w:pPr>
+      <w:r>
+        <w:rPr>
+          <w:lang w:val="pt-BR" w:bidi="ar-SA"/>
+        </w:rPr>
+        <w:t>É válido ressaltar que todos os documentos, como esse PGPS, pos</w:t>
+      </w:r>
+      <w:r>
+        <w:rPr>
+          <w:lang w:val="pt-BR" w:bidi="ar-SA"/>
+        </w:rPr>
+        <w:t>suem um controle de versões no i</w:t>
+      </w:r>
+      <w:r>
+        <w:rPr>
+          <w:lang w:val="pt-BR" w:bidi="ar-SA"/>
+        </w:rPr>
+        <w:t>n</w:t>
+      </w:r>
+      <w:r>
+        <w:rPr>
+          <w:lang w:val="pt-BR" w:bidi="ar-SA"/>
+        </w:rPr>
+        <w:t>í</w:t>
+      </w:r>
+      <w:r>
+        <w:rPr>
+          <w:lang w:val="pt-BR" w:bidi="ar-SA"/>
+        </w:rPr>
+        <w:t>cio de cada arquivo, que inclui uma</w:t>
+      </w:r>
+      <w:r>
+        <w:rPr>
+          <w:lang w:val="pt-BR" w:bidi="ar-SA"/>
+        </w:rPr>
+        <w:t xml:space="preserve"> </w:t>
+      </w:r>
+      <w:r>
+        <w:rPr>
+          <w:lang w:val="pt-BR" w:bidi="ar-SA"/>
+        </w:rPr>
+        <w:t>enumeração, os autores das alterações e as alterações propriamente ditas.</w:t>
+      </w:r>
+    </w:p>
+    <w:p>
+      <w:pPr>
         <w:rPr>
           <w:lang w:val="pt-BR"/>
         </w:rPr>
@@ -9025,18 +9336,69 @@
           <w:lang w:val="pt-BR"/>
         </w:rPr>
       </w:pPr>
-      <w:bookmarkStart w:id="57" w:name="_Toc225762330"/>
+      <w:bookmarkStart w:id="62" w:name="_Toc225762330"/>
       <w:r>
         <w:rPr>
           <w:lang w:val="pt-BR"/>
         </w:rPr>
         <w:t>Plano de Verificação e de Validação</w:t>
       </w:r>
-      <w:bookmarkEnd w:id="57"/>
-    </w:p>
-    <w:p>
-      <w:pPr>
-        <w:jc w:val="both"/>
+      <w:bookmarkEnd w:id="62"/>
+    </w:p>
+    <w:p>
+      <w:pPr>
+        <w:rPr>
+          <w:lang w:val="pt-BR" w:bidi="ar-SA"/>
+        </w:rPr>
+      </w:pPr>
+      <w:r>
+        <w:rPr>
+          <w:lang w:val="pt-BR" w:bidi="ar-SA"/>
+        </w:rPr>
+        <w:t>A verificação do produto será feita pelo controle de qualidade, através das revisões dos marcos do cronograma, os quais se referem</w:t>
+      </w:r>
+      <w:r>
+        <w:rPr>
+          <w:lang w:val="pt-BR" w:bidi="ar-SA"/>
+        </w:rPr>
+        <w:t xml:space="preserve"> </w:t>
+      </w:r>
+      <w:r>
+        <w:rPr>
+          <w:lang w:val="pt-BR" w:bidi="ar-SA"/>
+        </w:rPr>
+        <w:t>aos seminários do projeto.</w:t>
+      </w:r>
+    </w:p>
+    <w:p>
+      <w:pPr>
+        <w:rPr>
+          <w:rFonts w:ascii="Segoe UI" w:hAnsi="Segoe UI" w:cs="Segoe UI"/>
+          <w:color w:val="333333"/>
+          <w:lang w:val="pt-BR" w:bidi="ar-SA"/>
+        </w:rPr>
+      </w:pPr>
+      <w:r>
+        <w:rPr>
+          <w:lang w:val="pt-BR" w:bidi="ar-SA"/>
+        </w:rPr>
+        <w:t>Para a validação do produto, é necessário verificar se os requisitos pré-estabalecidos foram atendidos. Ou seja, não só as revisões</w:t>
+      </w:r>
+      <w:r>
+        <w:rPr>
+          <w:lang w:val="pt-BR" w:bidi="ar-SA"/>
+        </w:rPr>
+        <w:t xml:space="preserve"> </w:t>
+      </w:r>
+      <w:r>
+        <w:rPr>
+          <w:lang w:val="pt-BR" w:bidi="ar-SA"/>
+        </w:rPr>
+        <w:t>sobre os marcos são importantes, como os Planos de Testes também são.</w:t>
+      </w:r>
+    </w:p>
+    <w:p>
+      <w:pPr>
         <w:rPr>
           <w:lang w:val="pt-BR"/>
         </w:rPr>
@@ -9053,14 +9415,14 @@
           <w:lang w:val="pt-BR"/>
         </w:rPr>
       </w:pPr>
-      <w:bookmarkStart w:id="58" w:name="_Toc225762331"/>
+      <w:bookmarkStart w:id="63" w:name="_Toc225762331"/>
       <w:r>
         <w:rPr>
           <w:lang w:val="pt-BR"/>
         </w:rPr>
         <w:t>Documentação</w:t>
       </w:r>
-      <w:bookmarkEnd w:id="58"/>
+      <w:bookmarkEnd w:id="63"/>
     </w:p>
     <w:p>
       <w:pPr>
@@ -9069,6 +9431,134 @@
           <w:lang w:val="pt-BR"/>
         </w:rPr>
       </w:pPr>
+      <w:r>
+        <w:rPr>
+          <w:lang w:val="pt-BR"/>
+        </w:rPr>
+        <w:t>A documentação é composta dos seguintes itens: PGPS e Pl</w:t>
+      </w:r>
+      <w:r>
+        <w:rPr>
+          <w:lang w:val="pt-BR"/>
+        </w:rPr>
+        <w:t xml:space="preserve">ano de testes - </w:t>
+      </w:r>
+      <w:r>
+        <w:rPr>
+          <w:lang w:val="pt-BR"/>
+        </w:rPr>
+        <w:t>itens não-liberáveis</w:t>
+      </w:r>
+      <w:r>
+        <w:rPr>
+          <w:lang w:val="pt-BR"/>
+        </w:rPr>
+        <w:t xml:space="preserve"> - e</w:t>
+      </w:r>
+      <w:r>
+        <w:rPr>
+          <w:lang w:val="pt-BR"/>
+        </w:rPr>
+        <w:t xml:space="preserve"> Projeto do Sistema, </w:t>
+      </w:r>
+      <w:r>
+        <w:rPr>
+          <w:lang w:val="pt-BR"/>
+        </w:rPr>
+        <w:t>E</w:t>
+      </w:r>
+      <w:r>
+        <w:rPr>
+          <w:lang w:val="pt-BR"/>
+        </w:rPr>
+        <w:t xml:space="preserve">specificação dos </w:t>
+      </w:r>
+      <w:r>
+        <w:rPr>
+          <w:lang w:val="pt-BR"/>
+        </w:rPr>
+        <w:t>R</w:t>
+      </w:r>
+      <w:r>
+        <w:rPr>
+          <w:lang w:val="pt-BR"/>
+        </w:rPr>
+        <w:t xml:space="preserve">equisitos de </w:t>
+      </w:r>
+      <w:r>
+        <w:rPr>
+          <w:lang w:val="pt-BR"/>
+        </w:rPr>
+        <w:t>S</w:t>
+      </w:r>
+      <w:r>
+        <w:rPr>
+          <w:lang w:val="pt-BR"/>
+        </w:rPr>
+        <w:t>oftware e Manual do usu</w:t>
+      </w:r>
+      <w:r>
+        <w:rPr>
+          <w:lang w:val="pt-BR"/>
+        </w:rPr>
+        <w:t xml:space="preserve">ário - </w:t>
+      </w:r>
+      <w:r>
+        <w:rPr>
+          <w:lang w:val="pt-BR"/>
+        </w:rPr>
+        <w:t>itens liberáveis.</w:t>
+      </w:r>
+    </w:p>
+    <w:p>
+      <w:pPr>
+        <w:jc w:val="both"/>
+        <w:rPr>
+          <w:lang w:val="pt-BR"/>
+        </w:rPr>
+      </w:pPr>
+      <w:r>
+        <w:rPr>
+          <w:lang w:val="pt-BR"/>
+        </w:rPr>
+        <w:t>A elaboração da documentação é de responsabilidades dos membros da equipe e segue a</w:t>
+      </w:r>
+      <w:r>
+        <w:rPr>
+          <w:lang w:val="pt-BR"/>
+        </w:rPr>
+        <w:t>s</w:t>
+      </w:r>
+      <w:r>
+        <w:rPr>
+          <w:lang w:val="pt-BR"/>
+        </w:rPr>
+        <w:t xml:space="preserve"> norma</w:t>
+      </w:r>
+      <w:r>
+        <w:rPr>
+          <w:lang w:val="pt-BR"/>
+        </w:rPr>
+        <w:t>s</w:t>
+      </w:r>
+      <w:r>
+        <w:rPr>
+          <w:lang w:val="pt-BR"/>
+        </w:rPr>
+        <w:t xml:space="preserve"> disponíve</w:t>
+      </w:r>
+      <w:r>
+        <w:rPr>
+          <w:lang w:val="pt-BR"/>
+        </w:rPr>
+        <w:t>is</w:t>
+      </w:r>
+      <w:r>
+        <w:rPr>
+          <w:lang w:val="pt-BR"/>
+        </w:rPr>
+        <w:t xml:space="preserve"> no site da disciplina.</w:t>
+      </w:r>
     </w:p>
     <w:p>
       <w:pPr>
@@ -9081,14 +9571,14 @@
           <w:lang w:val="pt-BR"/>
         </w:rPr>
       </w:pPr>
-      <w:bookmarkStart w:id="59" w:name="_Toc225762332"/>
+      <w:bookmarkStart w:id="64" w:name="_Toc225762332"/>
       <w:r>
         <w:rPr>
           <w:lang w:val="pt-BR"/>
         </w:rPr>
         <w:t>Plano para Assegurar a Qualidade</w:t>
       </w:r>
-      <w:bookmarkEnd w:id="59"/>
+      <w:bookmarkEnd w:id="64"/>
     </w:p>
     <w:p>
       <w:pPr>
@@ -9097,6 +9587,53 @@
           <w:lang w:val="pt-BR"/>
         </w:rPr>
       </w:pPr>
+      <w:r>
+        <w:rPr>
+          <w:lang w:val="pt-BR"/>
+        </w:rPr>
+        <w:t>As principais medidas para assegurar o controle da qualidade baseiam-se nas revisões realizadas pelo professor Antônio Cláudio após a finalização de cada uma das atividades descritas na seção [</w:t>
+      </w:r>
+      <w:r>
+        <w:rPr>
+          <w:lang w:val="pt-BR"/>
+        </w:rPr>
+        <w:fldChar w:fldCharType="begin"/>
+      </w:r>
+      <w:r>
+        <w:rPr>
+          <w:lang w:val="pt-BR"/>
+        </w:rPr>
+        <w:instrText xml:space="preserve"> REF _Ref226111643 \r \h </w:instrText>
+      </w:r>
+      <w:r>
+        <w:rPr>
+          <w:lang w:val="pt-BR"/>
+        </w:rPr>
+      </w:r>
+      <w:r>
+        <w:rPr>
+          <w:lang w:val="pt-BR"/>
+        </w:rPr>
+        <w:fldChar w:fldCharType="separate"/>
+      </w:r>
+      <w:r>
+        <w:rPr>
+          <w:lang w:val="pt-BR"/>
+        </w:rPr>
+        <w:t>5.2.1</w:t>
+      </w:r>
+      <w:r>
+        <w:rPr>
+          <w:lang w:val="pt-BR"/>
+        </w:rPr>
+        <w:fldChar w:fldCharType="end"/>
+      </w:r>
+      <w:r>
+        <w:rPr>
+          <w:lang w:val="pt-BR"/>
+        </w:rPr>
+        <w:t>] e no acompanhamento em reuniões semanais como o professor Paulo Cezar, com experiência na área de transporte e na utilização de softwares com a finalidade proposta.</w:t>
+      </w:r>
     </w:p>
     <w:p>
       <w:pPr>
@@ -9109,22 +9646,42 @@
           <w:lang w:val="pt-BR"/>
         </w:rPr>
       </w:pPr>
-      <w:bookmarkStart w:id="60" w:name="_Toc225762333"/>
+      <w:bookmarkStart w:id="65" w:name="_Toc225762333"/>
       <w:r>
         <w:rPr>
           <w:lang w:val="pt-BR"/>
         </w:rPr>
         <w:t>Revisões e Auditorias</w:t>
       </w:r>
-      <w:bookmarkEnd w:id="60"/>
+      <w:bookmarkEnd w:id="65"/>
     </w:p>
     <w:p>
       <w:pPr>
         <w:jc w:val="both"/>
         <w:rPr>
-          <w:lang w:val="pt-BR"/>
-        </w:rPr>
-      </w:pPr>
+          <w:rFonts w:ascii="Segoe UI" w:hAnsi="Segoe UI" w:cs="Segoe UI"/>
+          <w:color w:val="333333"/>
+          <w:lang w:val="pt-BR" w:bidi="ar-SA"/>
+        </w:rPr>
+      </w:pPr>
+      <w:r>
+        <w:rPr>
+          <w:lang w:val="pt-BR" w:bidi="ar-SA"/>
+        </w:rPr>
+        <w:t>Para cada artefato produzido, Revisões Técnicas Formais serão realizadas pelo gerente de controle de qualidade do projeto. Essas</w:t>
+      </w:r>
+      <w:r>
+        <w:rPr>
+          <w:lang w:val="pt-BR" w:bidi="ar-SA"/>
+        </w:rPr>
+        <w:t xml:space="preserve"> </w:t>
+      </w:r>
+      <w:r>
+        <w:rPr>
+          <w:lang w:val="pt-BR" w:bidi="ar-SA"/>
+        </w:rPr>
+        <w:t>revisões são feitas ao final de cada atividade, ou seja, durante os seminários.</w:t>
+      </w:r>
     </w:p>
     <w:p>
       <w:pPr>
@@ -9137,22 +9694,92 @@
           <w:lang w:val="pt-BR"/>
         </w:rPr>
       </w:pPr>
-      <w:bookmarkStart w:id="61" w:name="_Toc225762334"/>
+      <w:bookmarkStart w:id="66" w:name="_Toc225762334"/>
       <w:r>
         <w:rPr>
           <w:lang w:val="pt-BR"/>
         </w:rPr>
         <w:t>Plano para a Resolução de Problemas</w:t>
       </w:r>
-      <w:bookmarkEnd w:id="61"/>
-    </w:p>
-    <w:p>
-      <w:pPr>
-        <w:jc w:val="both"/>
-        <w:rPr>
-          <w:lang w:val="pt-BR"/>
-        </w:rPr>
-      </w:pPr>
+      <w:bookmarkEnd w:id="66"/>
+    </w:p>
+    <w:p>
+      <w:pPr>
+        <w:rPr>
+          <w:rFonts w:ascii="Segoe UI" w:hAnsi="Segoe UI" w:cs="Segoe UI"/>
+          <w:color w:val="333333"/>
+          <w:lang w:val="pt-BR" w:bidi="ar-SA"/>
+        </w:rPr>
+      </w:pPr>
+      <w:r>
+        <w:rPr>
+          <w:lang w:val="pt-BR" w:bidi="ar-SA"/>
+        </w:rPr>
+        <w:t>Para que os erros sejam reportados, todos os integrantes da equipe de desenvolvimento estarão disponíveis para contato após a</w:t>
+      </w:r>
+      <w:r>
+        <w:rPr>
+          <w:lang w:val="pt-BR" w:bidi="ar-SA"/>
+        </w:rPr>
+        <w:t xml:space="preserve"> </w:t>
+      </w:r>
+      <w:r>
+        <w:rPr>
+          <w:lang w:val="pt-BR" w:bidi="ar-SA"/>
+        </w:rPr>
+        <w:t>disponibilização da versão alfa. Com o</w:t>
+      </w:r>
+      <w:r>
+        <w:rPr>
+          <w:lang w:val="pt-BR" w:bidi="ar-SA"/>
+        </w:rPr>
+        <w:t xml:space="preserve"> </w:t>
+      </w:r>
+      <w:r>
+        <w:rPr>
+          <w:i/>
+          <w:lang w:val="pt-BR" w:bidi="ar-SA"/>
+        </w:rPr>
+        <w:t>feedback</w:t>
+      </w:r>
+      <w:r>
+        <w:rPr>
+          <w:lang w:val="pt-BR" w:bidi="ar-SA"/>
+        </w:rPr>
+        <w:t xml:space="preserve"> dos usuários, os </w:t>
+      </w:r>
+      <w:r>
+        <w:rPr>
+          <w:i/>
+          <w:lang w:val="pt-BR" w:bidi="ar-SA"/>
+        </w:rPr>
+        <w:t>bugs</w:t>
+      </w:r>
+      <w:r>
+        <w:rPr>
+          <w:i/>
+          <w:lang w:val="pt-BR" w:bidi="ar-SA"/>
+        </w:rPr>
+        <w:t xml:space="preserve"> </w:t>
+      </w:r>
+      <w:r>
+        <w:rPr>
+          <w:lang w:val="pt-BR" w:bidi="ar-SA"/>
+        </w:rPr>
+        <w:t>podem ser analisados e</w:t>
+      </w:r>
+      <w:r>
+        <w:rPr>
+          <w:lang w:val="pt-BR" w:bidi="ar-SA"/>
+        </w:rPr>
+        <w:t xml:space="preserve"> </w:t>
+      </w:r>
+      <w:r>
+        <w:rPr>
+          <w:lang w:val="pt-BR" w:bidi="ar-SA"/>
+        </w:rPr>
+        <w:t>solucionados, de acordo com a prioridade dada pelos membros do projeto.</w:t>
+      </w:r>
     </w:p>
     <w:p>
       <w:pPr>
@@ -9171,14 +9798,14 @@
         </w:rPr>
         <w:t xml:space="preserve"> </w:t>
       </w:r>
-      <w:bookmarkStart w:id="62" w:name="_Toc225762335"/>
+      <w:bookmarkStart w:id="67" w:name="_Toc225762335"/>
       <w:r>
         <w:rPr>
           <w:lang w:val="pt-BR"/>
         </w:rPr>
         <w:t>Gerenciamento de Subcontratações</w:t>
       </w:r>
-      <w:bookmarkEnd w:id="62"/>
+      <w:bookmarkEnd w:id="67"/>
     </w:p>
     <w:p>
       <w:pPr>
@@ -9187,6 +9814,12 @@
           <w:lang w:val="pt-BR"/>
         </w:rPr>
       </w:pPr>
+      <w:r>
+        <w:rPr>
+          <w:lang w:val="pt-BR"/>
+        </w:rPr>
+        <w:t>Não se aplica.</w:t>
+      </w:r>
     </w:p>
     <w:p>
       <w:pPr>
@@ -9199,14 +9832,15 @@
           <w:lang w:val="pt-BR"/>
         </w:rPr>
       </w:pPr>
-      <w:bookmarkStart w:id="63" w:name="_Toc225762336"/>
-      <w:r>
-        <w:rPr>
-          <w:lang w:val="pt-BR"/>
-        </w:rPr>
+      <w:bookmarkStart w:id="68" w:name="_Toc225762336"/>
+      <w:r>
+        <w:rPr>
+          <w:lang w:val="pt-BR"/>
+        </w:rPr>
+        <w:lastRenderedPageBreak/>
         <w:t>Plano de Aperfeiçoamento</w:t>
       </w:r>
-      <w:bookmarkEnd w:id="63"/>
+      <w:bookmarkEnd w:id="68"/>
     </w:p>
     <w:p>
       <w:pPr>
@@ -9215,6 +9849,12 @@
           <w:lang w:val="pt-BR"/>
         </w:rPr>
       </w:pPr>
+      <w:r>
+        <w:rPr>
+          <w:lang w:val="pt-BR"/>
+        </w:rPr>
+        <w:t>Não se aplica.</w:t>
+      </w:r>
     </w:p>
     <w:p>
       <w:pPr>
@@ -9240,7 +9880,7 @@
           <w:lang w:val="pt-BR"/>
         </w:rPr>
       </w:pPr>
-      <w:bookmarkStart w:id="64" w:name="_Toc225762337"/>
+      <w:bookmarkStart w:id="69" w:name="_Toc225762337"/>
       <w:r>
         <w:rPr>
           <w:lang w:val="pt-BR"/>
@@ -9248,7 +9888,7 @@
         <w:lastRenderedPageBreak/>
         <w:t>Planos Adicionais</w:t>
       </w:r>
-      <w:bookmarkEnd w:id="64"/>
+      <w:bookmarkEnd w:id="69"/>
     </w:p>
     <w:p>
       <w:pPr>
@@ -9277,63 +9917,7 @@
 
 <file path=word/comments.xml><?xml version="1.0" encoding="utf-8"?>
 <w:comments xmlns:ve="http://schemas.openxmlformats.org/markup-compatibility/2006" xmlns:o="urn:schemas-microsoft-com:office:office" xmlns:r="http://schemas.openxmlformats.org/officeDocument/2006/relationships" xmlns:m="http://schemas.openxmlformats.org/officeDocument/2006/math" xmlns:v="urn:schemas-microsoft-com:vml" xmlns:wp="http://schemas.openxmlformats.org/drawingml/2006/wordprocessingDrawing" xmlns:w10="urn:schemas-microsoft-com:office:word" xmlns:w="http://schemas.openxmlformats.org/wordprocessingml/2006/main" xmlns:wne="http://schemas.microsoft.com/office/word/2006/wordml">
-  <w:comment w:id="3" w:author="Fernando Seabra" w:date="2009-03-29T10:40:00Z" w:initials="FS">
-    <w:p>
-      <w:pPr>
-        <w:pStyle w:val="Textodecomentrio"/>
-        <w:rPr>
-          <w:lang w:val="pt-BR"/>
-        </w:rPr>
-      </w:pPr>
-      <w:r>
-        <w:rPr>
-          <w:rStyle w:val="Refdecomentrio"/>
-        </w:rPr>
-        <w:annotationRef/>
-      </w:r>
-      <w:r>
-        <w:rPr>
-          <w:lang w:val="pt-BR"/>
-        </w:rPr>
-        <w:t xml:space="preserve">Responsáveis, Relatório de Mudanças, Prefácio e </w:t>
-      </w:r>
-      <w:r>
-        <w:rPr>
-          <w:lang w:val="pt-BR"/>
-        </w:rPr>
-        <w:t>Índice não são necessários, né? Os três primeiros já estão antes do índice, e o índice dentro do índice é estranho...</w:t>
-      </w:r>
-    </w:p>
-  </w:comment>
-  <w:comment w:id="27" w:author="Fernando Seabra" w:date="2009-03-25T16:18:00Z" w:initials="FS">
-    <w:p>
-      <w:pPr>
-        <w:pStyle w:val="Textodecomentrio"/>
-        <w:rPr>
-          <w:lang w:val="pt-BR"/>
-        </w:rPr>
-      </w:pPr>
-      <w:r>
-        <w:rPr>
-          <w:rStyle w:val="Refdecomentrio"/>
-        </w:rPr>
-        <w:annotationRef/>
-      </w:r>
-      <w:r>
-        <w:rPr>
-          <w:lang w:val="pt-BR"/>
-        </w:rPr>
-        <w:t>Porque essa parte entra aqui…?</w:t>
-      </w:r>
-      <w:r>
-        <w:rPr>
-          <w:lang w:val="pt-BR"/>
-        </w:rPr>
-        <w:t xml:space="preserve"> O que tem a ver com a estrutura interna? Não seria uma ferramenta usada para a implementação do produto?</w:t>
-      </w:r>
-    </w:p>
-  </w:comment>
-  <w:comment w:id="48" w:author="Fernando Seabra" w:date="2009-03-29T14:06:00Z" w:initials="FS">
+  <w:comment w:id="51" w:author="Fernando Seabra" w:date="2009-03-29T14:06:00Z" w:initials="FS">
     <w:p>
       <w:pPr>
         <w:pStyle w:val="Textodecomentrio"/>
@@ -9387,7 +9971,7 @@
 <w:ftr xmlns:ve="http://schemas.openxmlformats.org/markup-compatibility/2006" xmlns:o="urn:schemas-microsoft-com:office:office" xmlns:r="http://schemas.openxmlformats.org/officeDocument/2006/relationships" xmlns:m="http://schemas.openxmlformats.org/officeDocument/2006/math" xmlns:v="urn:schemas-microsoft-com:vml" xmlns:wp="http://schemas.openxmlformats.org/drawingml/2006/wordprocessingDrawing" xmlns:w10="urn:schemas-microsoft-com:office:word" xmlns:w="http://schemas.openxmlformats.org/wordprocessingml/2006/main" xmlns:wne="http://schemas.microsoft.com/office/word/2006/wordml">
   <w:sdt>
     <w:sdtPr>
-      <w:id w:val="120096600"/>
+      <w:id w:val="70720334"/>
       <w:docPartObj>
         <w:docPartGallery w:val="Page Numbers (Bottom of Page)"/>
         <w:docPartUnique/>
@@ -9538,7 +10122,7 @@
                           <w:noProof/>
                           <w:color w:val="8C8C8C" w:themeColor="background1" w:themeShade="8C"/>
                         </w:rPr>
-                        <w:t>9</w:t>
+                        <w:t>11</w:t>
                       </w:r>
                       <w:r>
                         <w:rPr>
@@ -10339,6 +10923,119 @@
     </w:lvl>
   </w:abstractNum>
   <w:abstractNum w:abstractNumId="7">
+    <w:nsid w:val="37822356"/>
+    <w:multiLevelType w:val="hybridMultilevel"/>
+    <w:tmpl w:val="C3F64698"/>
+    <w:lvl w:ilvl="0" w:tplc="04160001">
+      <w:start w:val="1"/>
+      <w:numFmt w:val="bullet"/>
+      <w:lvlText w:val=""/>
+      <w:lvlJc w:val="left"/>
+      <w:pPr>
+        <w:ind w:left="1080" w:hanging="360"/>
+      </w:pPr>
+      <w:rPr>
+        <w:rFonts w:ascii="Symbol" w:hAnsi="Symbol" w:hint="default"/>
+      </w:rPr>
+    </w:lvl>
+    <w:lvl w:ilvl="1" w:tplc="04160003" w:tentative="1">
+      <w:start w:val="1"/>
+      <w:numFmt w:val="bullet"/>
+      <w:lvlText w:val="o"/>
+      <w:lvlJc w:val="left"/>
+      <w:pPr>
+        <w:ind w:left="1800" w:hanging="360"/>
+      </w:pPr>
+      <w:rPr>
+        <w:rFonts w:ascii="Courier New" w:hAnsi="Courier New" w:cs="Courier New" w:hint="default"/>
+      </w:rPr>
+    </w:lvl>
+    <w:lvl w:ilvl="2" w:tplc="04160005" w:tentative="1">
+      <w:start w:val="1"/>
+      <w:numFmt w:val="bullet"/>
+      <w:lvlText w:val=""/>
+      <w:lvlJc w:val="left"/>
+      <w:pPr>
+        <w:ind w:left="2520" w:hanging="360"/>
+      </w:pPr>
+      <w:rPr>
+        <w:rFonts w:ascii="Wingdings" w:hAnsi="Wingdings" w:hint="default"/>
+      </w:rPr>
+    </w:lvl>
+    <w:lvl w:ilvl="3" w:tplc="04160001" w:tentative="1">
+      <w:start w:val="1"/>
+      <w:numFmt w:val="bullet"/>
+      <w:lvlText w:val=""/>
+      <w:lvlJc w:val="left"/>
+      <w:pPr>
+        <w:ind w:left="3240" w:hanging="360"/>
+      </w:pPr>
+      <w:rPr>
+        <w:rFonts w:ascii="Symbol" w:hAnsi="Symbol" w:hint="default"/>
+      </w:rPr>
+    </w:lvl>
+    <w:lvl w:ilvl="4" w:tplc="04160003" w:tentative="1">
+      <w:start w:val="1"/>
+      <w:numFmt w:val="bullet"/>
+      <w:lvlText w:val="o"/>
+      <w:lvlJc w:val="left"/>
+      <w:pPr>
+        <w:ind w:left="3960" w:hanging="360"/>
+      </w:pPr>
+      <w:rPr>
+        <w:rFonts w:ascii="Courier New" w:hAnsi="Courier New" w:cs="Courier New" w:hint="default"/>
+      </w:rPr>
+    </w:lvl>
+    <w:lvl w:ilvl="5" w:tplc="04160005" w:tentative="1">
+      <w:start w:val="1"/>
+      <w:numFmt w:val="bullet"/>
+      <w:lvlText w:val=""/>
+      <w:lvlJc w:val="left"/>
+      <w:pPr>
+        <w:ind w:left="4680" w:hanging="360"/>
+      </w:pPr>
+      <w:rPr>
+        <w:rFonts w:ascii="Wingdings" w:hAnsi="Wingdings" w:hint="default"/>
+      </w:rPr>
+    </w:lvl>
+    <w:lvl w:ilvl="6" w:tplc="04160001" w:tentative="1">
+      <w:start w:val="1"/>
+      <w:numFmt w:val="bullet"/>
+      <w:lvlText w:val=""/>
+      <w:lvlJc w:val="left"/>
+      <w:pPr>
+        <w:ind w:left="5400" w:hanging="360"/>
+      </w:pPr>
+      <w:rPr>
+        <w:rFonts w:ascii="Symbol" w:hAnsi="Symbol" w:hint="default"/>
+      </w:rPr>
+    </w:lvl>
+    <w:lvl w:ilvl="7" w:tplc="04160003" w:tentative="1">
+      <w:start w:val="1"/>
+      <w:numFmt w:val="bullet"/>
+      <w:lvlText w:val="o"/>
+      <w:lvlJc w:val="left"/>
+      <w:pPr>
+        <w:ind w:left="6120" w:hanging="360"/>
+      </w:pPr>
+      <w:rPr>
+        <w:rFonts w:ascii="Courier New" w:hAnsi="Courier New" w:cs="Courier New" w:hint="default"/>
+      </w:rPr>
+    </w:lvl>
+    <w:lvl w:ilvl="8" w:tplc="04160005" w:tentative="1">
+      <w:start w:val="1"/>
+      <w:numFmt w:val="bullet"/>
+      <w:lvlText w:val=""/>
+      <w:lvlJc w:val="left"/>
+      <w:pPr>
+        <w:ind w:left="6840" w:hanging="360"/>
+      </w:pPr>
+      <w:rPr>
+        <w:rFonts w:ascii="Wingdings" w:hAnsi="Wingdings" w:hint="default"/>
+      </w:rPr>
+    </w:lvl>
+  </w:abstractNum>
+  <w:abstractNum w:abstractNumId="8">
     <w:nsid w:val="50742CB3"/>
     <w:multiLevelType w:val="hybridMultilevel"/>
     <w:tmpl w:val="274ACD7A"/>
@@ -10424,7 +11121,7 @@
       </w:pPr>
     </w:lvl>
   </w:abstractNum>
-  <w:abstractNum w:abstractNumId="8">
+  <w:abstractNum w:abstractNumId="9">
     <w:nsid w:val="54F16085"/>
     <w:multiLevelType w:val="hybridMultilevel"/>
     <w:tmpl w:val="2E62F3DC"/>
@@ -10537,7 +11234,7 @@
       </w:rPr>
     </w:lvl>
   </w:abstractNum>
-  <w:abstractNum w:abstractNumId="9">
+  <w:abstractNum w:abstractNumId="10">
     <w:nsid w:val="550A29FA"/>
     <w:multiLevelType w:val="hybridMultilevel"/>
     <w:tmpl w:val="0A4E97C4"/>
@@ -10650,7 +11347,7 @@
       </w:rPr>
     </w:lvl>
   </w:abstractNum>
-  <w:abstractNum w:abstractNumId="10">
+  <w:abstractNum w:abstractNumId="11">
     <w:nsid w:val="58087A0D"/>
     <w:multiLevelType w:val="hybridMultilevel"/>
     <w:tmpl w:val="133AFCB8"/>
@@ -10763,7 +11460,7 @@
       </w:rPr>
     </w:lvl>
   </w:abstractNum>
-  <w:abstractNum w:abstractNumId="11">
+  <w:abstractNum w:abstractNumId="12">
     <w:nsid w:val="60DB7F3E"/>
     <w:multiLevelType w:val="multilevel"/>
     <w:tmpl w:val="6BC0333A"/>
@@ -10884,7 +11581,7 @@
       </w:rPr>
     </w:lvl>
   </w:abstractNum>
-  <w:abstractNum w:abstractNumId="12">
+  <w:abstractNum w:abstractNumId="13">
     <w:nsid w:val="66D55223"/>
     <w:multiLevelType w:val="hybridMultilevel"/>
     <w:tmpl w:val="88EA1FCE"/>
@@ -10997,7 +11694,7 @@
       </w:rPr>
     </w:lvl>
   </w:abstractNum>
-  <w:abstractNum w:abstractNumId="13">
+  <w:abstractNum w:abstractNumId="14">
     <w:nsid w:val="7B6E088A"/>
     <w:multiLevelType w:val="multilevel"/>
     <w:tmpl w:val="8D5ED930"/>
@@ -11111,16 +11808,16 @@
     </w:lvl>
   </w:abstractNum>
   <w:num w:numId="1">
-    <w:abstractNumId w:val="11"/>
+    <w:abstractNumId w:val="12"/>
   </w:num>
   <w:num w:numId="2">
-    <w:abstractNumId w:val="11"/>
+    <w:abstractNumId w:val="12"/>
     <w:lvlOverride w:ilvl="0">
       <w:startOverride w:val="1"/>
     </w:lvlOverride>
   </w:num>
   <w:num w:numId="3">
-    <w:abstractNumId w:val="13"/>
+    <w:abstractNumId w:val="14"/>
   </w:num>
   <w:num w:numId="4">
     <w:abstractNumId w:val="2"/>
@@ -11135,13 +11832,13 @@
     <w:abstractNumId w:val="4"/>
   </w:num>
   <w:num w:numId="8">
+    <w:abstractNumId w:val="11"/>
+  </w:num>
+  <w:num w:numId="9">
     <w:abstractNumId w:val="10"/>
   </w:num>
-  <w:num w:numId="9">
-    <w:abstractNumId w:val="9"/>
-  </w:num>
   <w:num w:numId="10">
-    <w:abstractNumId w:val="12"/>
+    <w:abstractNumId w:val="13"/>
   </w:num>
   <w:num w:numId="11">
     <w:abstractNumId w:val="6"/>
@@ -11150,13 +11847,16 @@
     <w:abstractNumId w:val="3"/>
   </w:num>
   <w:num w:numId="13">
-    <w:abstractNumId w:val="7"/>
+    <w:abstractNumId w:val="8"/>
   </w:num>
   <w:num w:numId="14">
     <w:abstractNumId w:val="0"/>
   </w:num>
   <w:num w:numId="15">
-    <w:abstractNumId w:val="8"/>
+    <w:abstractNumId w:val="9"/>
+  </w:num>
+  <w:num w:numId="16">
+    <w:abstractNumId w:val="7"/>
   </w:num>
 </w:numbering>
 </file>
@@ -12201,8 +12901,8 @@
       </w:tblCellMar>
     </w:tblPr>
   </w:style>
-  <w:style w:type="table" w:customStyle="1" w:styleId="SombreamentoClaro-nfase1">
-    <w:name w:val="Light Shading Accent 1"/>
+  <w:style w:type="table" w:customStyle="1" w:styleId="SombreamentoClaro-nfase11">
+    <w:name w:val="Sombreamento Claro - Ênfase 11"/>
     <w:basedOn w:val="Tabelanormal"/>
     <w:uiPriority w:val="60"/>
     <w:rsid w:val="0009471F"/>
@@ -12592,7 +13292,7 @@
 </file>
 
 <file path=customXml/itemProps1.xml><?xml version="1.0" encoding="utf-8"?>
-<ds:datastoreItem xmlns:ds="http://schemas.openxmlformats.org/officeDocument/2006/customXml" ds:itemID="{3CBE3B18-2003-4693-B879-E600BCB60DB2}">
+<ds:datastoreItem xmlns:ds="http://schemas.openxmlformats.org/officeDocument/2006/customXml" ds:itemID="{B4937E86-9CF8-4866-A7EE-24C47757DC98}">
   <ds:schemaRefs>
     <ds:schemaRef ds:uri="http://schemas.openxmlformats.org/officeDocument/2006/bibliography"/>
   </ds:schemaRefs>

</xml_diff>

<commit_message>
Atualização do planejamento, e adição das figuras do cronograma.
</commit_message>
<xml_diff>
--- a/Documentação/Planejamento/Planejamento.docx
+++ b/Documentação/Planejamento/Planejamento.docx
@@ -142,19 +142,6 @@
           <w:lang w:val="pt-BR"/>
         </w:rPr>
       </w:pPr>
-    </w:p>
-    <w:p>
-      <w:pPr>
-        <w:rPr>
-          <w:lang w:val="pt-BR"/>
-        </w:rPr>
-      </w:pPr>
-      <w:r>
-        <w:rPr>
-          <w:lang w:val="pt-BR"/>
-        </w:rPr>
-        <w:t>LOGOTIPO DA EMPRESA</w:t>
-      </w:r>
     </w:p>
     <w:p>
       <w:pPr>
@@ -217,6 +204,7 @@
         </w:rPr>
       </w:pPr>
       <w:bookmarkStart w:id="0" w:name="_Toc225762286"/>
+      <w:bookmarkStart w:id="1" w:name="_Toc226113720"/>
       <w:r>
         <w:rPr>
           <w:lang w:val="pt-BR"/>
@@ -225,6 +213,7 @@
         <w:t>Responsáveis</w:t>
       </w:r>
       <w:bookmarkEnd w:id="0"/>
+      <w:bookmarkEnd w:id="1"/>
     </w:p>
     <w:p>
       <w:pPr>
@@ -400,7 +389,7 @@
           <w:lang w:val="pt-BR"/>
         </w:rPr>
       </w:pPr>
-      <w:bookmarkStart w:id="1" w:name="_Toc225762287"/>
+      <w:bookmarkStart w:id="2" w:name="_Toc225762287"/>
       <w:r>
         <w:rPr>
           <w:lang w:val="pt-BR"/>
@@ -434,6 +423,7 @@
           <w:lang w:val="pt-BR"/>
         </w:rPr>
       </w:pPr>
+      <w:bookmarkStart w:id="3" w:name="_Toc226113721"/>
       <w:r>
         <w:rPr>
           <w:lang w:val="pt-BR"/>
@@ -441,87 +431,57 @@
         <w:lastRenderedPageBreak/>
         <w:t>Relatório de Mudanças</w:t>
       </w:r>
-      <w:bookmarkEnd w:id="1"/>
+      <w:bookmarkEnd w:id="2"/>
+      <w:bookmarkEnd w:id="3"/>
     </w:p>
     <w:p>
       <w:pPr>
         <w:pStyle w:val="Subttulo"/>
-        <w:rPr>
-          <w:lang w:val="pt-BR"/>
-        </w:rPr>
-      </w:pPr>
-      <w:r>
-        <w:rPr>
-          <w:lang w:val="pt-BR"/>
-        </w:rPr>
+      </w:pPr>
+      <w:r>
         <w:t xml:space="preserve">ROTA – </w:t>
       </w:r>
       <w:r>
         <w:rPr>
           <w:b/>
-          <w:lang w:val="pt-BR"/>
         </w:rPr>
         <w:t>R</w:t>
       </w:r>
       <w:r>
-        <w:rPr>
-          <w:lang w:val="pt-BR"/>
-        </w:rPr>
         <w:t>eal-T</w:t>
       </w:r>
       <w:r>
-        <w:rPr>
-          <w:lang w:val="pt-BR"/>
-        </w:rPr>
         <w:t xml:space="preserve">ime </w:t>
       </w:r>
       <w:r>
         <w:rPr>
           <w:b/>
-          <w:lang w:val="pt-BR"/>
         </w:rPr>
         <w:t>O</w:t>
       </w:r>
       <w:r>
-        <w:rPr>
-          <w:lang w:val="pt-BR"/>
-        </w:rPr>
         <w:t xml:space="preserve">ptimum </w:t>
       </w:r>
       <w:r>
         <w:rPr>
           <w:b/>
-          <w:lang w:val="pt-BR"/>
         </w:rPr>
         <w:t>T</w:t>
       </w:r>
       <w:r>
-        <w:rPr>
-          <w:lang w:val="pt-BR"/>
-        </w:rPr>
         <w:t xml:space="preserve">raffic </w:t>
       </w:r>
       <w:r>
         <w:rPr>
           <w:b/>
-          <w:lang w:val="pt-BR"/>
         </w:rPr>
         <w:t>A</w:t>
       </w:r>
       <w:r>
-        <w:rPr>
-          <w:lang w:val="pt-BR"/>
-        </w:rPr>
         <w:t>nalyzer</w:t>
       </w:r>
     </w:p>
-    <w:p>
-      <w:pPr>
-        <w:rPr>
-          <w:lang w:val="pt-BR"/>
-        </w:rPr>
-      </w:pPr>
-    </w:p>
+    <w:p/>
     <w:p>
       <w:pPr>
         <w:rPr>
@@ -593,7 +553,8 @@
           <w:lang w:val="pt-BR"/>
         </w:rPr>
       </w:pPr>
-      <w:bookmarkStart w:id="2" w:name="_Toc225762288"/>
+      <w:bookmarkStart w:id="4" w:name="_Toc225762288"/>
+      <w:bookmarkStart w:id="5" w:name="_Toc226113722"/>
       <w:r>
         <w:rPr>
           <w:lang w:val="pt-BR"/>
@@ -601,7 +562,8 @@
         <w:lastRenderedPageBreak/>
         <w:t>Prefácio</w:t>
       </w:r>
-      <w:bookmarkEnd w:id="2"/>
+      <w:bookmarkEnd w:id="4"/>
+      <w:bookmarkEnd w:id="5"/>
     </w:p>
     <w:p>
       <w:pPr>
@@ -745,7 +707,8 @@
         </w:docPartObj>
       </w:sdtPr>
       <w:sdtContent>
-        <w:bookmarkStart w:id="3" w:name="_Toc225762289" w:displacedByCustomXml="prev"/>
+        <w:bookmarkStart w:id="6" w:name="_Toc226113723" w:displacedByCustomXml="prev"/>
+        <w:bookmarkStart w:id="7" w:name="_Toc225762289" w:displacedByCustomXml="prev"/>
         <w:p>
           <w:pPr>
             <w:pStyle w:val="Ttulo1"/>
@@ -756,13 +719,13 @@
             <w:ind w:left="357"/>
             <w:rPr>
               <w:noProof/>
-              <w:lang w:val="pt-BR" w:eastAsia="pt-BR" w:bidi="ar-SA"/>
             </w:rPr>
           </w:pPr>
           <w:r>
             <w:t>Índice</w:t>
           </w:r>
-          <w:bookmarkEnd w:id="3"/>
+          <w:bookmarkEnd w:id="7"/>
+          <w:bookmarkEnd w:id="6"/>
           <w:r>
             <w:rPr>
               <w:lang w:val="pt-BR"/>
@@ -786,6 +749,285 @@
           <w:pPr>
             <w:pStyle w:val="Sumrio1"/>
             <w:tabs>
+              <w:tab w:val="right" w:leader="dot" w:pos="8494"/>
+            </w:tabs>
+            <w:rPr>
+              <w:noProof/>
+              <w:lang w:val="pt-BR" w:eastAsia="pt-BR" w:bidi="ar-SA"/>
+            </w:rPr>
+          </w:pPr>
+          <w:hyperlink w:anchor="_Toc226113720" w:history="1">
+            <w:r>
+              <w:rPr>
+                <w:rStyle w:val="Hyperlink"/>
+                <w:noProof/>
+                <w:lang w:val="pt-BR"/>
+              </w:rPr>
+              <w:t>Responsáveis</w:t>
+            </w:r>
+            <w:r>
+              <w:rPr>
+                <w:noProof/>
+                <w:webHidden/>
+              </w:rPr>
+              <w:tab/>
+            </w:r>
+            <w:r>
+              <w:rPr>
+                <w:noProof/>
+                <w:webHidden/>
+              </w:rPr>
+              <w:fldChar w:fldCharType="begin"/>
+            </w:r>
+            <w:r>
+              <w:rPr>
+                <w:noProof/>
+                <w:webHidden/>
+              </w:rPr>
+              <w:instrText xml:space="preserve"> PAGEREF _Toc226113720 \h </w:instrText>
+            </w:r>
+            <w:r>
+              <w:rPr>
+                <w:noProof/>
+                <w:webHidden/>
+              </w:rPr>
+            </w:r>
+            <w:r>
+              <w:rPr>
+                <w:noProof/>
+                <w:webHidden/>
+              </w:rPr>
+              <w:fldChar w:fldCharType="separate"/>
+            </w:r>
+            <w:r>
+              <w:rPr>
+                <w:noProof/>
+                <w:webHidden/>
+              </w:rPr>
+              <w:t>i</w:t>
+            </w:r>
+            <w:r>
+              <w:rPr>
+                <w:noProof/>
+                <w:webHidden/>
+              </w:rPr>
+              <w:fldChar w:fldCharType="end"/>
+            </w:r>
+          </w:hyperlink>
+        </w:p>
+        <w:p>
+          <w:pPr>
+            <w:pStyle w:val="Sumrio1"/>
+            <w:tabs>
+              <w:tab w:val="right" w:leader="dot" w:pos="8494"/>
+            </w:tabs>
+            <w:rPr>
+              <w:noProof/>
+              <w:lang w:val="pt-BR" w:eastAsia="pt-BR" w:bidi="ar-SA"/>
+            </w:rPr>
+          </w:pPr>
+          <w:hyperlink w:anchor="_Toc226113721" w:history="1">
+            <w:r>
+              <w:rPr>
+                <w:rStyle w:val="Hyperlink"/>
+                <w:noProof/>
+                <w:lang w:val="pt-BR"/>
+              </w:rPr>
+              <w:t>Relatório de Mudanças</w:t>
+            </w:r>
+            <w:r>
+              <w:rPr>
+                <w:noProof/>
+                <w:webHidden/>
+              </w:rPr>
+              <w:tab/>
+            </w:r>
+            <w:r>
+              <w:rPr>
+                <w:noProof/>
+                <w:webHidden/>
+              </w:rPr>
+              <w:fldChar w:fldCharType="begin"/>
+            </w:r>
+            <w:r>
+              <w:rPr>
+                <w:noProof/>
+                <w:webHidden/>
+              </w:rPr>
+              <w:instrText xml:space="preserve"> PAGEREF _Toc226113721 \h </w:instrText>
+            </w:r>
+            <w:r>
+              <w:rPr>
+                <w:noProof/>
+                <w:webHidden/>
+              </w:rPr>
+            </w:r>
+            <w:r>
+              <w:rPr>
+                <w:noProof/>
+                <w:webHidden/>
+              </w:rPr>
+              <w:fldChar w:fldCharType="separate"/>
+            </w:r>
+            <w:r>
+              <w:rPr>
+                <w:noProof/>
+                <w:webHidden/>
+              </w:rPr>
+              <w:t>ii</w:t>
+            </w:r>
+            <w:r>
+              <w:rPr>
+                <w:noProof/>
+                <w:webHidden/>
+              </w:rPr>
+              <w:fldChar w:fldCharType="end"/>
+            </w:r>
+          </w:hyperlink>
+        </w:p>
+        <w:p>
+          <w:pPr>
+            <w:pStyle w:val="Sumrio1"/>
+            <w:tabs>
+              <w:tab w:val="right" w:leader="dot" w:pos="8494"/>
+            </w:tabs>
+            <w:rPr>
+              <w:noProof/>
+              <w:lang w:val="pt-BR" w:eastAsia="pt-BR" w:bidi="ar-SA"/>
+            </w:rPr>
+          </w:pPr>
+          <w:hyperlink w:anchor="_Toc226113722" w:history="1">
+            <w:r>
+              <w:rPr>
+                <w:rStyle w:val="Hyperlink"/>
+                <w:noProof/>
+                <w:lang w:val="pt-BR"/>
+              </w:rPr>
+              <w:t>Prefácio</w:t>
+            </w:r>
+            <w:r>
+              <w:rPr>
+                <w:noProof/>
+                <w:webHidden/>
+              </w:rPr>
+              <w:tab/>
+            </w:r>
+            <w:r>
+              <w:rPr>
+                <w:noProof/>
+                <w:webHidden/>
+              </w:rPr>
+              <w:fldChar w:fldCharType="begin"/>
+            </w:r>
+            <w:r>
+              <w:rPr>
+                <w:noProof/>
+                <w:webHidden/>
+              </w:rPr>
+              <w:instrText xml:space="preserve"> PAGEREF _Toc226113722 \h </w:instrText>
+            </w:r>
+            <w:r>
+              <w:rPr>
+                <w:noProof/>
+                <w:webHidden/>
+              </w:rPr>
+            </w:r>
+            <w:r>
+              <w:rPr>
+                <w:noProof/>
+                <w:webHidden/>
+              </w:rPr>
+              <w:fldChar w:fldCharType="separate"/>
+            </w:r>
+            <w:r>
+              <w:rPr>
+                <w:noProof/>
+                <w:webHidden/>
+              </w:rPr>
+              <w:t>iii</w:t>
+            </w:r>
+            <w:r>
+              <w:rPr>
+                <w:noProof/>
+                <w:webHidden/>
+              </w:rPr>
+              <w:fldChar w:fldCharType="end"/>
+            </w:r>
+          </w:hyperlink>
+        </w:p>
+        <w:p>
+          <w:pPr>
+            <w:pStyle w:val="Sumrio1"/>
+            <w:tabs>
+              <w:tab w:val="right" w:leader="dot" w:pos="8494"/>
+            </w:tabs>
+            <w:rPr>
+              <w:noProof/>
+              <w:lang w:val="pt-BR" w:eastAsia="pt-BR" w:bidi="ar-SA"/>
+            </w:rPr>
+          </w:pPr>
+          <w:hyperlink w:anchor="_Toc226113723" w:history="1">
+            <w:r>
+              <w:rPr>
+                <w:rStyle w:val="Hyperlink"/>
+                <w:noProof/>
+              </w:rPr>
+              <w:t>Índice</w:t>
+            </w:r>
+            <w:r>
+              <w:rPr>
+                <w:noProof/>
+                <w:webHidden/>
+              </w:rPr>
+              <w:tab/>
+            </w:r>
+            <w:r>
+              <w:rPr>
+                <w:noProof/>
+                <w:webHidden/>
+              </w:rPr>
+              <w:fldChar w:fldCharType="begin"/>
+            </w:r>
+            <w:r>
+              <w:rPr>
+                <w:noProof/>
+                <w:webHidden/>
+              </w:rPr>
+              <w:instrText xml:space="preserve"> PAGEREF _Toc226113723 \h </w:instrText>
+            </w:r>
+            <w:r>
+              <w:rPr>
+                <w:noProof/>
+                <w:webHidden/>
+              </w:rPr>
+            </w:r>
+            <w:r>
+              <w:rPr>
+                <w:noProof/>
+                <w:webHidden/>
+              </w:rPr>
+              <w:fldChar w:fldCharType="separate"/>
+            </w:r>
+            <w:r>
+              <w:rPr>
+                <w:noProof/>
+                <w:webHidden/>
+              </w:rPr>
+              <w:t>iv</w:t>
+            </w:r>
+            <w:r>
+              <w:rPr>
+                <w:noProof/>
+                <w:webHidden/>
+              </w:rPr>
+              <w:fldChar w:fldCharType="end"/>
+            </w:r>
+          </w:hyperlink>
+        </w:p>
+        <w:p>
+          <w:pPr>
+            <w:pStyle w:val="Sumrio1"/>
+            <w:tabs>
               <w:tab w:val="left" w:pos="880"/>
               <w:tab w:val="right" w:leader="dot" w:pos="8494"/>
             </w:tabs>
@@ -794,7 +1036,7 @@
               <w:lang w:val="pt-BR" w:eastAsia="pt-BR" w:bidi="ar-SA"/>
             </w:rPr>
           </w:pPr>
-          <w:hyperlink w:anchor="_Toc225762290" w:history="1">
+          <w:hyperlink w:anchor="_Toc226113724" w:history="1">
             <w:r>
               <w:rPr>
                 <w:rStyle w:val="Hyperlink"/>
@@ -837,7 +1079,7 @@
                 <w:noProof/>
                 <w:webHidden/>
               </w:rPr>
-              <w:instrText xml:space="preserve"> PAGEREF _Toc225762290 \h </w:instrText>
+              <w:instrText xml:space="preserve"> PAGEREF _Toc226113724 \h </w:instrText>
             </w:r>
             <w:r>
               <w:rPr>
@@ -880,7 +1122,7 @@
               <w:lang w:val="pt-BR" w:eastAsia="pt-BR" w:bidi="ar-SA"/>
             </w:rPr>
           </w:pPr>
-          <w:hyperlink w:anchor="_Toc225762291" w:history="1">
+          <w:hyperlink w:anchor="_Toc226113725" w:history="1">
             <w:r>
               <w:rPr>
                 <w:rStyle w:val="Hyperlink"/>
@@ -923,7 +1165,7 @@
                 <w:noProof/>
                 <w:webHidden/>
               </w:rPr>
-              <w:instrText xml:space="preserve"> PAGEREF _Toc225762291 \h </w:instrText>
+              <w:instrText xml:space="preserve"> PAGEREF _Toc226113725 \h </w:instrText>
             </w:r>
             <w:r>
               <w:rPr>
@@ -966,7 +1208,7 @@
               <w:lang w:val="pt-BR" w:eastAsia="pt-BR" w:bidi="ar-SA"/>
             </w:rPr>
           </w:pPr>
-          <w:hyperlink w:anchor="_Toc225762292" w:history="1">
+          <w:hyperlink w:anchor="_Toc226113726" w:history="1">
             <w:r>
               <w:rPr>
                 <w:rStyle w:val="Hyperlink"/>
@@ -1009,7 +1251,7 @@
                 <w:noProof/>
                 <w:webHidden/>
               </w:rPr>
-              <w:instrText xml:space="preserve"> PAGEREF _Toc225762292 \h </w:instrText>
+              <w:instrText xml:space="preserve"> PAGEREF _Toc226113726 \h </w:instrText>
             </w:r>
             <w:r>
               <w:rPr>
@@ -1052,7 +1294,7 @@
               <w:lang w:val="pt-BR" w:eastAsia="pt-BR" w:bidi="ar-SA"/>
             </w:rPr>
           </w:pPr>
-          <w:hyperlink w:anchor="_Toc225762293" w:history="1">
+          <w:hyperlink w:anchor="_Toc226113727" w:history="1">
             <w:r>
               <w:rPr>
                 <w:rStyle w:val="Hyperlink"/>
@@ -1095,7 +1337,7 @@
                 <w:noProof/>
                 <w:webHidden/>
               </w:rPr>
-              <w:instrText xml:space="preserve"> PAGEREF _Toc225762293 \h </w:instrText>
+              <w:instrText xml:space="preserve"> PAGEREF _Toc226113727 \h </w:instrText>
             </w:r>
             <w:r>
               <w:rPr>
@@ -1138,7 +1380,7 @@
               <w:lang w:val="pt-BR" w:eastAsia="pt-BR" w:bidi="ar-SA"/>
             </w:rPr>
           </w:pPr>
-          <w:hyperlink w:anchor="_Toc225762294" w:history="1">
+          <w:hyperlink w:anchor="_Toc226113728" w:history="1">
             <w:r>
               <w:rPr>
                 <w:rStyle w:val="Hyperlink"/>
@@ -1181,7 +1423,7 @@
                 <w:noProof/>
                 <w:webHidden/>
               </w:rPr>
-              <w:instrText xml:space="preserve"> PAGEREF _Toc225762294 \h </w:instrText>
+              <w:instrText xml:space="preserve"> PAGEREF _Toc226113728 \h </w:instrText>
             </w:r>
             <w:r>
               <w:rPr>
@@ -1224,7 +1466,7 @@
               <w:lang w:val="pt-BR" w:eastAsia="pt-BR" w:bidi="ar-SA"/>
             </w:rPr>
           </w:pPr>
-          <w:hyperlink w:anchor="_Toc225762295" w:history="1">
+          <w:hyperlink w:anchor="_Toc226113729" w:history="1">
             <w:r>
               <w:rPr>
                 <w:rStyle w:val="Hyperlink"/>
@@ -1267,7 +1509,7 @@
                 <w:noProof/>
                 <w:webHidden/>
               </w:rPr>
-              <w:instrText xml:space="preserve"> PAGEREF _Toc225762295 \h </w:instrText>
+              <w:instrText xml:space="preserve"> PAGEREF _Toc226113729 \h </w:instrText>
             </w:r>
             <w:r>
               <w:rPr>
@@ -1310,7 +1552,7 @@
               <w:lang w:val="pt-BR" w:eastAsia="pt-BR" w:bidi="ar-SA"/>
             </w:rPr>
           </w:pPr>
-          <w:hyperlink w:anchor="_Toc225762296" w:history="1">
+          <w:hyperlink w:anchor="_Toc226113730" w:history="1">
             <w:r>
               <w:rPr>
                 <w:rStyle w:val="Hyperlink"/>
@@ -1353,7 +1595,7 @@
                 <w:noProof/>
                 <w:webHidden/>
               </w:rPr>
-              <w:instrText xml:space="preserve"> PAGEREF _Toc225762296 \h </w:instrText>
+              <w:instrText xml:space="preserve"> PAGEREF _Toc226113730 \h </w:instrText>
             </w:r>
             <w:r>
               <w:rPr>
@@ -1396,7 +1638,7 @@
               <w:lang w:val="pt-BR" w:eastAsia="pt-BR" w:bidi="ar-SA"/>
             </w:rPr>
           </w:pPr>
-          <w:hyperlink w:anchor="_Toc225762297" w:history="1">
+          <w:hyperlink w:anchor="_Toc226113731" w:history="1">
             <w:r>
               <w:rPr>
                 <w:rStyle w:val="Hyperlink"/>
@@ -1439,7 +1681,7 @@
                 <w:noProof/>
                 <w:webHidden/>
               </w:rPr>
-              <w:instrText xml:space="preserve"> PAGEREF _Toc225762297 \h </w:instrText>
+              <w:instrText xml:space="preserve"> PAGEREF _Toc226113731 \h </w:instrText>
             </w:r>
             <w:r>
               <w:rPr>
@@ -1459,7 +1701,7 @@
                 <w:noProof/>
                 <w:webHidden/>
               </w:rPr>
-              <w:t>2</w:t>
+              <w:t>3</w:t>
             </w:r>
             <w:r>
               <w:rPr>
@@ -1482,7 +1724,7 @@
               <w:lang w:val="pt-BR" w:eastAsia="pt-BR" w:bidi="ar-SA"/>
             </w:rPr>
           </w:pPr>
-          <w:hyperlink w:anchor="_Toc225762298" w:history="1">
+          <w:hyperlink w:anchor="_Toc226113732" w:history="1">
             <w:r>
               <w:rPr>
                 <w:rStyle w:val="Hyperlink"/>
@@ -1525,7 +1767,7 @@
                 <w:noProof/>
                 <w:webHidden/>
               </w:rPr>
-              <w:instrText xml:space="preserve"> PAGEREF _Toc225762298 \h </w:instrText>
+              <w:instrText xml:space="preserve"> PAGEREF _Toc226113732 \h </w:instrText>
             </w:r>
             <w:r>
               <w:rPr>
@@ -1545,7 +1787,7 @@
                 <w:noProof/>
                 <w:webHidden/>
               </w:rPr>
-              <w:t>2</w:t>
+              <w:t>4</w:t>
             </w:r>
             <w:r>
               <w:rPr>
@@ -1568,7 +1810,7 @@
               <w:lang w:val="pt-BR" w:eastAsia="pt-BR" w:bidi="ar-SA"/>
             </w:rPr>
           </w:pPr>
-          <w:hyperlink w:anchor="_Toc225762299" w:history="1">
+          <w:hyperlink w:anchor="_Toc226113733" w:history="1">
             <w:r>
               <w:rPr>
                 <w:rStyle w:val="Hyperlink"/>
@@ -1611,7 +1853,7 @@
                 <w:noProof/>
                 <w:webHidden/>
               </w:rPr>
-              <w:instrText xml:space="preserve"> PAGEREF _Toc225762299 \h </w:instrText>
+              <w:instrText xml:space="preserve"> PAGEREF _Toc226113733 \h </w:instrText>
             </w:r>
             <w:r>
               <w:rPr>
@@ -1631,7 +1873,7 @@
                 <w:noProof/>
                 <w:webHidden/>
               </w:rPr>
-              <w:t>2</w:t>
+              <w:t>5</w:t>
             </w:r>
             <w:r>
               <w:rPr>
@@ -1654,7 +1896,7 @@
               <w:lang w:val="pt-BR" w:eastAsia="pt-BR" w:bidi="ar-SA"/>
             </w:rPr>
           </w:pPr>
-          <w:hyperlink w:anchor="_Toc225762300" w:history="1">
+          <w:hyperlink w:anchor="_Toc226113734" w:history="1">
             <w:r>
               <w:rPr>
                 <w:rStyle w:val="Hyperlink"/>
@@ -1697,7 +1939,7 @@
                 <w:noProof/>
                 <w:webHidden/>
               </w:rPr>
-              <w:instrText xml:space="preserve"> PAGEREF _Toc225762300 \h </w:instrText>
+              <w:instrText xml:space="preserve"> PAGEREF _Toc226113734 \h </w:instrText>
             </w:r>
             <w:r>
               <w:rPr>
@@ -1717,7 +1959,7 @@
                 <w:noProof/>
                 <w:webHidden/>
               </w:rPr>
-              <w:t>2</w:t>
+              <w:t>5</w:t>
             </w:r>
             <w:r>
               <w:rPr>
@@ -1740,7 +1982,7 @@
               <w:lang w:val="pt-BR" w:eastAsia="pt-BR" w:bidi="ar-SA"/>
             </w:rPr>
           </w:pPr>
-          <w:hyperlink w:anchor="_Toc225762301" w:history="1">
+          <w:hyperlink w:anchor="_Toc226113735" w:history="1">
             <w:r>
               <w:rPr>
                 <w:rStyle w:val="Hyperlink"/>
@@ -1783,7 +2025,7 @@
                 <w:noProof/>
                 <w:webHidden/>
               </w:rPr>
-              <w:instrText xml:space="preserve"> PAGEREF _Toc225762301 \h </w:instrText>
+              <w:instrText xml:space="preserve"> PAGEREF _Toc226113735 \h </w:instrText>
             </w:r>
             <w:r>
               <w:rPr>
@@ -1803,7 +2045,7 @@
                 <w:noProof/>
                 <w:webHidden/>
               </w:rPr>
-              <w:t>2</w:t>
+              <w:t>5</w:t>
             </w:r>
             <w:r>
               <w:rPr>
@@ -1826,7 +2068,7 @@
               <w:lang w:val="pt-BR" w:eastAsia="pt-BR" w:bidi="ar-SA"/>
             </w:rPr>
           </w:pPr>
-          <w:hyperlink w:anchor="_Toc225762302" w:history="1">
+          <w:hyperlink w:anchor="_Toc226113736" w:history="1">
             <w:r>
               <w:rPr>
                 <w:rStyle w:val="Hyperlink"/>
@@ -1869,7 +2111,7 @@
                 <w:noProof/>
                 <w:webHidden/>
               </w:rPr>
-              <w:instrText xml:space="preserve"> PAGEREF _Toc225762302 \h </w:instrText>
+              <w:instrText xml:space="preserve"> PAGEREF _Toc226113736 \h </w:instrText>
             </w:r>
             <w:r>
               <w:rPr>
@@ -1889,7 +2131,7 @@
                 <w:noProof/>
                 <w:webHidden/>
               </w:rPr>
-              <w:t>2</w:t>
+              <w:t>5</w:t>
             </w:r>
             <w:r>
               <w:rPr>
@@ -1912,7 +2154,7 @@
               <w:lang w:val="pt-BR" w:eastAsia="pt-BR" w:bidi="ar-SA"/>
             </w:rPr>
           </w:pPr>
-          <w:hyperlink w:anchor="_Toc225762303" w:history="1">
+          <w:hyperlink w:anchor="_Toc226113737" w:history="1">
             <w:r>
               <w:rPr>
                 <w:rStyle w:val="Hyperlink"/>
@@ -1955,7 +2197,7 @@
                 <w:noProof/>
                 <w:webHidden/>
               </w:rPr>
-              <w:instrText xml:space="preserve"> PAGEREF _Toc225762303 \h </w:instrText>
+              <w:instrText xml:space="preserve"> PAGEREF _Toc226113737 \h </w:instrText>
             </w:r>
             <w:r>
               <w:rPr>
@@ -1975,7 +2217,7 @@
                 <w:noProof/>
                 <w:webHidden/>
               </w:rPr>
-              <w:t>2</w:t>
+              <w:t>6</w:t>
             </w:r>
             <w:r>
               <w:rPr>
@@ -1998,7 +2240,7 @@
               <w:lang w:val="pt-BR" w:eastAsia="pt-BR" w:bidi="ar-SA"/>
             </w:rPr>
           </w:pPr>
-          <w:hyperlink w:anchor="_Toc225762304" w:history="1">
+          <w:hyperlink w:anchor="_Toc226113738" w:history="1">
             <w:r>
               <w:rPr>
                 <w:rStyle w:val="Hyperlink"/>
@@ -2041,7 +2283,7 @@
                 <w:noProof/>
                 <w:webHidden/>
               </w:rPr>
-              <w:instrText xml:space="preserve"> PAGEREF _Toc225762304 \h </w:instrText>
+              <w:instrText xml:space="preserve"> PAGEREF _Toc226113738 \h </w:instrText>
             </w:r>
             <w:r>
               <w:rPr>
@@ -2061,7 +2303,7 @@
                 <w:noProof/>
                 <w:webHidden/>
               </w:rPr>
-              <w:t>2</w:t>
+              <w:t>6</w:t>
             </w:r>
             <w:r>
               <w:rPr>
@@ -2084,7 +2326,7 @@
               <w:lang w:val="pt-BR" w:eastAsia="pt-BR" w:bidi="ar-SA"/>
             </w:rPr>
           </w:pPr>
-          <w:hyperlink w:anchor="_Toc225762305" w:history="1">
+          <w:hyperlink w:anchor="_Toc226113739" w:history="1">
             <w:r>
               <w:rPr>
                 <w:rStyle w:val="Hyperlink"/>
@@ -2127,7 +2369,7 @@
                 <w:noProof/>
                 <w:webHidden/>
               </w:rPr>
-              <w:instrText xml:space="preserve"> PAGEREF _Toc225762305 \h </w:instrText>
+              <w:instrText xml:space="preserve"> PAGEREF _Toc226113739 \h </w:instrText>
             </w:r>
             <w:r>
               <w:rPr>
@@ -2147,7 +2389,7 @@
                 <w:noProof/>
                 <w:webHidden/>
               </w:rPr>
-              <w:t>2</w:t>
+              <w:t>6</w:t>
             </w:r>
             <w:r>
               <w:rPr>
@@ -2170,7 +2412,7 @@
               <w:lang w:val="pt-BR" w:eastAsia="pt-BR" w:bidi="ar-SA"/>
             </w:rPr>
           </w:pPr>
-          <w:hyperlink w:anchor="_Toc225762306" w:history="1">
+          <w:hyperlink w:anchor="_Toc226113740" w:history="1">
             <w:r>
               <w:rPr>
                 <w:rStyle w:val="Hyperlink"/>
@@ -2213,7 +2455,7 @@
                 <w:noProof/>
                 <w:webHidden/>
               </w:rPr>
-              <w:instrText xml:space="preserve"> PAGEREF _Toc225762306 \h </w:instrText>
+              <w:instrText xml:space="preserve"> PAGEREF _Toc226113740 \h </w:instrText>
             </w:r>
             <w:r>
               <w:rPr>
@@ -2233,7 +2475,7 @@
                 <w:noProof/>
                 <w:webHidden/>
               </w:rPr>
-              <w:t>2</w:t>
+              <w:t>6</w:t>
             </w:r>
             <w:r>
               <w:rPr>
@@ -2256,7 +2498,7 @@
               <w:lang w:val="pt-BR" w:eastAsia="pt-BR" w:bidi="ar-SA"/>
             </w:rPr>
           </w:pPr>
-          <w:hyperlink w:anchor="_Toc225762307" w:history="1">
+          <w:hyperlink w:anchor="_Toc226113741" w:history="1">
             <w:r>
               <w:rPr>
                 <w:rStyle w:val="Hyperlink"/>
@@ -2299,7 +2541,7 @@
                 <w:noProof/>
                 <w:webHidden/>
               </w:rPr>
-              <w:instrText xml:space="preserve"> PAGEREF _Toc225762307 \h </w:instrText>
+              <w:instrText xml:space="preserve"> PAGEREF _Toc226113741 \h </w:instrText>
             </w:r>
             <w:r>
               <w:rPr>
@@ -2319,7 +2561,7 @@
                 <w:noProof/>
                 <w:webHidden/>
               </w:rPr>
-              <w:t>2</w:t>
+              <w:t>6</w:t>
             </w:r>
             <w:r>
               <w:rPr>
@@ -2342,7 +2584,7 @@
               <w:lang w:val="pt-BR" w:eastAsia="pt-BR" w:bidi="ar-SA"/>
             </w:rPr>
           </w:pPr>
-          <w:hyperlink w:anchor="_Toc225762308" w:history="1">
+          <w:hyperlink w:anchor="_Toc226113742" w:history="1">
             <w:r>
               <w:rPr>
                 <w:rStyle w:val="Hyperlink"/>
@@ -2385,7 +2627,7 @@
                 <w:noProof/>
                 <w:webHidden/>
               </w:rPr>
-              <w:instrText xml:space="preserve"> PAGEREF _Toc225762308 \h </w:instrText>
+              <w:instrText xml:space="preserve"> PAGEREF _Toc226113742 \h </w:instrText>
             </w:r>
             <w:r>
               <w:rPr>
@@ -2405,7 +2647,7 @@
                 <w:noProof/>
                 <w:webHidden/>
               </w:rPr>
-              <w:t>2</w:t>
+              <w:t>6</w:t>
             </w:r>
             <w:r>
               <w:rPr>
@@ -2428,7 +2670,7 @@
               <w:lang w:val="pt-BR" w:eastAsia="pt-BR" w:bidi="ar-SA"/>
             </w:rPr>
           </w:pPr>
-          <w:hyperlink w:anchor="_Toc225762309" w:history="1">
+          <w:hyperlink w:anchor="_Toc226113743" w:history="1">
             <w:r>
               <w:rPr>
                 <w:rStyle w:val="Hyperlink"/>
@@ -2471,7 +2713,7 @@
                 <w:noProof/>
                 <w:webHidden/>
               </w:rPr>
-              <w:instrText xml:space="preserve"> PAGEREF _Toc225762309 \h </w:instrText>
+              <w:instrText xml:space="preserve"> PAGEREF _Toc226113743 \h </w:instrText>
             </w:r>
             <w:r>
               <w:rPr>
@@ -2491,7 +2733,7 @@
                 <w:noProof/>
                 <w:webHidden/>
               </w:rPr>
-              <w:t>2</w:t>
+              <w:t>6</w:t>
             </w:r>
             <w:r>
               <w:rPr>
@@ -2514,7 +2756,7 @@
               <w:lang w:val="pt-BR" w:eastAsia="pt-BR" w:bidi="ar-SA"/>
             </w:rPr>
           </w:pPr>
-          <w:hyperlink w:anchor="_Toc225762310" w:history="1">
+          <w:hyperlink w:anchor="_Toc226113744" w:history="1">
             <w:r>
               <w:rPr>
                 <w:rStyle w:val="Hyperlink"/>
@@ -2557,7 +2799,7 @@
                 <w:noProof/>
                 <w:webHidden/>
               </w:rPr>
-              <w:instrText xml:space="preserve"> PAGEREF _Toc225762310 \h </w:instrText>
+              <w:instrText xml:space="preserve"> PAGEREF _Toc226113744 \h </w:instrText>
             </w:r>
             <w:r>
               <w:rPr>
@@ -2577,7 +2819,7 @@
                 <w:noProof/>
                 <w:webHidden/>
               </w:rPr>
-              <w:t>2</w:t>
+              <w:t>6</w:t>
             </w:r>
             <w:r>
               <w:rPr>
@@ -2600,7 +2842,7 @@
               <w:lang w:val="pt-BR" w:eastAsia="pt-BR" w:bidi="ar-SA"/>
             </w:rPr>
           </w:pPr>
-          <w:hyperlink w:anchor="_Toc225762311" w:history="1">
+          <w:hyperlink w:anchor="_Toc226113745" w:history="1">
             <w:r>
               <w:rPr>
                 <w:rStyle w:val="Hyperlink"/>
@@ -2643,7 +2885,7 @@
                 <w:noProof/>
                 <w:webHidden/>
               </w:rPr>
-              <w:instrText xml:space="preserve"> PAGEREF _Toc225762311 \h </w:instrText>
+              <w:instrText xml:space="preserve"> PAGEREF _Toc226113745 \h </w:instrText>
             </w:r>
             <w:r>
               <w:rPr>
@@ -2663,7 +2905,7 @@
                 <w:noProof/>
                 <w:webHidden/>
               </w:rPr>
-              <w:t>2</w:t>
+              <w:t>7</w:t>
             </w:r>
             <w:r>
               <w:rPr>
@@ -2686,7 +2928,7 @@
               <w:lang w:val="pt-BR" w:eastAsia="pt-BR" w:bidi="ar-SA"/>
             </w:rPr>
           </w:pPr>
-          <w:hyperlink w:anchor="_Toc225762312" w:history="1">
+          <w:hyperlink w:anchor="_Toc226113746" w:history="1">
             <w:r>
               <w:rPr>
                 <w:rStyle w:val="Hyperlink"/>
@@ -2729,7 +2971,7 @@
                 <w:noProof/>
                 <w:webHidden/>
               </w:rPr>
-              <w:instrText xml:space="preserve"> PAGEREF _Toc225762312 \h </w:instrText>
+              <w:instrText xml:space="preserve"> PAGEREF _Toc226113746 \h </w:instrText>
             </w:r>
             <w:r>
               <w:rPr>
@@ -2749,7 +2991,7 @@
                 <w:noProof/>
                 <w:webHidden/>
               </w:rPr>
-              <w:t>2</w:t>
+              <w:t>7</w:t>
             </w:r>
             <w:r>
               <w:rPr>
@@ -2772,7 +3014,7 @@
               <w:lang w:val="pt-BR" w:eastAsia="pt-BR" w:bidi="ar-SA"/>
             </w:rPr>
           </w:pPr>
-          <w:hyperlink w:anchor="_Toc225762313" w:history="1">
+          <w:hyperlink w:anchor="_Toc226113747" w:history="1">
             <w:r>
               <w:rPr>
                 <w:rStyle w:val="Hyperlink"/>
@@ -2815,7 +3057,7 @@
                 <w:noProof/>
                 <w:webHidden/>
               </w:rPr>
-              <w:instrText xml:space="preserve"> PAGEREF _Toc225762313 \h </w:instrText>
+              <w:instrText xml:space="preserve"> PAGEREF _Toc226113747 \h </w:instrText>
             </w:r>
             <w:r>
               <w:rPr>
@@ -2835,7 +3077,7 @@
                 <w:noProof/>
                 <w:webHidden/>
               </w:rPr>
-              <w:t>2</w:t>
+              <w:t>7</w:t>
             </w:r>
             <w:r>
               <w:rPr>
@@ -2858,7 +3100,7 @@
               <w:lang w:val="pt-BR" w:eastAsia="pt-BR" w:bidi="ar-SA"/>
             </w:rPr>
           </w:pPr>
-          <w:hyperlink w:anchor="_Toc225762314" w:history="1">
+          <w:hyperlink w:anchor="_Toc226113748" w:history="1">
             <w:r>
               <w:rPr>
                 <w:rStyle w:val="Hyperlink"/>
@@ -2901,7 +3143,7 @@
                 <w:noProof/>
                 <w:webHidden/>
               </w:rPr>
-              <w:instrText xml:space="preserve"> PAGEREF _Toc225762314 \h </w:instrText>
+              <w:instrText xml:space="preserve"> PAGEREF _Toc226113748 \h </w:instrText>
             </w:r>
             <w:r>
               <w:rPr>
@@ -2921,7 +3163,7 @@
                 <w:noProof/>
                 <w:webHidden/>
               </w:rPr>
-              <w:t>2</w:t>
+              <w:t>7</w:t>
             </w:r>
             <w:r>
               <w:rPr>
@@ -2944,7 +3186,7 @@
               <w:lang w:val="pt-BR" w:eastAsia="pt-BR" w:bidi="ar-SA"/>
             </w:rPr>
           </w:pPr>
-          <w:hyperlink w:anchor="_Toc225762315" w:history="1">
+          <w:hyperlink w:anchor="_Toc226113749" w:history="1">
             <w:r>
               <w:rPr>
                 <w:rStyle w:val="Hyperlink"/>
@@ -2987,7 +3229,7 @@
                 <w:noProof/>
                 <w:webHidden/>
               </w:rPr>
-              <w:instrText xml:space="preserve"> PAGEREF _Toc225762315 \h </w:instrText>
+              <w:instrText xml:space="preserve"> PAGEREF _Toc226113749 \h </w:instrText>
             </w:r>
             <w:r>
               <w:rPr>
@@ -3007,7 +3249,7 @@
                 <w:noProof/>
                 <w:webHidden/>
               </w:rPr>
-              <w:t>2</w:t>
+              <w:t>7</w:t>
             </w:r>
             <w:r>
               <w:rPr>
@@ -3030,7 +3272,7 @@
               <w:lang w:val="pt-BR" w:eastAsia="pt-BR" w:bidi="ar-SA"/>
             </w:rPr>
           </w:pPr>
-          <w:hyperlink w:anchor="_Toc225762316" w:history="1">
+          <w:hyperlink w:anchor="_Toc226113750" w:history="1">
             <w:r>
               <w:rPr>
                 <w:rStyle w:val="Hyperlink"/>
@@ -3073,7 +3315,7 @@
                 <w:noProof/>
                 <w:webHidden/>
               </w:rPr>
-              <w:instrText xml:space="preserve"> PAGEREF _Toc225762316 \h </w:instrText>
+              <w:instrText xml:space="preserve"> PAGEREF _Toc226113750 \h </w:instrText>
             </w:r>
             <w:r>
               <w:rPr>
@@ -3093,7 +3335,7 @@
                 <w:noProof/>
                 <w:webHidden/>
               </w:rPr>
-              <w:t>2</w:t>
+              <w:t>7</w:t>
             </w:r>
             <w:r>
               <w:rPr>
@@ -3116,7 +3358,7 @@
               <w:lang w:val="pt-BR" w:eastAsia="pt-BR" w:bidi="ar-SA"/>
             </w:rPr>
           </w:pPr>
-          <w:hyperlink w:anchor="_Toc225762317" w:history="1">
+          <w:hyperlink w:anchor="_Toc226113751" w:history="1">
             <w:r>
               <w:rPr>
                 <w:rStyle w:val="Hyperlink"/>
@@ -3159,7 +3401,7 @@
                 <w:noProof/>
                 <w:webHidden/>
               </w:rPr>
-              <w:instrText xml:space="preserve"> PAGEREF _Toc225762317 \h </w:instrText>
+              <w:instrText xml:space="preserve"> PAGEREF _Toc226113751 \h </w:instrText>
             </w:r>
             <w:r>
               <w:rPr>
@@ -3179,7 +3421,7 @@
                 <w:noProof/>
                 <w:webHidden/>
               </w:rPr>
-              <w:t>2</w:t>
+              <w:t>7</w:t>
             </w:r>
             <w:r>
               <w:rPr>
@@ -3202,7 +3444,7 @@
               <w:lang w:val="pt-BR" w:eastAsia="pt-BR" w:bidi="ar-SA"/>
             </w:rPr>
           </w:pPr>
-          <w:hyperlink w:anchor="_Toc225762318" w:history="1">
+          <w:hyperlink w:anchor="_Toc226113752" w:history="1">
             <w:r>
               <w:rPr>
                 <w:rStyle w:val="Hyperlink"/>
@@ -3245,7 +3487,7 @@
                 <w:noProof/>
                 <w:webHidden/>
               </w:rPr>
-              <w:instrText xml:space="preserve"> PAGEREF _Toc225762318 \h </w:instrText>
+              <w:instrText xml:space="preserve"> PAGEREF _Toc226113752 \h </w:instrText>
             </w:r>
             <w:r>
               <w:rPr>
@@ -3265,7 +3507,7 @@
                 <w:noProof/>
                 <w:webHidden/>
               </w:rPr>
-              <w:t>2</w:t>
+              <w:t>7</w:t>
             </w:r>
             <w:r>
               <w:rPr>
@@ -3288,7 +3530,7 @@
               <w:lang w:val="pt-BR" w:eastAsia="pt-BR" w:bidi="ar-SA"/>
             </w:rPr>
           </w:pPr>
-          <w:hyperlink w:anchor="_Toc225762319" w:history="1">
+          <w:hyperlink w:anchor="_Toc226113753" w:history="1">
             <w:r>
               <w:rPr>
                 <w:rStyle w:val="Hyperlink"/>
@@ -3331,7 +3573,7 @@
                 <w:noProof/>
                 <w:webHidden/>
               </w:rPr>
-              <w:instrText xml:space="preserve"> PAGEREF _Toc225762319 \h </w:instrText>
+              <w:instrText xml:space="preserve"> PAGEREF _Toc226113753 \h </w:instrText>
             </w:r>
             <w:r>
               <w:rPr>
@@ -3351,7 +3593,7 @@
                 <w:noProof/>
                 <w:webHidden/>
               </w:rPr>
-              <w:t>2</w:t>
+              <w:t>7</w:t>
             </w:r>
             <w:r>
               <w:rPr>
@@ -3374,7 +3616,7 @@
               <w:lang w:val="pt-BR" w:eastAsia="pt-BR" w:bidi="ar-SA"/>
             </w:rPr>
           </w:pPr>
-          <w:hyperlink w:anchor="_Toc225762320" w:history="1">
+          <w:hyperlink w:anchor="_Toc226113754" w:history="1">
             <w:r>
               <w:rPr>
                 <w:rStyle w:val="Hyperlink"/>
@@ -3417,7 +3659,7 @@
                 <w:noProof/>
                 <w:webHidden/>
               </w:rPr>
-              <w:instrText xml:space="preserve"> PAGEREF _Toc225762320 \h </w:instrText>
+              <w:instrText xml:space="preserve"> PAGEREF _Toc226113754 \h </w:instrText>
             </w:r>
             <w:r>
               <w:rPr>
@@ -3437,93 +3679,7 @@
                 <w:noProof/>
                 <w:webHidden/>
               </w:rPr>
-              <w:t>2</w:t>
-            </w:r>
-            <w:r>
-              <w:rPr>
-                <w:noProof/>
-                <w:webHidden/>
-              </w:rPr>
-              <w:fldChar w:fldCharType="end"/>
-            </w:r>
-          </w:hyperlink>
-        </w:p>
-        <w:p>
-          <w:pPr>
-            <w:pStyle w:val="Sumrio3"/>
-            <w:tabs>
-              <w:tab w:val="left" w:pos="1320"/>
-              <w:tab w:val="right" w:leader="dot" w:pos="8494"/>
-            </w:tabs>
-            <w:rPr>
-              <w:noProof/>
-              <w:lang w:val="pt-BR" w:eastAsia="pt-BR" w:bidi="ar-SA"/>
-            </w:rPr>
-          </w:pPr>
-          <w:hyperlink w:anchor="_Toc225762321" w:history="1">
-            <w:r>
-              <w:rPr>
-                <w:rStyle w:val="Hyperlink"/>
-                <w:noProof/>
-                <w:lang w:val="pt-BR"/>
-              </w:rPr>
-              <w:t>5.4</w:t>
-            </w:r>
-            <w:r>
-              <w:rPr>
-                <w:noProof/>
-                <w:lang w:val="pt-BR" w:eastAsia="pt-BR" w:bidi="ar-SA"/>
-              </w:rPr>
-              <w:tab/>
-            </w:r>
-            <w:r>
-              <w:rPr>
-                <w:rStyle w:val="Hyperlink"/>
-                <w:noProof/>
-                <w:lang w:val="pt-BR"/>
-              </w:rPr>
-              <w:t>Plano de Gerenciamento de Riscos</w:t>
-            </w:r>
-            <w:r>
-              <w:rPr>
-                <w:noProof/>
-                <w:webHidden/>
-              </w:rPr>
-              <w:tab/>
-            </w:r>
-            <w:r>
-              <w:rPr>
-                <w:noProof/>
-                <w:webHidden/>
-              </w:rPr>
-              <w:fldChar w:fldCharType="begin"/>
-            </w:r>
-            <w:r>
-              <w:rPr>
-                <w:noProof/>
-                <w:webHidden/>
-              </w:rPr>
-              <w:instrText xml:space="preserve"> PAGEREF _Toc225762321 \h </w:instrText>
-            </w:r>
-            <w:r>
-              <w:rPr>
-                <w:noProof/>
-                <w:webHidden/>
-              </w:rPr>
-            </w:r>
-            <w:r>
-              <w:rPr>
-                <w:noProof/>
-                <w:webHidden/>
-              </w:rPr>
-              <w:fldChar w:fldCharType="separate"/>
-            </w:r>
-            <w:r>
-              <w:rPr>
-                <w:noProof/>
-                <w:webHidden/>
-              </w:rPr>
-              <w:t>2</w:t>
+              <w:t>7</w:t>
             </w:r>
             <w:r>
               <w:rPr>
@@ -3546,13 +3702,99 @@
               <w:lang w:val="pt-BR" w:eastAsia="pt-BR" w:bidi="ar-SA"/>
             </w:rPr>
           </w:pPr>
-          <w:hyperlink w:anchor="_Toc225762322" w:history="1">
+          <w:hyperlink w:anchor="_Toc226113755" w:history="1">
             <w:r>
               <w:rPr>
                 <w:rStyle w:val="Hyperlink"/>
                 <w:noProof/>
                 <w:lang w:val="pt-BR"/>
               </w:rPr>
+              <w:t>5.4</w:t>
+            </w:r>
+            <w:r>
+              <w:rPr>
+                <w:noProof/>
+                <w:lang w:val="pt-BR" w:eastAsia="pt-BR" w:bidi="ar-SA"/>
+              </w:rPr>
+              <w:tab/>
+            </w:r>
+            <w:r>
+              <w:rPr>
+                <w:rStyle w:val="Hyperlink"/>
+                <w:noProof/>
+                <w:lang w:val="pt-BR"/>
+              </w:rPr>
+              <w:t>Plano de Gerenciamento de Riscos</w:t>
+            </w:r>
+            <w:r>
+              <w:rPr>
+                <w:noProof/>
+                <w:webHidden/>
+              </w:rPr>
+              <w:tab/>
+            </w:r>
+            <w:r>
+              <w:rPr>
+                <w:noProof/>
+                <w:webHidden/>
+              </w:rPr>
+              <w:fldChar w:fldCharType="begin"/>
+            </w:r>
+            <w:r>
+              <w:rPr>
+                <w:noProof/>
+                <w:webHidden/>
+              </w:rPr>
+              <w:instrText xml:space="preserve"> PAGEREF _Toc226113755 \h </w:instrText>
+            </w:r>
+            <w:r>
+              <w:rPr>
+                <w:noProof/>
+                <w:webHidden/>
+              </w:rPr>
+            </w:r>
+            <w:r>
+              <w:rPr>
+                <w:noProof/>
+                <w:webHidden/>
+              </w:rPr>
+              <w:fldChar w:fldCharType="separate"/>
+            </w:r>
+            <w:r>
+              <w:rPr>
+                <w:noProof/>
+                <w:webHidden/>
+              </w:rPr>
+              <w:t>8</w:t>
+            </w:r>
+            <w:r>
+              <w:rPr>
+                <w:noProof/>
+                <w:webHidden/>
+              </w:rPr>
+              <w:fldChar w:fldCharType="end"/>
+            </w:r>
+          </w:hyperlink>
+        </w:p>
+        <w:p>
+          <w:pPr>
+            <w:pStyle w:val="Sumrio2"/>
+            <w:tabs>
+              <w:tab w:val="left" w:pos="1100"/>
+              <w:tab w:val="right" w:leader="dot" w:pos="8494"/>
+            </w:tabs>
+            <w:rPr>
+              <w:noProof/>
+              <w:lang w:val="pt-BR" w:eastAsia="pt-BR" w:bidi="ar-SA"/>
+            </w:rPr>
+          </w:pPr>
+          <w:hyperlink w:anchor="_Toc226113756" w:history="1">
+            <w:r>
+              <w:rPr>
+                <w:rStyle w:val="Hyperlink"/>
+                <w:noProof/>
+                <w:lang w:val="pt-BR"/>
+              </w:rPr>
               <w:t>5.5</w:t>
             </w:r>
             <w:r>
@@ -3589,7 +3831,7 @@
                 <w:noProof/>
                 <w:webHidden/>
               </w:rPr>
-              <w:instrText xml:space="preserve"> PAGEREF _Toc225762322 \h </w:instrText>
+              <w:instrText xml:space="preserve"> PAGEREF _Toc226113756 \h </w:instrText>
             </w:r>
             <w:r>
               <w:rPr>
@@ -3609,7 +3851,7 @@
                 <w:noProof/>
                 <w:webHidden/>
               </w:rPr>
-              <w:t>2</w:t>
+              <w:t>8</w:t>
             </w:r>
             <w:r>
               <w:rPr>
@@ -3632,7 +3874,7 @@
               <w:lang w:val="pt-BR" w:eastAsia="pt-BR" w:bidi="ar-SA"/>
             </w:rPr>
           </w:pPr>
-          <w:hyperlink w:anchor="_Toc225762323" w:history="1">
+          <w:hyperlink w:anchor="_Toc226113757" w:history="1">
             <w:r>
               <w:rPr>
                 <w:rStyle w:val="Hyperlink"/>
@@ -3675,7 +3917,7 @@
                 <w:noProof/>
                 <w:webHidden/>
               </w:rPr>
-              <w:instrText xml:space="preserve"> PAGEREF _Toc225762323 \h </w:instrText>
+              <w:instrText xml:space="preserve"> PAGEREF _Toc226113757 \h </w:instrText>
             </w:r>
             <w:r>
               <w:rPr>
@@ -3695,7 +3937,7 @@
                 <w:noProof/>
                 <w:webHidden/>
               </w:rPr>
-              <w:t>2</w:t>
+              <w:t>9</w:t>
             </w:r>
             <w:r>
               <w:rPr>
@@ -3718,7 +3960,7 @@
               <w:lang w:val="pt-BR" w:eastAsia="pt-BR" w:bidi="ar-SA"/>
             </w:rPr>
           </w:pPr>
-          <w:hyperlink w:anchor="_Toc225762324" w:history="1">
+          <w:hyperlink w:anchor="_Toc226113758" w:history="1">
             <w:r>
               <w:rPr>
                 <w:rStyle w:val="Hyperlink"/>
@@ -3761,7 +4003,7 @@
                 <w:noProof/>
                 <w:webHidden/>
               </w:rPr>
-              <w:instrText xml:space="preserve"> PAGEREF _Toc225762324 \h </w:instrText>
+              <w:instrText xml:space="preserve"> PAGEREF _Toc226113758 \h </w:instrText>
             </w:r>
             <w:r>
               <w:rPr>
@@ -3781,7 +4023,7 @@
                 <w:noProof/>
                 <w:webHidden/>
               </w:rPr>
-              <w:t>2</w:t>
+              <w:t>9</w:t>
             </w:r>
             <w:r>
               <w:rPr>
@@ -3804,7 +4046,7 @@
               <w:lang w:val="pt-BR" w:eastAsia="pt-BR" w:bidi="ar-SA"/>
             </w:rPr>
           </w:pPr>
-          <w:hyperlink w:anchor="_Toc225762325" w:history="1">
+          <w:hyperlink w:anchor="_Toc226113759" w:history="1">
             <w:r>
               <w:rPr>
                 <w:rStyle w:val="Hyperlink"/>
@@ -3847,7 +4089,7 @@
                 <w:noProof/>
                 <w:webHidden/>
               </w:rPr>
-              <w:instrText xml:space="preserve"> PAGEREF _Toc225762325 \h </w:instrText>
+              <w:instrText xml:space="preserve"> PAGEREF _Toc226113759 \h </w:instrText>
             </w:r>
             <w:r>
               <w:rPr>
@@ -3867,7 +4109,7 @@
                 <w:noProof/>
                 <w:webHidden/>
               </w:rPr>
-              <w:t>2</w:t>
+              <w:t>9</w:t>
             </w:r>
             <w:r>
               <w:rPr>
@@ -3890,7 +4132,7 @@
               <w:lang w:val="pt-BR" w:eastAsia="pt-BR" w:bidi="ar-SA"/>
             </w:rPr>
           </w:pPr>
-          <w:hyperlink w:anchor="_Toc225762326" w:history="1">
+          <w:hyperlink w:anchor="_Toc226113760" w:history="1">
             <w:r>
               <w:rPr>
                 <w:rStyle w:val="Hyperlink"/>
@@ -3933,7 +4175,7 @@
                 <w:noProof/>
                 <w:webHidden/>
               </w:rPr>
-              <w:instrText xml:space="preserve"> PAGEREF _Toc225762326 \h </w:instrText>
+              <w:instrText xml:space="preserve"> PAGEREF _Toc226113760 \h </w:instrText>
             </w:r>
             <w:r>
               <w:rPr>
@@ -3953,7 +4195,7 @@
                 <w:noProof/>
                 <w:webHidden/>
               </w:rPr>
-              <w:t>2</w:t>
+              <w:t>9</w:t>
             </w:r>
             <w:r>
               <w:rPr>
@@ -3976,7 +4218,7 @@
               <w:lang w:val="pt-BR" w:eastAsia="pt-BR" w:bidi="ar-SA"/>
             </w:rPr>
           </w:pPr>
-          <w:hyperlink w:anchor="_Toc225762327" w:history="1">
+          <w:hyperlink w:anchor="_Toc226113761" w:history="1">
             <w:r>
               <w:rPr>
                 <w:rStyle w:val="Hyperlink"/>
@@ -4019,7 +4261,7 @@
                 <w:noProof/>
                 <w:webHidden/>
               </w:rPr>
-              <w:instrText xml:space="preserve"> PAGEREF _Toc225762327 \h </w:instrText>
+              <w:instrText xml:space="preserve"> PAGEREF _Toc226113761 \h </w:instrText>
             </w:r>
             <w:r>
               <w:rPr>
@@ -4039,7 +4281,7 @@
                 <w:noProof/>
                 <w:webHidden/>
               </w:rPr>
-              <w:t>2</w:t>
+              <w:t>9</w:t>
             </w:r>
             <w:r>
               <w:rPr>
@@ -4062,7 +4304,7 @@
               <w:lang w:val="pt-BR" w:eastAsia="pt-BR" w:bidi="ar-SA"/>
             </w:rPr>
           </w:pPr>
-          <w:hyperlink w:anchor="_Toc225762328" w:history="1">
+          <w:hyperlink w:anchor="_Toc226113762" w:history="1">
             <w:r>
               <w:rPr>
                 <w:rStyle w:val="Hyperlink"/>
@@ -4105,7 +4347,7 @@
                 <w:noProof/>
                 <w:webHidden/>
               </w:rPr>
-              <w:instrText xml:space="preserve"> PAGEREF _Toc225762328 \h </w:instrText>
+              <w:instrText xml:space="preserve"> PAGEREF _Toc226113762 \h </w:instrText>
             </w:r>
             <w:r>
               <w:rPr>
@@ -4125,7 +4367,7 @@
                 <w:noProof/>
                 <w:webHidden/>
               </w:rPr>
-              <w:t>2</w:t>
+              <w:t>10</w:t>
             </w:r>
             <w:r>
               <w:rPr>
@@ -4148,7 +4390,7 @@
               <w:lang w:val="pt-BR" w:eastAsia="pt-BR" w:bidi="ar-SA"/>
             </w:rPr>
           </w:pPr>
-          <w:hyperlink w:anchor="_Toc225762329" w:history="1">
+          <w:hyperlink w:anchor="_Toc226113763" w:history="1">
             <w:r>
               <w:rPr>
                 <w:rStyle w:val="Hyperlink"/>
@@ -4191,7 +4433,7 @@
                 <w:noProof/>
                 <w:webHidden/>
               </w:rPr>
-              <w:instrText xml:space="preserve"> PAGEREF _Toc225762329 \h </w:instrText>
+              <w:instrText xml:space="preserve"> PAGEREF _Toc226113763 \h </w:instrText>
             </w:r>
             <w:r>
               <w:rPr>
@@ -4211,7 +4453,7 @@
                 <w:noProof/>
                 <w:webHidden/>
               </w:rPr>
-              <w:t>2</w:t>
+              <w:t>10</w:t>
             </w:r>
             <w:r>
               <w:rPr>
@@ -4234,7 +4476,7 @@
               <w:lang w:val="pt-BR" w:eastAsia="pt-BR" w:bidi="ar-SA"/>
             </w:rPr>
           </w:pPr>
-          <w:hyperlink w:anchor="_Toc225762330" w:history="1">
+          <w:hyperlink w:anchor="_Toc226113764" w:history="1">
             <w:r>
               <w:rPr>
                 <w:rStyle w:val="Hyperlink"/>
@@ -4277,7 +4519,7 @@
                 <w:noProof/>
                 <w:webHidden/>
               </w:rPr>
-              <w:instrText xml:space="preserve"> PAGEREF _Toc225762330 \h </w:instrText>
+              <w:instrText xml:space="preserve"> PAGEREF _Toc226113764 \h </w:instrText>
             </w:r>
             <w:r>
               <w:rPr>
@@ -4297,7 +4539,7 @@
                 <w:noProof/>
                 <w:webHidden/>
               </w:rPr>
-              <w:t>2</w:t>
+              <w:t>10</w:t>
             </w:r>
             <w:r>
               <w:rPr>
@@ -4320,7 +4562,7 @@
               <w:lang w:val="pt-BR" w:eastAsia="pt-BR" w:bidi="ar-SA"/>
             </w:rPr>
           </w:pPr>
-          <w:hyperlink w:anchor="_Toc225762331" w:history="1">
+          <w:hyperlink w:anchor="_Toc226113765" w:history="1">
             <w:r>
               <w:rPr>
                 <w:rStyle w:val="Hyperlink"/>
@@ -4363,7 +4605,7 @@
                 <w:noProof/>
                 <w:webHidden/>
               </w:rPr>
-              <w:instrText xml:space="preserve"> PAGEREF _Toc225762331 \h </w:instrText>
+              <w:instrText xml:space="preserve"> PAGEREF _Toc226113765 \h </w:instrText>
             </w:r>
             <w:r>
               <w:rPr>
@@ -4383,7 +4625,7 @@
                 <w:noProof/>
                 <w:webHidden/>
               </w:rPr>
-              <w:t>2</w:t>
+              <w:t>10</w:t>
             </w:r>
             <w:r>
               <w:rPr>
@@ -4406,7 +4648,7 @@
               <w:lang w:val="pt-BR" w:eastAsia="pt-BR" w:bidi="ar-SA"/>
             </w:rPr>
           </w:pPr>
-          <w:hyperlink w:anchor="_Toc225762332" w:history="1">
+          <w:hyperlink w:anchor="_Toc226113766" w:history="1">
             <w:r>
               <w:rPr>
                 <w:rStyle w:val="Hyperlink"/>
@@ -4449,7 +4691,7 @@
                 <w:noProof/>
                 <w:webHidden/>
               </w:rPr>
-              <w:instrText xml:space="preserve"> PAGEREF _Toc225762332 \h </w:instrText>
+              <w:instrText xml:space="preserve"> PAGEREF _Toc226113766 \h </w:instrText>
             </w:r>
             <w:r>
               <w:rPr>
@@ -4469,7 +4711,7 @@
                 <w:noProof/>
                 <w:webHidden/>
               </w:rPr>
-              <w:t>2</w:t>
+              <w:t>10</w:t>
             </w:r>
             <w:r>
               <w:rPr>
@@ -4492,7 +4734,7 @@
               <w:lang w:val="pt-BR" w:eastAsia="pt-BR" w:bidi="ar-SA"/>
             </w:rPr>
           </w:pPr>
-          <w:hyperlink w:anchor="_Toc225762333" w:history="1">
+          <w:hyperlink w:anchor="_Toc226113767" w:history="1">
             <w:r>
               <w:rPr>
                 <w:rStyle w:val="Hyperlink"/>
@@ -4535,7 +4777,7 @@
                 <w:noProof/>
                 <w:webHidden/>
               </w:rPr>
-              <w:instrText xml:space="preserve"> PAGEREF _Toc225762333 \h </w:instrText>
+              <w:instrText xml:space="preserve"> PAGEREF _Toc226113767 \h </w:instrText>
             </w:r>
             <w:r>
               <w:rPr>
@@ -4555,7 +4797,7 @@
                 <w:noProof/>
                 <w:webHidden/>
               </w:rPr>
-              <w:t>2</w:t>
+              <w:t>10</w:t>
             </w:r>
             <w:r>
               <w:rPr>
@@ -4578,7 +4820,7 @@
               <w:lang w:val="pt-BR" w:eastAsia="pt-BR" w:bidi="ar-SA"/>
             </w:rPr>
           </w:pPr>
-          <w:hyperlink w:anchor="_Toc225762334" w:history="1">
+          <w:hyperlink w:anchor="_Toc226113768" w:history="1">
             <w:r>
               <w:rPr>
                 <w:rStyle w:val="Hyperlink"/>
@@ -4621,7 +4863,7 @@
                 <w:noProof/>
                 <w:webHidden/>
               </w:rPr>
-              <w:instrText xml:space="preserve"> PAGEREF _Toc225762334 \h </w:instrText>
+              <w:instrText xml:space="preserve"> PAGEREF _Toc226113768 \h </w:instrText>
             </w:r>
             <w:r>
               <w:rPr>
@@ -4641,7 +4883,7 @@
                 <w:noProof/>
                 <w:webHidden/>
               </w:rPr>
-              <w:t>2</w:t>
+              <w:t>10</w:t>
             </w:r>
             <w:r>
               <w:rPr>
@@ -4664,7 +4906,7 @@
               <w:lang w:val="pt-BR" w:eastAsia="pt-BR" w:bidi="ar-SA"/>
             </w:rPr>
           </w:pPr>
-          <w:hyperlink w:anchor="_Toc225762335" w:history="1">
+          <w:hyperlink w:anchor="_Toc226113769" w:history="1">
             <w:r>
               <w:rPr>
                 <w:rStyle w:val="Hyperlink"/>
@@ -4707,7 +4949,7 @@
                 <w:noProof/>
                 <w:webHidden/>
               </w:rPr>
-              <w:instrText xml:space="preserve"> PAGEREF _Toc225762335 \h </w:instrText>
+              <w:instrText xml:space="preserve"> PAGEREF _Toc226113769 \h </w:instrText>
             </w:r>
             <w:r>
               <w:rPr>
@@ -4727,7 +4969,7 @@
                 <w:noProof/>
                 <w:webHidden/>
               </w:rPr>
-              <w:t>2</w:t>
+              <w:t>10</w:t>
             </w:r>
             <w:r>
               <w:rPr>
@@ -4750,7 +4992,7 @@
               <w:lang w:val="pt-BR" w:eastAsia="pt-BR" w:bidi="ar-SA"/>
             </w:rPr>
           </w:pPr>
-          <w:hyperlink w:anchor="_Toc225762336" w:history="1">
+          <w:hyperlink w:anchor="_Toc226113770" w:history="1">
             <w:r>
               <w:rPr>
                 <w:rStyle w:val="Hyperlink"/>
@@ -4793,7 +5035,7 @@
                 <w:noProof/>
                 <w:webHidden/>
               </w:rPr>
-              <w:instrText xml:space="preserve"> PAGEREF _Toc225762336 \h </w:instrText>
+              <w:instrText xml:space="preserve"> PAGEREF _Toc226113770 \h </w:instrText>
             </w:r>
             <w:r>
               <w:rPr>
@@ -4836,7 +5078,7 @@
               <w:lang w:val="pt-BR" w:eastAsia="pt-BR" w:bidi="ar-SA"/>
             </w:rPr>
           </w:pPr>
-          <w:hyperlink w:anchor="_Toc225762337" w:history="1">
+          <w:hyperlink w:anchor="_Toc226113771" w:history="1">
             <w:r>
               <w:rPr>
                 <w:rStyle w:val="Hyperlink"/>
@@ -4879,7 +5121,7 @@
                 <w:noProof/>
                 <w:webHidden/>
               </w:rPr>
-              <w:instrText xml:space="preserve"> PAGEREF _Toc225762337 \h </w:instrText>
+              <w:instrText xml:space="preserve"> PAGEREF _Toc226113771 \h </w:instrText>
             </w:r>
             <w:r>
               <w:rPr>
@@ -4949,8 +5191,8 @@
           <w:lang w:val="pt-BR"/>
         </w:rPr>
       </w:pPr>
-      <w:bookmarkStart w:id="4" w:name="_Ref225761637"/>
-      <w:bookmarkStart w:id="5" w:name="_Toc225762290"/>
+      <w:bookmarkStart w:id="8" w:name="_Ref225761637"/>
+      <w:bookmarkStart w:id="9" w:name="_Toc226113724"/>
       <w:r>
         <w:rPr>
           <w:lang w:val="pt-BR"/>
@@ -4958,8 +5200,8 @@
         <w:lastRenderedPageBreak/>
         <w:t>Apresentação</w:t>
       </w:r>
-      <w:bookmarkEnd w:id="4"/>
-      <w:bookmarkEnd w:id="5"/>
+      <w:bookmarkEnd w:id="8"/>
+      <w:bookmarkEnd w:id="9"/>
     </w:p>
     <w:p>
       <w:pPr>
@@ -4972,14 +5214,14 @@
           <w:lang w:val="pt-BR"/>
         </w:rPr>
       </w:pPr>
-      <w:bookmarkStart w:id="6" w:name="_Toc225762291"/>
+      <w:bookmarkStart w:id="10" w:name="_Toc226113725"/>
       <w:r>
         <w:rPr>
           <w:lang w:val="pt-BR"/>
         </w:rPr>
         <w:t>Sumário do Projeto</w:t>
       </w:r>
-      <w:bookmarkEnd w:id="6"/>
+      <w:bookmarkEnd w:id="10"/>
     </w:p>
     <w:p>
       <w:pPr>
@@ -4992,14 +5234,14 @@
           <w:lang w:val="pt-BR"/>
         </w:rPr>
       </w:pPr>
-      <w:bookmarkStart w:id="7" w:name="_Toc225762292"/>
+      <w:bookmarkStart w:id="11" w:name="_Toc226113726"/>
       <w:r>
         <w:rPr>
           <w:lang w:val="pt-BR"/>
         </w:rPr>
         <w:t>Finalidades, Escopo e Objetivos</w:t>
       </w:r>
-      <w:bookmarkEnd w:id="7"/>
+      <w:bookmarkEnd w:id="11"/>
     </w:p>
     <w:p>
       <w:pPr>
@@ -5154,14 +5396,14 @@
           <w:lang w:val="pt-BR"/>
         </w:rPr>
       </w:pPr>
-      <w:bookmarkStart w:id="8" w:name="_Toc225762293"/>
+      <w:bookmarkStart w:id="12" w:name="_Toc226113727"/>
       <w:r>
         <w:rPr>
           <w:lang w:val="pt-BR"/>
         </w:rPr>
         <w:t>Postulados e Restrições</w:t>
       </w:r>
-      <w:bookmarkEnd w:id="8"/>
+      <w:bookmarkEnd w:id="12"/>
     </w:p>
     <w:p>
       <w:pPr>
@@ -5263,14 +5505,14 @@
           <w:lang w:val="pt-BR"/>
         </w:rPr>
       </w:pPr>
-      <w:bookmarkStart w:id="9" w:name="_Toc225762294"/>
+      <w:bookmarkStart w:id="13" w:name="_Toc226113728"/>
       <w:r>
         <w:rPr>
           <w:lang w:val="pt-BR"/>
         </w:rPr>
         <w:t>Liberações Parciais</w:t>
       </w:r>
-      <w:bookmarkEnd w:id="9"/>
+      <w:bookmarkEnd w:id="13"/>
     </w:p>
     <w:p>
       <w:pPr>
@@ -5399,7 +5641,7 @@
           <w:lang w:val="pt-BR"/>
         </w:rPr>
       </w:pPr>
-      <w:bookmarkStart w:id="10" w:name="_Toc225762295"/>
+      <w:bookmarkStart w:id="14" w:name="_Toc226113729"/>
       <w:r>
         <w:rPr>
           <w:rStyle w:val="Ttulo3Char"/>
@@ -5407,7 +5649,7 @@
         </w:rPr>
         <w:t>Sumário de Cronograma e Orçamento</w:t>
       </w:r>
-      <w:bookmarkEnd w:id="10"/>
+      <w:bookmarkEnd w:id="14"/>
     </w:p>
     <w:p>
       <w:pPr>
@@ -5627,7 +5869,7 @@
           <w:lang w:val="pt-BR"/>
         </w:rPr>
       </w:pPr>
-      <w:bookmarkStart w:id="11" w:name="_Toc225762296"/>
+      <w:bookmarkStart w:id="15" w:name="_Toc226113730"/>
       <w:r>
         <w:rPr>
           <w:lang w:val="pt-BR"/>
@@ -5635,7 +5877,7 @@
         <w:lastRenderedPageBreak/>
         <w:t>Evolução do Plano</w:t>
       </w:r>
-      <w:bookmarkEnd w:id="11"/>
+      <w:bookmarkEnd w:id="15"/>
     </w:p>
     <w:p>
       <w:pPr>
@@ -5707,7 +5949,7 @@
           <w:lang w:val="pt-BR"/>
         </w:rPr>
       </w:pPr>
-      <w:bookmarkStart w:id="12" w:name="_Toc225762297"/>
+      <w:bookmarkStart w:id="16" w:name="_Toc226113731"/>
       <w:r>
         <w:rPr>
           <w:lang w:val="pt-BR"/>
@@ -5715,7 +5957,7 @@
         <w:lastRenderedPageBreak/>
         <w:t>Referências</w:t>
       </w:r>
-      <w:bookmarkEnd w:id="12"/>
+      <w:bookmarkEnd w:id="16"/>
     </w:p>
     <w:p>
       <w:pPr>
@@ -5729,7 +5971,7 @@
           <w:lang w:val="pt-BR"/>
         </w:rPr>
       </w:pPr>
-      <w:bookmarkStart w:id="13" w:name="_Ref225761504"/>
+      <w:bookmarkStart w:id="17" w:name="_Ref225761504"/>
       <w:r>
         <w:rPr>
           <w:lang w:val="pt-BR"/>
@@ -5778,7 +6020,7 @@
         </w:rPr>
         <w:t xml:space="preserve"> Editora McGraw-Hill</w:t>
       </w:r>
-      <w:bookmarkEnd w:id="13"/>
+      <w:bookmarkEnd w:id="17"/>
     </w:p>
     <w:p>
       <w:pPr>
@@ -5792,7 +6034,7 @@
           <w:lang w:val="pt-BR"/>
         </w:rPr>
       </w:pPr>
-      <w:bookmarkStart w:id="14" w:name="_Ref226108261"/>
+      <w:bookmarkStart w:id="18" w:name="_Ref226108261"/>
       <w:r>
         <w:t>Microsoft Visual Studio 2008</w:t>
       </w:r>
@@ -5805,7 +6047,7 @@
         </w:rPr>
         <w:t>http://msdn.microsoft.com/en-us/vstudio/default.aspx</w:t>
       </w:r>
-      <w:bookmarkEnd w:id="14"/>
+      <w:bookmarkEnd w:id="18"/>
     </w:p>
     <w:p>
       <w:pPr>
@@ -5819,7 +6061,7 @@
           <w:lang w:val="pt-BR"/>
         </w:rPr>
       </w:pPr>
-      <w:bookmarkStart w:id="15" w:name="_Ref225761999"/>
+      <w:bookmarkStart w:id="19" w:name="_Ref225761999"/>
       <w:r>
         <w:rPr>
           <w:lang w:val="pt-BR"/>
@@ -5839,7 +6081,7 @@
         </w:rPr>
         <w:t>http://msdn.microsoft.com/en-us/vcsharp/default.aspx</w:t>
       </w:r>
-      <w:bookmarkEnd w:id="15"/>
+      <w:bookmarkEnd w:id="19"/>
     </w:p>
     <w:p>
       <w:pPr>
@@ -5879,7 +6121,7 @@
           <w:i/>
         </w:rPr>
       </w:pPr>
-      <w:bookmarkStart w:id="16" w:name="_Ref226093308"/>
+      <w:bookmarkStart w:id="20" w:name="_Ref226093308"/>
       <w:r>
         <w:t xml:space="preserve">Microsoft Office Project 2007: </w:t>
       </w:r>
@@ -5889,9 +6131,9 @@
         </w:rPr>
         <w:t>http://office.microsoft.com/pt-br/project/FX100487771046.aspx</w:t>
       </w:r>
-      <w:bookmarkStart w:id="17" w:name="_Ref225761382"/>
-      <w:bookmarkStart w:id="18" w:name="_Ref225761755"/>
-      <w:bookmarkEnd w:id="16"/>
+      <w:bookmarkStart w:id="21" w:name="_Ref225761382"/>
+      <w:bookmarkStart w:id="22" w:name="_Ref225761755"/>
+      <w:bookmarkEnd w:id="20"/>
     </w:p>
     <w:p>
       <w:pPr>
@@ -5905,7 +6147,7 @@
           <w:lang w:val="pt-BR"/>
         </w:rPr>
       </w:pPr>
-      <w:bookmarkStart w:id="19" w:name="_Ref225762339"/>
+      <w:bookmarkStart w:id="23" w:name="_Ref225762339"/>
       <w:r>
         <w:rPr>
           <w:lang w:val="pt-BR"/>
@@ -5931,9 +6173,9 @@
         </w:rPr>
         <w:t>http://sunset.usc.edu/csse/research/COCOMOII/cocomo_main.html</w:t>
       </w:r>
-      <w:bookmarkEnd w:id="17"/>
-      <w:bookmarkEnd w:id="18"/>
-      <w:bookmarkEnd w:id="19"/>
+      <w:bookmarkEnd w:id="21"/>
+      <w:bookmarkEnd w:id="22"/>
+      <w:bookmarkEnd w:id="23"/>
     </w:p>
     <w:p>
       <w:pPr>
@@ -5947,7 +6189,7 @@
           <w:i/>
         </w:rPr>
       </w:pPr>
-      <w:bookmarkStart w:id="20" w:name="_Ref226108414"/>
+      <w:bookmarkStart w:id="24" w:name="_Ref226108414"/>
       <w:r>
         <w:t>S</w:t>
       </w:r>
@@ -5963,7 +6205,7 @@
         </w:rPr>
         <w:t>http://subversion.tigris.org/</w:t>
       </w:r>
-      <w:bookmarkEnd w:id="20"/>
+      <w:bookmarkEnd w:id="24"/>
     </w:p>
     <w:p>
       <w:pPr>
@@ -5978,7 +6220,7 @@
           <w:lang w:val="pt-BR"/>
         </w:rPr>
       </w:pPr>
-      <w:bookmarkStart w:id="21" w:name="_Ref226108510"/>
+      <w:bookmarkStart w:id="25" w:name="_Ref226108510"/>
       <w:r>
         <w:rPr>
           <w:lang w:val="pt-BR"/>
@@ -5992,7 +6234,7 @@
         </w:rPr>
         <w:t>http://tortoisesvn.tigris.org/</w:t>
       </w:r>
-      <w:bookmarkEnd w:id="21"/>
+      <w:bookmarkEnd w:id="25"/>
     </w:p>
     <w:p>
       <w:pPr>
@@ -6006,8 +6248,8 @@
           <w:i/>
         </w:rPr>
       </w:pPr>
-      <w:bookmarkStart w:id="22" w:name="_Ref225762215"/>
-      <w:bookmarkStart w:id="23" w:name="_Ref225761962"/>
+      <w:bookmarkStart w:id="26" w:name="_Ref225762215"/>
+      <w:bookmarkStart w:id="27" w:name="_Ref225761962"/>
       <w:r>
         <w:t xml:space="preserve">Multithreading no Visual Studio: </w:t>
       </w:r>
@@ -6017,7 +6259,7 @@
         </w:rPr>
         <w:t>http://msdn.microsoft.com/en-us/library/eed6swsx(VS.71).aspx</w:t>
       </w:r>
-      <w:bookmarkEnd w:id="22"/>
+      <w:bookmarkEnd w:id="26"/>
     </w:p>
     <w:p>
       <w:pPr>
@@ -6032,7 +6274,7 @@
           <w:lang w:val="pt-BR"/>
         </w:rPr>
       </w:pPr>
-      <w:bookmarkStart w:id="24" w:name="_Ref225762374"/>
+      <w:bookmarkStart w:id="28" w:name="_Ref225762374"/>
       <w:r>
         <w:rPr>
           <w:lang w:val="pt-BR"/>
@@ -6046,8 +6288,8 @@
         </w:rPr>
         <w:t>http://msdn.microsoft.com/en-us/library/aa288436.aspx</w:t>
       </w:r>
-      <w:bookmarkEnd w:id="23"/>
-      <w:bookmarkEnd w:id="24"/>
+      <w:bookmarkEnd w:id="27"/>
+      <w:bookmarkEnd w:id="28"/>
     </w:p>
     <w:p>
       <w:pPr>
@@ -6073,7 +6315,7 @@
           <w:lang w:val="pt-BR"/>
         </w:rPr>
       </w:pPr>
-      <w:bookmarkStart w:id="25" w:name="_Toc225762298"/>
+      <w:bookmarkStart w:id="29" w:name="_Toc226113732"/>
       <w:r>
         <w:rPr>
           <w:lang w:val="pt-BR"/>
@@ -6081,7 +6323,7 @@
         <w:lastRenderedPageBreak/>
         <w:t>Definições</w:t>
       </w:r>
-      <w:bookmarkEnd w:id="25"/>
+      <w:bookmarkEnd w:id="29"/>
     </w:p>
     <w:p>
       <w:pPr>
@@ -6150,7 +6392,7 @@
           <w:lang w:val="pt-BR"/>
         </w:rPr>
       </w:pPr>
-      <w:bookmarkStart w:id="26" w:name="_Toc225762299"/>
+      <w:bookmarkStart w:id="30" w:name="_Toc226113733"/>
       <w:r>
         <w:rPr>
           <w:lang w:val="pt-BR"/>
@@ -6164,7 +6406,7 @@
         </w:rPr>
         <w:t>rganização do Projeto</w:t>
       </w:r>
-      <w:bookmarkEnd w:id="26"/>
+      <w:bookmarkEnd w:id="30"/>
     </w:p>
     <w:p>
       <w:pPr>
@@ -6177,14 +6419,14 @@
           <w:lang w:val="pt-BR"/>
         </w:rPr>
       </w:pPr>
-      <w:bookmarkStart w:id="27" w:name="_Toc225762300"/>
+      <w:bookmarkStart w:id="31" w:name="_Toc226113734"/>
       <w:r>
         <w:rPr>
           <w:lang w:val="pt-BR"/>
         </w:rPr>
         <w:t>Interfaces Externas</w:t>
       </w:r>
-      <w:bookmarkEnd w:id="27"/>
+      <w:bookmarkEnd w:id="31"/>
     </w:p>
     <w:p>
       <w:pPr>
@@ -6241,14 +6483,14 @@
           <w:lang w:val="pt-BR"/>
         </w:rPr>
       </w:pPr>
-      <w:bookmarkStart w:id="28" w:name="_Toc225762301"/>
+      <w:bookmarkStart w:id="32" w:name="_Toc226113735"/>
       <w:r>
         <w:rPr>
           <w:lang w:val="pt-BR"/>
         </w:rPr>
         <w:t>Estrutura Interna</w:t>
       </w:r>
-      <w:bookmarkEnd w:id="28"/>
+      <w:bookmarkEnd w:id="32"/>
     </w:p>
     <w:p>
       <w:pPr>
@@ -6363,14 +6605,14 @@
           <w:lang w:val="pt-BR"/>
         </w:rPr>
       </w:pPr>
-      <w:bookmarkStart w:id="29" w:name="_Toc225762302"/>
+      <w:bookmarkStart w:id="33" w:name="_Toc226113736"/>
       <w:r>
         <w:rPr>
           <w:lang w:val="pt-BR"/>
         </w:rPr>
         <w:t>Papéis e Responsabilidades</w:t>
       </w:r>
-      <w:bookmarkEnd w:id="29"/>
+      <w:bookmarkEnd w:id="33"/>
     </w:p>
     <w:p>
       <w:pPr>
@@ -6464,7 +6706,7 @@
           <w:lang w:val="pt-BR"/>
         </w:rPr>
       </w:pPr>
-      <w:bookmarkStart w:id="30" w:name="_Toc225762303"/>
+      <w:bookmarkStart w:id="34" w:name="_Toc226113737"/>
       <w:r>
         <w:rPr>
           <w:lang w:val="pt-BR"/>
@@ -6472,7 +6714,7 @@
         <w:lastRenderedPageBreak/>
         <w:t>Processos de Gerenciamento</w:t>
       </w:r>
-      <w:bookmarkEnd w:id="30"/>
+      <w:bookmarkEnd w:id="34"/>
     </w:p>
     <w:p>
       <w:pPr>
@@ -6485,14 +6727,14 @@
           <w:lang w:val="pt-BR"/>
         </w:rPr>
       </w:pPr>
-      <w:bookmarkStart w:id="31" w:name="_Toc225762304"/>
+      <w:bookmarkStart w:id="35" w:name="_Toc226113738"/>
       <w:r>
         <w:rPr>
           <w:lang w:val="pt-BR"/>
         </w:rPr>
         <w:t>Partida no Projeto</w:t>
       </w:r>
-      <w:bookmarkEnd w:id="31"/>
+      <w:bookmarkEnd w:id="35"/>
     </w:p>
     <w:p>
       <w:pPr>
@@ -6505,14 +6747,14 @@
           <w:lang w:val="pt-BR"/>
         </w:rPr>
       </w:pPr>
-      <w:bookmarkStart w:id="32" w:name="_Toc225762305"/>
+      <w:bookmarkStart w:id="36" w:name="_Toc226113739"/>
       <w:r>
         <w:rPr>
           <w:lang w:val="pt-BR"/>
         </w:rPr>
         <w:t>Previsões</w:t>
       </w:r>
-      <w:bookmarkEnd w:id="32"/>
+      <w:bookmarkEnd w:id="36"/>
     </w:p>
     <w:p>
       <w:pPr>
@@ -6678,14 +6920,14 @@
           <w:lang w:val="pt-BR"/>
         </w:rPr>
       </w:pPr>
-      <w:bookmarkStart w:id="33" w:name="_Toc225762306"/>
+      <w:bookmarkStart w:id="37" w:name="_Toc226113740"/>
       <w:r>
         <w:rPr>
           <w:lang w:val="pt-BR"/>
         </w:rPr>
         <w:t>Equipe</w:t>
       </w:r>
-      <w:bookmarkEnd w:id="33"/>
+      <w:bookmarkEnd w:id="37"/>
     </w:p>
     <w:p>
       <w:pPr>
@@ -6867,14 +7109,14 @@
           <w:lang w:val="pt-BR"/>
         </w:rPr>
       </w:pPr>
-      <w:bookmarkStart w:id="34" w:name="_Toc225762307"/>
+      <w:bookmarkStart w:id="38" w:name="_Toc226113741"/>
       <w:r>
         <w:rPr>
           <w:lang w:val="pt-BR"/>
         </w:rPr>
         <w:t>Plano para a Aquisição de Recursos</w:t>
       </w:r>
-      <w:bookmarkEnd w:id="34"/>
+      <w:bookmarkEnd w:id="38"/>
     </w:p>
     <w:p>
       <w:pPr>
@@ -6912,14 +7154,14 @@
           <w:lang w:val="pt-BR"/>
         </w:rPr>
       </w:pPr>
-      <w:bookmarkStart w:id="35" w:name="_Toc225762308"/>
+      <w:bookmarkStart w:id="39" w:name="_Toc226113742"/>
       <w:r>
         <w:rPr>
           <w:lang w:val="pt-BR"/>
         </w:rPr>
         <w:t>Plano de Treinamento da Equipe</w:t>
       </w:r>
-      <w:bookmarkEnd w:id="35"/>
+      <w:bookmarkEnd w:id="39"/>
     </w:p>
     <w:p>
       <w:pPr>
@@ -7254,14 +7496,14 @@
           <w:lang w:val="pt-BR"/>
         </w:rPr>
       </w:pPr>
-      <w:bookmarkStart w:id="36" w:name="_Toc225762309"/>
+      <w:bookmarkStart w:id="40" w:name="_Toc226113743"/>
       <w:r>
         <w:rPr>
           <w:lang w:val="pt-BR"/>
         </w:rPr>
         <w:t>Plano de Trabalho</w:t>
       </w:r>
-      <w:bookmarkEnd w:id="36"/>
+      <w:bookmarkEnd w:id="40"/>
     </w:p>
     <w:p>
       <w:pPr>
@@ -7274,18 +7516,18 @@
           <w:lang w:val="pt-BR"/>
         </w:rPr>
       </w:pPr>
-      <w:bookmarkStart w:id="37" w:name="_Toc225762310"/>
-      <w:bookmarkStart w:id="38" w:name="_Ref226109531"/>
-      <w:bookmarkStart w:id="39" w:name="_Ref226111643"/>
+      <w:bookmarkStart w:id="41" w:name="_Ref226109531"/>
+      <w:bookmarkStart w:id="42" w:name="_Ref226111643"/>
+      <w:bookmarkStart w:id="43" w:name="_Toc226113744"/>
       <w:r>
         <w:rPr>
           <w:lang w:val="pt-BR"/>
         </w:rPr>
         <w:t>Atividades</w:t>
       </w:r>
-      <w:bookmarkEnd w:id="37"/>
-      <w:bookmarkEnd w:id="38"/>
-      <w:bookmarkEnd w:id="39"/>
+      <w:bookmarkEnd w:id="41"/>
+      <w:bookmarkEnd w:id="42"/>
+      <w:bookmarkEnd w:id="43"/>
     </w:p>
     <w:p>
       <w:pPr>
@@ -7443,14 +7685,14 @@
           <w:lang w:val="pt-BR"/>
         </w:rPr>
       </w:pPr>
-      <w:bookmarkStart w:id="40" w:name="_Toc225762311"/>
+      <w:bookmarkStart w:id="44" w:name="_Toc226113745"/>
       <w:r>
         <w:rPr>
           <w:lang w:val="pt-BR"/>
         </w:rPr>
         <w:t>Prazos</w:t>
       </w:r>
-      <w:bookmarkEnd w:id="40"/>
+      <w:bookmarkEnd w:id="44"/>
     </w:p>
     <w:p>
       <w:pPr>
@@ -7477,14 +7719,14 @@
           <w:lang w:val="pt-BR"/>
         </w:rPr>
       </w:pPr>
-      <w:bookmarkStart w:id="41" w:name="_Toc225762312"/>
+      <w:bookmarkStart w:id="45" w:name="_Toc226113746"/>
       <w:r>
         <w:rPr>
           <w:lang w:val="pt-BR"/>
         </w:rPr>
         <w:t>Alocação de Recursos</w:t>
       </w:r>
-      <w:bookmarkEnd w:id="41"/>
+      <w:bookmarkEnd w:id="45"/>
     </w:p>
     <w:p>
       <w:pPr>
@@ -7511,14 +7753,24 @@
           <w:lang w:val="pt-BR"/>
         </w:rPr>
       </w:pPr>
-      <w:bookmarkStart w:id="42" w:name="_Toc225762313"/>
+      <w:bookmarkStart w:id="46" w:name="_Toc226113747"/>
+      <w:commentRangeStart w:id="47"/>
       <w:r>
         <w:rPr>
           <w:lang w:val="pt-BR"/>
         </w:rPr>
         <w:t>Alocação de Orçamento</w:t>
       </w:r>
-      <w:bookmarkEnd w:id="42"/>
+      <w:commentRangeEnd w:id="47"/>
+      <w:r>
+        <w:rPr>
+          <w:rStyle w:val="Refdecomentrio"/>
+          <w:rFonts w:asciiTheme="minorHAnsi" w:eastAsiaTheme="minorEastAsia" w:hAnsiTheme="minorHAnsi" w:cstheme="minorBidi"/>
+          <w:color w:val="auto"/>
+        </w:rPr>
+        <w:commentReference w:id="47"/>
+      </w:r>
+      <w:bookmarkEnd w:id="46"/>
     </w:p>
     <w:p>
       <w:pPr>
@@ -7545,14 +7797,14 @@
           <w:lang w:val="pt-BR"/>
         </w:rPr>
       </w:pPr>
-      <w:bookmarkStart w:id="43" w:name="_Toc225762314"/>
+      <w:bookmarkStart w:id="48" w:name="_Toc226113748"/>
       <w:r>
         <w:rPr>
           <w:lang w:val="pt-BR"/>
         </w:rPr>
         <w:t>Planos de Controle</w:t>
       </w:r>
-      <w:bookmarkEnd w:id="43"/>
+      <w:bookmarkEnd w:id="48"/>
     </w:p>
     <w:p>
       <w:pPr>
@@ -7565,14 +7817,14 @@
           <w:lang w:val="pt-BR"/>
         </w:rPr>
       </w:pPr>
-      <w:bookmarkStart w:id="44" w:name="_Toc225762315"/>
+      <w:bookmarkStart w:id="49" w:name="_Toc226113749"/>
       <w:r>
         <w:rPr>
           <w:lang w:val="pt-BR"/>
         </w:rPr>
         <w:t>Controle dos Requisitos</w:t>
       </w:r>
-      <w:bookmarkEnd w:id="44"/>
+      <w:bookmarkEnd w:id="49"/>
     </w:p>
     <w:p>
       <w:pPr>
@@ -7655,14 +7907,14 @@
           <w:lang w:val="pt-BR"/>
         </w:rPr>
       </w:pPr>
-      <w:bookmarkStart w:id="45" w:name="_Toc225762316"/>
+      <w:bookmarkStart w:id="50" w:name="_Toc226113750"/>
       <w:r>
         <w:rPr>
           <w:lang w:val="pt-BR"/>
         </w:rPr>
         <w:t>Controle dos Prazos</w:t>
       </w:r>
-      <w:bookmarkEnd w:id="45"/>
+      <w:bookmarkEnd w:id="50"/>
     </w:p>
     <w:p>
       <w:pPr>
@@ -7736,14 +7988,14 @@
           <w:lang w:val="pt-BR"/>
         </w:rPr>
       </w:pPr>
-      <w:bookmarkStart w:id="46" w:name="_Toc225762317"/>
+      <w:bookmarkStart w:id="51" w:name="_Toc226113751"/>
       <w:r>
         <w:rPr>
           <w:lang w:val="pt-BR"/>
         </w:rPr>
         <w:t>Controle do Orçamento</w:t>
       </w:r>
-      <w:bookmarkEnd w:id="46"/>
+      <w:bookmarkEnd w:id="51"/>
     </w:p>
     <w:p>
       <w:pPr>
@@ -7770,14 +8022,14 @@
           <w:lang w:val="pt-BR"/>
         </w:rPr>
       </w:pPr>
-      <w:bookmarkStart w:id="47" w:name="_Toc225762318"/>
+      <w:bookmarkStart w:id="52" w:name="_Toc226113752"/>
       <w:r>
         <w:rPr>
           <w:lang w:val="pt-BR"/>
         </w:rPr>
         <w:t>Controle de Qualidade</w:t>
       </w:r>
-      <w:bookmarkEnd w:id="47"/>
+      <w:bookmarkEnd w:id="52"/>
     </w:p>
     <w:p>
       <w:pPr>
@@ -7810,14 +8062,14 @@
           <w:lang w:val="pt-BR"/>
         </w:rPr>
       </w:pPr>
-      <w:bookmarkStart w:id="48" w:name="_Toc225762319"/>
+      <w:bookmarkStart w:id="53" w:name="_Toc226113753"/>
       <w:r>
         <w:rPr>
           <w:lang w:val="pt-BR"/>
         </w:rPr>
         <w:t>Plano de Relatórios</w:t>
       </w:r>
-      <w:bookmarkEnd w:id="48"/>
+      <w:bookmarkEnd w:id="53"/>
     </w:p>
     <w:p>
       <w:pPr>
@@ -7844,14 +8096,14 @@
           <w:lang w:val="pt-BR"/>
         </w:rPr>
       </w:pPr>
-      <w:bookmarkStart w:id="49" w:name="_Toc225762320"/>
+      <w:bookmarkStart w:id="54" w:name="_Toc226113754"/>
       <w:r>
         <w:rPr>
           <w:lang w:val="pt-BR"/>
         </w:rPr>
         <w:t>Plano de Medidas</w:t>
       </w:r>
-      <w:bookmarkEnd w:id="49"/>
+      <w:bookmarkEnd w:id="54"/>
     </w:p>
     <w:p>
       <w:pPr>
@@ -7919,8 +8171,8 @@
           <w:lang w:val="pt-BR"/>
         </w:rPr>
       </w:pPr>
-      <w:bookmarkStart w:id="50" w:name="_Toc225762321"/>
-      <w:commentRangeStart w:id="51"/>
+      <w:bookmarkStart w:id="55" w:name="_Toc226113755"/>
+      <w:commentRangeStart w:id="56"/>
       <w:r>
         <w:rPr>
           <w:lang w:val="pt-BR"/>
@@ -7928,28 +8180,40 @@
         <w:lastRenderedPageBreak/>
         <w:t>Plano de Gerenciamento de Riscos</w:t>
       </w:r>
-      <w:bookmarkEnd w:id="50"/>
-      <w:commentRangeEnd w:id="51"/>
+      <w:commentRangeEnd w:id="56"/>
       <w:r>
         <w:rPr>
           <w:rStyle w:val="Refdecomentrio"/>
           <w:rFonts w:asciiTheme="minorHAnsi" w:eastAsiaTheme="minorEastAsia" w:hAnsiTheme="minorHAnsi" w:cstheme="minorBidi"/>
           <w:color w:val="auto"/>
         </w:rPr>
-        <w:commentReference w:id="51"/>
-      </w:r>
-    </w:p>
-    <w:p>
-      <w:pPr>
-        <w:rPr>
-          <w:lang w:val="pt-BR"/>
-        </w:rPr>
-      </w:pPr>
-      <w:r>
-        <w:rPr>
-          <w:lang w:val="pt-BR"/>
-        </w:rPr>
-        <w:t>Todos os envolvidos no projeto de software participam da análise e gestão de riscos. A tabela de riscos, assim como os planos RMMM para cada um deles encontra-se a seguir.</w:t>
+        <w:commentReference w:id="56"/>
+      </w:r>
+      <w:bookmarkEnd w:id="55"/>
+    </w:p>
+    <w:p>
+      <w:pPr>
+        <w:rPr>
+          <w:lang w:val="pt-BR"/>
+        </w:rPr>
+      </w:pPr>
+      <w:r>
+        <w:rPr>
+          <w:lang w:val="pt-BR"/>
+        </w:rPr>
+        <w:t>Todos os envolvidos no projeto de software participam da análise e gestão de riscos. A tabela de riscos, assim como os planos RMMM para cada um deles</w:t>
+      </w:r>
+      <w:r>
+        <w:rPr>
+          <w:lang w:val="pt-BR"/>
+        </w:rPr>
+        <w:t>,</w:t>
+      </w:r>
+      <w:r>
+        <w:rPr>
+          <w:lang w:val="pt-BR"/>
+        </w:rPr>
+        <w:t xml:space="preserve"> encontra-se a seguir.</w:t>
       </w:r>
     </w:p>
     <w:p>
@@ -8527,7 +8791,19 @@
         <w:rPr>
           <w:lang w:val="pt-BR"/>
         </w:rPr>
-        <w:t>Reuniões semanais serão realizadas para que o desenvolvimento possa ser monitorado e, assim, os prazos atendidos.</w:t>
+        <w:t>Reuniões semanais serão realizadas para que o desenvolvimento possa ser monitorado e, assim, os prazos</w:t>
+      </w:r>
+      <w:r>
+        <w:rPr>
+          <w:lang w:val="pt-BR"/>
+        </w:rPr>
+        <w:t xml:space="preserve"> possam ser</w:t>
+      </w:r>
+      <w:r>
+        <w:rPr>
+          <w:lang w:val="pt-BR"/>
+        </w:rPr>
+        <w:t xml:space="preserve"> atendidos.</w:t>
       </w:r>
     </w:p>
     <w:p>
@@ -8561,14 +8837,14 @@
           <w:lang w:val="pt-BR"/>
         </w:rPr>
       </w:pPr>
-      <w:bookmarkStart w:id="52" w:name="_Toc225762322"/>
+      <w:bookmarkStart w:id="57" w:name="_Toc226113756"/>
       <w:r>
         <w:rPr>
           <w:lang w:val="pt-BR"/>
         </w:rPr>
         <w:t>Plano de Encerramento</w:t>
       </w:r>
-      <w:bookmarkEnd w:id="52"/>
+      <w:bookmarkEnd w:id="57"/>
     </w:p>
     <w:p>
       <w:pPr>
@@ -8607,7 +8883,7 @@
           <w:lang w:val="pt-BR"/>
         </w:rPr>
       </w:pPr>
-      <w:bookmarkStart w:id="53" w:name="_Toc225762323"/>
+      <w:bookmarkStart w:id="58" w:name="_Toc226113757"/>
       <w:r>
         <w:rPr>
           <w:lang w:val="pt-BR"/>
@@ -8621,7 +8897,7 @@
         </w:rPr>
         <w:t>rocessos Técnicos</w:t>
       </w:r>
-      <w:bookmarkEnd w:id="53"/>
+      <w:bookmarkEnd w:id="58"/>
     </w:p>
     <w:p>
       <w:pPr>
@@ -8634,16 +8910,16 @@
           <w:lang w:val="pt-BR"/>
         </w:rPr>
       </w:pPr>
-      <w:bookmarkStart w:id="54" w:name="_Toc225762324"/>
-      <w:bookmarkStart w:id="55" w:name="_Ref226110641"/>
+      <w:bookmarkStart w:id="59" w:name="_Ref226110641"/>
+      <w:bookmarkStart w:id="60" w:name="_Toc226113758"/>
       <w:r>
         <w:rPr>
           <w:lang w:val="pt-BR"/>
         </w:rPr>
         <w:t>Modelo dos Processos</w:t>
       </w:r>
-      <w:bookmarkEnd w:id="54"/>
-      <w:bookmarkEnd w:id="55"/>
+      <w:bookmarkEnd w:id="59"/>
+      <w:bookmarkEnd w:id="60"/>
     </w:p>
     <w:p>
       <w:pPr>
@@ -8697,7 +8973,19 @@
         <w:rPr>
           <w:lang w:val="pt-BR"/>
         </w:rPr>
-        <w:t>] as</w:t>
+        <w:t>]</w:t>
+      </w:r>
+      <w:r>
+        <w:rPr>
+          <w:lang w:val="pt-BR"/>
+        </w:rPr>
+        <w:t>,</w:t>
+      </w:r>
+      <w:r>
+        <w:rPr>
+          <w:lang w:val="pt-BR"/>
+        </w:rPr>
+        <w:t xml:space="preserve"> as</w:t>
       </w:r>
       <w:r>
         <w:rPr>
@@ -8709,19 +8997,78 @@
         <w:rPr>
           <w:lang w:val="pt-BR"/>
         </w:rPr>
-        <w:t xml:space="preserve"> atividades do projeto seguem o ciclo de vida cl</w:t>
-      </w:r>
-      <w:r>
-        <w:rPr>
-          <w:lang w:val="pt-BR"/>
-        </w:rPr>
-        <w:t xml:space="preserve">ássico, </w:t>
-      </w:r>
-      <w:r>
-        <w:rPr>
-          <w:lang w:val="pt-BR"/>
-        </w:rPr>
-        <w:t>onde ao final de cada uma das etapas será realizado um seminário</w:t>
+        <w:t xml:space="preserve"> atividades do projeto seguem o </w:t>
+      </w:r>
+      <w:r>
+        <w:rPr>
+          <w:i/>
+          <w:lang w:val="pt-BR"/>
+        </w:rPr>
+        <w:t>Ciclo de V</w:t>
+      </w:r>
+      <w:r>
+        <w:rPr>
+          <w:i/>
+          <w:lang w:val="pt-BR"/>
+        </w:rPr>
+        <w:t xml:space="preserve">ida </w:t>
+      </w:r>
+      <w:r>
+        <w:rPr>
+          <w:i/>
+          <w:lang w:val="pt-BR"/>
+        </w:rPr>
+        <w:t>C</w:t>
+      </w:r>
+      <w:r>
+        <w:rPr>
+          <w:i/>
+          <w:lang w:val="pt-BR"/>
+        </w:rPr>
+        <w:t>l</w:t>
+      </w:r>
+      <w:r>
+        <w:rPr>
+          <w:i/>
+          <w:lang w:val="pt-BR"/>
+        </w:rPr>
+        <w:t>ássico</w:t>
+      </w:r>
+      <w:r>
+        <w:rPr>
+          <w:lang w:val="pt-BR"/>
+        </w:rPr>
+        <w:t xml:space="preserve">, </w:t>
+      </w:r>
+      <w:r>
+        <w:rPr>
+          <w:lang w:val="pt-BR"/>
+        </w:rPr>
+        <w:t>onde</w:t>
+      </w:r>
+      <w:r>
+        <w:rPr>
+          <w:lang w:val="pt-BR"/>
+        </w:rPr>
+        <w:t>,</w:t>
+      </w:r>
+      <w:r>
+        <w:rPr>
+          <w:lang w:val="pt-BR"/>
+        </w:rPr>
+        <w:t xml:space="preserve"> ao final de cada uma das etapas</w:t>
+      </w:r>
+      <w:r>
+        <w:rPr>
+          <w:lang w:val="pt-BR"/>
+        </w:rPr>
+        <w:t>,</w:t>
+      </w:r>
+      <w:r>
+        <w:rPr>
+          <w:lang w:val="pt-BR"/>
+        </w:rPr>
+        <w:t xml:space="preserve"> será realizado um seminário</w:t>
       </w:r>
       <w:r>
         <w:rPr>
@@ -8753,7 +9100,61 @@
         <w:rPr>
           <w:lang w:val="pt-BR"/>
         </w:rPr>
-        <w:t xml:space="preserve"> a qual ele se refere. Além disso, após cada um desses marcos são feitas revisões para que sejam tomadas as medidas necessárias a melhoria do projeto.</w:t>
+        <w:t xml:space="preserve"> à</w:t>
+      </w:r>
+      <w:r>
+        <w:rPr>
+          <w:lang w:val="pt-BR"/>
+        </w:rPr>
+        <w:t xml:space="preserve"> qual ele se refere. Além disso, após cada um desses marcos</w:t>
+      </w:r>
+      <w:r>
+        <w:rPr>
+          <w:lang w:val="pt-BR"/>
+        </w:rPr>
+        <w:t>,</w:t>
+      </w:r>
+      <w:r>
+        <w:rPr>
+          <w:lang w:val="pt-BR"/>
+        </w:rPr>
+        <w:t xml:space="preserve"> s</w:t>
+      </w:r>
+      <w:r>
+        <w:rPr>
+          <w:lang w:val="pt-BR"/>
+        </w:rPr>
+        <w:t>erão</w:t>
+      </w:r>
+      <w:r>
+        <w:rPr>
+          <w:lang w:val="pt-BR"/>
+        </w:rPr>
+        <w:t xml:space="preserve"> feitas revisões para que </w:t>
+      </w:r>
+      <w:r>
+        <w:rPr>
+          <w:lang w:val="pt-BR"/>
+        </w:rPr>
+        <w:t>as medidas necessárias à</w:t>
+      </w:r>
+      <w:r>
+        <w:rPr>
+          <w:lang w:val="pt-BR"/>
+        </w:rPr>
+        <w:t xml:space="preserve"> melhoria do projeto</w:t>
+      </w:r>
+      <w:r>
+        <w:rPr>
+          <w:lang w:val="pt-BR"/>
+        </w:rPr>
+        <w:t xml:space="preserve"> sejam tomadas</w:t>
+      </w:r>
+      <w:r>
+        <w:rPr>
+          <w:lang w:val="pt-BR"/>
+        </w:rPr>
+        <w:t>.</w:t>
       </w:r>
     </w:p>
     <w:p>
@@ -8767,14 +9168,14 @@
           <w:lang w:val="pt-BR"/>
         </w:rPr>
       </w:pPr>
-      <w:bookmarkStart w:id="56" w:name="_Toc225762325"/>
+      <w:bookmarkStart w:id="61" w:name="_Toc226113759"/>
       <w:r>
         <w:rPr>
           <w:lang w:val="pt-BR"/>
         </w:rPr>
         <w:t>Métodos, Ferramentas e Técnicas</w:t>
       </w:r>
-      <w:bookmarkEnd w:id="56"/>
+      <w:bookmarkEnd w:id="61"/>
     </w:p>
     <w:p>
       <w:pPr>
@@ -8793,7 +9194,26 @@
         <w:rPr>
           <w:lang w:val="pt-BR"/>
         </w:rPr>
-        <w:t xml:space="preserve">no chamado Ciclo de Vida Clássico. </w:t>
+        <w:t xml:space="preserve">no </w:t>
+      </w:r>
+      <w:r>
+        <w:rPr>
+          <w:i/>
+          <w:lang w:val="pt-BR"/>
+        </w:rPr>
+        <w:t>Ciclo de Vida Clássico</w:t>
+      </w:r>
+      <w:r>
+        <w:rPr>
+          <w:lang w:val="pt-BR"/>
+        </w:rPr>
+        <w:t>, como já citado anteriormente</w:t>
+      </w:r>
+      <w:r>
+        <w:rPr>
+          <w:lang w:val="pt-BR"/>
+        </w:rPr>
+        <w:t xml:space="preserve">. </w:t>
       </w:r>
     </w:p>
     <w:p>
@@ -8808,33 +9228,25 @@
         <w:rPr>
           <w:lang w:val="pt-BR"/>
         </w:rPr>
-        <w:t>A linguagem de Programação escolhida foi Microsoft Visual C#</w:t>
-      </w:r>
-      <w:r>
-        <w:rPr>
-          <w:lang w:val="pt-BR"/>
-        </w:rPr>
-        <w:t xml:space="preserve"> [</w:t>
-      </w:r>
-      <w:fldSimple w:instr=" REF _Ref225761999 \r \h  \* MERGEFORMAT ">
-        <w:r>
-          <w:rPr>
-            <w:lang w:val="pt-BR"/>
-          </w:rPr>
-          <w:t>3</w:t>
-        </w:r>
-      </w:fldSimple>
-      <w:r>
-        <w:rPr>
-          <w:lang w:val="pt-BR"/>
-        </w:rPr>
-        <w:t>]</w:t>
-      </w:r>
-      <w:r>
-        <w:rPr>
-          <w:lang w:val="pt-BR"/>
-        </w:rPr>
-        <w:t xml:space="preserve"> (metodologia orientada a objetos). O ambiente de desenvolvimento será a IDE Microsoft Visual Studio 2008</w:t>
+        <w:t>A linguagem de p</w:t>
+      </w:r>
+      <w:r>
+        <w:rPr>
+          <w:lang w:val="pt-BR"/>
+        </w:rPr>
+        <w:t>rogramação escolhida foi C#</w:t>
+      </w:r>
+      <w:r>
+        <w:rPr>
+          <w:lang w:val="pt-BR"/>
+        </w:rPr>
+        <w:t xml:space="preserve"> </w:t>
+      </w:r>
+      <w:r>
+        <w:rPr>
+          <w:lang w:val="pt-BR"/>
+        </w:rPr>
+        <w:t>(metodologia orientada a objetos). O ambiente de desenvolvimento será a IDE Microsoft Visual Studio 2008</w:t>
       </w:r>
       <w:r>
         <w:rPr>
@@ -8860,6 +9272,12 @@
         <w:rPr>
           <w:lang w:val="pt-BR"/>
         </w:rPr>
+        <w:t>,</w:t>
+      </w:r>
+      <w:r>
+        <w:rPr>
+          <w:lang w:val="pt-BR"/>
+        </w:rPr>
         <w:t xml:space="preserve"> que possui as ferramentas necessárias </w:t>
       </w:r>
       <w:r>
@@ -8874,13 +9292,6 @@
         </w:rPr>
         <w:t>.</w:t>
       </w:r>
-    </w:p>
-    <w:p>
-      <w:pPr>
-        <w:rPr>
-          <w:lang w:val="pt-BR"/>
-        </w:rPr>
-      </w:pPr>
     </w:p>
     <w:p>
       <w:pPr>
@@ -8893,16 +9304,16 @@
           <w:lang w:val="pt-BR"/>
         </w:rPr>
       </w:pPr>
-      <w:bookmarkStart w:id="57" w:name="_Toc225762326"/>
-      <w:bookmarkStart w:id="58" w:name="_Ref226110164"/>
+      <w:bookmarkStart w:id="62" w:name="_Ref226110164"/>
+      <w:bookmarkStart w:id="63" w:name="_Toc226113760"/>
       <w:r>
         <w:rPr>
           <w:lang w:val="pt-BR"/>
         </w:rPr>
         <w:t>Infraestrutura</w:t>
       </w:r>
-      <w:bookmarkEnd w:id="57"/>
-      <w:bookmarkEnd w:id="58"/>
+      <w:bookmarkEnd w:id="62"/>
+      <w:bookmarkEnd w:id="63"/>
     </w:p>
     <w:p>
       <w:pPr>
@@ -9023,7 +9434,7 @@
           <w:lang w:val="pt-BR"/>
         </w:rPr>
       </w:pPr>
-      <w:bookmarkStart w:id="59" w:name="_Toc225762327"/>
+      <w:bookmarkStart w:id="64" w:name="_Toc226113761"/>
       <w:r>
         <w:rPr>
           <w:lang w:val="pt-BR"/>
@@ -9036,7 +9447,7 @@
         </w:rPr>
         <w:t>para a Aceitação do Produto</w:t>
       </w:r>
-      <w:bookmarkEnd w:id="59"/>
+      <w:bookmarkEnd w:id="64"/>
     </w:p>
     <w:p>
       <w:pPr>
@@ -9133,7 +9544,7 @@
           <w:lang w:val="pt-BR"/>
         </w:rPr>
       </w:pPr>
-      <w:bookmarkStart w:id="60" w:name="_Toc225762328"/>
+      <w:bookmarkStart w:id="65" w:name="_Toc226113762"/>
       <w:r>
         <w:rPr>
           <w:lang w:val="pt-BR"/>
@@ -9141,7 +9552,7 @@
         <w:lastRenderedPageBreak/>
         <w:t>Planos para os processos de Suporte</w:t>
       </w:r>
-      <w:bookmarkEnd w:id="60"/>
+      <w:bookmarkEnd w:id="65"/>
     </w:p>
     <w:p>
       <w:pPr>
@@ -9154,14 +9565,14 @@
           <w:lang w:val="pt-BR"/>
         </w:rPr>
       </w:pPr>
-      <w:bookmarkStart w:id="61" w:name="_Toc225762329"/>
+      <w:bookmarkStart w:id="66" w:name="_Toc226113763"/>
       <w:r>
         <w:rPr>
           <w:lang w:val="pt-BR"/>
         </w:rPr>
         <w:t>Gerenciamento de Configuração</w:t>
       </w:r>
-      <w:bookmarkEnd w:id="61"/>
+      <w:bookmarkEnd w:id="66"/>
     </w:p>
     <w:p>
       <w:pPr>
@@ -9317,13 +9728,6 @@
         </w:rPr>
         <w:t>enumeração, os autores das alterações e as alterações propriamente ditas.</w:t>
       </w:r>
-    </w:p>
-    <w:p>
-      <w:pPr>
-        <w:rPr>
-          <w:lang w:val="pt-BR"/>
-        </w:rPr>
-      </w:pPr>
     </w:p>
     <w:p>
       <w:pPr>
@@ -9336,17 +9740,18 @@
           <w:lang w:val="pt-BR"/>
         </w:rPr>
       </w:pPr>
-      <w:bookmarkStart w:id="62" w:name="_Toc225762330"/>
+      <w:bookmarkStart w:id="67" w:name="_Toc226113764"/>
       <w:r>
         <w:rPr>
           <w:lang w:val="pt-BR"/>
         </w:rPr>
         <w:t>Plano de Verificação e de Validação</w:t>
       </w:r>
-      <w:bookmarkEnd w:id="62"/>
-    </w:p>
-    <w:p>
-      <w:pPr>
+      <w:bookmarkEnd w:id="67"/>
+    </w:p>
+    <w:p>
+      <w:pPr>
+        <w:jc w:val="both"/>
         <w:rPr>
           <w:lang w:val="pt-BR" w:bidi="ar-SA"/>
         </w:rPr>
@@ -9372,6 +9777,7 @@
     </w:p>
     <w:p>
       <w:pPr>
+        <w:jc w:val="both"/>
         <w:rPr>
           <w:rFonts w:ascii="Segoe UI" w:hAnsi="Segoe UI" w:cs="Segoe UI"/>
           <w:color w:val="333333"/>
@@ -9396,13 +9802,6 @@
         </w:rPr>
         <w:t>sobre os marcos são importantes, como os Planos de Testes também são.</w:t>
       </w:r>
-    </w:p>
-    <w:p>
-      <w:pPr>
-        <w:rPr>
-          <w:lang w:val="pt-BR"/>
-        </w:rPr>
-      </w:pPr>
     </w:p>
     <w:p>
       <w:pPr>
@@ -9415,14 +9814,14 @@
           <w:lang w:val="pt-BR"/>
         </w:rPr>
       </w:pPr>
-      <w:bookmarkStart w:id="63" w:name="_Toc225762331"/>
+      <w:bookmarkStart w:id="68" w:name="_Toc226113765"/>
       <w:r>
         <w:rPr>
           <w:lang w:val="pt-BR"/>
         </w:rPr>
         <w:t>Documentação</w:t>
       </w:r>
-      <w:bookmarkEnd w:id="63"/>
+      <w:bookmarkEnd w:id="68"/>
     </w:p>
     <w:p>
       <w:pPr>
@@ -9435,31 +9834,69 @@
         <w:rPr>
           <w:lang w:val="pt-BR"/>
         </w:rPr>
-        <w:t>A documentação é composta dos seguintes itens: PGPS e Pl</w:t>
-      </w:r>
-      <w:r>
-        <w:rPr>
-          <w:lang w:val="pt-BR"/>
-        </w:rPr>
-        <w:t xml:space="preserve">ano de testes - </w:t>
-      </w:r>
-      <w:r>
-        <w:rPr>
-          <w:lang w:val="pt-BR"/>
-        </w:rPr>
-        <w:t>itens não-liberáveis</w:t>
-      </w:r>
-      <w:r>
-        <w:rPr>
-          <w:lang w:val="pt-BR"/>
-        </w:rPr>
-        <w:t xml:space="preserve"> - e</w:t>
-      </w:r>
-      <w:r>
-        <w:rPr>
-          <w:lang w:val="pt-BR"/>
-        </w:rPr>
-        <w:t xml:space="preserve"> Projeto do Sistema, </w:t>
+        <w:t>A documentação é composta dos seguintes itens:</w:t>
+      </w:r>
+    </w:p>
+    <w:p>
+      <w:pPr>
+        <w:pStyle w:val="PargrafodaLista"/>
+        <w:numPr>
+          <w:ilvl w:val="0"/>
+          <w:numId w:val="17"/>
+        </w:numPr>
+        <w:jc w:val="both"/>
+        <w:rPr>
+          <w:lang w:val="pt-BR"/>
+        </w:rPr>
+      </w:pPr>
+      <w:r>
+        <w:rPr>
+          <w:lang w:val="pt-BR"/>
+        </w:rPr>
+        <w:t xml:space="preserve">Itens não-liberáveis: </w:t>
+      </w:r>
+      <w:r>
+        <w:rPr>
+          <w:lang w:val="pt-BR"/>
+        </w:rPr>
+        <w:t>PGPS e Pl</w:t>
+      </w:r>
+      <w:r>
+        <w:rPr>
+          <w:lang w:val="pt-BR"/>
+        </w:rPr>
+        <w:t>ano de T</w:t>
+      </w:r>
+      <w:r>
+        <w:rPr>
+          <w:lang w:val="pt-BR"/>
+        </w:rPr>
+        <w:t>estes;</w:t>
+      </w:r>
+    </w:p>
+    <w:p>
+      <w:pPr>
+        <w:pStyle w:val="PargrafodaLista"/>
+        <w:numPr>
+          <w:ilvl w:val="0"/>
+          <w:numId w:val="17"/>
+        </w:numPr>
+        <w:jc w:val="both"/>
+        <w:rPr>
+          <w:lang w:val="pt-BR"/>
+        </w:rPr>
+      </w:pPr>
+      <w:r>
+        <w:rPr>
+          <w:lang w:val="pt-BR"/>
+        </w:rPr>
+        <w:t xml:space="preserve">Itens liberáveis: </w:t>
+      </w:r>
+      <w:r>
+        <w:rPr>
+          <w:lang w:val="pt-BR"/>
+        </w:rPr>
+        <w:t xml:space="preserve">Projeto do Sistema, </w:t>
       </w:r>
       <w:r>
         <w:rPr>
@@ -9495,19 +9932,19 @@
         <w:rPr>
           <w:lang w:val="pt-BR"/>
         </w:rPr>
-        <w:t>oftware e Manual do usu</w:t>
-      </w:r>
-      <w:r>
-        <w:rPr>
-          <w:lang w:val="pt-BR"/>
-        </w:rPr>
-        <w:t xml:space="preserve">ário - </w:t>
-      </w:r>
-      <w:r>
-        <w:rPr>
-          <w:lang w:val="pt-BR"/>
-        </w:rPr>
-        <w:t>itens liberáveis.</w:t>
+        <w:t>oftware e Manual do U</w:t>
+      </w:r>
+      <w:r>
+        <w:rPr>
+          <w:lang w:val="pt-BR"/>
+        </w:rPr>
+        <w:t>su</w:t>
+      </w:r>
+      <w:r>
+        <w:rPr>
+          <w:lang w:val="pt-BR"/>
+        </w:rPr>
+        <w:t>ário.</w:t>
       </w:r>
     </w:p>
     <w:p>
@@ -9571,14 +10008,14 @@
           <w:lang w:val="pt-BR"/>
         </w:rPr>
       </w:pPr>
-      <w:bookmarkStart w:id="64" w:name="_Toc225762332"/>
+      <w:bookmarkStart w:id="69" w:name="_Toc226113766"/>
       <w:r>
         <w:rPr>
           <w:lang w:val="pt-BR"/>
         </w:rPr>
         <w:t>Plano para Assegurar a Qualidade</w:t>
       </w:r>
-      <w:bookmarkEnd w:id="64"/>
+      <w:bookmarkEnd w:id="69"/>
     </w:p>
     <w:p>
       <w:pPr>
@@ -9632,7 +10069,31 @@
         <w:rPr>
           <w:lang w:val="pt-BR"/>
         </w:rPr>
-        <w:t>] e no acompanhamento em reuniões semanais como o professor Paulo Cezar, com experiência na área de transporte e na utilização de softwares com a finalidade proposta.</w:t>
+        <w:t>] e no acompanhamen</w:t>
+      </w:r>
+      <w:r>
+        <w:rPr>
+          <w:lang w:val="pt-BR"/>
+        </w:rPr>
+        <w:t>to em reuniões semanais com</w:t>
+      </w:r>
+      <w:r>
+        <w:rPr>
+          <w:lang w:val="pt-BR"/>
+        </w:rPr>
+        <w:t xml:space="preserve"> o professor Paulo Cezar, com experiência na área de transporte</w:t>
+      </w:r>
+      <w:r>
+        <w:rPr>
+          <w:lang w:val="pt-BR"/>
+        </w:rPr>
+        <w:t>s</w:t>
+      </w:r>
+      <w:r>
+        <w:rPr>
+          <w:lang w:val="pt-BR"/>
+        </w:rPr>
+        <w:t xml:space="preserve"> e na utilização de softwares com a finalidade proposta.</w:t>
       </w:r>
     </w:p>
     <w:p>
@@ -9646,14 +10107,14 @@
           <w:lang w:val="pt-BR"/>
         </w:rPr>
       </w:pPr>
-      <w:bookmarkStart w:id="65" w:name="_Toc225762333"/>
+      <w:bookmarkStart w:id="70" w:name="_Toc226113767"/>
       <w:r>
         <w:rPr>
           <w:lang w:val="pt-BR"/>
         </w:rPr>
         <w:t>Revisões e Auditorias</w:t>
       </w:r>
-      <w:bookmarkEnd w:id="65"/>
+      <w:bookmarkEnd w:id="70"/>
     </w:p>
     <w:p>
       <w:pPr>
@@ -9694,17 +10155,18 @@
           <w:lang w:val="pt-BR"/>
         </w:rPr>
       </w:pPr>
-      <w:bookmarkStart w:id="66" w:name="_Toc225762334"/>
+      <w:bookmarkStart w:id="71" w:name="_Toc226113768"/>
       <w:r>
         <w:rPr>
           <w:lang w:val="pt-BR"/>
         </w:rPr>
         <w:t>Plano para a Resolução de Problemas</w:t>
       </w:r>
-      <w:bookmarkEnd w:id="66"/>
-    </w:p>
-    <w:p>
-      <w:pPr>
+      <w:bookmarkEnd w:id="71"/>
+    </w:p>
+    <w:p>
+      <w:pPr>
+        <w:jc w:val="both"/>
         <w:rPr>
           <w:rFonts w:ascii="Segoe UI" w:hAnsi="Segoe UI" w:cs="Segoe UI"/>
           <w:color w:val="333333"/>
@@ -9798,14 +10260,14 @@
         </w:rPr>
         <w:t xml:space="preserve"> </w:t>
       </w:r>
-      <w:bookmarkStart w:id="67" w:name="_Toc225762335"/>
+      <w:bookmarkStart w:id="72" w:name="_Toc226113769"/>
       <w:r>
         <w:rPr>
           <w:lang w:val="pt-BR"/>
         </w:rPr>
         <w:t>Gerenciamento de Subcontratações</w:t>
       </w:r>
-      <w:bookmarkEnd w:id="67"/>
+      <w:bookmarkEnd w:id="72"/>
     </w:p>
     <w:p>
       <w:pPr>
@@ -9820,6 +10282,14 @@
         </w:rPr>
         <w:t>Não se aplica.</w:t>
       </w:r>
+    </w:p>
+    <w:p>
+      <w:pPr>
+        <w:jc w:val="both"/>
+        <w:rPr>
+          <w:lang w:val="pt-BR"/>
+        </w:rPr>
+      </w:pPr>
     </w:p>
     <w:p>
       <w:pPr>
@@ -9832,7 +10302,7 @@
           <w:lang w:val="pt-BR"/>
         </w:rPr>
       </w:pPr>
-      <w:bookmarkStart w:id="68" w:name="_Toc225762336"/>
+      <w:bookmarkStart w:id="73" w:name="_Toc226113770"/>
       <w:r>
         <w:rPr>
           <w:lang w:val="pt-BR"/>
@@ -9840,7 +10310,7 @@
         <w:lastRenderedPageBreak/>
         <w:t>Plano de Aperfeiçoamento</w:t>
       </w:r>
-      <w:bookmarkEnd w:id="68"/>
+      <w:bookmarkEnd w:id="73"/>
     </w:p>
     <w:p>
       <w:pPr>
@@ -9880,7 +10350,7 @@
           <w:lang w:val="pt-BR"/>
         </w:rPr>
       </w:pPr>
-      <w:bookmarkStart w:id="69" w:name="_Toc225762337"/>
+      <w:bookmarkStart w:id="74" w:name="_Toc226113771"/>
       <w:r>
         <w:rPr>
           <w:lang w:val="pt-BR"/>
@@ -9888,7 +10358,7 @@
         <w:lastRenderedPageBreak/>
         <w:t>Planos Adicionais</w:t>
       </w:r>
-      <w:bookmarkEnd w:id="69"/>
+      <w:bookmarkEnd w:id="74"/>
     </w:p>
     <w:p>
       <w:pPr>
@@ -9903,8 +10373,248 @@
         <w:t>Não há planos a serem acrescentados neste documento.</w:t>
       </w:r>
     </w:p>
+    <w:p>
+      <w:pPr>
+        <w:rPr>
+          <w:lang w:val="pt-BR"/>
+        </w:rPr>
+      </w:pPr>
+      <w:r>
+        <w:rPr>
+          <w:lang w:val="pt-BR"/>
+        </w:rPr>
+        <w:br w:type="page"/>
+      </w:r>
+    </w:p>
+    <w:p>
+      <w:pPr>
+        <w:pStyle w:val="Ttulo1"/>
+        <w:numPr>
+          <w:ilvl w:val="0"/>
+          <w:numId w:val="0"/>
+        </w:numPr>
+        <w:ind w:left="357"/>
+        <w:rPr>
+          <w:lang w:val="pt-BR"/>
+        </w:rPr>
+      </w:pPr>
+      <w:r>
+        <w:rPr>
+          <w:lang w:val="pt-BR"/>
+        </w:rPr>
+        <w:lastRenderedPageBreak/>
+        <w:t>Apêndice I: Cronograma</w:t>
+      </w:r>
+    </w:p>
+    <w:p>
+      <w:pPr>
+        <w:pStyle w:val="Ttulo2"/>
+        <w:ind w:left="357"/>
+        <w:rPr>
+          <w:lang w:val="pt-BR"/>
+        </w:rPr>
+      </w:pPr>
+      <w:r>
+        <w:rPr>
+          <w:lang w:val="pt-BR"/>
+        </w:rPr>
+        <w:t xml:space="preserve">11/03/09 a </w:t>
+      </w:r>
+      <w:r>
+        <w:rPr>
+          <w:lang w:val="pt-BR"/>
+        </w:rPr>
+        <w:t>06/05/09</w:t>
+      </w:r>
+    </w:p>
+    <w:p>
+      <w:pPr>
+        <w:jc w:val="center"/>
+        <w:rPr>
+          <w:lang w:val="pt-BR"/>
+        </w:rPr>
+      </w:pPr>
+      <w:r>
+        <w:rPr>
+          <w:noProof/>
+          <w:lang w:val="pt-BR" w:eastAsia="pt-BR" w:bidi="ar-SA"/>
+        </w:rPr>
+        <w:drawing>
+          <wp:inline distT="0" distB="0" distL="0" distR="0">
+            <wp:extent cx="8096340" cy="2810338"/>
+            <wp:effectExtent l="0" t="2647950" r="0" b="2618912"/>
+            <wp:docPr id="4" name="Imagem 0" descr="cronograma1.jpg"/>
+            <wp:cNvGraphicFramePr>
+              <a:graphicFrameLocks xmlns:a="http://schemas.openxmlformats.org/drawingml/2006/main" noChangeAspect="1"/>
+            </wp:cNvGraphicFramePr>
+            <a:graphic xmlns:a="http://schemas.openxmlformats.org/drawingml/2006/main">
+              <a:graphicData uri="http://schemas.openxmlformats.org/drawingml/2006/picture">
+                <pic:pic xmlns:pic="http://schemas.openxmlformats.org/drawingml/2006/picture">
+                  <pic:nvPicPr>
+                    <pic:cNvPr id="0" name="cronograma1.jpg"/>
+                    <pic:cNvPicPr/>
+                  </pic:nvPicPr>
+                  <pic:blipFill>
+                    <a:blip r:embed="rId10"/>
+                    <a:stretch>
+                      <a:fillRect/>
+                    </a:stretch>
+                  </pic:blipFill>
+                  <pic:spPr>
+                    <a:xfrm rot="5400000">
+                      <a:off x="0" y="0"/>
+                      <a:ext cx="8105402" cy="2813483"/>
+                    </a:xfrm>
+                    <a:prstGeom prst="rect">
+                      <a:avLst/>
+                    </a:prstGeom>
+                  </pic:spPr>
+                </pic:pic>
+              </a:graphicData>
+            </a:graphic>
+          </wp:inline>
+        </w:drawing>
+      </w:r>
+    </w:p>
+    <w:p>
+      <w:pPr>
+        <w:rPr>
+          <w:lang w:val="pt-BR"/>
+        </w:rPr>
+      </w:pPr>
+      <w:r>
+        <w:rPr>
+          <w:lang w:val="pt-BR"/>
+        </w:rPr>
+        <w:br w:type="page"/>
+      </w:r>
+    </w:p>
+    <w:p>
+      <w:pPr>
+        <w:pStyle w:val="Ttulo1"/>
+        <w:numPr>
+          <w:ilvl w:val="0"/>
+          <w:numId w:val="0"/>
+        </w:numPr>
+        <w:ind w:left="357"/>
+        <w:rPr>
+          <w:lang w:val="pt-BR"/>
+        </w:rPr>
+      </w:pPr>
+      <w:r>
+        <w:rPr>
+          <w:lang w:val="pt-BR"/>
+        </w:rPr>
+        <w:lastRenderedPageBreak/>
+        <w:t>Apêndice I: Cronograma</w:t>
+      </w:r>
+    </w:p>
+    <w:p>
+      <w:pPr>
+        <w:pStyle w:val="Ttulo2"/>
+        <w:ind w:left="357"/>
+        <w:rPr>
+          <w:lang w:val="pt-BR"/>
+        </w:rPr>
+      </w:pPr>
+      <w:r>
+        <w:rPr>
+          <w:lang w:val="pt-BR"/>
+        </w:rPr>
+        <w:t>06/05/09 a 01/07/09</w:t>
+      </w:r>
+    </w:p>
+    <w:p>
+      <w:pPr>
+        <w:jc w:val="center"/>
+        <w:rPr>
+          <w:lang w:val="pt-BR"/>
+        </w:rPr>
+      </w:pPr>
+      <w:r>
+        <w:rPr>
+          <w:noProof/>
+          <w:lang w:val="pt-BR" w:eastAsia="pt-BR" w:bidi="ar-SA"/>
+        </w:rPr>
+        <w:drawing>
+          <wp:inline distT="0" distB="0" distL="0" distR="0">
+            <wp:extent cx="8139440" cy="2837892"/>
+            <wp:effectExtent l="0" t="2647950" r="0" b="2629458"/>
+            <wp:docPr id="6" name="Imagem 4" descr="cronograma2.jpg"/>
+            <wp:cNvGraphicFramePr>
+              <a:graphicFrameLocks xmlns:a="http://schemas.openxmlformats.org/drawingml/2006/main" noChangeAspect="1"/>
+            </wp:cNvGraphicFramePr>
+            <a:graphic xmlns:a="http://schemas.openxmlformats.org/drawingml/2006/main">
+              <a:graphicData uri="http://schemas.openxmlformats.org/drawingml/2006/picture">
+                <pic:pic xmlns:pic="http://schemas.openxmlformats.org/drawingml/2006/picture">
+                  <pic:nvPicPr>
+                    <pic:cNvPr id="0" name="cronograma2.jpg"/>
+                    <pic:cNvPicPr/>
+                  </pic:nvPicPr>
+                  <pic:blipFill>
+                    <a:blip r:embed="rId11"/>
+                    <a:stretch>
+                      <a:fillRect/>
+                    </a:stretch>
+                  </pic:blipFill>
+                  <pic:spPr>
+                    <a:xfrm rot="5400000">
+                      <a:off x="0" y="0"/>
+                      <a:ext cx="8169442" cy="2848352"/>
+                    </a:xfrm>
+                    <a:prstGeom prst="rect">
+                      <a:avLst/>
+                    </a:prstGeom>
+                  </pic:spPr>
+                </pic:pic>
+              </a:graphicData>
+            </a:graphic>
+          </wp:inline>
+        </w:drawing>
+      </w:r>
+    </w:p>
+    <w:p>
+      <w:pPr>
+        <w:rPr>
+          <w:lang w:val="pt-BR"/>
+        </w:rPr>
+      </w:pPr>
+      <w:r>
+        <w:rPr>
+          <w:lang w:val="pt-BR"/>
+        </w:rPr>
+        <w:br w:type="page"/>
+      </w:r>
+    </w:p>
+    <w:p>
+      <w:pPr>
+        <w:pStyle w:val="Ttulo1"/>
+        <w:numPr>
+          <w:ilvl w:val="0"/>
+          <w:numId w:val="0"/>
+        </w:numPr>
+        <w:ind w:left="357"/>
+        <w:rPr>
+          <w:lang w:val="pt-BR"/>
+        </w:rPr>
+      </w:pPr>
+      <w:r>
+        <w:rPr>
+          <w:lang w:val="pt-BR"/>
+        </w:rPr>
+        <w:lastRenderedPageBreak/>
+        <w:t>Apêndice II: Previsões baseadas no COCOMO II</w:t>
+      </w:r>
+    </w:p>
+    <w:p>
+      <w:pPr>
+        <w:rPr>
+          <w:lang w:val="pt-BR"/>
+        </w:rPr>
+      </w:pPr>
+    </w:p>
     <w:sectPr>
-      <w:footerReference w:type="default" r:id="rId10"/>
+      <w:footerReference w:type="default" r:id="rId12"/>
       <w:pgSz w:w="11906" w:h="16838"/>
       <w:pgMar w:top="1417" w:right="1701" w:bottom="1417" w:left="1701" w:header="708" w:footer="708" w:gutter="0"/>
       <w:pgNumType w:start="1"/>
@@ -9917,7 +10627,29 @@
 
 <file path=word/comments.xml><?xml version="1.0" encoding="utf-8"?>
 <w:comments xmlns:ve="http://schemas.openxmlformats.org/markup-compatibility/2006" xmlns:o="urn:schemas-microsoft-com:office:office" xmlns:r="http://schemas.openxmlformats.org/officeDocument/2006/relationships" xmlns:m="http://schemas.openxmlformats.org/officeDocument/2006/math" xmlns:v="urn:schemas-microsoft-com:vml" xmlns:wp="http://schemas.openxmlformats.org/drawingml/2006/wordprocessingDrawing" xmlns:w10="urn:schemas-microsoft-com:office:word" xmlns:w="http://schemas.openxmlformats.org/wordprocessingml/2006/main" xmlns:wne="http://schemas.microsoft.com/office/word/2006/wordml">
-  <w:comment w:id="51" w:author="Fernando Seabra" w:date="2009-03-29T14:06:00Z" w:initials="FS">
+  <w:comment w:id="47" w:author="Fernando Seabra" w:date="2009-03-29T18:09:00Z" w:initials="FS">
+    <w:p>
+      <w:pPr>
+        <w:pStyle w:val="Textodecomentrio"/>
+        <w:rPr>
+          <w:lang w:val="pt-BR"/>
+        </w:rPr>
+      </w:pPr>
+      <w:r>
+        <w:rPr>
+          <w:rStyle w:val="Refdecomentrio"/>
+        </w:rPr>
+        <w:annotationRef/>
+      </w:r>
+      <w:r>
+        <w:rPr>
+          <w:lang w:val="pt-BR"/>
+        </w:rPr>
+        <w:t>Verificar com o professor se aqui usa-se valores do Cocomo mesmo.</w:t>
+      </w:r>
+    </w:p>
+  </w:comment>
+  <w:comment w:id="56" w:author="Fernando Seabra" w:date="2009-03-29T14:06:00Z" w:initials="FS">
     <w:p>
       <w:pPr>
         <w:pStyle w:val="Textodecomentrio"/>
@@ -10122,7 +10854,7 @@
                           <w:noProof/>
                           <w:color w:val="8C8C8C" w:themeColor="background1" w:themeShade="8C"/>
                         </w:rPr>
-                        <w:t>11</w:t>
+                        <w:t>15</w:t>
                       </w:r>
                       <w:r>
                         <w:rPr>
@@ -11122,6 +11854,119 @@
     </w:lvl>
   </w:abstractNum>
   <w:abstractNum w:abstractNumId="9">
+    <w:nsid w:val="5489650F"/>
+    <w:multiLevelType w:val="hybridMultilevel"/>
+    <w:tmpl w:val="73807836"/>
+    <w:lvl w:ilvl="0" w:tplc="04160001">
+      <w:start w:val="1"/>
+      <w:numFmt w:val="bullet"/>
+      <w:lvlText w:val=""/>
+      <w:lvlJc w:val="left"/>
+      <w:pPr>
+        <w:ind w:left="1080" w:hanging="360"/>
+      </w:pPr>
+      <w:rPr>
+        <w:rFonts w:ascii="Symbol" w:hAnsi="Symbol" w:hint="default"/>
+      </w:rPr>
+    </w:lvl>
+    <w:lvl w:ilvl="1" w:tplc="04160003" w:tentative="1">
+      <w:start w:val="1"/>
+      <w:numFmt w:val="bullet"/>
+      <w:lvlText w:val="o"/>
+      <w:lvlJc w:val="left"/>
+      <w:pPr>
+        <w:ind w:left="1800" w:hanging="360"/>
+      </w:pPr>
+      <w:rPr>
+        <w:rFonts w:ascii="Courier New" w:hAnsi="Courier New" w:cs="Courier New" w:hint="default"/>
+      </w:rPr>
+    </w:lvl>
+    <w:lvl w:ilvl="2" w:tplc="04160005" w:tentative="1">
+      <w:start w:val="1"/>
+      <w:numFmt w:val="bullet"/>
+      <w:lvlText w:val=""/>
+      <w:lvlJc w:val="left"/>
+      <w:pPr>
+        <w:ind w:left="2520" w:hanging="360"/>
+      </w:pPr>
+      <w:rPr>
+        <w:rFonts w:ascii="Wingdings" w:hAnsi="Wingdings" w:hint="default"/>
+      </w:rPr>
+    </w:lvl>
+    <w:lvl w:ilvl="3" w:tplc="04160001" w:tentative="1">
+      <w:start w:val="1"/>
+      <w:numFmt w:val="bullet"/>
+      <w:lvlText w:val=""/>
+      <w:lvlJc w:val="left"/>
+      <w:pPr>
+        <w:ind w:left="3240" w:hanging="360"/>
+      </w:pPr>
+      <w:rPr>
+        <w:rFonts w:ascii="Symbol" w:hAnsi="Symbol" w:hint="default"/>
+      </w:rPr>
+    </w:lvl>
+    <w:lvl w:ilvl="4" w:tplc="04160003" w:tentative="1">
+      <w:start w:val="1"/>
+      <w:numFmt w:val="bullet"/>
+      <w:lvlText w:val="o"/>
+      <w:lvlJc w:val="left"/>
+      <w:pPr>
+        <w:ind w:left="3960" w:hanging="360"/>
+      </w:pPr>
+      <w:rPr>
+        <w:rFonts w:ascii="Courier New" w:hAnsi="Courier New" w:cs="Courier New" w:hint="default"/>
+      </w:rPr>
+    </w:lvl>
+    <w:lvl w:ilvl="5" w:tplc="04160005" w:tentative="1">
+      <w:start w:val="1"/>
+      <w:numFmt w:val="bullet"/>
+      <w:lvlText w:val=""/>
+      <w:lvlJc w:val="left"/>
+      <w:pPr>
+        <w:ind w:left="4680" w:hanging="360"/>
+      </w:pPr>
+      <w:rPr>
+        <w:rFonts w:ascii="Wingdings" w:hAnsi="Wingdings" w:hint="default"/>
+      </w:rPr>
+    </w:lvl>
+    <w:lvl w:ilvl="6" w:tplc="04160001" w:tentative="1">
+      <w:start w:val="1"/>
+      <w:numFmt w:val="bullet"/>
+      <w:lvlText w:val=""/>
+      <w:lvlJc w:val="left"/>
+      <w:pPr>
+        <w:ind w:left="5400" w:hanging="360"/>
+      </w:pPr>
+      <w:rPr>
+        <w:rFonts w:ascii="Symbol" w:hAnsi="Symbol" w:hint="default"/>
+      </w:rPr>
+    </w:lvl>
+    <w:lvl w:ilvl="7" w:tplc="04160003" w:tentative="1">
+      <w:start w:val="1"/>
+      <w:numFmt w:val="bullet"/>
+      <w:lvlText w:val="o"/>
+      <w:lvlJc w:val="left"/>
+      <w:pPr>
+        <w:ind w:left="6120" w:hanging="360"/>
+      </w:pPr>
+      <w:rPr>
+        <w:rFonts w:ascii="Courier New" w:hAnsi="Courier New" w:cs="Courier New" w:hint="default"/>
+      </w:rPr>
+    </w:lvl>
+    <w:lvl w:ilvl="8" w:tplc="04160005" w:tentative="1">
+      <w:start w:val="1"/>
+      <w:numFmt w:val="bullet"/>
+      <w:lvlText w:val=""/>
+      <w:lvlJc w:val="left"/>
+      <w:pPr>
+        <w:ind w:left="6840" w:hanging="360"/>
+      </w:pPr>
+      <w:rPr>
+        <w:rFonts w:ascii="Wingdings" w:hAnsi="Wingdings" w:hint="default"/>
+      </w:rPr>
+    </w:lvl>
+  </w:abstractNum>
+  <w:abstractNum w:abstractNumId="10">
     <w:nsid w:val="54F16085"/>
     <w:multiLevelType w:val="hybridMultilevel"/>
     <w:tmpl w:val="2E62F3DC"/>
@@ -11234,7 +12079,7 @@
       </w:rPr>
     </w:lvl>
   </w:abstractNum>
-  <w:abstractNum w:abstractNumId="10">
+  <w:abstractNum w:abstractNumId="11">
     <w:nsid w:val="550A29FA"/>
     <w:multiLevelType w:val="hybridMultilevel"/>
     <w:tmpl w:val="0A4E97C4"/>
@@ -11347,7 +12192,7 @@
       </w:rPr>
     </w:lvl>
   </w:abstractNum>
-  <w:abstractNum w:abstractNumId="11">
+  <w:abstractNum w:abstractNumId="12">
     <w:nsid w:val="58087A0D"/>
     <w:multiLevelType w:val="hybridMultilevel"/>
     <w:tmpl w:val="133AFCB8"/>
@@ -11460,7 +12305,7 @@
       </w:rPr>
     </w:lvl>
   </w:abstractNum>
-  <w:abstractNum w:abstractNumId="12">
+  <w:abstractNum w:abstractNumId="13">
     <w:nsid w:val="60DB7F3E"/>
     <w:multiLevelType w:val="multilevel"/>
     <w:tmpl w:val="6BC0333A"/>
@@ -11581,7 +12426,7 @@
       </w:rPr>
     </w:lvl>
   </w:abstractNum>
-  <w:abstractNum w:abstractNumId="13">
+  <w:abstractNum w:abstractNumId="14">
     <w:nsid w:val="66D55223"/>
     <w:multiLevelType w:val="hybridMultilevel"/>
     <w:tmpl w:val="88EA1FCE"/>
@@ -11694,7 +12539,7 @@
       </w:rPr>
     </w:lvl>
   </w:abstractNum>
-  <w:abstractNum w:abstractNumId="14">
+  <w:abstractNum w:abstractNumId="15">
     <w:nsid w:val="7B6E088A"/>
     <w:multiLevelType w:val="multilevel"/>
     <w:tmpl w:val="8D5ED930"/>
@@ -11808,16 +12653,16 @@
     </w:lvl>
   </w:abstractNum>
   <w:num w:numId="1">
-    <w:abstractNumId w:val="12"/>
+    <w:abstractNumId w:val="13"/>
   </w:num>
   <w:num w:numId="2">
-    <w:abstractNumId w:val="12"/>
+    <w:abstractNumId w:val="13"/>
     <w:lvlOverride w:ilvl="0">
       <w:startOverride w:val="1"/>
     </w:lvlOverride>
   </w:num>
   <w:num w:numId="3">
-    <w:abstractNumId w:val="14"/>
+    <w:abstractNumId w:val="15"/>
   </w:num>
   <w:num w:numId="4">
     <w:abstractNumId w:val="2"/>
@@ -11832,13 +12677,13 @@
     <w:abstractNumId w:val="4"/>
   </w:num>
   <w:num w:numId="8">
+    <w:abstractNumId w:val="12"/>
+  </w:num>
+  <w:num w:numId="9">
     <w:abstractNumId w:val="11"/>
   </w:num>
-  <w:num w:numId="9">
-    <w:abstractNumId w:val="10"/>
-  </w:num>
   <w:num w:numId="10">
-    <w:abstractNumId w:val="13"/>
+    <w:abstractNumId w:val="14"/>
   </w:num>
   <w:num w:numId="11">
     <w:abstractNumId w:val="6"/>
@@ -11853,10 +12698,13 @@
     <w:abstractNumId w:val="0"/>
   </w:num>
   <w:num w:numId="15">
-    <w:abstractNumId w:val="9"/>
+    <w:abstractNumId w:val="10"/>
   </w:num>
   <w:num w:numId="16">
     <w:abstractNumId w:val="7"/>
+  </w:num>
+  <w:num w:numId="17">
+    <w:abstractNumId w:val="9"/>
   </w:num>
 </w:numbering>
 </file>
@@ -13292,7 +14140,7 @@
 </file>
 
 <file path=customXml/itemProps1.xml><?xml version="1.0" encoding="utf-8"?>
-<ds:datastoreItem xmlns:ds="http://schemas.openxmlformats.org/officeDocument/2006/customXml" ds:itemID="{B4937E86-9CF8-4866-A7EE-24C47757DC98}">
+<ds:datastoreItem xmlns:ds="http://schemas.openxmlformats.org/officeDocument/2006/customXml" ds:itemID="{87070FEE-0D7D-49BA-9252-DD350DBC9A8F}">
   <ds:schemaRefs>
     <ds:schemaRef ds:uri="http://schemas.openxmlformats.org/officeDocument/2006/bibliography"/>
   </ds:schemaRefs>

</xml_diff>

<commit_message>
Novas alterações no planejamento. Ainda falta: acertar figuras do Apêndice I, incluir Apêndice II, atualizar informações do COCOMO, acertar formatação.
</commit_message>
<xml_diff>
--- a/Documentação/Planejamento/Planejamento.docx
+++ b/Documentação/Planejamento/Planejamento.docx
@@ -707,8 +707,8 @@
         </w:docPartObj>
       </w:sdtPr>
       <w:sdtContent>
-        <w:bookmarkStart w:id="6" w:name="_Toc226113723" w:displacedByCustomXml="prev"/>
-        <w:bookmarkStart w:id="7" w:name="_Toc225762289" w:displacedByCustomXml="prev"/>
+        <w:bookmarkStart w:id="6" w:name="_Toc225762289" w:displacedByCustomXml="prev"/>
+        <w:bookmarkStart w:id="7" w:name="_Toc226113723" w:displacedByCustomXml="prev"/>
         <w:p>
           <w:pPr>
             <w:pStyle w:val="Ttulo1"/>
@@ -719,6 +719,7 @@
             <w:ind w:left="357"/>
             <w:rPr>
               <w:noProof/>
+              <w:lang w:val="pt-BR" w:eastAsia="pt-BR" w:bidi="ar-SA"/>
             </w:rPr>
           </w:pPr>
           <w:r>
@@ -749,285 +750,6 @@
           <w:pPr>
             <w:pStyle w:val="Sumrio1"/>
             <w:tabs>
-              <w:tab w:val="right" w:leader="dot" w:pos="8494"/>
-            </w:tabs>
-            <w:rPr>
-              <w:noProof/>
-              <w:lang w:val="pt-BR" w:eastAsia="pt-BR" w:bidi="ar-SA"/>
-            </w:rPr>
-          </w:pPr>
-          <w:hyperlink w:anchor="_Toc226113720" w:history="1">
-            <w:r>
-              <w:rPr>
-                <w:rStyle w:val="Hyperlink"/>
-                <w:noProof/>
-                <w:lang w:val="pt-BR"/>
-              </w:rPr>
-              <w:t>Responsáveis</w:t>
-            </w:r>
-            <w:r>
-              <w:rPr>
-                <w:noProof/>
-                <w:webHidden/>
-              </w:rPr>
-              <w:tab/>
-            </w:r>
-            <w:r>
-              <w:rPr>
-                <w:noProof/>
-                <w:webHidden/>
-              </w:rPr>
-              <w:fldChar w:fldCharType="begin"/>
-            </w:r>
-            <w:r>
-              <w:rPr>
-                <w:noProof/>
-                <w:webHidden/>
-              </w:rPr>
-              <w:instrText xml:space="preserve"> PAGEREF _Toc226113720 \h </w:instrText>
-            </w:r>
-            <w:r>
-              <w:rPr>
-                <w:noProof/>
-                <w:webHidden/>
-              </w:rPr>
-            </w:r>
-            <w:r>
-              <w:rPr>
-                <w:noProof/>
-                <w:webHidden/>
-              </w:rPr>
-              <w:fldChar w:fldCharType="separate"/>
-            </w:r>
-            <w:r>
-              <w:rPr>
-                <w:noProof/>
-                <w:webHidden/>
-              </w:rPr>
-              <w:t>i</w:t>
-            </w:r>
-            <w:r>
-              <w:rPr>
-                <w:noProof/>
-                <w:webHidden/>
-              </w:rPr>
-              <w:fldChar w:fldCharType="end"/>
-            </w:r>
-          </w:hyperlink>
-        </w:p>
-        <w:p>
-          <w:pPr>
-            <w:pStyle w:val="Sumrio1"/>
-            <w:tabs>
-              <w:tab w:val="right" w:leader="dot" w:pos="8494"/>
-            </w:tabs>
-            <w:rPr>
-              <w:noProof/>
-              <w:lang w:val="pt-BR" w:eastAsia="pt-BR" w:bidi="ar-SA"/>
-            </w:rPr>
-          </w:pPr>
-          <w:hyperlink w:anchor="_Toc226113721" w:history="1">
-            <w:r>
-              <w:rPr>
-                <w:rStyle w:val="Hyperlink"/>
-                <w:noProof/>
-                <w:lang w:val="pt-BR"/>
-              </w:rPr>
-              <w:t>Relatório de Mudanças</w:t>
-            </w:r>
-            <w:r>
-              <w:rPr>
-                <w:noProof/>
-                <w:webHidden/>
-              </w:rPr>
-              <w:tab/>
-            </w:r>
-            <w:r>
-              <w:rPr>
-                <w:noProof/>
-                <w:webHidden/>
-              </w:rPr>
-              <w:fldChar w:fldCharType="begin"/>
-            </w:r>
-            <w:r>
-              <w:rPr>
-                <w:noProof/>
-                <w:webHidden/>
-              </w:rPr>
-              <w:instrText xml:space="preserve"> PAGEREF _Toc226113721 \h </w:instrText>
-            </w:r>
-            <w:r>
-              <w:rPr>
-                <w:noProof/>
-                <w:webHidden/>
-              </w:rPr>
-            </w:r>
-            <w:r>
-              <w:rPr>
-                <w:noProof/>
-                <w:webHidden/>
-              </w:rPr>
-              <w:fldChar w:fldCharType="separate"/>
-            </w:r>
-            <w:r>
-              <w:rPr>
-                <w:noProof/>
-                <w:webHidden/>
-              </w:rPr>
-              <w:t>ii</w:t>
-            </w:r>
-            <w:r>
-              <w:rPr>
-                <w:noProof/>
-                <w:webHidden/>
-              </w:rPr>
-              <w:fldChar w:fldCharType="end"/>
-            </w:r>
-          </w:hyperlink>
-        </w:p>
-        <w:p>
-          <w:pPr>
-            <w:pStyle w:val="Sumrio1"/>
-            <w:tabs>
-              <w:tab w:val="right" w:leader="dot" w:pos="8494"/>
-            </w:tabs>
-            <w:rPr>
-              <w:noProof/>
-              <w:lang w:val="pt-BR" w:eastAsia="pt-BR" w:bidi="ar-SA"/>
-            </w:rPr>
-          </w:pPr>
-          <w:hyperlink w:anchor="_Toc226113722" w:history="1">
-            <w:r>
-              <w:rPr>
-                <w:rStyle w:val="Hyperlink"/>
-                <w:noProof/>
-                <w:lang w:val="pt-BR"/>
-              </w:rPr>
-              <w:t>Prefácio</w:t>
-            </w:r>
-            <w:r>
-              <w:rPr>
-                <w:noProof/>
-                <w:webHidden/>
-              </w:rPr>
-              <w:tab/>
-            </w:r>
-            <w:r>
-              <w:rPr>
-                <w:noProof/>
-                <w:webHidden/>
-              </w:rPr>
-              <w:fldChar w:fldCharType="begin"/>
-            </w:r>
-            <w:r>
-              <w:rPr>
-                <w:noProof/>
-                <w:webHidden/>
-              </w:rPr>
-              <w:instrText xml:space="preserve"> PAGEREF _Toc226113722 \h </w:instrText>
-            </w:r>
-            <w:r>
-              <w:rPr>
-                <w:noProof/>
-                <w:webHidden/>
-              </w:rPr>
-            </w:r>
-            <w:r>
-              <w:rPr>
-                <w:noProof/>
-                <w:webHidden/>
-              </w:rPr>
-              <w:fldChar w:fldCharType="separate"/>
-            </w:r>
-            <w:r>
-              <w:rPr>
-                <w:noProof/>
-                <w:webHidden/>
-              </w:rPr>
-              <w:t>iii</w:t>
-            </w:r>
-            <w:r>
-              <w:rPr>
-                <w:noProof/>
-                <w:webHidden/>
-              </w:rPr>
-              <w:fldChar w:fldCharType="end"/>
-            </w:r>
-          </w:hyperlink>
-        </w:p>
-        <w:p>
-          <w:pPr>
-            <w:pStyle w:val="Sumrio1"/>
-            <w:tabs>
-              <w:tab w:val="right" w:leader="dot" w:pos="8494"/>
-            </w:tabs>
-            <w:rPr>
-              <w:noProof/>
-              <w:lang w:val="pt-BR" w:eastAsia="pt-BR" w:bidi="ar-SA"/>
-            </w:rPr>
-          </w:pPr>
-          <w:hyperlink w:anchor="_Toc226113723" w:history="1">
-            <w:r>
-              <w:rPr>
-                <w:rStyle w:val="Hyperlink"/>
-                <w:noProof/>
-              </w:rPr>
-              <w:t>Índice</w:t>
-            </w:r>
-            <w:r>
-              <w:rPr>
-                <w:noProof/>
-                <w:webHidden/>
-              </w:rPr>
-              <w:tab/>
-            </w:r>
-            <w:r>
-              <w:rPr>
-                <w:noProof/>
-                <w:webHidden/>
-              </w:rPr>
-              <w:fldChar w:fldCharType="begin"/>
-            </w:r>
-            <w:r>
-              <w:rPr>
-                <w:noProof/>
-                <w:webHidden/>
-              </w:rPr>
-              <w:instrText xml:space="preserve"> PAGEREF _Toc226113723 \h </w:instrText>
-            </w:r>
-            <w:r>
-              <w:rPr>
-                <w:noProof/>
-                <w:webHidden/>
-              </w:rPr>
-            </w:r>
-            <w:r>
-              <w:rPr>
-                <w:noProof/>
-                <w:webHidden/>
-              </w:rPr>
-              <w:fldChar w:fldCharType="separate"/>
-            </w:r>
-            <w:r>
-              <w:rPr>
-                <w:noProof/>
-                <w:webHidden/>
-              </w:rPr>
-              <w:t>iv</w:t>
-            </w:r>
-            <w:r>
-              <w:rPr>
-                <w:noProof/>
-                <w:webHidden/>
-              </w:rPr>
-              <w:fldChar w:fldCharType="end"/>
-            </w:r>
-          </w:hyperlink>
-        </w:p>
-        <w:p>
-          <w:pPr>
-            <w:pStyle w:val="Sumrio1"/>
-            <w:tabs>
               <w:tab w:val="left" w:pos="880"/>
               <w:tab w:val="right" w:leader="dot" w:pos="8494"/>
             </w:tabs>
@@ -3679,7 +3401,7 @@
                 <w:noProof/>
                 <w:webHidden/>
               </w:rPr>
-              <w:t>7</w:t>
+              <w:t>8</w:t>
             </w:r>
             <w:r>
               <w:rPr>
@@ -6327,21 +6049,53 @@
     </w:p>
     <w:p>
       <w:pPr>
+        <w:jc w:val="both"/>
+        <w:rPr>
+          <w:lang w:val="pt-BR"/>
+        </w:rPr>
+      </w:pPr>
+      <w:r>
+        <w:rPr>
+          <w:lang w:val="pt-BR"/>
+        </w:rPr>
+        <w:t>As siglas utilizadas no PGPS encontram-se listadas abaixo.</w:t>
+      </w:r>
+    </w:p>
+    <w:p>
+      <w:pPr>
         <w:pStyle w:val="PargrafodaLista"/>
         <w:numPr>
           <w:ilvl w:val="0"/>
-          <w:numId w:val="8"/>
+          <w:numId w:val="19"/>
         </w:numPr>
-        <w:ind w:left="567" w:hanging="210"/>
-      </w:pPr>
-      <w:r>
-        <w:t>IDE – Int</w:t>
-      </w:r>
-      <w:r>
-        <w:t>egrated Development Environment</w:t>
-      </w:r>
-      <w:r>
-        <w:t>;</w:t>
+        <w:jc w:val="both"/>
+        <w:rPr>
+          <w:lang w:val="pt-BR"/>
+        </w:rPr>
+      </w:pPr>
+      <w:r>
+        <w:rPr>
+          <w:lang w:val="pt-BR"/>
+        </w:rPr>
+        <w:t>DEL – Departamento de</w:t>
+      </w:r>
+      <w:r>
+        <w:rPr>
+          <w:lang w:val="pt-BR"/>
+        </w:rPr>
+        <w:t xml:space="preserve"> Engenharia</w:t>
+      </w:r>
+      <w:r>
+        <w:rPr>
+          <w:lang w:val="pt-BR"/>
+        </w:rPr>
+        <w:t xml:space="preserve"> Eletrônica</w:t>
+      </w:r>
+      <w:r>
+        <w:rPr>
+          <w:lang w:val="pt-BR"/>
+        </w:rPr>
+        <w:t xml:space="preserve"> e de Computação;</w:t>
       </w:r>
     </w:p>
     <w:p>
@@ -6349,15 +6103,18 @@
         <w:pStyle w:val="PargrafodaLista"/>
         <w:numPr>
           <w:ilvl w:val="0"/>
-          <w:numId w:val="8"/>
+          <w:numId w:val="19"/>
         </w:numPr>
-        <w:ind w:left="567" w:hanging="210"/>
-      </w:pPr>
-      <w:r>
-        <w:t>SCM – So</w:t>
-      </w:r>
-      <w:r>
-        <w:t>ftware Configuration Management;</w:t>
+        <w:jc w:val="both"/>
+        <w:rPr>
+          <w:lang w:val="pt-BR"/>
+        </w:rPr>
+      </w:pPr>
+      <w:r>
+        <w:rPr>
+          <w:lang w:val="pt-BR"/>
+        </w:rPr>
+        <w:t>PET – Programa de Engenharia de Transportes;</w:t>
       </w:r>
     </w:p>
     <w:p>
@@ -6365,9 +6122,73 @@
         <w:pStyle w:val="PargrafodaLista"/>
         <w:numPr>
           <w:ilvl w:val="0"/>
-          <w:numId w:val="8"/>
+          <w:numId w:val="19"/>
         </w:numPr>
-        <w:ind w:left="567" w:hanging="210"/>
+        <w:jc w:val="both"/>
+        <w:rPr>
+          <w:lang w:val="pt-BR"/>
+        </w:rPr>
+      </w:pPr>
+      <w:r>
+        <w:rPr>
+          <w:lang w:val="pt-BR"/>
+        </w:rPr>
+        <w:t>UFRJ – Universidade Federal do Rio de Janeiro;</w:t>
+      </w:r>
+    </w:p>
+    <w:p>
+      <w:pPr>
+        <w:pStyle w:val="PargrafodaLista"/>
+        <w:numPr>
+          <w:ilvl w:val="0"/>
+          <w:numId w:val="19"/>
+        </w:numPr>
+        <w:jc w:val="both"/>
+        <w:rPr>
+          <w:lang w:val="pt-BR"/>
+        </w:rPr>
+      </w:pPr>
+      <w:r>
+        <w:rPr>
+          <w:lang w:val="pt-BR"/>
+        </w:rPr>
+        <w:t>COPPE – Instituto Alberto Luiz Coimbra de Pós-Graduação e Pesquisa de Engenharia;</w:t>
+      </w:r>
+    </w:p>
+    <w:p>
+      <w:pPr>
+        <w:pStyle w:val="PargrafodaLista"/>
+        <w:numPr>
+          <w:ilvl w:val="0"/>
+          <w:numId w:val="19"/>
+        </w:numPr>
+        <w:jc w:val="both"/>
+      </w:pPr>
+      <w:r>
+        <w:t>IDE – Integrated Development Environment;</w:t>
+      </w:r>
+    </w:p>
+    <w:p>
+      <w:pPr>
+        <w:pStyle w:val="PargrafodaLista"/>
+        <w:numPr>
+          <w:ilvl w:val="0"/>
+          <w:numId w:val="19"/>
+        </w:numPr>
+        <w:jc w:val="both"/>
+      </w:pPr>
+      <w:r>
+        <w:t>SCM – Software Configuration Management;</w:t>
+      </w:r>
+    </w:p>
+    <w:p>
+      <w:pPr>
+        <w:pStyle w:val="PargrafodaLista"/>
+        <w:numPr>
+          <w:ilvl w:val="0"/>
+          <w:numId w:val="19"/>
+        </w:numPr>
+        <w:jc w:val="both"/>
       </w:pPr>
       <w:r>
         <w:t>RMMM – Risk Mitigation Monitoring and Management Plan.</w:t>
@@ -6376,6 +6197,7 @@
     <w:p>
       <w:pPr>
         <w:ind w:firstLine="0"/>
+        <w:jc w:val="both"/>
       </w:pPr>
       <w:r>
         <w:br w:type="page"/>
@@ -6529,7 +6351,19 @@
         <w:rPr>
           <w:lang w:val="pt-BR"/>
         </w:rPr>
-        <w:t>O professor Antônio Cláudio Goméz de Sousa, do Departamento de Eletrônica e de Computação (DEL) da Universidade Federal do Rio de Janeiro (UFRJ), será responsável pelo c</w:t>
+        <w:t xml:space="preserve">O professor Antônio Cláudio Goméz de Sousa, </w:t>
+      </w:r>
+      <w:r>
+        <w:rPr>
+          <w:lang w:val="pt-BR"/>
+        </w:rPr>
+        <w:t>o qual faz parte do corpo docente do DEL/UFRJ</w:t>
+      </w:r>
+      <w:r>
+        <w:rPr>
+          <w:lang w:val="pt-BR"/>
+        </w:rPr>
+        <w:t>, será responsável pelo c</w:t>
       </w:r>
       <w:r>
         <w:rPr>
@@ -6549,7 +6383,13 @@
         <w:rPr>
           <w:lang w:val="pt-BR"/>
         </w:rPr>
-        <w:t xml:space="preserve">Além disso, o professor Paulo Cezar Martins Ribeiro, do Programa de Engenharia de Transportes (PET) da </w:t>
+        <w:t xml:space="preserve">Além disso, o professor Paulo Cezar Martins Ribeiro, </w:t>
+      </w:r>
+      <w:r>
+        <w:rPr>
+          <w:lang w:val="pt-BR"/>
+        </w:rPr>
+        <w:t>que pertence ao corpo docente do PET/</w:t>
       </w:r>
       <w:r>
         <w:rPr>
@@ -6921,6 +6761,7 @@
         </w:rPr>
       </w:pPr>
       <w:bookmarkStart w:id="37" w:name="_Toc226113740"/>
+      <w:bookmarkStart w:id="38" w:name="_Ref226194209"/>
       <w:r>
         <w:rPr>
           <w:lang w:val="pt-BR"/>
@@ -6928,6 +6769,7 @@
         <w:t>Equipe</w:t>
       </w:r>
       <w:bookmarkEnd w:id="37"/>
+      <w:bookmarkEnd w:id="38"/>
     </w:p>
     <w:p>
       <w:pPr>
@@ -7109,14 +6951,14 @@
           <w:lang w:val="pt-BR"/>
         </w:rPr>
       </w:pPr>
-      <w:bookmarkStart w:id="38" w:name="_Toc226113741"/>
+      <w:bookmarkStart w:id="39" w:name="_Toc226113741"/>
       <w:r>
         <w:rPr>
           <w:lang w:val="pt-BR"/>
         </w:rPr>
         <w:t>Plano para a Aquisição de Recursos</w:t>
       </w:r>
-      <w:bookmarkEnd w:id="38"/>
+      <w:bookmarkEnd w:id="39"/>
     </w:p>
     <w:p>
       <w:pPr>
@@ -7154,14 +6996,14 @@
           <w:lang w:val="pt-BR"/>
         </w:rPr>
       </w:pPr>
-      <w:bookmarkStart w:id="39" w:name="_Toc226113742"/>
+      <w:bookmarkStart w:id="40" w:name="_Toc226113742"/>
       <w:r>
         <w:rPr>
           <w:lang w:val="pt-BR"/>
         </w:rPr>
         <w:t>Plano de Treinamento da Equipe</w:t>
       </w:r>
-      <w:bookmarkEnd w:id="39"/>
+      <w:bookmarkEnd w:id="40"/>
     </w:p>
     <w:p>
       <w:pPr>
@@ -7174,7 +7016,54 @@
         <w:rPr>
           <w:lang w:val="pt-BR"/>
         </w:rPr>
-        <w:t>Todos os membros da equipe possuem as habilidades descritas na seção 5.1.2. Caso algum integrante sinta dificuldade em algumas delas, os seguintes passos podem ser seguidos:</w:t>
+        <w:t>Todos os membros da equipe possuem as habi</w:t>
+      </w:r>
+      <w:r>
+        <w:rPr>
+          <w:lang w:val="pt-BR"/>
+        </w:rPr>
+        <w:t xml:space="preserve">lidades descritas na seção </w:t>
+      </w:r>
+      <w:r>
+        <w:rPr>
+          <w:lang w:val="pt-BR"/>
+        </w:rPr>
+        <w:fldChar w:fldCharType="begin"/>
+      </w:r>
+      <w:r>
+        <w:rPr>
+          <w:lang w:val="pt-BR"/>
+        </w:rPr>
+        <w:instrText xml:space="preserve"> REF _Ref226194209 \r \h </w:instrText>
+      </w:r>
+      <w:r>
+        <w:rPr>
+          <w:lang w:val="pt-BR"/>
+        </w:rPr>
+      </w:r>
+      <w:r>
+        <w:rPr>
+          <w:lang w:val="pt-BR"/>
+        </w:rPr>
+        <w:fldChar w:fldCharType="separate"/>
+      </w:r>
+      <w:r>
+        <w:rPr>
+          <w:lang w:val="pt-BR"/>
+        </w:rPr>
+        <w:t>5.1.2</w:t>
+      </w:r>
+      <w:r>
+        <w:rPr>
+          <w:lang w:val="pt-BR"/>
+        </w:rPr>
+        <w:fldChar w:fldCharType="end"/>
+      </w:r>
+      <w:r>
+        <w:rPr>
+          <w:lang w:val="pt-BR"/>
+        </w:rPr>
+        <w:t>. Caso algum integrante sinta dificuldade em algumas delas, os seguintes passos podem ser seguidos:</w:t>
       </w:r>
     </w:p>
     <w:p>
@@ -7496,14 +7385,14 @@
           <w:lang w:val="pt-BR"/>
         </w:rPr>
       </w:pPr>
-      <w:bookmarkStart w:id="40" w:name="_Toc226113743"/>
+      <w:bookmarkStart w:id="41" w:name="_Toc226113743"/>
       <w:r>
         <w:rPr>
           <w:lang w:val="pt-BR"/>
         </w:rPr>
         <w:t>Plano de Trabalho</w:t>
       </w:r>
-      <w:bookmarkEnd w:id="40"/>
+      <w:bookmarkEnd w:id="41"/>
     </w:p>
     <w:p>
       <w:pPr>
@@ -7516,18 +7405,18 @@
           <w:lang w:val="pt-BR"/>
         </w:rPr>
       </w:pPr>
-      <w:bookmarkStart w:id="41" w:name="_Ref226109531"/>
-      <w:bookmarkStart w:id="42" w:name="_Ref226111643"/>
-      <w:bookmarkStart w:id="43" w:name="_Toc226113744"/>
+      <w:bookmarkStart w:id="42" w:name="_Ref226109531"/>
+      <w:bookmarkStart w:id="43" w:name="_Ref226111643"/>
+      <w:bookmarkStart w:id="44" w:name="_Toc226113744"/>
       <w:r>
         <w:rPr>
           <w:lang w:val="pt-BR"/>
         </w:rPr>
         <w:t>Atividades</w:t>
       </w:r>
-      <w:bookmarkEnd w:id="41"/>
       <w:bookmarkEnd w:id="42"/>
       <w:bookmarkEnd w:id="43"/>
+      <w:bookmarkEnd w:id="44"/>
     </w:p>
     <w:p>
       <w:pPr>
@@ -7685,14 +7574,14 @@
           <w:lang w:val="pt-BR"/>
         </w:rPr>
       </w:pPr>
-      <w:bookmarkStart w:id="44" w:name="_Toc226113745"/>
+      <w:bookmarkStart w:id="45" w:name="_Toc226113745"/>
       <w:r>
         <w:rPr>
           <w:lang w:val="pt-BR"/>
         </w:rPr>
         <w:t>Prazos</w:t>
       </w:r>
-      <w:bookmarkEnd w:id="44"/>
+      <w:bookmarkEnd w:id="45"/>
     </w:p>
     <w:p>
       <w:pPr>
@@ -7719,14 +7608,14 @@
           <w:lang w:val="pt-BR"/>
         </w:rPr>
       </w:pPr>
-      <w:bookmarkStart w:id="45" w:name="_Toc226113746"/>
+      <w:bookmarkStart w:id="46" w:name="_Toc226113746"/>
       <w:r>
         <w:rPr>
           <w:lang w:val="pt-BR"/>
         </w:rPr>
         <w:t>Alocação de Recursos</w:t>
       </w:r>
-      <w:bookmarkEnd w:id="45"/>
+      <w:bookmarkEnd w:id="46"/>
     </w:p>
     <w:p>
       <w:pPr>
@@ -7753,24 +7642,14 @@
           <w:lang w:val="pt-BR"/>
         </w:rPr>
       </w:pPr>
-      <w:bookmarkStart w:id="46" w:name="_Toc226113747"/>
-      <w:commentRangeStart w:id="47"/>
+      <w:bookmarkStart w:id="47" w:name="_Toc226113747"/>
       <w:r>
         <w:rPr>
           <w:lang w:val="pt-BR"/>
         </w:rPr>
         <w:t>Alocação de Orçamento</w:t>
       </w:r>
-      <w:commentRangeEnd w:id="47"/>
-      <w:r>
-        <w:rPr>
-          <w:rStyle w:val="Refdecomentrio"/>
-          <w:rFonts w:asciiTheme="minorHAnsi" w:eastAsiaTheme="minorEastAsia" w:hAnsiTheme="minorHAnsi" w:cstheme="minorBidi"/>
-          <w:color w:val="auto"/>
-        </w:rPr>
-        <w:commentReference w:id="47"/>
-      </w:r>
-      <w:bookmarkEnd w:id="46"/>
+      <w:bookmarkEnd w:id="47"/>
     </w:p>
     <w:p>
       <w:pPr>
@@ -7784,6 +7663,20 @@
           <w:lang w:val="pt-BR"/>
         </w:rPr>
         <w:t>A partir da utilização do software COCOMO II, considerando que os integrantes da equipe possuem um salário mensal de R$5.000,00, o orçamento do projeto foi estimado de, aproximadamente, R$17.000,00.</w:t>
+      </w:r>
+    </w:p>
+    <w:p>
+      <w:pPr>
+        <w:jc w:val="both"/>
+        <w:rPr>
+          <w:lang w:val="pt-BR"/>
+        </w:rPr>
+      </w:pPr>
+      <w:r>
+        <w:rPr>
+          <w:lang w:val="pt-BR"/>
+        </w:rPr>
+        <w:t>Todo esse orçamento se concentra nos recursos humanos, já que não são necessários outros recursos além daqueles já previstos para a equipe.</w:t>
       </w:r>
     </w:p>
     <w:p>
@@ -8008,7 +7901,7 @@
         <w:rPr>
           <w:lang w:val="pt-BR"/>
         </w:rPr>
-        <w:t>Não se aplica.</w:t>
+        <w:t>O controle do orçamento será feito automaticamente através do controle das atividades no tempo, conforme o cronograma especificado no Apêndice I.</w:t>
       </w:r>
     </w:p>
     <w:p>
@@ -8082,7 +7975,20 @@
         <w:rPr>
           <w:lang w:val="pt-BR"/>
         </w:rPr>
-        <w:t>Não se aplica.</w:t>
+        <w:t xml:space="preserve">Além desse PGPS e da Especificação de Requisitos de Software, esse último a ser entregue ao final da atividade </w:t>
+      </w:r>
+      <w:r>
+        <w:rPr>
+          <w:i/>
+          <w:lang w:val="pt-BR"/>
+        </w:rPr>
+        <w:t>Análise</w:t>
+      </w:r>
+      <w:r>
+        <w:rPr>
+          <w:lang w:val="pt-BR"/>
+        </w:rPr>
+        <w:t xml:space="preserve">, outros relatórios serão redigidos mensalmente dentro da própria equipe, para que os integrantes possam acompanhar o andamento do projeto, o estado dos requisitos e a qualidade do produto. </w:t>
       </w:r>
     </w:p>
     <w:p>
@@ -8101,6 +8007,7 @@
         <w:rPr>
           <w:lang w:val="pt-BR"/>
         </w:rPr>
+        <w:lastRenderedPageBreak/>
         <w:t>Plano de Medidas</w:t>
       </w:r>
       <w:bookmarkEnd w:id="54"/>
@@ -8177,7 +8084,6 @@
         <w:rPr>
           <w:lang w:val="pt-BR"/>
         </w:rPr>
-        <w:lastRenderedPageBreak/>
         <w:t>Plano de Gerenciamento de Riscos</w:t>
       </w:r>
       <w:commentRangeEnd w:id="56"/>
@@ -8932,7 +8838,7 @@
         <w:rPr>
           <w:lang w:val="pt-BR"/>
         </w:rPr>
-        <w:t>Como especificado na seção [</w:t>
+        <w:t xml:space="preserve">Como especificado na seção </w:t>
       </w:r>
       <w:r>
         <w:rPr>
@@ -8968,12 +8874,6 @@
           <w:lang w:val="pt-BR"/>
         </w:rPr>
         <w:fldChar w:fldCharType="end"/>
-      </w:r>
-      <w:r>
-        <w:rPr>
-          <w:lang w:val="pt-BR"/>
-        </w:rPr>
-        <w:t>]</w:t>
       </w:r>
       <w:r>
         <w:rPr>
@@ -9591,48 +9491,36 @@
         <w:rPr>
           <w:lang w:val="pt-BR" w:bidi="ar-SA"/>
         </w:rPr>
-        <w:t>[</w:t>
+        <w:fldChar w:fldCharType="begin"/>
       </w:r>
       <w:r>
         <w:rPr>
           <w:lang w:val="pt-BR" w:bidi="ar-SA"/>
         </w:rPr>
-        <w:fldChar w:fldCharType="begin"/>
+        <w:instrText xml:space="preserve"> REF _Ref226110164 \r \h </w:instrText>
       </w:r>
       <w:r>
         <w:rPr>
           <w:lang w:val="pt-BR" w:bidi="ar-SA"/>
         </w:rPr>
-        <w:instrText xml:space="preserve"> REF _Ref226110164 \r \h </w:instrText>
       </w:r>
       <w:r>
         <w:rPr>
           <w:lang w:val="pt-BR" w:bidi="ar-SA"/>
         </w:rPr>
+        <w:fldChar w:fldCharType="separate"/>
       </w:r>
       <w:r>
         <w:rPr>
           <w:lang w:val="pt-BR" w:bidi="ar-SA"/>
         </w:rPr>
-        <w:fldChar w:fldCharType="separate"/>
+        <w:t>6.3</w:t>
       </w:r>
       <w:r>
         <w:rPr>
           <w:lang w:val="pt-BR" w:bidi="ar-SA"/>
         </w:rPr>
-        <w:t>6.3</w:t>
-      </w:r>
-      <w:r>
-        <w:rPr>
-          <w:lang w:val="pt-BR" w:bidi="ar-SA"/>
-        </w:rPr>
         <w:fldChar w:fldCharType="end"/>
-      </w:r>
-      <w:r>
-        <w:rPr>
-          <w:lang w:val="pt-BR" w:bidi="ar-SA"/>
-        </w:rPr>
-        <w:t>]</w:t>
       </w:r>
       <w:r>
         <w:rPr>
@@ -10028,7 +9916,7 @@
         <w:rPr>
           <w:lang w:val="pt-BR"/>
         </w:rPr>
-        <w:t>As principais medidas para assegurar o controle da qualidade baseiam-se nas revisões realizadas pelo professor Antônio Cláudio após a finalização de cada uma das atividades descritas na seção [</w:t>
+        <w:t xml:space="preserve">As principais medidas para assegurar o controle da qualidade baseiam-se nas revisões realizadas pelo professor Antônio Cláudio após a finalização de cada uma das atividades descritas na seção </w:t>
       </w:r>
       <w:r>
         <w:rPr>
@@ -10069,7 +9957,7 @@
         <w:rPr>
           <w:lang w:val="pt-BR"/>
         </w:rPr>
-        <w:t>] e no acompanhamen</w:t>
+        <w:t xml:space="preserve"> e no acompanhamen</w:t>
       </w:r>
       <w:r>
         <w:rPr>
@@ -10319,11 +10207,19 @@
           <w:lang w:val="pt-BR"/>
         </w:rPr>
       </w:pPr>
-      <w:r>
-        <w:rPr>
-          <w:lang w:val="pt-BR"/>
-        </w:rPr>
-        <w:t>Não se aplica.</w:t>
+      <w:commentRangeStart w:id="74"/>
+      <w:r>
+        <w:rPr>
+          <w:lang w:val="pt-BR"/>
+        </w:rPr>
+        <w:t>Para o aperfeiçoamento do projeto, novas técnicas e ferramentas poderão ser escolhidas durante o desenvolvimento do produto. Todavia, elas precisam passar por uma avaliação prévia feita pelos integrantes da equipe.</w:t>
+      </w:r>
+      <w:commentRangeEnd w:id="74"/>
+      <w:r>
+        <w:rPr>
+          <w:rStyle w:val="Refdecomentrio"/>
+        </w:rPr>
+        <w:commentReference w:id="74"/>
       </w:r>
     </w:p>
     <w:p>
@@ -10350,7 +10246,7 @@
           <w:lang w:val="pt-BR"/>
         </w:rPr>
       </w:pPr>
-      <w:bookmarkStart w:id="74" w:name="_Toc226113771"/>
+      <w:bookmarkStart w:id="75" w:name="_Toc226113771"/>
       <w:r>
         <w:rPr>
           <w:lang w:val="pt-BR"/>
@@ -10358,7 +10254,7 @@
         <w:lastRenderedPageBreak/>
         <w:t>Planos Adicionais</w:t>
       </w:r>
-      <w:bookmarkEnd w:id="74"/>
+      <w:bookmarkEnd w:id="75"/>
     </w:p>
     <w:p>
       <w:pPr>
@@ -10491,26 +10387,6 @@
     </w:p>
     <w:p>
       <w:pPr>
-        <w:pStyle w:val="Ttulo1"/>
-        <w:numPr>
-          <w:ilvl w:val="0"/>
-          <w:numId w:val="0"/>
-        </w:numPr>
-        <w:ind w:left="357"/>
-        <w:rPr>
-          <w:lang w:val="pt-BR"/>
-        </w:rPr>
-      </w:pPr>
-      <w:r>
-        <w:rPr>
-          <w:lang w:val="pt-BR"/>
-        </w:rPr>
-        <w:lastRenderedPageBreak/>
-        <w:t>Apêndice I: Cronograma</w:t>
-      </w:r>
-    </w:p>
-    <w:p>
-      <w:pPr>
         <w:pStyle w:val="Ttulo2"/>
         <w:ind w:left="357"/>
         <w:rPr>
@@ -10521,6 +10397,7 @@
         <w:rPr>
           <w:lang w:val="pt-BR"/>
         </w:rPr>
+        <w:lastRenderedPageBreak/>
         <w:t>06/05/09 a 01/07/09</w:t>
       </w:r>
     </w:p>
@@ -10538,8 +10415,8 @@
         </w:rPr>
         <w:drawing>
           <wp:inline distT="0" distB="0" distL="0" distR="0">
-            <wp:extent cx="8139440" cy="2837892"/>
-            <wp:effectExtent l="0" t="2647950" r="0" b="2629458"/>
+            <wp:extent cx="8475686" cy="2955127"/>
+            <wp:effectExtent l="0" t="2762250" r="0" b="2740823"/>
             <wp:docPr id="6" name="Imagem 4" descr="cronograma2.jpg"/>
             <wp:cNvGraphicFramePr>
               <a:graphicFrameLocks xmlns:a="http://schemas.openxmlformats.org/drawingml/2006/main" noChangeAspect="1"/>
@@ -10560,7 +10437,7 @@
                   <pic:spPr>
                     <a:xfrm rot="5400000">
                       <a:off x="0" y="0"/>
-                      <a:ext cx="8169442" cy="2848352"/>
+                      <a:ext cx="8502857" cy="2964601"/>
                     </a:xfrm>
                     <a:prstGeom prst="rect">
                       <a:avLst/>
@@ -10627,7 +10504,7 @@
 
 <file path=word/comments.xml><?xml version="1.0" encoding="utf-8"?>
 <w:comments xmlns:ve="http://schemas.openxmlformats.org/markup-compatibility/2006" xmlns:o="urn:schemas-microsoft-com:office:office" xmlns:r="http://schemas.openxmlformats.org/officeDocument/2006/relationships" xmlns:m="http://schemas.openxmlformats.org/officeDocument/2006/math" xmlns:v="urn:schemas-microsoft-com:vml" xmlns:wp="http://schemas.openxmlformats.org/drawingml/2006/wordprocessingDrawing" xmlns:w10="urn:schemas-microsoft-com:office:word" xmlns:w="http://schemas.openxmlformats.org/wordprocessingml/2006/main" xmlns:wne="http://schemas.microsoft.com/office/word/2006/wordml">
-  <w:comment w:id="47" w:author="Fernando Seabra" w:date="2009-03-29T18:09:00Z" w:initials="FS">
+  <w:comment w:id="56" w:author="Fernando Seabra" w:date="2009-03-29T14:06:00Z" w:initials="FS">
     <w:p>
       <w:pPr>
         <w:pStyle w:val="Textodecomentrio"/>
@@ -10645,17 +10522,20 @@
         <w:rPr>
           <w:lang w:val="pt-BR"/>
         </w:rPr>
-        <w:t>Verificar com o professor se aqui usa-se valores do Cocomo mesmo.</w:t>
+        <w:t>Eu preciso que vocês dêem uma revis</w:t>
+      </w:r>
+      <w:r>
+        <w:rPr>
+          <w:lang w:val="pt-BR"/>
+        </w:rPr>
+        <w:t>ão nisso, revisando categoria, probabilidade (?), e os planos individuais (não sabia muito a diferença entre mitigar, monitorar e gerenciar)</w:t>
       </w:r>
     </w:p>
   </w:comment>
-  <w:comment w:id="56" w:author="Fernando Seabra" w:date="2009-03-29T14:06:00Z" w:initials="FS">
+  <w:comment w:id="74" w:author="Fernando Seabra" w:date="2009-03-30T17:05:00Z" w:initials="FS">
     <w:p>
       <w:pPr>
         <w:pStyle w:val="Textodecomentrio"/>
-        <w:rPr>
-          <w:lang w:val="pt-BR"/>
-        </w:rPr>
       </w:pPr>
       <w:r>
         <w:rPr>
@@ -10664,16 +10544,7 @@
         <w:annotationRef/>
       </w:r>
       <w:r>
-        <w:rPr>
-          <w:lang w:val="pt-BR"/>
-        </w:rPr>
-        <w:t>Eu preciso que vocês dêem uma revis</w:t>
-      </w:r>
-      <w:r>
-        <w:rPr>
-          <w:lang w:val="pt-BR"/>
-        </w:rPr>
-        <w:t>ão nisso, revisando categoria, probabilidade (?), e os planos individuais (não sabia muito a diferença entre mitigar, monitorar e gerenciar)</w:t>
+        <w:t>Melhorar</w:t>
       </w:r>
     </w:p>
   </w:comment>
@@ -11026,6 +10897,119 @@
     </w:lvl>
   </w:abstractNum>
   <w:abstractNum w:abstractNumId="1">
+    <w:nsid w:val="16C8206E"/>
+    <w:multiLevelType w:val="hybridMultilevel"/>
+    <w:tmpl w:val="CC6601D6"/>
+    <w:lvl w:ilvl="0" w:tplc="04160001">
+      <w:start w:val="1"/>
+      <w:numFmt w:val="bullet"/>
+      <w:lvlText w:val=""/>
+      <w:lvlJc w:val="left"/>
+      <w:pPr>
+        <w:ind w:left="1080" w:hanging="360"/>
+      </w:pPr>
+      <w:rPr>
+        <w:rFonts w:ascii="Symbol" w:hAnsi="Symbol" w:hint="default"/>
+      </w:rPr>
+    </w:lvl>
+    <w:lvl w:ilvl="1" w:tplc="04160003" w:tentative="1">
+      <w:start w:val="1"/>
+      <w:numFmt w:val="bullet"/>
+      <w:lvlText w:val="o"/>
+      <w:lvlJc w:val="left"/>
+      <w:pPr>
+        <w:ind w:left="1800" w:hanging="360"/>
+      </w:pPr>
+      <w:rPr>
+        <w:rFonts w:ascii="Courier New" w:hAnsi="Courier New" w:cs="Courier New" w:hint="default"/>
+      </w:rPr>
+    </w:lvl>
+    <w:lvl w:ilvl="2" w:tplc="04160005" w:tentative="1">
+      <w:start w:val="1"/>
+      <w:numFmt w:val="bullet"/>
+      <w:lvlText w:val=""/>
+      <w:lvlJc w:val="left"/>
+      <w:pPr>
+        <w:ind w:left="2520" w:hanging="360"/>
+      </w:pPr>
+      <w:rPr>
+        <w:rFonts w:ascii="Wingdings" w:hAnsi="Wingdings" w:hint="default"/>
+      </w:rPr>
+    </w:lvl>
+    <w:lvl w:ilvl="3" w:tplc="04160001" w:tentative="1">
+      <w:start w:val="1"/>
+      <w:numFmt w:val="bullet"/>
+      <w:lvlText w:val=""/>
+      <w:lvlJc w:val="left"/>
+      <w:pPr>
+        <w:ind w:left="3240" w:hanging="360"/>
+      </w:pPr>
+      <w:rPr>
+        <w:rFonts w:ascii="Symbol" w:hAnsi="Symbol" w:hint="default"/>
+      </w:rPr>
+    </w:lvl>
+    <w:lvl w:ilvl="4" w:tplc="04160003" w:tentative="1">
+      <w:start w:val="1"/>
+      <w:numFmt w:val="bullet"/>
+      <w:lvlText w:val="o"/>
+      <w:lvlJc w:val="left"/>
+      <w:pPr>
+        <w:ind w:left="3960" w:hanging="360"/>
+      </w:pPr>
+      <w:rPr>
+        <w:rFonts w:ascii="Courier New" w:hAnsi="Courier New" w:cs="Courier New" w:hint="default"/>
+      </w:rPr>
+    </w:lvl>
+    <w:lvl w:ilvl="5" w:tplc="04160005" w:tentative="1">
+      <w:start w:val="1"/>
+      <w:numFmt w:val="bullet"/>
+      <w:lvlText w:val=""/>
+      <w:lvlJc w:val="left"/>
+      <w:pPr>
+        <w:ind w:left="4680" w:hanging="360"/>
+      </w:pPr>
+      <w:rPr>
+        <w:rFonts w:ascii="Wingdings" w:hAnsi="Wingdings" w:hint="default"/>
+      </w:rPr>
+    </w:lvl>
+    <w:lvl w:ilvl="6" w:tplc="04160001" w:tentative="1">
+      <w:start w:val="1"/>
+      <w:numFmt w:val="bullet"/>
+      <w:lvlText w:val=""/>
+      <w:lvlJc w:val="left"/>
+      <w:pPr>
+        <w:ind w:left="5400" w:hanging="360"/>
+      </w:pPr>
+      <w:rPr>
+        <w:rFonts w:ascii="Symbol" w:hAnsi="Symbol" w:hint="default"/>
+      </w:rPr>
+    </w:lvl>
+    <w:lvl w:ilvl="7" w:tplc="04160003" w:tentative="1">
+      <w:start w:val="1"/>
+      <w:numFmt w:val="bullet"/>
+      <w:lvlText w:val="o"/>
+      <w:lvlJc w:val="left"/>
+      <w:pPr>
+        <w:ind w:left="6120" w:hanging="360"/>
+      </w:pPr>
+      <w:rPr>
+        <w:rFonts w:ascii="Courier New" w:hAnsi="Courier New" w:cs="Courier New" w:hint="default"/>
+      </w:rPr>
+    </w:lvl>
+    <w:lvl w:ilvl="8" w:tplc="04160005" w:tentative="1">
+      <w:start w:val="1"/>
+      <w:numFmt w:val="bullet"/>
+      <w:lvlText w:val=""/>
+      <w:lvlJc w:val="left"/>
+      <w:pPr>
+        <w:ind w:left="6840" w:hanging="360"/>
+      </w:pPr>
+      <w:rPr>
+        <w:rFonts w:ascii="Wingdings" w:hAnsi="Wingdings" w:hint="default"/>
+      </w:rPr>
+    </w:lvl>
+  </w:abstractNum>
+  <w:abstractNum w:abstractNumId="2">
     <w:nsid w:val="17EB46D2"/>
     <w:multiLevelType w:val="hybridMultilevel"/>
     <w:tmpl w:val="2F424EB6"/>
@@ -11138,7 +11122,7 @@
       </w:rPr>
     </w:lvl>
   </w:abstractNum>
-  <w:abstractNum w:abstractNumId="2">
+  <w:abstractNum w:abstractNumId="3">
     <w:nsid w:val="1CCC7D98"/>
     <w:multiLevelType w:val="multilevel"/>
     <w:tmpl w:val="E3724AA4"/>
@@ -11251,7 +11235,7 @@
       </w:rPr>
     </w:lvl>
   </w:abstractNum>
-  <w:abstractNum w:abstractNumId="3">
+  <w:abstractNum w:abstractNumId="4">
     <w:nsid w:val="21CB20B0"/>
     <w:multiLevelType w:val="hybridMultilevel"/>
     <w:tmpl w:val="7C22BFF6"/>
@@ -11364,7 +11348,7 @@
       </w:rPr>
     </w:lvl>
   </w:abstractNum>
-  <w:abstractNum w:abstractNumId="4">
+  <w:abstractNum w:abstractNumId="5">
     <w:nsid w:val="33D36FCD"/>
     <w:multiLevelType w:val="hybridMultilevel"/>
     <w:tmpl w:val="B8809C1E"/>
@@ -11451,7 +11435,7 @@
       </w:pPr>
     </w:lvl>
   </w:abstractNum>
-  <w:abstractNum w:abstractNumId="5">
+  <w:abstractNum w:abstractNumId="6">
     <w:nsid w:val="35D56FE3"/>
     <w:multiLevelType w:val="hybridMultilevel"/>
     <w:tmpl w:val="5E566F54"/>
@@ -11564,7 +11548,7 @@
       </w:rPr>
     </w:lvl>
   </w:abstractNum>
-  <w:abstractNum w:abstractNumId="6">
+  <w:abstractNum w:abstractNumId="7">
     <w:nsid w:val="366C1705"/>
     <w:multiLevelType w:val="hybridMultilevel"/>
     <w:tmpl w:val="F68E6708"/>
@@ -11654,7 +11638,7 @@
       </w:pPr>
     </w:lvl>
   </w:abstractNum>
-  <w:abstractNum w:abstractNumId="7">
+  <w:abstractNum w:abstractNumId="8">
     <w:nsid w:val="37822356"/>
     <w:multiLevelType w:val="hybridMultilevel"/>
     <w:tmpl w:val="C3F64698"/>
@@ -11767,7 +11751,7 @@
       </w:rPr>
     </w:lvl>
   </w:abstractNum>
-  <w:abstractNum w:abstractNumId="8">
+  <w:abstractNum w:abstractNumId="9">
     <w:nsid w:val="50742CB3"/>
     <w:multiLevelType w:val="hybridMultilevel"/>
     <w:tmpl w:val="274ACD7A"/>
@@ -11853,7 +11837,7 @@
       </w:pPr>
     </w:lvl>
   </w:abstractNum>
-  <w:abstractNum w:abstractNumId="9">
+  <w:abstractNum w:abstractNumId="10">
     <w:nsid w:val="5489650F"/>
     <w:multiLevelType w:val="hybridMultilevel"/>
     <w:tmpl w:val="73807836"/>
@@ -11966,7 +11950,7 @@
       </w:rPr>
     </w:lvl>
   </w:abstractNum>
-  <w:abstractNum w:abstractNumId="10">
+  <w:abstractNum w:abstractNumId="11">
     <w:nsid w:val="54F16085"/>
     <w:multiLevelType w:val="hybridMultilevel"/>
     <w:tmpl w:val="2E62F3DC"/>
@@ -12079,7 +12063,7 @@
       </w:rPr>
     </w:lvl>
   </w:abstractNum>
-  <w:abstractNum w:abstractNumId="11">
+  <w:abstractNum w:abstractNumId="12">
     <w:nsid w:val="550A29FA"/>
     <w:multiLevelType w:val="hybridMultilevel"/>
     <w:tmpl w:val="0A4E97C4"/>
@@ -12192,7 +12176,7 @@
       </w:rPr>
     </w:lvl>
   </w:abstractNum>
-  <w:abstractNum w:abstractNumId="12">
+  <w:abstractNum w:abstractNumId="13">
     <w:nsid w:val="58087A0D"/>
     <w:multiLevelType w:val="hybridMultilevel"/>
     <w:tmpl w:val="133AFCB8"/>
@@ -12305,7 +12289,7 @@
       </w:rPr>
     </w:lvl>
   </w:abstractNum>
-  <w:abstractNum w:abstractNumId="13">
+  <w:abstractNum w:abstractNumId="14">
     <w:nsid w:val="60DB7F3E"/>
     <w:multiLevelType w:val="multilevel"/>
     <w:tmpl w:val="6BC0333A"/>
@@ -12426,7 +12410,7 @@
       </w:rPr>
     </w:lvl>
   </w:abstractNum>
-  <w:abstractNum w:abstractNumId="14">
+  <w:abstractNum w:abstractNumId="15">
     <w:nsid w:val="66D55223"/>
     <w:multiLevelType w:val="hybridMultilevel"/>
     <w:tmpl w:val="88EA1FCE"/>
@@ -12539,7 +12523,120 @@
       </w:rPr>
     </w:lvl>
   </w:abstractNum>
-  <w:abstractNum w:abstractNumId="15">
+  <w:abstractNum w:abstractNumId="16">
+    <w:nsid w:val="6B2241B3"/>
+    <w:multiLevelType w:val="hybridMultilevel"/>
+    <w:tmpl w:val="7CE25F8A"/>
+    <w:lvl w:ilvl="0" w:tplc="04160001">
+      <w:start w:val="1"/>
+      <w:numFmt w:val="bullet"/>
+      <w:lvlText w:val=""/>
+      <w:lvlJc w:val="left"/>
+      <w:pPr>
+        <w:ind w:left="1080" w:hanging="360"/>
+      </w:pPr>
+      <w:rPr>
+        <w:rFonts w:ascii="Symbol" w:hAnsi="Symbol" w:hint="default"/>
+      </w:rPr>
+    </w:lvl>
+    <w:lvl w:ilvl="1" w:tplc="04160003" w:tentative="1">
+      <w:start w:val="1"/>
+      <w:numFmt w:val="bullet"/>
+      <w:lvlText w:val="o"/>
+      <w:lvlJc w:val="left"/>
+      <w:pPr>
+        <w:ind w:left="1800" w:hanging="360"/>
+      </w:pPr>
+      <w:rPr>
+        <w:rFonts w:ascii="Courier New" w:hAnsi="Courier New" w:cs="Courier New" w:hint="default"/>
+      </w:rPr>
+    </w:lvl>
+    <w:lvl w:ilvl="2" w:tplc="04160005" w:tentative="1">
+      <w:start w:val="1"/>
+      <w:numFmt w:val="bullet"/>
+      <w:lvlText w:val=""/>
+      <w:lvlJc w:val="left"/>
+      <w:pPr>
+        <w:ind w:left="2520" w:hanging="360"/>
+      </w:pPr>
+      <w:rPr>
+        <w:rFonts w:ascii="Wingdings" w:hAnsi="Wingdings" w:hint="default"/>
+      </w:rPr>
+    </w:lvl>
+    <w:lvl w:ilvl="3" w:tplc="04160001" w:tentative="1">
+      <w:start w:val="1"/>
+      <w:numFmt w:val="bullet"/>
+      <w:lvlText w:val=""/>
+      <w:lvlJc w:val="left"/>
+      <w:pPr>
+        <w:ind w:left="3240" w:hanging="360"/>
+      </w:pPr>
+      <w:rPr>
+        <w:rFonts w:ascii="Symbol" w:hAnsi="Symbol" w:hint="default"/>
+      </w:rPr>
+    </w:lvl>
+    <w:lvl w:ilvl="4" w:tplc="04160003" w:tentative="1">
+      <w:start w:val="1"/>
+      <w:numFmt w:val="bullet"/>
+      <w:lvlText w:val="o"/>
+      <w:lvlJc w:val="left"/>
+      <w:pPr>
+        <w:ind w:left="3960" w:hanging="360"/>
+      </w:pPr>
+      <w:rPr>
+        <w:rFonts w:ascii="Courier New" w:hAnsi="Courier New" w:cs="Courier New" w:hint="default"/>
+      </w:rPr>
+    </w:lvl>
+    <w:lvl w:ilvl="5" w:tplc="04160005" w:tentative="1">
+      <w:start w:val="1"/>
+      <w:numFmt w:val="bullet"/>
+      <w:lvlText w:val=""/>
+      <w:lvlJc w:val="left"/>
+      <w:pPr>
+        <w:ind w:left="4680" w:hanging="360"/>
+      </w:pPr>
+      <w:rPr>
+        <w:rFonts w:ascii="Wingdings" w:hAnsi="Wingdings" w:hint="default"/>
+      </w:rPr>
+    </w:lvl>
+    <w:lvl w:ilvl="6" w:tplc="04160001" w:tentative="1">
+      <w:start w:val="1"/>
+      <w:numFmt w:val="bullet"/>
+      <w:lvlText w:val=""/>
+      <w:lvlJc w:val="left"/>
+      <w:pPr>
+        <w:ind w:left="5400" w:hanging="360"/>
+      </w:pPr>
+      <w:rPr>
+        <w:rFonts w:ascii="Symbol" w:hAnsi="Symbol" w:hint="default"/>
+      </w:rPr>
+    </w:lvl>
+    <w:lvl w:ilvl="7" w:tplc="04160003" w:tentative="1">
+      <w:start w:val="1"/>
+      <w:numFmt w:val="bullet"/>
+      <w:lvlText w:val="o"/>
+      <w:lvlJc w:val="left"/>
+      <w:pPr>
+        <w:ind w:left="6120" w:hanging="360"/>
+      </w:pPr>
+      <w:rPr>
+        <w:rFonts w:ascii="Courier New" w:hAnsi="Courier New" w:cs="Courier New" w:hint="default"/>
+      </w:rPr>
+    </w:lvl>
+    <w:lvl w:ilvl="8" w:tplc="04160005" w:tentative="1">
+      <w:start w:val="1"/>
+      <w:numFmt w:val="bullet"/>
+      <w:lvlText w:val=""/>
+      <w:lvlJc w:val="left"/>
+      <w:pPr>
+        <w:ind w:left="6840" w:hanging="360"/>
+      </w:pPr>
+      <w:rPr>
+        <w:rFonts w:ascii="Wingdings" w:hAnsi="Wingdings" w:hint="default"/>
+      </w:rPr>
+    </w:lvl>
+  </w:abstractNum>
+  <w:abstractNum w:abstractNumId="17">
     <w:nsid w:val="7B6E088A"/>
     <w:multiLevelType w:val="multilevel"/>
     <w:tmpl w:val="8D5ED930"/>
@@ -12653,58 +12750,64 @@
     </w:lvl>
   </w:abstractNum>
   <w:num w:numId="1">
-    <w:abstractNumId w:val="13"/>
+    <w:abstractNumId w:val="14"/>
   </w:num>
   <w:num w:numId="2">
-    <w:abstractNumId w:val="13"/>
+    <w:abstractNumId w:val="14"/>
     <w:lvlOverride w:ilvl="0">
       <w:startOverride w:val="1"/>
     </w:lvlOverride>
   </w:num>
   <w:num w:numId="3">
+    <w:abstractNumId w:val="17"/>
+  </w:num>
+  <w:num w:numId="4">
+    <w:abstractNumId w:val="3"/>
+  </w:num>
+  <w:num w:numId="5">
+    <w:abstractNumId w:val="6"/>
+  </w:num>
+  <w:num w:numId="6">
+    <w:abstractNumId w:val="2"/>
+  </w:num>
+  <w:num w:numId="7">
+    <w:abstractNumId w:val="5"/>
+  </w:num>
+  <w:num w:numId="8">
+    <w:abstractNumId w:val="13"/>
+  </w:num>
+  <w:num w:numId="9">
+    <w:abstractNumId w:val="12"/>
+  </w:num>
+  <w:num w:numId="10">
     <w:abstractNumId w:val="15"/>
   </w:num>
-  <w:num w:numId="4">
-    <w:abstractNumId w:val="2"/>
+  <w:num w:numId="11">
+    <w:abstractNumId w:val="7"/>
   </w:num>
-  <w:num w:numId="5">
-    <w:abstractNumId w:val="5"/>
-  </w:num>
-  <w:num w:numId="6">
-    <w:abstractNumId w:val="1"/>
-  </w:num>
-  <w:num w:numId="7">
+  <w:num w:numId="12">
     <w:abstractNumId w:val="4"/>
   </w:num>
-  <w:num w:numId="8">
-    <w:abstractNumId w:val="12"/>
-  </w:num>
-  <w:num w:numId="9">
-    <w:abstractNumId w:val="11"/>
-  </w:num>
-  <w:num w:numId="10">
-    <w:abstractNumId w:val="14"/>
-  </w:num>
-  <w:num w:numId="11">
-    <w:abstractNumId w:val="6"/>
-  </w:num>
-  <w:num w:numId="12">
-    <w:abstractNumId w:val="3"/>
-  </w:num>
   <w:num w:numId="13">
-    <w:abstractNumId w:val="8"/>
+    <w:abstractNumId w:val="9"/>
   </w:num>
   <w:num w:numId="14">
     <w:abstractNumId w:val="0"/>
   </w:num>
   <w:num w:numId="15">
+    <w:abstractNumId w:val="11"/>
+  </w:num>
+  <w:num w:numId="16">
+    <w:abstractNumId w:val="8"/>
+  </w:num>
+  <w:num w:numId="17">
     <w:abstractNumId w:val="10"/>
   </w:num>
-  <w:num w:numId="16">
-    <w:abstractNumId w:val="7"/>
+  <w:num w:numId="18">
+    <w:abstractNumId w:val="16"/>
   </w:num>
-  <w:num w:numId="17">
-    <w:abstractNumId w:val="9"/>
+  <w:num w:numId="19">
+    <w:abstractNumId w:val="1"/>
   </w:num>
 </w:numbering>
 </file>
@@ -14140,7 +14243,7 @@
 </file>
 
 <file path=customXml/itemProps1.xml><?xml version="1.0" encoding="utf-8"?>
-<ds:datastoreItem xmlns:ds="http://schemas.openxmlformats.org/officeDocument/2006/customXml" ds:itemID="{87070FEE-0D7D-49BA-9252-DD350DBC9A8F}">
+<ds:datastoreItem xmlns:ds="http://schemas.openxmlformats.org/officeDocument/2006/customXml" ds:itemID="{3D09C2CB-AC2F-4376-8949-2775A5197877}">
   <ds:schemaRefs>
     <ds:schemaRef ds:uri="http://schemas.openxmlformats.org/officeDocument/2006/bibliography"/>
   </ds:schemaRefs>

</xml_diff>

<commit_message>
Pequenas correções no planejamento.
</commit_message>
<xml_diff>
--- a/Documentação/Planejamento/Planejamento.docx
+++ b/Documentação/Planejamento/Planejamento.docx
@@ -240,11 +240,13 @@
       <w:pPr>
         <w:jc w:val="center"/>
         <w:rPr>
-          <w:lang w:val="pt-BR"/>
-        </w:rPr>
-      </w:pPr>
-      <w:r>
-        <w:rPr>
+          <w:u w:val="single"/>
+          <w:lang w:val="pt-BR"/>
+        </w:rPr>
+      </w:pPr>
+      <w:r>
+        <w:rPr>
+          <w:u w:val="single"/>
           <w:lang w:val="pt-BR"/>
         </w:rPr>
         <w:t>_____________________________________</w:t>
@@ -284,11 +286,13 @@
       <w:pPr>
         <w:jc w:val="center"/>
         <w:rPr>
-          <w:lang w:val="pt-BR"/>
-        </w:rPr>
-      </w:pPr>
-      <w:r>
-        <w:rPr>
+          <w:u w:val="single"/>
+          <w:lang w:val="pt-BR"/>
+        </w:rPr>
+      </w:pPr>
+      <w:r>
+        <w:rPr>
+          <w:u w:val="single"/>
           <w:lang w:val="pt-BR"/>
         </w:rPr>
         <w:t>_____________________________________</w:t>
@@ -328,11 +332,13 @@
       <w:pPr>
         <w:jc w:val="center"/>
         <w:rPr>
-          <w:lang w:val="pt-BR"/>
-        </w:rPr>
-      </w:pPr>
-      <w:r>
-        <w:rPr>
+          <w:u w:val="single"/>
+          <w:lang w:val="pt-BR"/>
+        </w:rPr>
+      </w:pPr>
+      <w:r>
+        <w:rPr>
+          <w:u w:val="single"/>
           <w:lang w:val="pt-BR"/>
         </w:rPr>
         <w:t>_____________________________________</w:t>
@@ -372,11 +378,13 @@
       <w:pPr>
         <w:jc w:val="center"/>
         <w:rPr>
-          <w:lang w:val="pt-BR"/>
-        </w:rPr>
-      </w:pPr>
-      <w:r>
-        <w:rPr>
+          <w:u w:val="single"/>
+          <w:lang w:val="pt-BR"/>
+        </w:rPr>
+      </w:pPr>
+      <w:r>
+        <w:rPr>
+          <w:u w:val="single"/>
           <w:lang w:val="pt-BR"/>
         </w:rPr>
         <w:t>_____________________________________</w:t>
@@ -707,8 +715,8 @@
         </w:docPartObj>
       </w:sdtPr>
       <w:sdtContent>
-        <w:bookmarkStart w:id="6" w:name="_Toc225762289" w:displacedByCustomXml="prev"/>
-        <w:bookmarkStart w:id="7" w:name="_Toc226113723" w:displacedByCustomXml="prev"/>
+        <w:bookmarkStart w:id="6" w:name="_Toc226113723" w:displacedByCustomXml="prev"/>
+        <w:bookmarkStart w:id="7" w:name="_Toc225762289" w:displacedByCustomXml="prev"/>
         <w:p>
           <w:pPr>
             <w:pStyle w:val="Ttulo1"/>
@@ -4976,7 +4984,31 @@
         <w:rPr>
           <w:lang w:val="pt-BR"/>
         </w:rPr>
-        <w:t xml:space="preserve">O fluxo intenso de automóveis nas metrópoles é um dos maiores desafios modernos. Não é incomum associar as grandes cidades a congestionamentos quilométricos. Eles já se tornaram rotina no cotidiano dos habitantes – São Paulo, por exemplo, conta com um acréscimo de 500 novos veículos diariamente. </w:t>
+        <w:t xml:space="preserve">O </w:t>
+      </w:r>
+      <w:r>
+        <w:rPr>
+          <w:lang w:val="pt-BR"/>
+        </w:rPr>
+        <w:t xml:space="preserve">intenso </w:t>
+      </w:r>
+      <w:r>
+        <w:rPr>
+          <w:lang w:val="pt-BR"/>
+        </w:rPr>
+        <w:t>fluxo de automóveis nas metrópoles é um dos maiores desafios modernos. Não é incomum associar as grandes cidades a congestionamentos quilométricos</w:t>
+      </w:r>
+      <w:r>
+        <w:rPr>
+          <w:lang w:val="pt-BR"/>
+        </w:rPr>
+        <w:t xml:space="preserve">, que </w:t>
+      </w:r>
+      <w:r>
+        <w:rPr>
+          <w:lang w:val="pt-BR"/>
+        </w:rPr>
+        <w:t xml:space="preserve">já se tornaram rotina no cotidiano dos habitantes – São Paulo, por exemplo, conta com um acréscimo de 500 novos veículos diariamente. </w:t>
       </w:r>
     </w:p>
     <w:p>
@@ -5104,7 +5136,31 @@
         <w:rPr>
           <w:lang w:val="pt-BR"/>
         </w:rPr>
-        <w:t xml:space="preserve"> Com isso, informações importantes podem ser obtidas e analisadas acerca do tráfego, e soluções que procurem melhorar os congestionamentos podem ser tomadas mais rápida e conscientemente.</w:t>
+        <w:t xml:space="preserve"> Com isso, informações importantes podem ser obtidas e analisadas acerca do tráfego, e soluções que procurem melhorar os congestionamentos podem ser tomadas </w:t>
+      </w:r>
+      <w:r>
+        <w:rPr>
+          <w:lang w:val="pt-BR"/>
+        </w:rPr>
+        <w:t xml:space="preserve">de forma </w:t>
+      </w:r>
+      <w:r>
+        <w:rPr>
+          <w:lang w:val="pt-BR"/>
+        </w:rPr>
+        <w:t xml:space="preserve">mais rápida e </w:t>
+      </w:r>
+      <w:r>
+        <w:rPr>
+          <w:lang w:val="pt-BR"/>
+        </w:rPr>
+        <w:t>consciente</w:t>
+      </w:r>
+      <w:r>
+        <w:rPr>
+          <w:lang w:val="pt-BR"/>
+        </w:rPr>
+        <w:t>.</w:t>
       </w:r>
     </w:p>
     <w:p>
@@ -5238,6 +5294,7 @@
     </w:p>
     <w:p>
       <w:pPr>
+        <w:jc w:val="both"/>
         <w:rPr>
           <w:lang w:val="pt-BR"/>
         </w:rPr>
@@ -5256,6 +5313,7 @@
           <w:ilvl w:val="0"/>
           <w:numId w:val="6"/>
         </w:numPr>
+        <w:jc w:val="both"/>
         <w:rPr>
           <w:lang w:val="pt-BR"/>
         </w:rPr>
@@ -5274,6 +5332,7 @@
           <w:ilvl w:val="0"/>
           <w:numId w:val="6"/>
         </w:numPr>
+        <w:jc w:val="both"/>
         <w:rPr>
           <w:lang w:val="pt-BR"/>
         </w:rPr>
@@ -5292,6 +5351,7 @@
           <w:ilvl w:val="0"/>
           <w:numId w:val="6"/>
         </w:numPr>
+        <w:jc w:val="both"/>
         <w:rPr>
           <w:lang w:val="pt-BR"/>
         </w:rPr>
@@ -5316,6 +5376,7 @@
           <w:ilvl w:val="0"/>
           <w:numId w:val="6"/>
         </w:numPr>
+        <w:jc w:val="both"/>
         <w:rPr>
           <w:lang w:val="pt-BR"/>
         </w:rPr>
@@ -5632,7 +5693,31 @@
         <w:rPr>
           <w:lang w:val="pt-BR"/>
         </w:rPr>
-        <w:t xml:space="preserve"> plano será analisado minuciosamente por todos os integrantes da equipe, assim como pelo gerente de qualidade, podendo sofrer modificações. Todas essas alterações a serem feitas serão analisadas com cuidado por todos, e aquelas que sejam significativas e que </w:t>
+        <w:t xml:space="preserve"> plano será analisado minuciosamente por todos os integrantes da equipe, assim como pelo gerente de qualidade, podendo sofrer modificações. Todas </w:t>
+      </w:r>
+      <w:r>
+        <w:rPr>
+          <w:lang w:val="pt-BR"/>
+        </w:rPr>
+        <w:t xml:space="preserve">as </w:t>
+      </w:r>
+      <w:r>
+        <w:rPr>
+          <w:lang w:val="pt-BR"/>
+        </w:rPr>
+        <w:t xml:space="preserve">alterações a serem feitas serão analisadas com cuidado por todos, e aquelas </w:t>
+      </w:r>
+      <w:r>
+        <w:rPr>
+          <w:lang w:val="pt-BR"/>
+        </w:rPr>
+        <w:t>que sejam</w:t>
+      </w:r>
+      <w:r>
+        <w:rPr>
+          <w:lang w:val="pt-BR"/>
+        </w:rPr>
+        <w:t xml:space="preserve"> significativas e que </w:t>
       </w:r>
       <w:r>
         <w:rPr>
@@ -6273,7 +6358,31 @@
         <w:rPr>
           <w:lang w:val="pt-BR"/>
         </w:rPr>
-        <w:t xml:space="preserve"> organização externa. Porém, o produto poderia ser utilizado p</w:t>
+        <w:t xml:space="preserve"> organização externa. Porém, o produto </w:t>
+      </w:r>
+      <w:r>
+        <w:rPr>
+          <w:lang w:val="pt-BR"/>
+        </w:rPr>
+        <w:t>pode</w:t>
+      </w:r>
+      <w:r>
+        <w:rPr>
+          <w:lang w:val="pt-BR"/>
+        </w:rPr>
+        <w:t xml:space="preserve"> ser </w:t>
+      </w:r>
+      <w:r>
+        <w:rPr>
+          <w:lang w:val="pt-BR"/>
+        </w:rPr>
+        <w:t xml:space="preserve">usado </w:t>
+      </w:r>
+      <w:r>
+        <w:rPr>
+          <w:lang w:val="pt-BR"/>
+        </w:rPr>
+        <w:t>p</w:t>
       </w:r>
       <w:r>
         <w:rPr>
@@ -6285,13 +6394,55 @@
         <w:rPr>
           <w:lang w:val="pt-BR"/>
         </w:rPr>
-        <w:t xml:space="preserve"> empresas controladoras de tráfego, de maneira a melhorar o desempenho de seus serviços </w:t>
-      </w:r>
-      <w:r>
-        <w:rPr>
-          <w:lang w:val="pt-BR"/>
-        </w:rPr>
-        <w:t>no que diz respeito ao fluxo de automóveis.</w:t>
+        <w:t xml:space="preserve"> empresas </w:t>
+      </w:r>
+      <w:r>
+        <w:rPr>
+          <w:lang w:val="pt-BR"/>
+        </w:rPr>
+        <w:t xml:space="preserve">relacionadas a </w:t>
+      </w:r>
+      <w:r>
+        <w:rPr>
+          <w:lang w:val="pt-BR"/>
+        </w:rPr>
+        <w:t xml:space="preserve">controle </w:t>
+      </w:r>
+      <w:r>
+        <w:rPr>
+          <w:lang w:val="pt-BR"/>
+        </w:rPr>
+        <w:t>de tráfego</w:t>
+      </w:r>
+      <w:r>
+        <w:rPr>
+          <w:lang w:val="pt-BR"/>
+        </w:rPr>
+        <w:t xml:space="preserve"> e fluxo de automóveis</w:t>
+      </w:r>
+      <w:r>
+        <w:rPr>
+          <w:lang w:val="pt-BR"/>
+        </w:rPr>
+        <w:t>, de maneira a melhorar o desempenho d</w:t>
+      </w:r>
+      <w:r>
+        <w:rPr>
+          <w:lang w:val="pt-BR"/>
+        </w:rPr>
+        <w:t>os</w:t>
+      </w:r>
+      <w:r>
+        <w:rPr>
+          <w:lang w:val="pt-BR"/>
+        </w:rPr>
+        <w:t xml:space="preserve"> seus serviços</w:t>
+      </w:r>
+      <w:r>
+        <w:rPr>
+          <w:lang w:val="pt-BR"/>
+        </w:rPr>
+        <w:t>.</w:t>
       </w:r>
     </w:p>
     <w:p>
@@ -6507,13 +6658,13 @@
         <w:rPr>
           <w:lang w:val="pt-BR"/>
         </w:rPr>
-        <w:t xml:space="preserve"> melhor</w:t>
-      </w:r>
-      <w:r>
-        <w:rPr>
-          <w:lang w:val="pt-BR"/>
-        </w:rPr>
-        <w:t>es</w:t>
+        <w:t xml:space="preserve"> </w:t>
+      </w:r>
+      <w:r>
+        <w:rPr>
+          <w:lang w:val="pt-BR"/>
+        </w:rPr>
+        <w:t>mais eficientes</w:t>
       </w:r>
       <w:r>
         <w:rPr>
@@ -7662,7 +7813,19 @@
         <w:rPr>
           <w:lang w:val="pt-BR"/>
         </w:rPr>
-        <w:t>A partir da utilização do software COCOMO II, considerando que os integrantes da equipe possuem um salário mensal de R$5.000,00, o orçamento do projeto foi estimado de, aproximadamente, R$17.000,00.</w:t>
+        <w:t>A partir da utilização do software COCOMO II, considerando que os integrantes da equipe possu</w:t>
+      </w:r>
+      <w:r>
+        <w:rPr>
+          <w:lang w:val="pt-BR"/>
+        </w:rPr>
+        <w:t>a</w:t>
+      </w:r>
+      <w:r>
+        <w:rPr>
+          <w:lang w:val="pt-BR"/>
+        </w:rPr>
+        <w:t>m um salário mensal de R$5.000,00, o orçamento do projeto foi estimado de, aproximadamente, R$17.000,00.</w:t>
       </w:r>
     </w:p>
     <w:p>
@@ -8762,7 +8925,19 @@
         <w:rPr>
           <w:lang w:val="pt-BR"/>
         </w:rPr>
-        <w:t>O encerramento do projeto se dará pela entrega da versão alpha do produto aos usuários, que irão realizar testes no software, e pela revisão final feita pelo controle de qualidade. Além disso, a versão final do Manual do Usuário será entregue.</w:t>
+        <w:t xml:space="preserve">O encerramento do projeto se dará pela entrega da versão </w:t>
+      </w:r>
+      <w:r>
+        <w:rPr>
+          <w:lang w:val="pt-BR"/>
+        </w:rPr>
+        <w:t>alfa</w:t>
+      </w:r>
+      <w:r>
+        <w:rPr>
+          <w:lang w:val="pt-BR"/>
+        </w:rPr>
+        <w:t xml:space="preserve"> do produto aos usuários, que irão realizar testes no software, e pela revisão final feita pelo controle de qualidade. Além disso, a versão final do Manual do Usuário será entregue.</w:t>
       </w:r>
     </w:p>
     <w:p>
@@ -9379,7 +9554,19 @@
         <w:rPr>
           <w:lang w:val="pt-BR"/>
         </w:rPr>
-        <w:t>Lançamento da versão alpha no prazo esperado;</w:t>
+        <w:t xml:space="preserve">Lançamento da versão </w:t>
+      </w:r>
+      <w:r>
+        <w:rPr>
+          <w:lang w:val="pt-BR"/>
+        </w:rPr>
+        <w:t>alfa</w:t>
+      </w:r>
+      <w:r>
+        <w:rPr>
+          <w:lang w:val="pt-BR"/>
+        </w:rPr>
+        <w:t xml:space="preserve"> no prazo esperado;</w:t>
       </w:r>
     </w:p>
     <w:p>
@@ -10325,6 +10512,7 @@
     </w:p>
     <w:p>
       <w:pPr>
+        <w:ind w:left="-2268" w:firstLine="0"/>
         <w:jc w:val="center"/>
         <w:rPr>
           <w:lang w:val="pt-BR"/>
@@ -10337,8 +10525,8 @@
         </w:rPr>
         <w:drawing>
           <wp:inline distT="0" distB="0" distL="0" distR="0">
-            <wp:extent cx="8096340" cy="2810338"/>
-            <wp:effectExtent l="0" t="2647950" r="0" b="2618912"/>
+            <wp:extent cx="8091376" cy="2819459"/>
+            <wp:effectExtent l="0" t="2647950" r="0" b="2647891"/>
             <wp:docPr id="4" name="Imagem 0" descr="cronograma1.jpg"/>
             <wp:cNvGraphicFramePr>
               <a:graphicFrameLocks xmlns:a="http://schemas.openxmlformats.org/drawingml/2006/main" noChangeAspect="1"/>
@@ -10359,11 +10547,16 @@
                   <pic:spPr>
                     <a:xfrm rot="5400000">
                       <a:off x="0" y="0"/>
-                      <a:ext cx="8105402" cy="2813483"/>
+                      <a:ext cx="8091376" cy="2819459"/>
                     </a:xfrm>
                     <a:prstGeom prst="rect">
                       <a:avLst/>
                     </a:prstGeom>
+                    <a:ln>
+                      <a:solidFill>
+                        <a:schemeClr val="accent1"/>
+                      </a:solidFill>
+                    </a:ln>
                   </pic:spPr>
                 </pic:pic>
               </a:graphicData>
@@ -10403,6 +10596,7 @@
     </w:p>
     <w:p>
       <w:pPr>
+        <w:ind w:left="-2268" w:firstLine="0"/>
         <w:jc w:val="center"/>
         <w:rPr>
           <w:lang w:val="pt-BR"/>
@@ -10416,7 +10610,7 @@
         <w:drawing>
           <wp:inline distT="0" distB="0" distL="0" distR="0">
             <wp:extent cx="8475686" cy="2955127"/>
-            <wp:effectExtent l="0" t="2762250" r="0" b="2740823"/>
+            <wp:effectExtent l="0" t="2781300" r="0" b="2778923"/>
             <wp:docPr id="6" name="Imagem 4" descr="cronograma2.jpg"/>
             <wp:cNvGraphicFramePr>
               <a:graphicFrameLocks xmlns:a="http://schemas.openxmlformats.org/drawingml/2006/main" noChangeAspect="1"/>
@@ -10442,6 +10636,11 @@
                     <a:prstGeom prst="rect">
                       <a:avLst/>
                     </a:prstGeom>
+                    <a:ln>
+                      <a:solidFill>
+                        <a:schemeClr val="accent1"/>
+                      </a:solidFill>
+                    </a:ln>
                   </pic:spPr>
                 </pic:pic>
               </a:graphicData>
@@ -10452,14 +10651,16 @@
     </w:p>
     <w:p>
       <w:pPr>
-        <w:rPr>
-          <w:lang w:val="pt-BR"/>
-        </w:rPr>
-      </w:pPr>
-      <w:r>
-        <w:rPr>
-          <w:lang w:val="pt-BR"/>
-        </w:rPr>
+        <w:ind w:firstLine="0"/>
+        <w:rPr>
+          <w:lang w:val="pt-BR"/>
+        </w:rPr>
+      </w:pPr>
+      <w:r>
+        <w:rPr>
+          <w:lang w:val="pt-BR"/>
+        </w:rPr>
+        <w:lastRenderedPageBreak/>
         <w:br w:type="page"/>
       </w:r>
     </w:p>
@@ -10725,7 +10926,7 @@
                           <w:noProof/>
                           <w:color w:val="8C8C8C" w:themeColor="background1" w:themeShade="8C"/>
                         </w:rPr>
-                        <w:t>15</w:t>
+                        <w:t>9</w:t>
                       </w:r>
                       <w:r>
                         <w:rPr>
@@ -14243,7 +14444,7 @@
 </file>
 
 <file path=customXml/itemProps1.xml><?xml version="1.0" encoding="utf-8"?>
-<ds:datastoreItem xmlns:ds="http://schemas.openxmlformats.org/officeDocument/2006/customXml" ds:itemID="{3D09C2CB-AC2F-4376-8949-2775A5197877}">
+<ds:datastoreItem xmlns:ds="http://schemas.openxmlformats.org/officeDocument/2006/customXml" ds:itemID="{372C5627-A617-4275-91E3-5BA71DB59B05}">
   <ds:schemaRefs>
     <ds:schemaRef ds:uri="http://schemas.openxmlformats.org/officeDocument/2006/bibliography"/>
   </ds:schemaRefs>

</xml_diff>

<commit_message>
Planejamento: alterações nas previsões do Cocomo.
</commit_message>
<xml_diff>
--- a/Documentação/Planejamento/Planejamento.docx
+++ b/Documentação/Planejamento/Planejamento.docx
@@ -715,8 +715,8 @@
         </w:docPartObj>
       </w:sdtPr>
       <w:sdtContent>
-        <w:bookmarkStart w:id="6" w:name="_Toc226113723" w:displacedByCustomXml="prev"/>
-        <w:bookmarkStart w:id="7" w:name="_Toc225762289" w:displacedByCustomXml="prev"/>
+        <w:bookmarkStart w:id="6" w:name="_Toc225762289" w:displacedByCustomXml="prev"/>
+        <w:bookmarkStart w:id="7" w:name="_Toc226113723" w:displacedByCustomXml="prev"/>
         <w:p>
           <w:pPr>
             <w:pStyle w:val="Ttulo1"/>
@@ -6829,19 +6829,43 @@
         <w:rPr>
           <w:lang w:val="pt-BR"/>
         </w:rPr>
-        <w:t>, baseando-se no modelo do primeiro estágio do projeto. Foi obtida uma estimativa de 2200 linhas de código</w:t>
-      </w:r>
-      <w:r>
-        <w:rPr>
-          <w:lang w:val="pt-BR"/>
-        </w:rPr>
-        <w:t xml:space="preserve"> em linguagem de alto nível, equivalente a um esforço nominal de 6</w:t>
-      </w:r>
-      <w:r>
-        <w:rPr>
-          <w:lang w:val="pt-BR"/>
-        </w:rPr>
-        <w:t>,0</w:t>
+        <w:t>, baseando-se no modelo do primeiro estágio do projeto. Foi obtida uma estimativa de 200</w:t>
+      </w:r>
+      <w:r>
+        <w:rPr>
+          <w:lang w:val="pt-BR"/>
+        </w:rPr>
+        <w:t>0</w:t>
+      </w:r>
+      <w:r>
+        <w:rPr>
+          <w:lang w:val="pt-BR"/>
+        </w:rPr>
+        <w:t xml:space="preserve"> linhas de código</w:t>
+      </w:r>
+      <w:r>
+        <w:rPr>
+          <w:lang w:val="pt-BR"/>
+        </w:rPr>
+        <w:t xml:space="preserve"> em linguagem de alto nível, equivalente a um esforço nominal de </w:t>
+      </w:r>
+      <w:r>
+        <w:rPr>
+          <w:lang w:val="pt-BR"/>
+        </w:rPr>
+        <w:t>5</w:t>
+      </w:r>
+      <w:r>
+        <w:rPr>
+          <w:lang w:val="pt-BR"/>
+        </w:rPr>
+        <w:t>,</w:t>
+      </w:r>
+      <w:r>
+        <w:rPr>
+          <w:lang w:val="pt-BR"/>
+        </w:rPr>
+        <w:t>5</w:t>
       </w:r>
       <w:r>
         <w:rPr>
@@ -6859,7 +6883,7 @@
         <w:rPr>
           <w:lang w:val="pt-BR"/>
         </w:rPr>
-        <w:t xml:space="preserve"> e 3,3 pessoas-mês após o uso dos multiplicadores</w:t>
+        <w:t xml:space="preserve"> e 3 pessoas-mês após o uso dos multiplicadores</w:t>
       </w:r>
       <w:r>
         <w:rPr>
@@ -6897,7 +6921,19 @@
         <w:rPr>
           <w:lang w:val="pt-BR"/>
         </w:rPr>
-        <w:t>000,00 para o salário mensal dos membros, estima-se um custo total de R$17.000,00 para o projeto.</w:t>
+        <w:t>000,00 para o salário mensal dos membros, estima-se um custo total de R$1</w:t>
+      </w:r>
+      <w:r>
+        <w:rPr>
+          <w:lang w:val="pt-BR"/>
+        </w:rPr>
+        <w:t>5</w:t>
+      </w:r>
+      <w:r>
+        <w:rPr>
+          <w:lang w:val="pt-BR"/>
+        </w:rPr>
+        <w:t>.000,00 para o projeto.</w:t>
       </w:r>
     </w:p>
     <w:p>
@@ -10926,7 +10962,7 @@
                           <w:noProof/>
                           <w:color w:val="8C8C8C" w:themeColor="background1" w:themeShade="8C"/>
                         </w:rPr>
-                        <w:t>9</w:t>
+                        <w:t>6</w:t>
                       </w:r>
                       <w:r>
                         <w:rPr>

</xml_diff>

<commit_message>
Atualização do planejamento (Apêndice II).
</commit_message>
<xml_diff>
--- a/Documentação/Planejamento/Planejamento.docx
+++ b/Documentação/Planejamento/Planejamento.docx
@@ -715,8 +715,8 @@
         </w:docPartObj>
       </w:sdtPr>
       <w:sdtContent>
-        <w:bookmarkStart w:id="6" w:name="_Toc225762289" w:displacedByCustomXml="prev"/>
-        <w:bookmarkStart w:id="7" w:name="_Toc226113723" w:displacedByCustomXml="prev"/>
+        <w:bookmarkStart w:id="6" w:name="_Toc226113723" w:displacedByCustomXml="prev"/>
+        <w:bookmarkStart w:id="7" w:name="_Toc225762289" w:displacedByCustomXml="prev"/>
         <w:p>
           <w:pPr>
             <w:pStyle w:val="Ttulo1"/>
@@ -8278,21 +8278,11 @@
         </w:rPr>
       </w:pPr>
       <w:bookmarkStart w:id="55" w:name="_Toc226113755"/>
-      <w:commentRangeStart w:id="56"/>
       <w:r>
         <w:rPr>
           <w:lang w:val="pt-BR"/>
         </w:rPr>
         <w:t>Plano de Gerenciamento de Riscos</w:t>
-      </w:r>
-      <w:commentRangeEnd w:id="56"/>
-      <w:r>
-        <w:rPr>
-          <w:rStyle w:val="Refdecomentrio"/>
-          <w:rFonts w:asciiTheme="minorHAnsi" w:eastAsiaTheme="minorEastAsia" w:hAnsiTheme="minorHAnsi" w:cstheme="minorBidi"/>
-          <w:color w:val="auto"/>
-        </w:rPr>
-        <w:commentReference w:id="56"/>
       </w:r>
       <w:bookmarkEnd w:id="55"/>
     </w:p>
@@ -8942,14 +8932,14 @@
           <w:lang w:val="pt-BR"/>
         </w:rPr>
       </w:pPr>
-      <w:bookmarkStart w:id="57" w:name="_Toc226113756"/>
+      <w:bookmarkStart w:id="56" w:name="_Toc226113756"/>
       <w:r>
         <w:rPr>
           <w:lang w:val="pt-BR"/>
         </w:rPr>
         <w:t>Plano de Encerramento</w:t>
       </w:r>
-      <w:bookmarkEnd w:id="57"/>
+      <w:bookmarkEnd w:id="56"/>
     </w:p>
     <w:p>
       <w:pPr>
@@ -9000,7 +8990,7 @@
           <w:lang w:val="pt-BR"/>
         </w:rPr>
       </w:pPr>
-      <w:bookmarkStart w:id="58" w:name="_Toc226113757"/>
+      <w:bookmarkStart w:id="57" w:name="_Toc226113757"/>
       <w:r>
         <w:rPr>
           <w:lang w:val="pt-BR"/>
@@ -9014,7 +9004,7 @@
         </w:rPr>
         <w:t>rocessos Técnicos</w:t>
       </w:r>
-      <w:bookmarkEnd w:id="58"/>
+      <w:bookmarkEnd w:id="57"/>
     </w:p>
     <w:p>
       <w:pPr>
@@ -9027,16 +9017,16 @@
           <w:lang w:val="pt-BR"/>
         </w:rPr>
       </w:pPr>
-      <w:bookmarkStart w:id="59" w:name="_Ref226110641"/>
-      <w:bookmarkStart w:id="60" w:name="_Toc226113758"/>
+      <w:bookmarkStart w:id="58" w:name="_Ref226110641"/>
+      <w:bookmarkStart w:id="59" w:name="_Toc226113758"/>
       <w:r>
         <w:rPr>
           <w:lang w:val="pt-BR"/>
         </w:rPr>
         <w:t>Modelo dos Processos</w:t>
       </w:r>
+      <w:bookmarkEnd w:id="58"/>
       <w:bookmarkEnd w:id="59"/>
-      <w:bookmarkEnd w:id="60"/>
     </w:p>
     <w:p>
       <w:pPr>
@@ -9279,14 +9269,14 @@
           <w:lang w:val="pt-BR"/>
         </w:rPr>
       </w:pPr>
-      <w:bookmarkStart w:id="61" w:name="_Toc226113759"/>
+      <w:bookmarkStart w:id="60" w:name="_Toc226113759"/>
       <w:r>
         <w:rPr>
           <w:lang w:val="pt-BR"/>
         </w:rPr>
         <w:t>Métodos, Ferramentas e Técnicas</w:t>
       </w:r>
-      <w:bookmarkEnd w:id="61"/>
+      <w:bookmarkEnd w:id="60"/>
     </w:p>
     <w:p>
       <w:pPr>
@@ -9415,16 +9405,16 @@
           <w:lang w:val="pt-BR"/>
         </w:rPr>
       </w:pPr>
-      <w:bookmarkStart w:id="62" w:name="_Ref226110164"/>
-      <w:bookmarkStart w:id="63" w:name="_Toc226113760"/>
+      <w:bookmarkStart w:id="61" w:name="_Ref226110164"/>
+      <w:bookmarkStart w:id="62" w:name="_Toc226113760"/>
       <w:r>
         <w:rPr>
           <w:lang w:val="pt-BR"/>
         </w:rPr>
         <w:t>Infraestrutura</w:t>
       </w:r>
+      <w:bookmarkEnd w:id="61"/>
       <w:bookmarkEnd w:id="62"/>
-      <w:bookmarkEnd w:id="63"/>
     </w:p>
     <w:p>
       <w:pPr>
@@ -9545,7 +9535,7 @@
           <w:lang w:val="pt-BR"/>
         </w:rPr>
       </w:pPr>
-      <w:bookmarkStart w:id="64" w:name="_Toc226113761"/>
+      <w:bookmarkStart w:id="63" w:name="_Toc226113761"/>
       <w:r>
         <w:rPr>
           <w:lang w:val="pt-BR"/>
@@ -9558,7 +9548,7 @@
         </w:rPr>
         <w:t>para a Aceitação do Produto</w:t>
       </w:r>
-      <w:bookmarkEnd w:id="64"/>
+      <w:bookmarkEnd w:id="63"/>
     </w:p>
     <w:p>
       <w:pPr>
@@ -9667,7 +9657,7 @@
           <w:lang w:val="pt-BR"/>
         </w:rPr>
       </w:pPr>
-      <w:bookmarkStart w:id="65" w:name="_Toc226113762"/>
+      <w:bookmarkStart w:id="64" w:name="_Toc226113762"/>
       <w:r>
         <w:rPr>
           <w:lang w:val="pt-BR"/>
@@ -9675,7 +9665,7 @@
         <w:lastRenderedPageBreak/>
         <w:t>Planos para os processos de Suporte</w:t>
       </w:r>
-      <w:bookmarkEnd w:id="65"/>
+      <w:bookmarkEnd w:id="64"/>
     </w:p>
     <w:p>
       <w:pPr>
@@ -9688,14 +9678,14 @@
           <w:lang w:val="pt-BR"/>
         </w:rPr>
       </w:pPr>
-      <w:bookmarkStart w:id="66" w:name="_Toc226113763"/>
+      <w:bookmarkStart w:id="65" w:name="_Toc226113763"/>
       <w:r>
         <w:rPr>
           <w:lang w:val="pt-BR"/>
         </w:rPr>
         <w:t>Gerenciamento de Configuração</w:t>
       </w:r>
-      <w:bookmarkEnd w:id="66"/>
+      <w:bookmarkEnd w:id="65"/>
     </w:p>
     <w:p>
       <w:pPr>
@@ -9851,14 +9841,14 @@
           <w:lang w:val="pt-BR"/>
         </w:rPr>
       </w:pPr>
-      <w:bookmarkStart w:id="67" w:name="_Toc226113764"/>
+      <w:bookmarkStart w:id="66" w:name="_Toc226113764"/>
       <w:r>
         <w:rPr>
           <w:lang w:val="pt-BR"/>
         </w:rPr>
         <w:t>Plano de Verificação e de Validação</w:t>
       </w:r>
-      <w:bookmarkEnd w:id="67"/>
+      <w:bookmarkEnd w:id="66"/>
     </w:p>
     <w:p>
       <w:pPr>
@@ -9925,14 +9915,14 @@
           <w:lang w:val="pt-BR"/>
         </w:rPr>
       </w:pPr>
-      <w:bookmarkStart w:id="68" w:name="_Toc226113765"/>
+      <w:bookmarkStart w:id="67" w:name="_Toc226113765"/>
       <w:r>
         <w:rPr>
           <w:lang w:val="pt-BR"/>
         </w:rPr>
         <w:t>Documentação</w:t>
       </w:r>
-      <w:bookmarkEnd w:id="68"/>
+      <w:bookmarkEnd w:id="67"/>
     </w:p>
     <w:p>
       <w:pPr>
@@ -10119,14 +10109,14 @@
           <w:lang w:val="pt-BR"/>
         </w:rPr>
       </w:pPr>
-      <w:bookmarkStart w:id="69" w:name="_Toc226113766"/>
+      <w:bookmarkStart w:id="68" w:name="_Toc226113766"/>
       <w:r>
         <w:rPr>
           <w:lang w:val="pt-BR"/>
         </w:rPr>
         <w:t>Plano para Assegurar a Qualidade</w:t>
       </w:r>
-      <w:bookmarkEnd w:id="69"/>
+      <w:bookmarkEnd w:id="68"/>
     </w:p>
     <w:p>
       <w:pPr>
@@ -10218,14 +10208,14 @@
           <w:lang w:val="pt-BR"/>
         </w:rPr>
       </w:pPr>
-      <w:bookmarkStart w:id="70" w:name="_Toc226113767"/>
+      <w:bookmarkStart w:id="69" w:name="_Toc226113767"/>
       <w:r>
         <w:rPr>
           <w:lang w:val="pt-BR"/>
         </w:rPr>
         <w:t>Revisões e Auditorias</w:t>
       </w:r>
-      <w:bookmarkEnd w:id="70"/>
+      <w:bookmarkEnd w:id="69"/>
     </w:p>
     <w:p>
       <w:pPr>
@@ -10266,14 +10256,14 @@
           <w:lang w:val="pt-BR"/>
         </w:rPr>
       </w:pPr>
-      <w:bookmarkStart w:id="71" w:name="_Toc226113768"/>
+      <w:bookmarkStart w:id="70" w:name="_Toc226113768"/>
       <w:r>
         <w:rPr>
           <w:lang w:val="pt-BR"/>
         </w:rPr>
         <w:t>Plano para a Resolução de Problemas</w:t>
       </w:r>
-      <w:bookmarkEnd w:id="71"/>
+      <w:bookmarkEnd w:id="70"/>
     </w:p>
     <w:p>
       <w:pPr>
@@ -10371,14 +10361,14 @@
         </w:rPr>
         <w:t xml:space="preserve"> </w:t>
       </w:r>
-      <w:bookmarkStart w:id="72" w:name="_Toc226113769"/>
+      <w:bookmarkStart w:id="71" w:name="_Toc226113769"/>
       <w:r>
         <w:rPr>
           <w:lang w:val="pt-BR"/>
         </w:rPr>
         <w:t>Gerenciamento de Subcontratações</w:t>
       </w:r>
-      <w:bookmarkEnd w:id="72"/>
+      <w:bookmarkEnd w:id="71"/>
     </w:p>
     <w:p>
       <w:pPr>
@@ -10413,7 +10403,7 @@
           <w:lang w:val="pt-BR"/>
         </w:rPr>
       </w:pPr>
-      <w:bookmarkStart w:id="73" w:name="_Toc226113770"/>
+      <w:bookmarkStart w:id="72" w:name="_Toc226113770"/>
       <w:r>
         <w:rPr>
           <w:lang w:val="pt-BR"/>
@@ -10421,7 +10411,7 @@
         <w:lastRenderedPageBreak/>
         <w:t>Plano de Aperfeiçoamento</w:t>
       </w:r>
-      <w:bookmarkEnd w:id="73"/>
+      <w:bookmarkEnd w:id="72"/>
     </w:p>
     <w:p>
       <w:pPr>
@@ -10430,19 +10420,11 @@
           <w:lang w:val="pt-BR"/>
         </w:rPr>
       </w:pPr>
-      <w:commentRangeStart w:id="74"/>
       <w:r>
         <w:rPr>
           <w:lang w:val="pt-BR"/>
         </w:rPr>
         <w:t>Para o aperfeiçoamento do projeto, novas técnicas e ferramentas poderão ser escolhidas durante o desenvolvimento do produto. Todavia, elas precisam passar por uma avaliação prévia feita pelos integrantes da equipe.</w:t>
-      </w:r>
-      <w:commentRangeEnd w:id="74"/>
-      <w:r>
-        <w:rPr>
-          <w:rStyle w:val="Refdecomentrio"/>
-        </w:rPr>
-        <w:commentReference w:id="74"/>
       </w:r>
     </w:p>
     <w:p>
@@ -10469,7 +10451,7 @@
           <w:lang w:val="pt-BR"/>
         </w:rPr>
       </w:pPr>
-      <w:bookmarkStart w:id="75" w:name="_Toc226113771"/>
+      <w:bookmarkStart w:id="73" w:name="_Toc226113771"/>
       <w:r>
         <w:rPr>
           <w:lang w:val="pt-BR"/>
@@ -10477,7 +10459,7 @@
         <w:lastRenderedPageBreak/>
         <w:t>Planos Adicionais</w:t>
       </w:r>
-      <w:bookmarkEnd w:id="75"/>
+      <w:bookmarkEnd w:id="73"/>
     </w:p>
     <w:p>
       <w:pPr>
@@ -10575,7 +10557,7 @@
                     <pic:cNvPicPr/>
                   </pic:nvPicPr>
                   <pic:blipFill>
-                    <a:blip r:embed="rId10"/>
+                    <a:blip r:embed="rId9"/>
                     <a:stretch>
                       <a:fillRect/>
                     </a:stretch>
@@ -10659,7 +10641,7 @@
                     <pic:cNvPicPr/>
                   </pic:nvPicPr>
                   <pic:blipFill>
-                    <a:blip r:embed="rId11"/>
+                    <a:blip r:embed="rId10"/>
                     <a:stretch>
                       <a:fillRect/>
                     </a:stretch>
@@ -10687,21 +10669,6 @@
     </w:p>
     <w:p>
       <w:pPr>
-        <w:ind w:firstLine="0"/>
-        <w:rPr>
-          <w:lang w:val="pt-BR"/>
-        </w:rPr>
-      </w:pPr>
-      <w:r>
-        <w:rPr>
-          <w:lang w:val="pt-BR"/>
-        </w:rPr>
-        <w:lastRenderedPageBreak/>
-        <w:br w:type="page"/>
-      </w:r>
-    </w:p>
-    <w:p>
-      <w:pPr>
         <w:pStyle w:val="Ttulo1"/>
         <w:numPr>
           <w:ilvl w:val="0"/>
@@ -10722,13 +10689,228 @@
     </w:p>
     <w:p>
       <w:pPr>
-        <w:rPr>
-          <w:lang w:val="pt-BR"/>
-        </w:rPr>
-      </w:pPr>
+        <w:jc w:val="both"/>
+        <w:rPr>
+          <w:lang w:val="pt-BR"/>
+        </w:rPr>
+      </w:pPr>
+      <w:r>
+        <w:rPr>
+          <w:lang w:val="pt-BR"/>
+        </w:rPr>
+        <w:t>As previsões feitas abaixo pelo COCOMO II, exibidas na página a seguir, tiveram como parâmetros de ponto de função os itens mostrados na figura abaixo:</w:t>
+      </w:r>
+    </w:p>
+    <w:p>
+      <w:pPr>
+        <w:rPr>
+          <w:lang w:val="pt-BR"/>
+        </w:rPr>
+      </w:pPr>
+    </w:p>
+    <w:p>
+      <w:pPr>
+        <w:jc w:val="center"/>
+        <w:rPr>
+          <w:lang w:val="pt-BR"/>
+        </w:rPr>
+      </w:pPr>
+      <w:r>
+        <w:rPr>
+          <w:noProof/>
+          <w:lang w:val="pt-BR" w:eastAsia="pt-BR" w:bidi="ar-SA"/>
+        </w:rPr>
+        <w:drawing>
+          <wp:inline distT="0" distB="0" distL="0" distR="0">
+            <wp:extent cx="4010025" cy="4724400"/>
+            <wp:effectExtent l="19050" t="0" r="9525" b="0"/>
+            <wp:docPr id="1" name="Imagem 0" descr="cocomo1.jpg"/>
+            <wp:cNvGraphicFramePr>
+              <a:graphicFrameLocks xmlns:a="http://schemas.openxmlformats.org/drawingml/2006/main" noChangeAspect="1"/>
+            </wp:cNvGraphicFramePr>
+            <a:graphic xmlns:a="http://schemas.openxmlformats.org/drawingml/2006/main">
+              <a:graphicData uri="http://schemas.openxmlformats.org/drawingml/2006/picture">
+                <pic:pic xmlns:pic="http://schemas.openxmlformats.org/drawingml/2006/picture">
+                  <pic:nvPicPr>
+                    <pic:cNvPr id="0" name="cocomo1.jpg"/>
+                    <pic:cNvPicPr/>
+                  </pic:nvPicPr>
+                  <pic:blipFill>
+                    <a:blip r:embed="rId11"/>
+                    <a:stretch>
+                      <a:fillRect/>
+                    </a:stretch>
+                  </pic:blipFill>
+                  <pic:spPr>
+                    <a:xfrm>
+                      <a:off x="0" y="0"/>
+                      <a:ext cx="4010025" cy="4724400"/>
+                    </a:xfrm>
+                    <a:prstGeom prst="rect">
+                      <a:avLst/>
+                    </a:prstGeom>
+                  </pic:spPr>
+                </pic:pic>
+              </a:graphicData>
+            </a:graphic>
+          </wp:inline>
+        </w:drawing>
+      </w:r>
+    </w:p>
+    <w:p>
+      <w:pPr>
+        <w:rPr>
+          <w:lang w:val="pt-BR"/>
+        </w:rPr>
+      </w:pPr>
+    </w:p>
+    <w:p>
+      <w:pPr>
+        <w:jc w:val="both"/>
+        <w:rPr>
+          <w:lang w:val="pt-BR"/>
+        </w:rPr>
+      </w:pPr>
+      <w:r>
+        <w:rPr>
+          <w:lang w:val="pt-BR"/>
+        </w:rPr>
+        <w:t xml:space="preserve">Outras características, como o domínio da equipe sobre a linguagem usada, nível de documentação e planejamento foram levadas em consideração através </w:t>
+      </w:r>
+      <w:r>
+        <w:rPr>
+          <w:lang w:val="pt-BR"/>
+        </w:rPr>
+        <w:t>do uso de</w:t>
+      </w:r>
+      <w:r>
+        <w:rPr>
+          <w:lang w:val="pt-BR"/>
+        </w:rPr>
+        <w:t xml:space="preserve"> multiplicadores.</w:t>
+      </w:r>
+      <w:r>
+        <w:rPr>
+          <w:lang w:val="pt-BR"/>
+        </w:rPr>
+        <w:t xml:space="preserve"> </w:t>
+      </w:r>
+      <w:r>
+        <w:rPr>
+          <w:lang w:val="pt-BR"/>
+        </w:rPr>
+        <w:t xml:space="preserve">A </w:t>
+      </w:r>
+      <w:r>
+        <w:rPr>
+          <w:lang w:val="pt-BR"/>
+        </w:rPr>
+        <w:t xml:space="preserve">previsão final </w:t>
+      </w:r>
+      <w:r>
+        <w:rPr>
+          <w:lang w:val="pt-BR"/>
+        </w:rPr>
+        <w:t xml:space="preserve">regulada </w:t>
+      </w:r>
+      <w:r>
+        <w:rPr>
+          <w:lang w:val="pt-BR"/>
+        </w:rPr>
+        <w:t>prevê</w:t>
+      </w:r>
+      <w:r>
+        <w:rPr>
+          <w:lang w:val="pt-BR"/>
+        </w:rPr>
+        <w:t xml:space="preserve"> um esforço total de </w:t>
+      </w:r>
+      <w:r>
+        <w:rPr>
+          <w:lang w:val="pt-BR"/>
+        </w:rPr>
+        <w:t>3,0 pessoas-mês e um consumo de R$15.000,00.</w:t>
+      </w:r>
+    </w:p>
+    <w:p>
+      <w:pPr>
+        <w:rPr>
+          <w:lang w:val="pt-BR"/>
+        </w:rPr>
+      </w:pPr>
+      <w:r>
+        <w:rPr>
+          <w:lang w:val="pt-BR"/>
+        </w:rPr>
+        <w:br w:type="page"/>
+      </w:r>
+    </w:p>
+    <w:p>
+      <w:pPr>
+        <w:pStyle w:val="Ttulo2"/>
+        <w:rPr>
+          <w:lang w:val="pt-BR"/>
+        </w:rPr>
+      </w:pPr>
+      <w:r>
+        <w:rPr>
+          <w:lang w:val="pt-BR"/>
+        </w:rPr>
+        <w:lastRenderedPageBreak/>
+        <w:t>Resultados do Cocomo II</w:t>
+      </w:r>
+    </w:p>
+    <w:p>
+      <w:pPr>
+        <w:ind w:left="-2835" w:firstLine="0"/>
+        <w:rPr>
+          <w:lang w:val="pt-BR"/>
+        </w:rPr>
+      </w:pPr>
+      <w:r>
+        <w:rPr>
+          <w:noProof/>
+          <w:lang w:val="pt-BR" w:eastAsia="pt-BR" w:bidi="ar-SA"/>
+        </w:rPr>
+        <w:drawing>
+          <wp:inline distT="0" distB="0" distL="0" distR="0">
+            <wp:extent cx="8404250" cy="4524854"/>
+            <wp:effectExtent l="0" t="1943100" r="0" b="1914046"/>
+            <wp:docPr id="2" name="Imagem 1" descr="cocomo2.jpg"/>
+            <wp:cNvGraphicFramePr>
+              <a:graphicFrameLocks xmlns:a="http://schemas.openxmlformats.org/drawingml/2006/main" noChangeAspect="1"/>
+            </wp:cNvGraphicFramePr>
+            <a:graphic xmlns:a="http://schemas.openxmlformats.org/drawingml/2006/main">
+              <a:graphicData uri="http://schemas.openxmlformats.org/drawingml/2006/picture">
+                <pic:pic xmlns:pic="http://schemas.openxmlformats.org/drawingml/2006/picture">
+                  <pic:nvPicPr>
+                    <pic:cNvPr id="0" name="cocomo2.jpg"/>
+                    <pic:cNvPicPr/>
+                  </pic:nvPicPr>
+                  <pic:blipFill>
+                    <a:blip r:embed="rId12"/>
+                    <a:stretch>
+                      <a:fillRect/>
+                    </a:stretch>
+                  </pic:blipFill>
+                  <pic:spPr>
+                    <a:xfrm rot="5400000">
+                      <a:off x="0" y="0"/>
+                      <a:ext cx="8404348" cy="4524907"/>
+                    </a:xfrm>
+                    <a:prstGeom prst="rect">
+                      <a:avLst/>
+                    </a:prstGeom>
+                  </pic:spPr>
+                </pic:pic>
+              </a:graphicData>
+            </a:graphic>
+          </wp:inline>
+        </w:drawing>
+      </w:r>
     </w:p>
     <w:sectPr>
-      <w:footerReference w:type="default" r:id="rId12"/>
+      <w:footerReference w:type="default" r:id="rId13"/>
       <w:pgSz w:w="11906" w:h="16838"/>
       <w:pgMar w:top="1417" w:right="1701" w:bottom="1417" w:left="1701" w:header="708" w:footer="708" w:gutter="0"/>
       <w:pgNumType w:start="1"/>
@@ -10737,55 +10919,6 @@
     </w:sectPr>
   </w:body>
 </w:document>
-</file>
-
-<file path=word/comments.xml><?xml version="1.0" encoding="utf-8"?>
-<w:comments xmlns:ve="http://schemas.openxmlformats.org/markup-compatibility/2006" xmlns:o="urn:schemas-microsoft-com:office:office" xmlns:r="http://schemas.openxmlformats.org/officeDocument/2006/relationships" xmlns:m="http://schemas.openxmlformats.org/officeDocument/2006/math" xmlns:v="urn:schemas-microsoft-com:vml" xmlns:wp="http://schemas.openxmlformats.org/drawingml/2006/wordprocessingDrawing" xmlns:w10="urn:schemas-microsoft-com:office:word" xmlns:w="http://schemas.openxmlformats.org/wordprocessingml/2006/main" xmlns:wne="http://schemas.microsoft.com/office/word/2006/wordml">
-  <w:comment w:id="56" w:author="Fernando Seabra" w:date="2009-03-29T14:06:00Z" w:initials="FS">
-    <w:p>
-      <w:pPr>
-        <w:pStyle w:val="Textodecomentrio"/>
-        <w:rPr>
-          <w:lang w:val="pt-BR"/>
-        </w:rPr>
-      </w:pPr>
-      <w:r>
-        <w:rPr>
-          <w:rStyle w:val="Refdecomentrio"/>
-        </w:rPr>
-        <w:annotationRef/>
-      </w:r>
-      <w:r>
-        <w:rPr>
-          <w:lang w:val="pt-BR"/>
-        </w:rPr>
-        <w:t>Eu preciso que vocês dêem uma revis</w:t>
-      </w:r>
-      <w:r>
-        <w:rPr>
-          <w:lang w:val="pt-BR"/>
-        </w:rPr>
-        <w:t>ão nisso, revisando categoria, probabilidade (?), e os planos individuais (não sabia muito a diferença entre mitigar, monitorar e gerenciar)</w:t>
-      </w:r>
-    </w:p>
-  </w:comment>
-  <w:comment w:id="74" w:author="Fernando Seabra" w:date="2009-03-30T17:05:00Z" w:initials="FS">
-    <w:p>
-      <w:pPr>
-        <w:pStyle w:val="Textodecomentrio"/>
-      </w:pPr>
-      <w:r>
-        <w:rPr>
-          <w:rStyle w:val="Refdecomentrio"/>
-        </w:rPr>
-        <w:annotationRef/>
-      </w:r>
-      <w:r>
-        <w:t>Melhorar</w:t>
-      </w:r>
-    </w:p>
-  </w:comment>
-</w:comments>
 </file>
 
 <file path=word/endnotes.xml><?xml version="1.0" encoding="utf-8"?>
@@ -10962,7 +11095,7 @@
                           <w:noProof/>
                           <w:color w:val="8C8C8C" w:themeColor="background1" w:themeShade="8C"/>
                         </w:rPr>
-                        <w:t>6</w:t>
+                        <w:t>15</w:t>
                       </w:r>
                       <w:r>
                         <w:rPr>
@@ -14480,7 +14613,7 @@
 </file>
 
 <file path=customXml/itemProps1.xml><?xml version="1.0" encoding="utf-8"?>
-<ds:datastoreItem xmlns:ds="http://schemas.openxmlformats.org/officeDocument/2006/customXml" ds:itemID="{372C5627-A617-4275-91E3-5BA71DB59B05}">
+<ds:datastoreItem xmlns:ds="http://schemas.openxmlformats.org/officeDocument/2006/customXml" ds:itemID="{B10AF595-2404-4859-969C-E8C505DCFCDA}">
   <ds:schemaRefs>
     <ds:schemaRef ds:uri="http://schemas.openxmlformats.org/officeDocument/2006/bibliography"/>
   </ds:schemaRefs>

</xml_diff>

<commit_message>
Novas alterações no planejamento, em especial no Apêndice II.
</commit_message>
<xml_diff>
--- a/Documentação/Planejamento/Planejamento.docx
+++ b/Documentação/Planejamento/Planejamento.docx
@@ -715,8 +715,8 @@
         </w:docPartObj>
       </w:sdtPr>
       <w:sdtContent>
-        <w:bookmarkStart w:id="6" w:name="_Toc226113723" w:displacedByCustomXml="prev"/>
-        <w:bookmarkStart w:id="7" w:name="_Toc225762289" w:displacedByCustomXml="prev"/>
+        <w:bookmarkStart w:id="6" w:name="_Toc225762289" w:displacedByCustomXml="prev"/>
+        <w:bookmarkStart w:id="7" w:name="_Toc226113723" w:displacedByCustomXml="prev"/>
         <w:p>
           <w:pPr>
             <w:pStyle w:val="Ttulo1"/>
@@ -6883,7 +6883,25 @@
         <w:rPr>
           <w:lang w:val="pt-BR"/>
         </w:rPr>
-        <w:t xml:space="preserve"> e 3 pessoas-mês após o uso dos multiplicadores</w:t>
+        <w:t>,</w:t>
+      </w:r>
+      <w:r>
+        <w:rPr>
+          <w:lang w:val="pt-BR"/>
+        </w:rPr>
+        <w:t xml:space="preserve"> e</w:t>
+      </w:r>
+      <w:r>
+        <w:rPr>
+          <w:lang w:val="pt-BR"/>
+        </w:rPr>
+        <w:t xml:space="preserve"> de</w:t>
+      </w:r>
+      <w:r>
+        <w:rPr>
+          <w:lang w:val="pt-BR"/>
+        </w:rPr>
+        <w:t xml:space="preserve"> 3 pessoas-mês após o uso dos multiplicadores</w:t>
       </w:r>
       <w:r>
         <w:rPr>
@@ -7861,7 +7879,19 @@
         <w:rPr>
           <w:lang w:val="pt-BR"/>
         </w:rPr>
-        <w:t>m um salário mensal de R$5.000,00, o orçamento do projeto foi estimado de, aproximadamente, R$17.000,00.</w:t>
+        <w:t>m um salário mensal de R$5.000,00, o orçamento do projeto foi estimado de, aproximadamente, R$1</w:t>
+      </w:r>
+      <w:r>
+        <w:rPr>
+          <w:lang w:val="pt-BR"/>
+        </w:rPr>
+        <w:t>5</w:t>
+      </w:r>
+      <w:r>
+        <w:rPr>
+          <w:lang w:val="pt-BR"/>
+        </w:rPr>
+        <w:t>.000,00.</w:t>
       </w:r>
     </w:p>
     <w:p>
@@ -10698,7 +10728,13 @@
         <w:rPr>
           <w:lang w:val="pt-BR"/>
         </w:rPr>
-        <w:t>As previsões feitas abaixo pelo COCOMO II, exibidas na página a seguir, tiveram como parâmetros de ponto de função os itens mostrados na figura abaixo:</w:t>
+        <w:t>As previsões feitas abaixo pel</w:t>
+      </w:r>
+      <w:r>
+        <w:rPr>
+          <w:lang w:val="pt-BR"/>
+        </w:rPr>
+        <w:t>o COCOMO II, exibidas na página a seguir, tiveram como parâmetros de ponto de função os itens mostrados na figura abaixo:</w:t>
       </w:r>
     </w:p>
     <w:p>
@@ -10775,7 +10811,25 @@
         <w:rPr>
           <w:lang w:val="pt-BR"/>
         </w:rPr>
-        <w:t xml:space="preserve">Outras características, como o domínio da equipe sobre a linguagem usada, nível de documentação e planejamento foram levadas em consideração através </w:t>
+        <w:t>Algumas</w:t>
+      </w:r>
+      <w:r>
+        <w:rPr>
+          <w:lang w:val="pt-BR"/>
+        </w:rPr>
+        <w:t xml:space="preserve"> características, como o domínio da equipe sobre a linguagem usada, nível de documentação e planejamento</w:t>
+      </w:r>
+      <w:r>
+        <w:rPr>
+          <w:lang w:val="pt-BR"/>
+        </w:rPr>
+        <w:t>,</w:t>
+      </w:r>
+      <w:r>
+        <w:rPr>
+          <w:lang w:val="pt-BR"/>
+        </w:rPr>
+        <w:t xml:space="preserve"> foram levadas em consideração através </w:t>
       </w:r>
       <w:r>
         <w:rPr>
@@ -10795,6 +10849,14 @@
         </w:rPr>
         <w:t xml:space="preserve"> </w:t>
       </w:r>
+    </w:p>
+    <w:p>
+      <w:pPr>
+        <w:jc w:val="both"/>
+        <w:rPr>
+          <w:lang w:val="pt-BR"/>
+        </w:rPr>
+      </w:pPr>
       <w:r>
         <w:rPr>
           <w:lang w:val="pt-BR"/>
@@ -10823,13 +10885,168 @@
         <w:rPr>
           <w:lang w:val="pt-BR"/>
         </w:rPr>
-        <w:t xml:space="preserve"> um esforço total de </w:t>
-      </w:r>
-      <w:r>
-        <w:rPr>
-          <w:lang w:val="pt-BR"/>
-        </w:rPr>
-        <w:t>3,0 pessoas-mês e um consumo de R$15.000,00.</w:t>
+        <w:t xml:space="preserve"> </w:t>
+      </w:r>
+      <w:r>
+        <w:rPr>
+          <w:lang w:val="pt-BR"/>
+        </w:rPr>
+        <w:t>os seguintes dados:</w:t>
+      </w:r>
+    </w:p>
+    <w:p>
+      <w:pPr>
+        <w:pStyle w:val="PargrafodaLista"/>
+        <w:numPr>
+          <w:ilvl w:val="0"/>
+          <w:numId w:val="20"/>
+        </w:numPr>
+        <w:jc w:val="both"/>
+        <w:rPr>
+          <w:lang w:val="pt-BR"/>
+        </w:rPr>
+      </w:pPr>
+      <w:r>
+        <w:rPr>
+          <w:lang w:val="pt-BR"/>
+        </w:rPr>
+        <w:t>E</w:t>
+      </w:r>
+      <w:r>
+        <w:rPr>
+          <w:lang w:val="pt-BR"/>
+        </w:rPr>
+        <w:t>sforço</w:t>
+      </w:r>
+      <w:r>
+        <w:rPr>
+          <w:lang w:val="pt-BR"/>
+        </w:rPr>
+        <w:t xml:space="preserve"> </w:t>
+      </w:r>
+      <w:r>
+        <w:rPr>
+          <w:lang w:val="pt-BR"/>
+        </w:rPr>
+        <w:t>total</w:t>
+      </w:r>
+      <w:r>
+        <w:rPr>
+          <w:lang w:val="pt-BR"/>
+        </w:rPr>
+        <w:t xml:space="preserve">: </w:t>
+      </w:r>
+      <w:r>
+        <w:rPr>
+          <w:lang w:val="pt-BR"/>
+        </w:rPr>
+        <w:t xml:space="preserve"> </w:t>
+      </w:r>
+      <w:r>
+        <w:rPr>
+          <w:lang w:val="pt-BR"/>
+        </w:rPr>
+        <w:t>3,0 pessoas-mês</w:t>
+      </w:r>
+      <w:r>
+        <w:rPr>
+          <w:lang w:val="pt-BR"/>
+        </w:rPr>
+        <w:t>;</w:t>
+      </w:r>
+    </w:p>
+    <w:p>
+      <w:pPr>
+        <w:pStyle w:val="PargrafodaLista"/>
+        <w:numPr>
+          <w:ilvl w:val="0"/>
+          <w:numId w:val="20"/>
+        </w:numPr>
+        <w:jc w:val="both"/>
+        <w:rPr>
+          <w:lang w:val="pt-BR"/>
+        </w:rPr>
+      </w:pPr>
+      <w:r>
+        <w:rPr>
+          <w:lang w:val="pt-BR"/>
+        </w:rPr>
+        <w:t xml:space="preserve">KLOC: </w:t>
+      </w:r>
+      <w:r>
+        <w:rPr>
+          <w:lang w:val="pt-BR"/>
+        </w:rPr>
+        <w:t xml:space="preserve"> </w:t>
+      </w:r>
+      <w:r>
+        <w:rPr>
+          <w:lang w:val="pt-BR"/>
+        </w:rPr>
+        <w:t>aproximadamente 2000 linhas de código;</w:t>
+      </w:r>
+    </w:p>
+    <w:p>
+      <w:pPr>
+        <w:pStyle w:val="PargrafodaLista"/>
+        <w:numPr>
+          <w:ilvl w:val="0"/>
+          <w:numId w:val="20"/>
+        </w:numPr>
+        <w:jc w:val="both"/>
+        <w:rPr>
+          <w:lang w:val="pt-BR"/>
+        </w:rPr>
+      </w:pPr>
+      <w:r>
+        <w:rPr>
+          <w:lang w:val="pt-BR"/>
+        </w:rPr>
+        <w:t>EAF: 0,55;</w:t>
+      </w:r>
+    </w:p>
+    <w:p>
+      <w:pPr>
+        <w:pStyle w:val="PargrafodaLista"/>
+        <w:numPr>
+          <w:ilvl w:val="0"/>
+          <w:numId w:val="20"/>
+        </w:numPr>
+        <w:jc w:val="both"/>
+        <w:rPr>
+          <w:lang w:val="pt-BR"/>
+        </w:rPr>
+      </w:pPr>
+      <w:r>
+        <w:rPr>
+          <w:lang w:val="pt-BR"/>
+        </w:rPr>
+        <w:t>Prazo: 3 meses;</w:t>
+      </w:r>
+    </w:p>
+    <w:p>
+      <w:pPr>
+        <w:pStyle w:val="PargrafodaLista"/>
+        <w:numPr>
+          <w:ilvl w:val="0"/>
+          <w:numId w:val="20"/>
+        </w:numPr>
+        <w:jc w:val="both"/>
+        <w:rPr>
+          <w:lang w:val="pt-BR"/>
+        </w:rPr>
+      </w:pPr>
+      <w:r>
+        <w:rPr>
+          <w:lang w:val="pt-BR"/>
+        </w:rPr>
+        <w:t xml:space="preserve">Custo do software: </w:t>
+      </w:r>
+      <w:r>
+        <w:rPr>
+          <w:lang w:val="pt-BR"/>
+        </w:rPr>
+        <w:t>aproximadamente R$15.000,00.</w:t>
       </w:r>
     </w:p>
     <w:p>
@@ -10875,7 +11092,7 @@
         <w:drawing>
           <wp:inline distT="0" distB="0" distL="0" distR="0">
             <wp:extent cx="8404250" cy="4524854"/>
-            <wp:effectExtent l="0" t="1943100" r="0" b="1914046"/>
+            <wp:effectExtent l="0" t="1962150" r="0" b="1952146"/>
             <wp:docPr id="2" name="Imagem 1" descr="cocomo2.jpg"/>
             <wp:cNvGraphicFramePr>
               <a:graphicFrameLocks xmlns:a="http://schemas.openxmlformats.org/drawingml/2006/main" noChangeAspect="1"/>
@@ -10901,6 +11118,11 @@
                     <a:prstGeom prst="rect">
                       <a:avLst/>
                     </a:prstGeom>
+                    <a:ln>
+                      <a:solidFill>
+                        <a:schemeClr val="accent1"/>
+                      </a:solidFill>
+                    </a:ln>
                   </pic:spPr>
                 </pic:pic>
               </a:graphicData>
@@ -11095,7 +11317,7 @@
                           <w:noProof/>
                           <w:color w:val="8C8C8C" w:themeColor="background1" w:themeShade="8C"/>
                         </w:rPr>
-                        <w:t>15</w:t>
+                        <w:t>16</w:t>
                       </w:r>
                       <w:r>
                         <w:rPr>
@@ -11719,6 +11941,119 @@
     </w:lvl>
   </w:abstractNum>
   <w:abstractNum w:abstractNumId="5">
+    <w:nsid w:val="25044062"/>
+    <w:multiLevelType w:val="hybridMultilevel"/>
+    <w:tmpl w:val="729ADF68"/>
+    <w:lvl w:ilvl="0" w:tplc="04160001">
+      <w:start w:val="1"/>
+      <w:numFmt w:val="bullet"/>
+      <w:lvlText w:val=""/>
+      <w:lvlJc w:val="left"/>
+      <w:pPr>
+        <w:ind w:left="1080" w:hanging="360"/>
+      </w:pPr>
+      <w:rPr>
+        <w:rFonts w:ascii="Symbol" w:hAnsi="Symbol" w:hint="default"/>
+      </w:rPr>
+    </w:lvl>
+    <w:lvl w:ilvl="1" w:tplc="04160003" w:tentative="1">
+      <w:start w:val="1"/>
+      <w:numFmt w:val="bullet"/>
+      <w:lvlText w:val="o"/>
+      <w:lvlJc w:val="left"/>
+      <w:pPr>
+        <w:ind w:left="1800" w:hanging="360"/>
+      </w:pPr>
+      <w:rPr>
+        <w:rFonts w:ascii="Courier New" w:hAnsi="Courier New" w:cs="Courier New" w:hint="default"/>
+      </w:rPr>
+    </w:lvl>
+    <w:lvl w:ilvl="2" w:tplc="04160005" w:tentative="1">
+      <w:start w:val="1"/>
+      <w:numFmt w:val="bullet"/>
+      <w:lvlText w:val=""/>
+      <w:lvlJc w:val="left"/>
+      <w:pPr>
+        <w:ind w:left="2520" w:hanging="360"/>
+      </w:pPr>
+      <w:rPr>
+        <w:rFonts w:ascii="Wingdings" w:hAnsi="Wingdings" w:hint="default"/>
+      </w:rPr>
+    </w:lvl>
+    <w:lvl w:ilvl="3" w:tplc="04160001" w:tentative="1">
+      <w:start w:val="1"/>
+      <w:numFmt w:val="bullet"/>
+      <w:lvlText w:val=""/>
+      <w:lvlJc w:val="left"/>
+      <w:pPr>
+        <w:ind w:left="3240" w:hanging="360"/>
+      </w:pPr>
+      <w:rPr>
+        <w:rFonts w:ascii="Symbol" w:hAnsi="Symbol" w:hint="default"/>
+      </w:rPr>
+    </w:lvl>
+    <w:lvl w:ilvl="4" w:tplc="04160003" w:tentative="1">
+      <w:start w:val="1"/>
+      <w:numFmt w:val="bullet"/>
+      <w:lvlText w:val="o"/>
+      <w:lvlJc w:val="left"/>
+      <w:pPr>
+        <w:ind w:left="3960" w:hanging="360"/>
+      </w:pPr>
+      <w:rPr>
+        <w:rFonts w:ascii="Courier New" w:hAnsi="Courier New" w:cs="Courier New" w:hint="default"/>
+      </w:rPr>
+    </w:lvl>
+    <w:lvl w:ilvl="5" w:tplc="04160005" w:tentative="1">
+      <w:start w:val="1"/>
+      <w:numFmt w:val="bullet"/>
+      <w:lvlText w:val=""/>
+      <w:lvlJc w:val="left"/>
+      <w:pPr>
+        <w:ind w:left="4680" w:hanging="360"/>
+      </w:pPr>
+      <w:rPr>
+        <w:rFonts w:ascii="Wingdings" w:hAnsi="Wingdings" w:hint="default"/>
+      </w:rPr>
+    </w:lvl>
+    <w:lvl w:ilvl="6" w:tplc="04160001" w:tentative="1">
+      <w:start w:val="1"/>
+      <w:numFmt w:val="bullet"/>
+      <w:lvlText w:val=""/>
+      <w:lvlJc w:val="left"/>
+      <w:pPr>
+        <w:ind w:left="5400" w:hanging="360"/>
+      </w:pPr>
+      <w:rPr>
+        <w:rFonts w:ascii="Symbol" w:hAnsi="Symbol" w:hint="default"/>
+      </w:rPr>
+    </w:lvl>
+    <w:lvl w:ilvl="7" w:tplc="04160003" w:tentative="1">
+      <w:start w:val="1"/>
+      <w:numFmt w:val="bullet"/>
+      <w:lvlText w:val="o"/>
+      <w:lvlJc w:val="left"/>
+      <w:pPr>
+        <w:ind w:left="6120" w:hanging="360"/>
+      </w:pPr>
+      <w:rPr>
+        <w:rFonts w:ascii="Courier New" w:hAnsi="Courier New" w:cs="Courier New" w:hint="default"/>
+      </w:rPr>
+    </w:lvl>
+    <w:lvl w:ilvl="8" w:tplc="04160005" w:tentative="1">
+      <w:start w:val="1"/>
+      <w:numFmt w:val="bullet"/>
+      <w:lvlText w:val=""/>
+      <w:lvlJc w:val="left"/>
+      <w:pPr>
+        <w:ind w:left="6840" w:hanging="360"/>
+      </w:pPr>
+      <w:rPr>
+        <w:rFonts w:ascii="Wingdings" w:hAnsi="Wingdings" w:hint="default"/>
+      </w:rPr>
+    </w:lvl>
+  </w:abstractNum>
+  <w:abstractNum w:abstractNumId="6">
     <w:nsid w:val="33D36FCD"/>
     <w:multiLevelType w:val="hybridMultilevel"/>
     <w:tmpl w:val="B8809C1E"/>
@@ -11805,7 +12140,7 @@
       </w:pPr>
     </w:lvl>
   </w:abstractNum>
-  <w:abstractNum w:abstractNumId="6">
+  <w:abstractNum w:abstractNumId="7">
     <w:nsid w:val="35D56FE3"/>
     <w:multiLevelType w:val="hybridMultilevel"/>
     <w:tmpl w:val="5E566F54"/>
@@ -11918,7 +12253,7 @@
       </w:rPr>
     </w:lvl>
   </w:abstractNum>
-  <w:abstractNum w:abstractNumId="7">
+  <w:abstractNum w:abstractNumId="8">
     <w:nsid w:val="366C1705"/>
     <w:multiLevelType w:val="hybridMultilevel"/>
     <w:tmpl w:val="F68E6708"/>
@@ -12008,7 +12343,7 @@
       </w:pPr>
     </w:lvl>
   </w:abstractNum>
-  <w:abstractNum w:abstractNumId="8">
+  <w:abstractNum w:abstractNumId="9">
     <w:nsid w:val="37822356"/>
     <w:multiLevelType w:val="hybridMultilevel"/>
     <w:tmpl w:val="C3F64698"/>
@@ -12121,7 +12456,7 @@
       </w:rPr>
     </w:lvl>
   </w:abstractNum>
-  <w:abstractNum w:abstractNumId="9">
+  <w:abstractNum w:abstractNumId="10">
     <w:nsid w:val="50742CB3"/>
     <w:multiLevelType w:val="hybridMultilevel"/>
     <w:tmpl w:val="274ACD7A"/>
@@ -12207,7 +12542,7 @@
       </w:pPr>
     </w:lvl>
   </w:abstractNum>
-  <w:abstractNum w:abstractNumId="10">
+  <w:abstractNum w:abstractNumId="11">
     <w:nsid w:val="5489650F"/>
     <w:multiLevelType w:val="hybridMultilevel"/>
     <w:tmpl w:val="73807836"/>
@@ -12320,7 +12655,7 @@
       </w:rPr>
     </w:lvl>
   </w:abstractNum>
-  <w:abstractNum w:abstractNumId="11">
+  <w:abstractNum w:abstractNumId="12">
     <w:nsid w:val="54F16085"/>
     <w:multiLevelType w:val="hybridMultilevel"/>
     <w:tmpl w:val="2E62F3DC"/>
@@ -12433,7 +12768,7 @@
       </w:rPr>
     </w:lvl>
   </w:abstractNum>
-  <w:abstractNum w:abstractNumId="12">
+  <w:abstractNum w:abstractNumId="13">
     <w:nsid w:val="550A29FA"/>
     <w:multiLevelType w:val="hybridMultilevel"/>
     <w:tmpl w:val="0A4E97C4"/>
@@ -12546,7 +12881,7 @@
       </w:rPr>
     </w:lvl>
   </w:abstractNum>
-  <w:abstractNum w:abstractNumId="13">
+  <w:abstractNum w:abstractNumId="14">
     <w:nsid w:val="58087A0D"/>
     <w:multiLevelType w:val="hybridMultilevel"/>
     <w:tmpl w:val="133AFCB8"/>
@@ -12659,7 +12994,7 @@
       </w:rPr>
     </w:lvl>
   </w:abstractNum>
-  <w:abstractNum w:abstractNumId="14">
+  <w:abstractNum w:abstractNumId="15">
     <w:nsid w:val="60DB7F3E"/>
     <w:multiLevelType w:val="multilevel"/>
     <w:tmpl w:val="6BC0333A"/>
@@ -12780,7 +13115,7 @@
       </w:rPr>
     </w:lvl>
   </w:abstractNum>
-  <w:abstractNum w:abstractNumId="15">
+  <w:abstractNum w:abstractNumId="16">
     <w:nsid w:val="66D55223"/>
     <w:multiLevelType w:val="hybridMultilevel"/>
     <w:tmpl w:val="88EA1FCE"/>
@@ -12893,7 +13228,7 @@
       </w:rPr>
     </w:lvl>
   </w:abstractNum>
-  <w:abstractNum w:abstractNumId="16">
+  <w:abstractNum w:abstractNumId="17">
     <w:nsid w:val="6B2241B3"/>
     <w:multiLevelType w:val="hybridMultilevel"/>
     <w:tmpl w:val="7CE25F8A"/>
@@ -13006,7 +13341,7 @@
       </w:rPr>
     </w:lvl>
   </w:abstractNum>
-  <w:abstractNum w:abstractNumId="17">
+  <w:abstractNum w:abstractNumId="18">
     <w:nsid w:val="7B6E088A"/>
     <w:multiLevelType w:val="multilevel"/>
     <w:tmpl w:val="8D5ED930"/>
@@ -13120,64 +13455,67 @@
     </w:lvl>
   </w:abstractNum>
   <w:num w:numId="1">
-    <w:abstractNumId w:val="14"/>
+    <w:abstractNumId w:val="15"/>
   </w:num>
   <w:num w:numId="2">
-    <w:abstractNumId w:val="14"/>
+    <w:abstractNumId w:val="15"/>
     <w:lvlOverride w:ilvl="0">
       <w:startOverride w:val="1"/>
     </w:lvlOverride>
   </w:num>
   <w:num w:numId="3">
-    <w:abstractNumId w:val="17"/>
+    <w:abstractNumId w:val="18"/>
   </w:num>
   <w:num w:numId="4">
     <w:abstractNumId w:val="3"/>
   </w:num>
   <w:num w:numId="5">
-    <w:abstractNumId w:val="6"/>
+    <w:abstractNumId w:val="7"/>
   </w:num>
   <w:num w:numId="6">
     <w:abstractNumId w:val="2"/>
   </w:num>
   <w:num w:numId="7">
-    <w:abstractNumId w:val="5"/>
+    <w:abstractNumId w:val="6"/>
   </w:num>
   <w:num w:numId="8">
+    <w:abstractNumId w:val="14"/>
+  </w:num>
+  <w:num w:numId="9">
     <w:abstractNumId w:val="13"/>
   </w:num>
-  <w:num w:numId="9">
-    <w:abstractNumId w:val="12"/>
-  </w:num>
   <w:num w:numId="10">
-    <w:abstractNumId w:val="15"/>
+    <w:abstractNumId w:val="16"/>
   </w:num>
   <w:num w:numId="11">
-    <w:abstractNumId w:val="7"/>
+    <w:abstractNumId w:val="8"/>
   </w:num>
   <w:num w:numId="12">
     <w:abstractNumId w:val="4"/>
   </w:num>
   <w:num w:numId="13">
-    <w:abstractNumId w:val="9"/>
+    <w:abstractNumId w:val="10"/>
   </w:num>
   <w:num w:numId="14">
     <w:abstractNumId w:val="0"/>
   </w:num>
   <w:num w:numId="15">
+    <w:abstractNumId w:val="12"/>
+  </w:num>
+  <w:num w:numId="16">
+    <w:abstractNumId w:val="9"/>
+  </w:num>
+  <w:num w:numId="17">
     <w:abstractNumId w:val="11"/>
   </w:num>
-  <w:num w:numId="16">
-    <w:abstractNumId w:val="8"/>
-  </w:num>
-  <w:num w:numId="17">
-    <w:abstractNumId w:val="10"/>
-  </w:num>
   <w:num w:numId="18">
-    <w:abstractNumId w:val="16"/>
+    <w:abstractNumId w:val="17"/>
   </w:num>
   <w:num w:numId="19">
     <w:abstractNumId w:val="1"/>
+  </w:num>
+  <w:num w:numId="20">
+    <w:abstractNumId w:val="5"/>
   </w:num>
 </w:numbering>
 </file>

</xml_diff>

<commit_message>
Algumas modificações no planejamento.
</commit_message>
<xml_diff>
--- a/Documentação/Planejamento/Planejamento.docx
+++ b/Documentação/Planejamento/Planejamento.docx
@@ -5,28 +5,40 @@
     <w:p>
       <w:pPr>
         <w:pStyle w:val="Ttulo"/>
+        <w:rPr>
+          <w:lang w:val="pt-BR"/>
+        </w:rPr>
       </w:pPr>
       <w:r>
         <w:rPr>
           <w:smallCaps/>
+          <w:lang w:val="pt-BR"/>
         </w:rPr>
         <w:t>TraSim</w:t>
       </w:r>
       <w:r>
+        <w:rPr>
+          <w:lang w:val="pt-BR"/>
+        </w:rPr>
         <w:t xml:space="preserve"> </w:t>
       </w:r>
       <w:r>
         <w:rPr>
           <w:position w:val="10"/>
+          <w:lang w:val="pt-BR"/>
         </w:rPr>
         <w:t>|</w:t>
       </w:r>
       <w:r>
+        <w:rPr>
+          <w:lang w:val="pt-BR"/>
+        </w:rPr>
         <w:t xml:space="preserve"> </w:t>
       </w:r>
       <w:r>
         <w:rPr>
           <w:smallCaps/>
+          <w:lang w:val="pt-BR"/>
         </w:rPr>
         <w:t>Traffic Simulator</w:t>
       </w:r>
@@ -168,6 +180,7 @@
     </w:p>
     <w:p>
       <w:pPr>
+        <w:ind w:firstLine="0"/>
         <w:jc w:val="center"/>
         <w:rPr>
           <w:u w:val="single"/>
@@ -184,6 +197,7 @@
     </w:p>
     <w:p>
       <w:pPr>
+        <w:ind w:firstLine="0"/>
         <w:jc w:val="center"/>
         <w:rPr>
           <w:lang w:val="pt-BR"/>
@@ -198,6 +212,7 @@
     </w:p>
     <w:p>
       <w:pPr>
+        <w:ind w:firstLine="0"/>
         <w:jc w:val="center"/>
         <w:rPr>
           <w:lang w:val="pt-BR"/>
@@ -206,6 +221,7 @@
     </w:p>
     <w:p>
       <w:pPr>
+        <w:ind w:firstLine="0"/>
         <w:jc w:val="center"/>
         <w:rPr>
           <w:lang w:val="pt-BR"/>
@@ -214,6 +230,7 @@
     </w:p>
     <w:p>
       <w:pPr>
+        <w:ind w:firstLine="0"/>
         <w:jc w:val="center"/>
         <w:rPr>
           <w:u w:val="single"/>
@@ -230,6 +247,7 @@
     </w:p>
     <w:p>
       <w:pPr>
+        <w:ind w:firstLine="0"/>
         <w:jc w:val="center"/>
         <w:rPr>
           <w:lang w:val="pt-BR"/>
@@ -244,6 +262,7 @@
     </w:p>
     <w:p>
       <w:pPr>
+        <w:ind w:firstLine="0"/>
         <w:jc w:val="center"/>
         <w:rPr>
           <w:lang w:val="pt-BR"/>
@@ -252,6 +271,7 @@
     </w:p>
     <w:p>
       <w:pPr>
+        <w:ind w:firstLine="0"/>
         <w:jc w:val="center"/>
         <w:rPr>
           <w:lang w:val="pt-BR"/>
@@ -260,6 +280,7 @@
     </w:p>
     <w:p>
       <w:pPr>
+        <w:ind w:firstLine="0"/>
         <w:jc w:val="center"/>
         <w:rPr>
           <w:u w:val="single"/>
@@ -276,6 +297,7 @@
     </w:p>
     <w:p>
       <w:pPr>
+        <w:ind w:firstLine="0"/>
         <w:jc w:val="center"/>
         <w:rPr>
           <w:lang w:val="pt-BR"/>
@@ -290,6 +312,7 @@
     </w:p>
     <w:p>
       <w:pPr>
+        <w:ind w:firstLine="0"/>
         <w:jc w:val="center"/>
         <w:rPr>
           <w:lang w:val="pt-BR"/>
@@ -298,6 +321,7 @@
     </w:p>
     <w:p>
       <w:pPr>
+        <w:ind w:firstLine="0"/>
         <w:jc w:val="center"/>
         <w:rPr>
           <w:lang w:val="pt-BR"/>
@@ -306,6 +330,7 @@
     </w:p>
     <w:p>
       <w:pPr>
+        <w:ind w:firstLine="0"/>
         <w:jc w:val="center"/>
         <w:rPr>
           <w:u w:val="single"/>
@@ -322,6 +347,7 @@
     </w:p>
     <w:p>
       <w:pPr>
+        <w:ind w:firstLine="0"/>
         <w:jc w:val="center"/>
         <w:rPr>
           <w:lang w:val="pt-BR"/>
@@ -377,16 +403,24 @@
         <w:pStyle w:val="Subttulo"/>
         <w:rPr>
           <w:smallCaps/>
+          <w:lang w:val="pt-BR"/>
         </w:rPr>
       </w:pPr>
       <w:r>
         <w:rPr>
           <w:smallCaps/>
+          <w:lang w:val="pt-BR"/>
         </w:rPr>
         <w:t>TraSim – Traffic Simulator</w:t>
       </w:r>
     </w:p>
-    <w:p/>
+    <w:p>
+      <w:pPr>
+        <w:rPr>
+          <w:lang w:val="pt-BR"/>
+        </w:rPr>
+      </w:pPr>
+    </w:p>
     <w:p>
       <w:pPr>
         <w:rPr>
@@ -612,8 +646,8 @@
         </w:docPartObj>
       </w:sdtPr>
       <w:sdtContent>
-        <w:bookmarkStart w:id="6" w:name="_Toc226113723" w:displacedByCustomXml="prev"/>
-        <w:bookmarkStart w:id="7" w:name="_Toc225762289" w:displacedByCustomXml="prev"/>
+        <w:bookmarkStart w:id="6" w:name="_Toc225762289" w:displacedByCustomXml="prev"/>
+        <w:bookmarkStart w:id="7" w:name="_Toc226113723" w:displacedByCustomXml="prev"/>
         <w:p>
           <w:pPr>
             <w:pStyle w:val="Ttulo1"/>
@@ -5333,6 +5367,7 @@
     </w:p>
     <w:p>
       <w:pPr>
+        <w:jc w:val="both"/>
         <w:rPr>
           <w:lang w:val="pt-BR"/>
         </w:rPr>
@@ -5430,7 +5465,19 @@
         <w:rPr>
           <w:lang w:val="pt-BR"/>
         </w:rPr>
-        <w:t>fim de maneira linear – este é o</w:t>
+        <w:t>fim de maneira linear –</w:t>
+      </w:r>
+      <w:r>
+        <w:rPr>
+          <w:lang w:val="pt-BR"/>
+        </w:rPr>
+        <w:t>,</w:t>
+      </w:r>
+      <w:r>
+        <w:rPr>
+          <w:lang w:val="pt-BR"/>
+        </w:rPr>
+        <w:t xml:space="preserve"> este é o</w:t>
       </w:r>
       <w:r>
         <w:rPr>
@@ -6173,7 +6220,13 @@
         <w:jc w:val="both"/>
       </w:pPr>
       <w:r>
-        <w:t>RMMM – Risk Mitigation Monitoring and Management Plan.</w:t>
+        <w:t>RMMM – Risk Mitig</w:t>
+      </w:r>
+      <w:r>
+        <w:t>ation Monitoring and Management</w:t>
+      </w:r>
+      <w:r>
+        <w:t>.</w:t>
       </w:r>
     </w:p>
     <w:p>
@@ -6443,37 +6496,19 @@
         <w:rPr>
           <w:lang w:val="pt-BR"/>
         </w:rPr>
-        <w:t xml:space="preserve">UFRJ, irá acompanhar o desenvolvimento da ferramenta, verificando </w:t>
-      </w:r>
-      <w:r>
-        <w:rPr>
-          <w:lang w:val="pt-BR"/>
-        </w:rPr>
-        <w:t>a consistência da simulação, através de sua experiência na área de transportes;</w:t>
-      </w:r>
-      <w:r>
-        <w:rPr>
-          <w:lang w:val="pt-BR"/>
-        </w:rPr>
-        <w:t xml:space="preserve"> sendo</w:t>
-      </w:r>
-      <w:r>
-        <w:rPr>
-          <w:lang w:val="pt-BR"/>
-        </w:rPr>
-        <w:t xml:space="preserve"> assim, ele também participa do</w:t>
-      </w:r>
-      <w:r>
-        <w:rPr>
-          <w:lang w:val="pt-BR"/>
-        </w:rPr>
-        <w:t xml:space="preserve"> controle de qualidade</w:t>
-      </w:r>
-      <w:r>
-        <w:rPr>
-          <w:lang w:val="pt-BR"/>
-        </w:rPr>
-        <w:t xml:space="preserve"> do produto</w:t>
+        <w:t>COPPE</w:t>
+      </w:r>
+      <w:r>
+        <w:rPr>
+          <w:lang w:val="pt-BR"/>
+        </w:rPr>
+        <w:t xml:space="preserve">, irá acompanhar o desenvolvimento da ferramenta, verificando </w:t>
+      </w:r>
+      <w:r>
+        <w:rPr>
+          <w:lang w:val="pt-BR"/>
+        </w:rPr>
+        <w:t>a consistência da simulação, através de sua experiência na área de transportes</w:t>
       </w:r>
       <w:r>
         <w:rPr>
@@ -6531,7 +6566,25 @@
         <w:rPr>
           <w:lang w:val="pt-BR"/>
         </w:rPr>
-        <w:t xml:space="preserve"> – com isso, espera-se que o desempenho</w:t>
+        <w:t xml:space="preserve"> – </w:t>
+      </w:r>
+      <w:r>
+        <w:rPr>
+          <w:lang w:val="pt-BR"/>
+        </w:rPr>
+        <w:t>espera-se</w:t>
+      </w:r>
+      <w:r>
+        <w:rPr>
+          <w:lang w:val="pt-BR"/>
+        </w:rPr>
+        <w:t>, com isso,</w:t>
+      </w:r>
+      <w:r>
+        <w:rPr>
+          <w:lang w:val="pt-BR"/>
+        </w:rPr>
+        <w:t xml:space="preserve"> que o desempenho</w:t>
       </w:r>
       <w:r>
         <w:rPr>
@@ -6804,7 +6857,13 @@
         <w:rPr>
           <w:lang w:val="pt-BR"/>
         </w:rPr>
-        <w:t xml:space="preserve"> (ver Apêndice II)</w:t>
+        <w:t xml:space="preserve"> (</w:t>
+      </w:r>
+      <w:r>
+        <w:rPr>
+          <w:lang w:val="pt-BR"/>
+        </w:rPr>
+        <w:t>Apêndice II)</w:t>
       </w:r>
       <w:r>
         <w:rPr>
@@ -6824,7 +6883,19 @@
         <w:rPr>
           <w:lang w:val="pt-BR"/>
         </w:rPr>
-        <w:t>A previsão do tempo de desenvolvimento fornecida pelo software foi de quatro meses. Usando um valor de R$5</w:t>
+        <w:t xml:space="preserve">A previsão do tempo de desenvolvimento fornecida pelo software foi de </w:t>
+      </w:r>
+      <w:r>
+        <w:rPr>
+          <w:lang w:val="pt-BR"/>
+        </w:rPr>
+        <w:t>três</w:t>
+      </w:r>
+      <w:r>
+        <w:rPr>
+          <w:lang w:val="pt-BR"/>
+        </w:rPr>
+        <w:t xml:space="preserve"> meses. Usando um valor de R$5</w:t>
       </w:r>
       <w:r>
         <w:rPr>
@@ -7946,7 +8017,19 @@
         <w:rPr>
           <w:lang w:val="pt-BR"/>
         </w:rPr>
-        <w:t xml:space="preserve">Os prazos serão respeitados, tendo como base o cronograma (Apêndice I). </w:t>
+        <w:t>Os prazos serão respeitados, tendo como base o cronograma</w:t>
+      </w:r>
+      <w:r>
+        <w:rPr>
+          <w:lang w:val="pt-BR"/>
+        </w:rPr>
+        <w:t xml:space="preserve"> planejado</w:t>
+      </w:r>
+      <w:r>
+        <w:rPr>
+          <w:lang w:val="pt-BR"/>
+        </w:rPr>
+        <w:t xml:space="preserve"> (Apêndice I). </w:t>
       </w:r>
       <w:r>
         <w:rPr>
@@ -8878,7 +8961,19 @@
         <w:rPr>
           <w:lang w:val="pt-BR"/>
         </w:rPr>
-        <w:t xml:space="preserve">O encerramento do projeto se dará pela entrega da versão </w:t>
+        <w:t xml:space="preserve">O encerramento do projeto </w:t>
+      </w:r>
+      <w:r>
+        <w:rPr>
+          <w:lang w:val="pt-BR"/>
+        </w:rPr>
+        <w:t>será dado</w:t>
+      </w:r>
+      <w:r>
+        <w:rPr>
+          <w:lang w:val="pt-BR"/>
+        </w:rPr>
+        <w:t xml:space="preserve"> pela entrega da versão </w:t>
       </w:r>
       <w:r>
         <w:rPr>
@@ -9274,7 +9369,7 @@
         <w:rPr>
           <w:lang w:val="pt-BR"/>
         </w:rPr>
-        <w:t>(metodologia orientada a objetos). O ambiente de desenvolvimento será a IDE Microsoft Visual Studio 2008</w:t>
+        <w:t>(metodologia orientada a objeto). O ambiente de desenvolvimento será a IDE Microsoft Visual Studio 2008</w:t>
       </w:r>
       <w:r>
         <w:rPr>
@@ -10103,7 +10198,31 @@
         <w:rPr>
           <w:lang w:val="pt-BR"/>
         </w:rPr>
-        <w:t>to em reuniões semanais com</w:t>
+        <w:t>to</w:t>
+      </w:r>
+      <w:r>
+        <w:rPr>
+          <w:lang w:val="pt-BR"/>
+        </w:rPr>
+        <w:t>,</w:t>
+      </w:r>
+      <w:r>
+        <w:rPr>
+          <w:lang w:val="pt-BR"/>
+        </w:rPr>
+        <w:t xml:space="preserve"> em reuniões semanais</w:t>
+      </w:r>
+      <w:r>
+        <w:rPr>
+          <w:lang w:val="pt-BR"/>
+        </w:rPr>
+        <w:t>,</w:t>
+      </w:r>
+      <w:r>
+        <w:rPr>
+          <w:lang w:val="pt-BR"/>
+        </w:rPr>
+        <w:t xml:space="preserve"> com</w:t>
       </w:r>
       <w:r>
         <w:rPr>
@@ -10471,7 +10590,7 @@
         <w:drawing>
           <wp:inline distT="0" distB="0" distL="0" distR="0">
             <wp:extent cx="8091376" cy="2819459"/>
-            <wp:effectExtent l="0" t="2647950" r="0" b="2647891"/>
+            <wp:effectExtent l="0" t="2628900" r="0" b="2609791"/>
             <wp:docPr id="4" name="Imagem 0" descr="cronograma1.jpg"/>
             <wp:cNvGraphicFramePr>
               <a:graphicFrameLocks xmlns:a="http://schemas.openxmlformats.org/drawingml/2006/main" noChangeAspect="1"/>
@@ -10498,9 +10617,7 @@
                       <a:avLst/>
                     </a:prstGeom>
                     <a:ln>
-                      <a:solidFill>
-                        <a:schemeClr val="accent1"/>
-                      </a:solidFill>
+                      <a:noFill/>
                     </a:ln>
                   </pic:spPr>
                 </pic:pic>
@@ -10555,7 +10672,7 @@
         <w:drawing>
           <wp:inline distT="0" distB="0" distL="0" distR="0">
             <wp:extent cx="8475686" cy="2955127"/>
-            <wp:effectExtent l="0" t="2781300" r="0" b="2778923"/>
+            <wp:effectExtent l="0" t="2762250" r="0" b="2740823"/>
             <wp:docPr id="6" name="Imagem 4" descr="cronograma2.jpg"/>
             <wp:cNvGraphicFramePr>
               <a:graphicFrameLocks xmlns:a="http://schemas.openxmlformats.org/drawingml/2006/main" noChangeAspect="1"/>
@@ -10582,9 +10699,7 @@
                       <a:avLst/>
                     </a:prstGeom>
                     <a:ln>
-                      <a:solidFill>
-                        <a:schemeClr val="accent1"/>
-                      </a:solidFill>
+                      <a:noFill/>
                     </a:ln>
                   </pic:spPr>
                 </pic:pic>
@@ -10758,37 +10873,19 @@
         <w:rPr>
           <w:lang w:val="pt-BR"/>
         </w:rPr>
-        <w:t xml:space="preserve">A </w:t>
-      </w:r>
-      <w:r>
-        <w:rPr>
-          <w:lang w:val="pt-BR"/>
-        </w:rPr>
-        <w:t xml:space="preserve">previsão final </w:t>
-      </w:r>
-      <w:r>
-        <w:rPr>
-          <w:lang w:val="pt-BR"/>
-        </w:rPr>
-        <w:t xml:space="preserve">regulada </w:t>
-      </w:r>
-      <w:r>
-        <w:rPr>
-          <w:lang w:val="pt-BR"/>
-        </w:rPr>
-        <w:t>prevê</w:t>
-      </w:r>
-      <w:r>
-        <w:rPr>
-          <w:lang w:val="pt-BR"/>
-        </w:rPr>
-        <w:t xml:space="preserve"> </w:t>
-      </w:r>
-      <w:r>
-        <w:rPr>
-          <w:lang w:val="pt-BR"/>
-        </w:rPr>
-        <w:t>os seguintes dados:</w:t>
+        <w:t>Os seguintes dados foram previstos</w:t>
+      </w:r>
+      <w:r>
+        <w:rPr>
+          <w:lang w:val="pt-BR"/>
+        </w:rPr>
+        <w:t xml:space="preserve"> no software</w:t>
+      </w:r>
+      <w:r>
+        <w:rPr>
+          <w:lang w:val="pt-BR"/>
+        </w:rPr>
+        <w:t>:</w:t>
       </w:r>
     </w:p>
     <w:p>
@@ -10831,13 +10928,13 @@
         <w:rPr>
           <w:lang w:val="pt-BR"/>
         </w:rPr>
+        <w:t xml:space="preserve"> regulado</w:t>
+      </w:r>
+      <w:r>
+        <w:rPr>
+          <w:lang w:val="pt-BR"/>
+        </w:rPr>
         <w:t xml:space="preserve">: </w:t>
-      </w:r>
-      <w:r>
-        <w:rPr>
-          <w:lang w:val="pt-BR"/>
-        </w:rPr>
-        <w:t xml:space="preserve"> </w:t>
       </w:r>
       <w:r>
         <w:rPr>
@@ -10899,7 +10996,32 @@
         <w:rPr>
           <w:lang w:val="pt-BR"/>
         </w:rPr>
-        <w:t>EAF: 0,55;</w:t>
+        <w:t>EAF</w:t>
+      </w:r>
+      <w:r>
+        <w:rPr>
+          <w:lang w:val="pt-BR"/>
+        </w:rPr>
+        <w:t xml:space="preserve"> (</w:t>
+      </w:r>
+      <w:r>
+        <w:rPr>
+          <w:i/>
+          <w:lang w:val="pt-BR"/>
+        </w:rPr>
+        <w:t>Effort Adjustment Factor</w:t>
+      </w:r>
+      <w:r>
+        <w:rPr>
+          <w:lang w:val="pt-BR"/>
+        </w:rPr>
+        <w:t>)</w:t>
+      </w:r>
+      <w:r>
+        <w:rPr>
+          <w:lang w:val="pt-BR"/>
+        </w:rPr>
+        <w:t>: 0,55;</w:t>
       </w:r>
     </w:p>
     <w:p>
@@ -10989,7 +11111,7 @@
         <w:drawing>
           <wp:inline distT="0" distB="0" distL="0" distR="0">
             <wp:extent cx="8404250" cy="4524854"/>
-            <wp:effectExtent l="0" t="1962150" r="0" b="1952146"/>
+            <wp:effectExtent l="0" t="1943100" r="0" b="1914046"/>
             <wp:docPr id="2" name="Imagem 1" descr="cocomo2.jpg"/>
             <wp:cNvGraphicFramePr>
               <a:graphicFrameLocks xmlns:a="http://schemas.openxmlformats.org/drawingml/2006/main" noChangeAspect="1"/>
@@ -11010,15 +11132,13 @@
                   <pic:spPr>
                     <a:xfrm rot="5400000">
                       <a:off x="0" y="0"/>
-                      <a:ext cx="8404348" cy="4524907"/>
+                      <a:ext cx="8404250" cy="4524854"/>
                     </a:xfrm>
                     <a:prstGeom prst="rect">
                       <a:avLst/>
                     </a:prstGeom>
                     <a:ln>
-                      <a:solidFill>
-                        <a:schemeClr val="accent1"/>
-                      </a:solidFill>
+                      <a:noFill/>
                     </a:ln>
                   </pic:spPr>
                 </pic:pic>
@@ -11118,7 +11238,7 @@
                           <w:noProof/>
                           <w:color w:val="8C8C8C" w:themeColor="background1" w:themeShade="8C"/>
                         </w:rPr>
-                        <w:t>ii</w:t>
+                        <w:t>v</w:t>
                       </w:r>
                       <w:r>
                         <w:rPr>

</xml_diff>

<commit_message>
Atualização da documentação de planejamento e da Apresentação do PGPS.
</commit_message>
<xml_diff>
--- a/Documentação/Planejamento/Planejamento.docx
+++ b/Documentação/Planejamento/Planejamento.docx
@@ -14,7 +14,14 @@
           <w:smallCaps/>
           <w:lang w:val="pt-BR"/>
         </w:rPr>
-        <w:t>TraSim</w:t>
+        <w:t>T</w:t>
+      </w:r>
+      <w:r>
+        <w:rPr>
+          <w:smallCaps/>
+          <w:lang w:val="pt-BR"/>
+        </w:rPr>
+        <w:t>EN</w:t>
       </w:r>
       <w:r>
         <w:rPr>
@@ -40,7 +47,14 @@
           <w:smallCaps/>
           <w:lang w:val="pt-BR"/>
         </w:rPr>
-        <w:t>Traffic Simulator</w:t>
+        <w:t xml:space="preserve">Traffic </w:t>
+      </w:r>
+      <w:r>
+        <w:rPr>
+          <w:smallCaps/>
+          <w:lang w:val="pt-BR"/>
+        </w:rPr>
+        <w:t>Engine</w:t>
       </w:r>
     </w:p>
     <w:p>
@@ -73,13 +87,7 @@
     </w:p>
     <w:p>
       <w:pPr>
-        <w:rPr>
-          <w:lang w:val="pt-BR"/>
-        </w:rPr>
-      </w:pPr>
-    </w:p>
-    <w:p>
-      <w:pPr>
+        <w:ind w:firstLine="0"/>
         <w:rPr>
           <w:lang w:val="pt-BR"/>
         </w:rPr>
@@ -411,7 +419,7 @@
           <w:smallCaps/>
           <w:lang w:val="pt-BR"/>
         </w:rPr>
-        <w:t>TraSim – Traffic Simulator</w:t>
+        <w:t>TEN  – Traffic Engine</w:t>
       </w:r>
     </w:p>
     <w:p>
@@ -523,37 +531,22 @@
         <w:rPr>
           <w:lang w:val="pt-BR"/>
         </w:rPr>
-        <w:t xml:space="preserve">Este documento tem por objetivo formalizar o planejamento do software ROTA – </w:t>
-      </w:r>
-      <w:r>
-        <w:rPr>
-          <w:b/>
-          <w:lang w:val="pt-BR"/>
-        </w:rPr>
-        <w:t>R</w:t>
-      </w:r>
-      <w:r>
-        <w:rPr>
-          <w:lang w:val="pt-BR"/>
-        </w:rPr>
-        <w:t xml:space="preserve">eal-Time </w:t>
-      </w:r>
-      <w:r>
-        <w:rPr>
-          <w:b/>
-          <w:lang w:val="pt-BR"/>
-        </w:rPr>
-        <w:t>O</w:t>
-      </w:r>
-      <w:r>
-        <w:rPr>
-          <w:lang w:val="pt-BR"/>
-        </w:rPr>
-        <w:t xml:space="preserve">ptimum </w:t>
-      </w:r>
-      <w:r>
-        <w:rPr>
-          <w:b/>
+        <w:t xml:space="preserve">Este documento tem por objetivo formalizar o planejamento do software </w:t>
+      </w:r>
+      <w:r>
+        <w:rPr>
+          <w:lang w:val="pt-BR"/>
+        </w:rPr>
+        <w:t>TEN</w:t>
+      </w:r>
+      <w:r>
+        <w:rPr>
+          <w:lang w:val="pt-BR"/>
+        </w:rPr>
+        <w:t xml:space="preserve"> –</w:t>
+      </w:r>
+      <w:r>
+        <w:rPr>
           <w:lang w:val="pt-BR"/>
         </w:rPr>
         <w:t>T</w:t>
@@ -566,16 +559,15 @@
       </w:r>
       <w:r>
         <w:rPr>
-          <w:b/>
-          <w:lang w:val="pt-BR"/>
-        </w:rPr>
-        <w:t>A</w:t>
-      </w:r>
-      <w:r>
-        <w:rPr>
-          <w:lang w:val="pt-BR"/>
-        </w:rPr>
-        <w:t>nalyzer –, e destina-se principalmente a toda a equipe de desenvolvimento do programa.</w:t>
+          <w:lang w:val="pt-BR"/>
+        </w:rPr>
+        <w:t>Engine</w:t>
+      </w:r>
+      <w:r>
+        <w:rPr>
+          <w:lang w:val="pt-BR"/>
+        </w:rPr>
+        <w:t xml:space="preserve"> –, e destina-se principalmente a toda a equipe de desenvolvimento do programa.</w:t>
       </w:r>
     </w:p>
     <w:p>
@@ -646,8 +638,8 @@
         </w:docPartObj>
       </w:sdtPr>
       <w:sdtContent>
-        <w:bookmarkStart w:id="6" w:name="_Toc225762289" w:displacedByCustomXml="prev"/>
-        <w:bookmarkStart w:id="7" w:name="_Toc226113723" w:displacedByCustomXml="prev"/>
+        <w:bookmarkStart w:id="6" w:name="_Toc226113723" w:displacedByCustomXml="prev"/>
+        <w:bookmarkStart w:id="7" w:name="_Toc225762289" w:displacedByCustomXml="prev"/>
         <w:p>
           <w:pPr>
             <w:pStyle w:val="Ttulo1"/>
@@ -4991,59 +4983,49 @@
         <w:rPr>
           <w:lang w:val="pt-BR"/>
         </w:rPr>
-        <w:t xml:space="preserve">Com base neste quadro, o ROTA – </w:t>
-      </w:r>
-      <w:r>
-        <w:rPr>
-          <w:b/>
-          <w:lang w:val="pt-BR"/>
-        </w:rPr>
-        <w:t>R</w:t>
-      </w:r>
-      <w:r>
-        <w:rPr>
-          <w:lang w:val="pt-BR"/>
-        </w:rPr>
-        <w:t xml:space="preserve">eal-Time </w:t>
-      </w:r>
-      <w:r>
-        <w:rPr>
-          <w:b/>
-          <w:lang w:val="pt-BR"/>
-        </w:rPr>
-        <w:t>O</w:t>
-      </w:r>
-      <w:r>
-        <w:rPr>
-          <w:lang w:val="pt-BR"/>
-        </w:rPr>
-        <w:t xml:space="preserve">ptimum </w:t>
-      </w:r>
-      <w:r>
-        <w:rPr>
-          <w:b/>
-          <w:lang w:val="pt-BR"/>
-        </w:rPr>
-        <w:t>T</w:t>
-      </w:r>
-      <w:r>
-        <w:rPr>
-          <w:lang w:val="pt-BR"/>
-        </w:rPr>
-        <w:t xml:space="preserve">raffic </w:t>
-      </w:r>
-      <w:r>
-        <w:rPr>
-          <w:b/>
-          <w:lang w:val="pt-BR"/>
-        </w:rPr>
-        <w:t>A</w:t>
-      </w:r>
-      <w:r>
-        <w:rPr>
-          <w:lang w:val="pt-BR"/>
-        </w:rPr>
-        <w:t xml:space="preserve">nalyzer – se propõe a </w:t>
+        <w:t xml:space="preserve">Com base neste quadro, o </w:t>
+      </w:r>
+      <w:r>
+        <w:rPr>
+          <w:lang w:val="pt-BR"/>
+        </w:rPr>
+        <w:t xml:space="preserve">TEN </w:t>
+      </w:r>
+      <w:r>
+        <w:rPr>
+          <w:lang w:val="pt-BR"/>
+        </w:rPr>
+        <w:t>–</w:t>
+      </w:r>
+      <w:r>
+        <w:rPr>
+          <w:lang w:val="pt-BR"/>
+        </w:rPr>
+        <w:t xml:space="preserve"> </w:t>
+      </w:r>
+      <w:r>
+        <w:rPr>
+          <w:lang w:val="pt-BR"/>
+        </w:rPr>
+        <w:t xml:space="preserve">Traffic </w:t>
+      </w:r>
+      <w:r>
+        <w:rPr>
+          <w:lang w:val="pt-BR"/>
+        </w:rPr>
+        <w:t>E</w:t>
+      </w:r>
+      <w:r>
+        <w:rPr>
+          <w:lang w:val="pt-BR"/>
+        </w:rPr>
+        <w:t xml:space="preserve">ngine </w:t>
+      </w:r>
+      <w:r>
+        <w:rPr>
+          <w:lang w:val="pt-BR"/>
+        </w:rPr>
+        <w:t xml:space="preserve">– se propõe a </w:t>
       </w:r>
       <w:r>
         <w:rPr>
@@ -7091,7 +7073,19 @@
         <w:rPr>
           <w:lang w:val="pt-BR"/>
         </w:rPr>
-        <w:t>Desenvolvimento de aplicações concorrentes e/ou multithreads;</w:t>
+        <w:t>Desenvolvimento de aplicações concorrentes e/ou multithread</w:t>
+      </w:r>
+      <w:r>
+        <w:rPr>
+          <w:lang w:val="pt-BR"/>
+        </w:rPr>
+        <w:t>ed</w:t>
+      </w:r>
+      <w:r>
+        <w:rPr>
+          <w:lang w:val="pt-BR"/>
+        </w:rPr>
+        <w:t>s;</w:t>
       </w:r>
     </w:p>
     <w:p>
@@ -7471,7 +7465,19 @@
         <w:rPr>
           <w:lang w:val="pt-BR"/>
         </w:rPr>
-        <w:t>nformações sobre aplicações concorrentes e/ou multithreads</w:t>
+        <w:t>nformações sobre aplicações concorrentes e/ou multithread</w:t>
+      </w:r>
+      <w:r>
+        <w:rPr>
+          <w:lang w:val="pt-BR"/>
+        </w:rPr>
+        <w:t>ed</w:t>
+      </w:r>
+      <w:r>
+        <w:rPr>
+          <w:lang w:val="pt-BR"/>
+        </w:rPr>
+        <w:t>s</w:t>
       </w:r>
       <w:r>
         <w:rPr>
@@ -8298,6 +8304,7 @@
     </w:p>
     <w:p>
       <w:pPr>
+        <w:jc w:val="both"/>
         <w:rPr>
           <w:lang w:val="pt-BR"/>
         </w:rPr>
@@ -8953,6 +8960,7 @@
     </w:p>
     <w:p>
       <w:pPr>
+        <w:jc w:val="both"/>
         <w:rPr>
           <w:lang w:val="pt-BR"/>
         </w:rPr>
@@ -10965,7 +10973,13 @@
         <w:rPr>
           <w:lang w:val="pt-BR"/>
         </w:rPr>
-        <w:t xml:space="preserve">KLOC: </w:t>
+        <w:t>S</w:t>
+      </w:r>
+      <w:r>
+        <w:rPr>
+          <w:lang w:val="pt-BR"/>
+        </w:rPr>
+        <w:t xml:space="preserve">LOC: </w:t>
       </w:r>
       <w:r>
         <w:rPr>
@@ -11098,7 +11112,6 @@
     </w:p>
     <w:p>
       <w:pPr>
-        <w:ind w:left="-2835" w:firstLine="0"/>
         <w:rPr>
           <w:lang w:val="pt-BR"/>
         </w:rPr>
@@ -11110,9 +11123,9 @@
         </w:rPr>
         <w:drawing>
           <wp:inline distT="0" distB="0" distL="0" distR="0">
-            <wp:extent cx="8404250" cy="4524854"/>
-            <wp:effectExtent l="0" t="1943100" r="0" b="1914046"/>
-            <wp:docPr id="2" name="Imagem 1" descr="cocomo2.jpg"/>
+            <wp:extent cx="4574558" cy="8496300"/>
+            <wp:effectExtent l="19050" t="0" r="0" b="0"/>
+            <wp:docPr id="3" name="Imagem 2" descr="cocomo2.jpg"/>
             <wp:cNvGraphicFramePr>
               <a:graphicFrameLocks xmlns:a="http://schemas.openxmlformats.org/drawingml/2006/main" noChangeAspect="1"/>
             </wp:cNvGraphicFramePr>
@@ -11130,16 +11143,13 @@
                     </a:stretch>
                   </pic:blipFill>
                   <pic:spPr>
-                    <a:xfrm rot="5400000">
+                    <a:xfrm>
                       <a:off x="0" y="0"/>
-                      <a:ext cx="8404250" cy="4524854"/>
+                      <a:ext cx="4574558" cy="8496300"/>
                     </a:xfrm>
                     <a:prstGeom prst="rect">
                       <a:avLst/>
                     </a:prstGeom>
-                    <a:ln>
-                      <a:noFill/>
-                    </a:ln>
                   </pic:spPr>
                 </pic:pic>
               </a:graphicData>
@@ -11183,7 +11193,7 @@
 <w:ftr xmlns:ve="http://schemas.openxmlformats.org/markup-compatibility/2006" xmlns:o="urn:schemas-microsoft-com:office:office" xmlns:r="http://schemas.openxmlformats.org/officeDocument/2006/relationships" xmlns:m="http://schemas.openxmlformats.org/officeDocument/2006/math" xmlns:v="urn:schemas-microsoft-com:vml" xmlns:wp="http://schemas.openxmlformats.org/drawingml/2006/wordprocessingDrawing" xmlns:w10="urn:schemas-microsoft-com:office:word" xmlns:w="http://schemas.openxmlformats.org/wordprocessingml/2006/main" xmlns:wne="http://schemas.microsoft.com/office/word/2006/wordml">
   <w:sdt>
     <w:sdtPr>
-      <w:id w:val="70720334"/>
+      <w:id w:val="32793784"/>
       <w:docPartObj>
         <w:docPartGallery w:val="Page Numbers (Bottom of Page)"/>
         <w:docPartUnique/>
@@ -11279,7 +11289,7 @@
 <w:ftr xmlns:ve="http://schemas.openxmlformats.org/markup-compatibility/2006" xmlns:o="urn:schemas-microsoft-com:office:office" xmlns:r="http://schemas.openxmlformats.org/officeDocument/2006/relationships" xmlns:m="http://schemas.openxmlformats.org/officeDocument/2006/math" xmlns:v="urn:schemas-microsoft-com:vml" xmlns:wp="http://schemas.openxmlformats.org/drawingml/2006/wordprocessingDrawing" xmlns:w10="urn:schemas-microsoft-com:office:word" xmlns:w="http://schemas.openxmlformats.org/wordprocessingml/2006/main" xmlns:wne="http://schemas.microsoft.com/office/word/2006/wordml">
   <w:sdt>
     <w:sdtPr>
-      <w:id w:val="120096601"/>
+      <w:id w:val="32793790"/>
       <w:docPartObj>
         <w:docPartGallery w:val="Page Numbers (Bottom of Page)"/>
         <w:docPartUnique/>
@@ -11296,13 +11306,13 @@
             <w:lang w:eastAsia="zh-TW"/>
           </w:rPr>
           <w:pict>
-            <v:group id="_x0000_s2059" style="position:absolute;left:0;text-align:left;margin-left:0;margin-top:0;width:611.15pt;height:15pt;z-index:251664384;mso-width-percent:1000;mso-position-horizontal:center;mso-position-horizontal-relative:page;mso-position-vertical:center;mso-position-vertical-relative:bottom-margin-area;mso-width-percent:1000" coordorigin=",14970" coordsize="12255,300">
+            <v:group id="_x0000_s2067" style="position:absolute;left:0;text-align:left;margin-left:0;margin-top:0;width:611.15pt;height:15pt;z-index:251664384;mso-width-percent:1000;mso-position-horizontal:center;mso-position-horizontal-relative:page;mso-position-vertical:center;mso-position-vertical-relative:bottom-margin-area;mso-width-percent:1000" coordorigin=",14970" coordsize="12255,300">
               <v:shapetype id="_x0000_t202" coordsize="21600,21600" o:spt="202" path="m,l,21600r21600,l21600,xe">
                 <v:stroke joinstyle="miter"/>
                 <v:path gradientshapeok="t" o:connecttype="rect"/>
               </v:shapetype>
-              <v:shape id="_x0000_s2060" type="#_x0000_t202" style="position:absolute;left:10803;top:14982;width:659;height:288" filled="f" stroked="f">
-                <v:textbox style="mso-next-textbox:#_x0000_s2060" inset="0,0,0,0">
+              <v:shape id="_x0000_s2068" type="#_x0000_t202" style="position:absolute;left:10803;top:14982;width:659;height:288" filled="f" stroked="f">
+                <v:textbox style="mso-next-textbox:#_x0000_s2068" inset="0,0,0,0">
                   <w:txbxContent>
                     <w:p>
                       <w:pPr>
@@ -11346,7 +11356,7 @@
                   </w:txbxContent>
                 </v:textbox>
               </v:shape>
-              <v:group id="_x0000_s2061" style="position:absolute;top:14970;width:12255;height:230;flip:x" coordorigin="-8,14978" coordsize="12255,230">
+              <v:group id="_x0000_s2069" style="position:absolute;top:14970;width:12255;height:230;flip:x" coordorigin="-8,14978" coordsize="12255,230">
                 <v:shapetype id="_x0000_t34" coordsize="21600,21600" o:spt="34" o:oned="t" adj="10800" path="m,l@0,0@0,21600,21600,21600e" filled="f">
                   <v:stroke joinstyle="miter"/>
                   <v:formulas>
@@ -11358,8 +11368,8 @@
                   </v:handles>
                   <o:lock v:ext="edit" shapetype="t"/>
                 </v:shapetype>
-                <v:shape id="_x0000_s2062" type="#_x0000_t34" style="position:absolute;left:-8;top:14978;width:1260;height:230;flip:y" o:connectortype="elbow" adj=",1024457,257" strokecolor="#a5a5a5 [2092]"/>
-                <v:shape id="_x0000_s2063" type="#_x0000_t34" style="position:absolute;left:1252;top:14978;width:10995;height:230;rotation:180" o:connectortype="elbow" adj="20904,-1024457,-24046" strokecolor="#a5a5a5 [2092]"/>
+                <v:shape id="_x0000_s2070" type="#_x0000_t34" style="position:absolute;left:-8;top:14978;width:1260;height:230;flip:y" o:connectortype="elbow" adj=",1024457,257" strokecolor="#a5a5a5 [2092]"/>
+                <v:shape id="_x0000_s2071" type="#_x0000_t34" style="position:absolute;left:1252;top:14978;width:10995;height:230;rotation:180" o:connectortype="elbow" adj="20904,-1024457,-24046" strokecolor="#a5a5a5 [2092]"/>
               </v:group>
               <w10:wrap anchorx="page" anchory="page"/>
             </v:group>
@@ -14473,7 +14483,6 @@
     <w:basedOn w:val="Normal"/>
     <w:link w:val="RodapChar"/>
     <w:uiPriority w:val="99"/>
-    <w:semiHidden/>
     <w:unhideWhenUsed/>
     <w:rsid w:val="002635B6"/>
     <w:pPr>
@@ -14488,7 +14497,6 @@
     <w:basedOn w:val="Fontepargpadro"/>
     <w:link w:val="Rodap"/>
     <w:uiPriority w:val="99"/>
-    <w:semiHidden/>
     <w:rsid w:val="002635B6"/>
   </w:style>
   <w:style w:type="character" w:styleId="Refdecomentrio">

</xml_diff>